<commit_message>
[Enunciado] Ventas y transacciones
</commit_message>
<xml_diff>
--- a/DABD_enunciado.docx
+++ b/DABD_enunciado.docx
@@ -9,12 +9,28 @@
         <w:spacing w:lineRule="auto" w:line="331" w:before="0" w:after="0"/>
         <w:jc w:val="both"/>
         <w:rPr>
-          <w:rFonts w:ascii="Roboto" w:hAnsi="Roboto"/>
+          <w:lang w:val="zxx" w:eastAsia="zxx" w:bidi="zxx"/>
+        </w:rPr>
+      </w:pPr>
+      <w:r>
+        <w:rPr>
+          <w:rFonts w:ascii="Roboto" w:hAnsi="Roboto"/>
+          <w:b w:val="false"/>
+          <w:i w:val="false"/>
+          <w:caps w:val="false"/>
+          <w:smallCaps w:val="false"/>
+          <w:strike w:val="false"/>
+          <w:dstrike w:val="false"/>
+          <w:color w:val="1D2125"/>
           <w:sz w:val="24"/>
           <w:szCs w:val="24"/>
           <w:u w:val="single"/>
-        </w:rPr>
-      </w:pPr>
+          <w:effect w:val="none"/>
+          <w:shd w:fill="auto" w:val="clear"/>
+          <w:lang w:val="zxx" w:eastAsia="zxx" w:bidi="zxx"/>
+        </w:rPr>
+        <w:t>Glosario</w:t>
+      </w:r>
       <w:r>
         <w:rPr>
           <w:rFonts w:ascii="Roboto" w:hAnsi="Roboto"/>
@@ -32,7 +48,7 @@
           <w:shd w:fill="auto" w:val="clear"/>
           <w:lang w:val="zxx" w:eastAsia="zxx" w:bidi="zxx"/>
         </w:rPr>
-        <w:t>Glosario de conceptos</w:t>
+        <w:t xml:space="preserve"> de conceptos</w:t>
       </w:r>
     </w:p>
     <w:p>
@@ -47,8 +63,7 @@
         <w:jc w:val="both"/>
         <w:rPr>
           <w:rFonts w:ascii="Roboto" w:hAnsi="Roboto"/>
-          <w:sz w:val="24"/>
-          <w:szCs w:val="24"/>
+          <w:lang w:val="zxx" w:eastAsia="zxx" w:bidi="zxx"/>
         </w:rPr>
       </w:pPr>
       <w:r>
@@ -103,8 +118,7 @@
         <w:jc w:val="both"/>
         <w:rPr>
           <w:rFonts w:ascii="Roboto" w:hAnsi="Roboto"/>
-          <w:sz w:val="24"/>
-          <w:szCs w:val="24"/>
+          <w:lang w:val="zxx" w:eastAsia="zxx" w:bidi="zxx"/>
         </w:rPr>
       </w:pPr>
       <w:r>
@@ -144,26 +158,7 @@
           <w:shd w:fill="auto" w:val="clear"/>
           <w:lang w:val="zxx" w:eastAsia="zxx" w:bidi="zxx"/>
         </w:rPr>
-        <w:t xml:space="preserve">: Es un conjunto de cartas que cada jugador puede crear. </w:t>
-      </w:r>
-      <w:r>
-        <w:rPr>
-          <w:rFonts w:ascii="Roboto" w:hAnsi="Roboto"/>
-          <w:b w:val="false"/>
-          <w:i w:val="false"/>
-          <w:caps w:val="false"/>
-          <w:smallCaps w:val="false"/>
-          <w:strike w:val="false"/>
-          <w:dstrike w:val="false"/>
-          <w:color w:val="1D2125"/>
-          <w:sz w:val="24"/>
-          <w:szCs w:val="24"/>
-          <w:u w:val="none"/>
-          <w:effect w:val="none"/>
-          <w:shd w:fill="auto" w:val="clear"/>
-          <w:lang w:val="zxx" w:eastAsia="zxx" w:bidi="zxx"/>
-        </w:rPr>
-        <w:t>Son propietarias de cada jugador.</w:t>
+        <w:t>: Es un conjunto de cartas que cada jugador puede crear. Son propietarias de cada jugador.</w:t>
       </w:r>
     </w:p>
     <w:p>
@@ -178,8 +173,7 @@
         <w:jc w:val="both"/>
         <w:rPr>
           <w:rFonts w:ascii="Roboto" w:hAnsi="Roboto"/>
-          <w:sz w:val="24"/>
-          <w:szCs w:val="24"/>
+          <w:lang w:val="zxx" w:eastAsia="zxx" w:bidi="zxx"/>
         </w:rPr>
       </w:pPr>
       <w:r>
@@ -219,26 +213,7 @@
           <w:shd w:fill="auto" w:val="clear"/>
           <w:lang w:val="zxx" w:eastAsia="zxx" w:bidi="zxx"/>
         </w:rPr>
-        <w:t xml:space="preserve">: </w:t>
-      </w:r>
-      <w:r>
-        <w:rPr>
-          <w:rFonts w:ascii="Roboto" w:hAnsi="Roboto"/>
-          <w:b w:val="false"/>
-          <w:i w:val="false"/>
-          <w:caps w:val="false"/>
-          <w:smallCaps w:val="false"/>
-          <w:strike w:val="false"/>
-          <w:dstrike w:val="false"/>
-          <w:color w:val="1D2125"/>
-          <w:sz w:val="24"/>
-          <w:szCs w:val="24"/>
-          <w:u w:val="none"/>
-          <w:effect w:val="none"/>
-          <w:shd w:fill="auto" w:val="clear"/>
-          <w:lang w:val="zxx" w:eastAsia="zxx" w:bidi="zxx"/>
-        </w:rPr>
-        <w:t>Es el que juega la partida, participa en torneos y compra cartas en las tiendas.</w:t>
+        <w:t>: Es el que juega la partida, participa en torneos y compra cartas en las tiendas.</w:t>
       </w:r>
     </w:p>
     <w:p>
@@ -253,8 +228,7 @@
         <w:jc w:val="both"/>
         <w:rPr>
           <w:rFonts w:ascii="Roboto" w:hAnsi="Roboto"/>
-          <w:sz w:val="24"/>
-          <w:szCs w:val="24"/>
+          <w:lang w:val="zxx" w:eastAsia="zxx" w:bidi="zxx"/>
         </w:rPr>
       </w:pPr>
       <w:r>
@@ -294,26 +268,7 @@
           <w:shd w:fill="auto" w:val="clear"/>
           <w:lang w:val="zxx" w:eastAsia="zxx" w:bidi="zxx"/>
         </w:rPr>
-        <w:t xml:space="preserve">: </w:t>
-      </w:r>
-      <w:r>
-        <w:rPr>
-          <w:rFonts w:ascii="Roboto" w:hAnsi="Roboto"/>
-          <w:b w:val="false"/>
-          <w:i w:val="false"/>
-          <w:caps w:val="false"/>
-          <w:smallCaps w:val="false"/>
-          <w:strike w:val="false"/>
-          <w:dstrike w:val="false"/>
-          <w:color w:val="1D2125"/>
-          <w:sz w:val="24"/>
-          <w:szCs w:val="24"/>
-          <w:u w:val="none"/>
-          <w:effect w:val="none"/>
-          <w:shd w:fill="auto" w:val="clear"/>
-          <w:lang w:val="zxx" w:eastAsia="zxx" w:bidi="zxx"/>
-        </w:rPr>
-        <w:t>Son los proveedores oficiales de cartas de la empresa que las crea.</w:t>
+        <w:t>: Son los proveedores oficiales de cartas de la empresa que las crea.</w:t>
       </w:r>
     </w:p>
     <w:p>
@@ -328,8 +283,7 @@
         <w:jc w:val="both"/>
         <w:rPr>
           <w:rFonts w:ascii="Roboto" w:hAnsi="Roboto"/>
-          <w:sz w:val="24"/>
-          <w:szCs w:val="24"/>
+          <w:lang w:val="zxx" w:eastAsia="zxx" w:bidi="zxx"/>
         </w:rPr>
       </w:pPr>
       <w:r>
@@ -369,26 +323,7 @@
           <w:shd w:fill="auto" w:val="clear"/>
           <w:lang w:val="zxx" w:eastAsia="zxx" w:bidi="zxx"/>
         </w:rPr>
-        <w:t xml:space="preserve">: </w:t>
-      </w:r>
-      <w:r>
-        <w:rPr>
-          <w:rFonts w:ascii="Roboto" w:hAnsi="Roboto"/>
-          <w:b w:val="false"/>
-          <w:i w:val="false"/>
-          <w:caps w:val="false"/>
-          <w:smallCaps w:val="false"/>
-          <w:strike w:val="false"/>
-          <w:dstrike w:val="false"/>
-          <w:color w:val="1D2125"/>
-          <w:sz w:val="24"/>
-          <w:szCs w:val="24"/>
-          <w:u w:val="none"/>
-          <w:effect w:val="none"/>
-          <w:shd w:fill="auto" w:val="clear"/>
-          <w:lang w:val="zxx" w:eastAsia="zxx" w:bidi="zxx"/>
-        </w:rPr>
-        <w:t>Es donde dos jugadores juegan en un torneo.</w:t>
+        <w:t>: Es donde dos jugadores juegan en un torneo.</w:t>
       </w:r>
     </w:p>
     <w:p>
@@ -403,8 +338,7 @@
         <w:jc w:val="both"/>
         <w:rPr>
           <w:rFonts w:ascii="Roboto" w:hAnsi="Roboto"/>
-          <w:sz w:val="24"/>
-          <w:szCs w:val="24"/>
+          <w:lang w:val="zxx" w:eastAsia="zxx" w:bidi="zxx"/>
         </w:rPr>
       </w:pPr>
       <w:r>
@@ -444,26 +378,7 @@
           <w:shd w:fill="auto" w:val="clear"/>
           <w:lang w:val="zxx" w:eastAsia="zxx" w:bidi="zxx"/>
         </w:rPr>
-        <w:t xml:space="preserve">: </w:t>
-      </w:r>
-      <w:r>
-        <w:rPr>
-          <w:rFonts w:ascii="Roboto" w:hAnsi="Roboto"/>
-          <w:b w:val="false"/>
-          <w:i w:val="false"/>
-          <w:caps w:val="false"/>
-          <w:smallCaps w:val="false"/>
-          <w:strike w:val="false"/>
-          <w:dstrike w:val="false"/>
-          <w:color w:val="1D2125"/>
-          <w:sz w:val="24"/>
-          <w:szCs w:val="24"/>
-          <w:u w:val="none"/>
-          <w:effect w:val="none"/>
-          <w:shd w:fill="auto" w:val="clear"/>
-          <w:lang w:val="zxx" w:eastAsia="zxx" w:bidi="zxx"/>
-        </w:rPr>
-        <w:t>Son eventos en la que solo los jugadores que est</w:t>
+        <w:t>: Son eventos en la que solo los jugadores que est</w:t>
       </w:r>
       <w:r>
         <w:rPr>
@@ -498,8 +413,7 @@
         <w:jc w:val="both"/>
         <w:rPr>
           <w:rFonts w:ascii="Roboto" w:hAnsi="Roboto"/>
-          <w:sz w:val="24"/>
-          <w:szCs w:val="24"/>
+          <w:lang w:val="zxx" w:eastAsia="zxx" w:bidi="zxx"/>
         </w:rPr>
       </w:pPr>
       <w:r>
@@ -539,42 +453,114 @@
           <w:shd w:fill="auto" w:val="clear"/>
           <w:lang w:val="zxx" w:eastAsia="zxx" w:bidi="zxx"/>
         </w:rPr>
-        <w:t xml:space="preserve">: </w:t>
-      </w:r>
-      <w:r>
-        <w:rPr>
-          <w:rFonts w:ascii="Roboto" w:hAnsi="Roboto"/>
-          <w:b w:val="false"/>
-          <w:i w:val="false"/>
-          <w:caps w:val="false"/>
-          <w:smallCaps w:val="false"/>
-          <w:strike w:val="false"/>
-          <w:dstrike w:val="false"/>
-          <w:color w:val="1D2125"/>
-          <w:sz w:val="24"/>
-          <w:szCs w:val="24"/>
-          <w:u w:val="none"/>
-          <w:effect w:val="none"/>
-          <w:shd w:fill="auto" w:val="clear"/>
-          <w:lang w:val="zxx" w:eastAsia="zxx" w:bidi="zxx"/>
-        </w:rPr>
-        <w:t>Es donde las tiendas se encuentran y donde se organizan los eventos.</w:t>
+        <w:t>: Es donde las tiendas se encuentran y donde se organizan los eventos.</w:t>
       </w:r>
     </w:p>
     <w:p>
       <w:pPr>
+        <w:pStyle w:val="TextBody"/>
+        <w:numPr>
+          <w:ilvl w:val="0"/>
+          <w:numId w:val="1"/>
+        </w:numPr>
+        <w:bidi w:val="0"/>
+        <w:spacing w:lineRule="auto" w:line="331" w:before="0" w:after="0"/>
+        <w:jc w:val="both"/>
+        <w:rPr>
+          <w:b w:val="false"/>
+          <w:b w:val="false"/>
+          <w:bCs w:val="false"/>
+        </w:rPr>
+      </w:pPr>
+      <w:r>
+        <w:rPr>
+          <w:rFonts w:ascii="Roboto" w:hAnsi="Roboto"/>
+          <w:b/>
+          <w:bCs/>
+          <w:lang w:val="zxx" w:eastAsia="zxx" w:bidi="zxx"/>
+        </w:rPr>
+        <w:t>Venta</w:t>
+      </w:r>
+      <w:r>
+        <w:rPr>
+          <w:rFonts w:ascii="Roboto" w:hAnsi="Roboto"/>
+          <w:b w:val="false"/>
+          <w:bCs w:val="false"/>
+          <w:lang w:val="zxx" w:eastAsia="zxx" w:bidi="zxx"/>
+        </w:rPr>
+        <w:t>: Es un registro en la tienda que demuestra que ha habido alguna compra.</w:t>
+      </w:r>
+    </w:p>
+    <w:p>
+      <w:pPr>
+        <w:pStyle w:val="TextBody"/>
+        <w:numPr>
+          <w:ilvl w:val="0"/>
+          <w:numId w:val="1"/>
+        </w:numPr>
+        <w:bidi w:val="0"/>
+        <w:spacing w:lineRule="auto" w:line="331" w:before="0" w:after="0"/>
+        <w:jc w:val="both"/>
+        <w:rPr>
+          <w:rFonts w:ascii="Roboto" w:hAnsi="Roboto"/>
+          <w:b/>
+          <w:b/>
+          <w:bCs/>
+          <w:lang w:val="zxx" w:eastAsia="zxx" w:bidi="zxx"/>
+        </w:rPr>
+      </w:pPr>
+      <w:r>
+        <w:rPr>
+          <w:rFonts w:ascii="Roboto" w:hAnsi="Roboto"/>
+          <w:b/>
+          <w:bCs/>
+          <w:lang w:val="zxx" w:eastAsia="zxx" w:bidi="zxx"/>
+        </w:rPr>
+        <w:t>Transacci</w:t>
+      </w:r>
+      <w:r>
+        <w:rPr>
+          <w:rFonts w:eastAsia="Noto Serif CJK SC" w:cs="Lohit Devanagari" w:ascii="Roboto" w:hAnsi="Roboto"/>
+          <w:b/>
+          <w:bCs/>
+          <w:color w:val="auto"/>
+          <w:kern w:val="2"/>
+          <w:sz w:val="24"/>
+          <w:szCs w:val="24"/>
+          <w:lang w:val="zxx" w:eastAsia="zxx" w:bidi="zxx"/>
+        </w:rPr>
+        <w:t>ón</w:t>
+      </w:r>
+      <w:r>
+        <w:rPr>
+          <w:rFonts w:eastAsia="Noto Serif CJK SC" w:cs="Lohit Devanagari" w:ascii="Roboto" w:hAnsi="Roboto"/>
+          <w:b w:val="false"/>
+          <w:bCs w:val="false"/>
+          <w:color w:val="auto"/>
+          <w:kern w:val="2"/>
+          <w:sz w:val="24"/>
+          <w:szCs w:val="24"/>
+          <w:lang w:val="zxx" w:eastAsia="zxx" w:bidi="zxx"/>
+        </w:rPr>
+        <w:t>: Es el detalle de la transacción de cartas, bien sea entre dos jugadores o un jugador y una tienda.</w:t>
+      </w:r>
+    </w:p>
+    <w:p>
+      <w:pPr>
         <w:pStyle w:val="HorizontalLine"/>
         <w:rPr>
           <w:rFonts w:ascii="Roboto" w:hAnsi="Roboto"/>
           <w:sz w:val="24"/>
           <w:szCs w:val="24"/>
-        </w:rPr>
-      </w:pPr>
-      <w:r>
-        <w:rPr>
-          <w:rFonts w:ascii="Roboto" w:hAnsi="Roboto"/>
-          <w:sz w:val="24"/>
-          <w:szCs w:val="24"/>
+          <w:lang w:val="zxx" w:eastAsia="zxx" w:bidi="zxx"/>
+        </w:rPr>
+      </w:pPr>
+      <w:r>
+        <w:rPr>
+          <w:rFonts w:ascii="Roboto" w:hAnsi="Roboto"/>
+          <w:sz w:val="24"/>
+          <w:szCs w:val="24"/>
+          <w:lang w:val="zxx" w:eastAsia="zxx" w:bidi="zxx"/>
         </w:rPr>
       </w:r>
     </w:p>
@@ -585,9 +571,7 @@
         <w:spacing w:lineRule="auto" w:line="331" w:before="0" w:after="0"/>
         <w:jc w:val="both"/>
         <w:rPr>
-          <w:rFonts w:ascii="Roboto" w:hAnsi="Roboto"/>
-          <w:sz w:val="24"/>
-          <w:szCs w:val="24"/>
+          <w:lang w:val="zxx" w:eastAsia="zxx" w:bidi="zxx"/>
         </w:rPr>
       </w:pPr>
       <w:bookmarkStart w:id="0" w:name="docs-internal-guid-cd9c9784-7fff-62d5-79"/>
@@ -665,9 +649,7 @@
         <w:spacing w:lineRule="auto" w:line="331" w:before="0" w:after="0"/>
         <w:jc w:val="both"/>
         <w:rPr>
-          <w:rFonts w:ascii="Roboto" w:hAnsi="Roboto"/>
-          <w:sz w:val="24"/>
-          <w:szCs w:val="24"/>
+          <w:lang w:val="zxx" w:eastAsia="zxx" w:bidi="zxx"/>
         </w:rPr>
       </w:pPr>
       <w:r>
@@ -935,13 +917,15 @@
           <w:rFonts w:ascii="Roboto" w:hAnsi="Roboto"/>
           <w:sz w:val="24"/>
           <w:szCs w:val="24"/>
-        </w:rPr>
-      </w:pPr>
-      <w:r>
-        <w:rPr>
-          <w:rFonts w:ascii="Roboto" w:hAnsi="Roboto"/>
-          <w:sz w:val="24"/>
-          <w:szCs w:val="24"/>
+          <w:lang w:val="zxx" w:eastAsia="zxx" w:bidi="zxx"/>
+        </w:rPr>
+      </w:pPr>
+      <w:r>
+        <w:rPr>
+          <w:rFonts w:ascii="Roboto" w:hAnsi="Roboto"/>
+          <w:sz w:val="24"/>
+          <w:szCs w:val="24"/>
+          <w:lang w:val="zxx" w:eastAsia="zxx" w:bidi="zxx"/>
         </w:rPr>
       </w:r>
     </w:p>
@@ -953,9 +937,7 @@
         <w:spacing w:lineRule="auto" w:line="331" w:before="0" w:after="0"/>
         <w:jc w:val="both"/>
         <w:rPr>
-          <w:rFonts w:ascii="Roboto" w:hAnsi="Roboto"/>
-          <w:sz w:val="24"/>
-          <w:szCs w:val="24"/>
+          <w:lang w:val="zxx" w:eastAsia="zxx" w:bidi="zxx"/>
         </w:rPr>
       </w:pPr>
       <w:r>
@@ -1129,9 +1111,7 @@
         <w:spacing w:lineRule="auto" w:line="331" w:before="0" w:after="0"/>
         <w:jc w:val="both"/>
         <w:rPr>
-          <w:rFonts w:ascii="Roboto" w:hAnsi="Roboto"/>
-          <w:sz w:val="24"/>
-          <w:szCs w:val="24"/>
+          <w:lang w:val="zxx" w:eastAsia="zxx" w:bidi="zxx"/>
         </w:rPr>
       </w:pPr>
       <w:r>
@@ -1675,9 +1655,7 @@
         <w:spacing w:lineRule="auto" w:line="331" w:before="0" w:after="0"/>
         <w:jc w:val="both"/>
         <w:rPr>
-          <w:rFonts w:ascii="Roboto" w:hAnsi="Roboto"/>
-          <w:sz w:val="24"/>
-          <w:szCs w:val="24"/>
+          <w:lang w:val="zxx" w:eastAsia="zxx" w:bidi="zxx"/>
         </w:rPr>
       </w:pPr>
       <w:r>
@@ -1893,27 +1871,7 @@
           <w:shd w:fill="auto" w:val="clear"/>
           <w:lang w:val="zxx" w:eastAsia="zxx" w:bidi="zxx"/>
         </w:rPr>
-        <w:t xml:space="preserve"> </w:t>
-      </w:r>
-      <w:r>
-        <w:rPr>
-          <w:rFonts w:ascii="Roboto" w:hAnsi="Roboto"/>
-          <w:b w:val="false"/>
-          <w:bCs w:val="false"/>
-          <w:i w:val="false"/>
-          <w:caps w:val="false"/>
-          <w:smallCaps w:val="false"/>
-          <w:strike w:val="false"/>
-          <w:dstrike w:val="false"/>
-          <w:color w:val="1D2125"/>
-          <w:sz w:val="24"/>
-          <w:szCs w:val="24"/>
-          <w:u w:val="none"/>
-          <w:effect w:val="none"/>
-          <w:shd w:fill="auto" w:val="clear"/>
-          <w:lang w:val="zxx" w:eastAsia="zxx" w:bidi="zxx"/>
-        </w:rPr>
-        <w:t xml:space="preserve">e incluso pueden estar repetidas en un mismo </w:t>
+        <w:t xml:space="preserve"> e incluso pueden estar repetidas en un mismo </w:t>
       </w:r>
       <w:r>
         <w:rPr>
@@ -2008,9 +1966,7 @@
         <w:spacing w:lineRule="auto" w:line="331" w:before="0" w:after="0"/>
         <w:jc w:val="both"/>
         <w:rPr>
-          <w:rFonts w:ascii="Roboto" w:hAnsi="Roboto"/>
-          <w:sz w:val="24"/>
-          <w:szCs w:val="24"/>
+          <w:lang w:val="zxx" w:eastAsia="zxx" w:bidi="zxx"/>
         </w:rPr>
       </w:pPr>
       <w:r>
@@ -2277,38 +2233,16 @@
         <w:jc w:val="both"/>
         <w:rPr>
           <w:rFonts w:ascii="Roboto" w:hAnsi="Roboto"/>
-          <w:b w:val="false"/>
-          <w:b w:val="false"/>
-          <w:i w:val="false"/>
-          <w:i w:val="false"/>
-          <w:caps w:val="false"/>
-          <w:smallCaps w:val="false"/>
-          <w:strike w:val="false"/>
-          <w:dstrike w:val="false"/>
-          <w:color w:val="1D2125"/>
-          <w:sz w:val="24"/>
-          <w:szCs w:val="24"/>
-          <w:u w:val="none"/>
-          <w:effect w:val="none"/>
-          <w:shd w:fill="auto" w:val="clear"/>
-          <w:lang w:val="zxx" w:eastAsia="zxx" w:bidi="zxx"/>
-        </w:rPr>
-      </w:pPr>
-      <w:r>
-        <w:rPr>
-          <w:rFonts w:ascii="Roboto" w:hAnsi="Roboto"/>
-          <w:b w:val="false"/>
-          <w:i w:val="false"/>
-          <w:caps w:val="false"/>
-          <w:smallCaps w:val="false"/>
-          <w:strike w:val="false"/>
-          <w:dstrike w:val="false"/>
-          <w:color w:val="1D2125"/>
-          <w:sz w:val="24"/>
-          <w:szCs w:val="24"/>
-          <w:u w:val="none"/>
-          <w:effect w:val="none"/>
-          <w:shd w:fill="auto" w:val="clear"/>
+          <w:sz w:val="24"/>
+          <w:szCs w:val="24"/>
+          <w:lang w:val="zxx" w:eastAsia="zxx" w:bidi="zxx"/>
+        </w:rPr>
+      </w:pPr>
+      <w:r>
+        <w:rPr>
+          <w:rFonts w:ascii="Roboto" w:hAnsi="Roboto"/>
+          <w:sz w:val="24"/>
+          <w:szCs w:val="24"/>
           <w:lang w:val="zxx" w:eastAsia="zxx" w:bidi="zxx"/>
         </w:rPr>
       </w:r>
@@ -2321,87 +2255,105 @@
         <w:spacing w:lineRule="auto" w:line="331" w:before="0" w:after="0"/>
         <w:jc w:val="both"/>
         <w:rPr>
-          <w:rFonts w:ascii="Roboto" w:hAnsi="Roboto"/>
-          <w:sz w:val="24"/>
-          <w:szCs w:val="24"/>
-        </w:rPr>
-      </w:pPr>
-      <w:r>
-        <w:rPr>
-          <w:rFonts w:ascii="Roboto" w:hAnsi="Roboto"/>
-          <w:b w:val="false"/>
-          <w:i w:val="false"/>
-          <w:caps w:val="false"/>
-          <w:smallCaps w:val="false"/>
-          <w:strike w:val="false"/>
-          <w:dstrike w:val="false"/>
-          <w:color w:val="1D2125"/>
-          <w:sz w:val="24"/>
-          <w:szCs w:val="24"/>
-          <w:u w:val="none"/>
-          <w:effect w:val="none"/>
-          <w:shd w:fill="auto" w:val="clear"/>
-          <w:lang w:val="zxx" w:eastAsia="zxx" w:bidi="zxx"/>
-        </w:rPr>
-        <w:t xml:space="preserve">En cada </w:t>
-      </w:r>
-      <w:r>
-        <w:rPr>
-          <w:rFonts w:ascii="Roboto" w:hAnsi="Roboto"/>
-          <w:b/>
-          <w:bCs/>
-          <w:i w:val="false"/>
-          <w:caps w:val="false"/>
-          <w:smallCaps w:val="false"/>
-          <w:strike w:val="false"/>
-          <w:dstrike w:val="false"/>
-          <w:color w:val="1D2125"/>
-          <w:sz w:val="24"/>
-          <w:szCs w:val="24"/>
-          <w:u w:val="none"/>
-          <w:effect w:val="none"/>
-          <w:shd w:fill="auto" w:val="clear"/>
-          <w:lang w:val="zxx" w:eastAsia="zxx" w:bidi="zxx"/>
-        </w:rPr>
-        <w:t>ciudad</w:t>
-      </w:r>
-      <w:r>
-        <w:rPr>
-          <w:rFonts w:ascii="Roboto" w:hAnsi="Roboto"/>
-          <w:b w:val="false"/>
-          <w:i w:val="false"/>
-          <w:caps w:val="false"/>
-          <w:smallCaps w:val="false"/>
-          <w:strike w:val="false"/>
-          <w:dstrike w:val="false"/>
-          <w:color w:val="1D2125"/>
-          <w:sz w:val="24"/>
-          <w:szCs w:val="24"/>
-          <w:u w:val="none"/>
-          <w:effect w:val="none"/>
-          <w:shd w:fill="auto" w:val="clear"/>
-          <w:lang w:val="zxx" w:eastAsia="zxx" w:bidi="zxx"/>
-        </w:rPr>
-        <w:t xml:space="preserve">, </w:t>
-      </w:r>
-      <w:r>
-        <w:rPr>
-          <w:rFonts w:ascii="Roboto" w:hAnsi="Roboto"/>
-          <w:b w:val="false"/>
-          <w:i w:val="false"/>
-          <w:caps w:val="false"/>
-          <w:smallCaps w:val="false"/>
-          <w:strike w:val="false"/>
-          <w:dstrike w:val="false"/>
-          <w:color w:val="1D2125"/>
-          <w:sz w:val="24"/>
-          <w:szCs w:val="24"/>
-          <w:u w:val="none"/>
-          <w:effect w:val="none"/>
-          <w:shd w:fill="auto" w:val="clear"/>
-          <w:lang w:val="zxx" w:eastAsia="zxx" w:bidi="zxx"/>
-        </w:rPr>
-        <w:t xml:space="preserve">las </w:t>
+          <w:lang w:val="zxx" w:eastAsia="zxx" w:bidi="zxx"/>
+        </w:rPr>
+      </w:pPr>
+      <w:r>
+        <w:rPr>
+          <w:rFonts w:ascii="Roboto" w:hAnsi="Roboto"/>
+          <w:b w:val="false"/>
+          <w:i w:val="false"/>
+          <w:caps w:val="false"/>
+          <w:smallCaps w:val="false"/>
+          <w:strike w:val="false"/>
+          <w:dstrike w:val="false"/>
+          <w:color w:val="1D2125"/>
+          <w:sz w:val="24"/>
+          <w:szCs w:val="24"/>
+          <w:u w:val="none"/>
+          <w:effect w:val="none"/>
+          <w:shd w:fill="auto" w:val="clear"/>
+          <w:lang w:val="zxx" w:eastAsia="zxx" w:bidi="zxx"/>
+        </w:rPr>
+        <w:t xml:space="preserve">Los </w:t>
+      </w:r>
+      <w:r>
+        <w:rPr>
+          <w:rFonts w:ascii="Roboto" w:hAnsi="Roboto"/>
+          <w:b/>
+          <w:bCs/>
+          <w:i w:val="false"/>
+          <w:caps w:val="false"/>
+          <w:smallCaps w:val="false"/>
+          <w:strike w:val="false"/>
+          <w:dstrike w:val="false"/>
+          <w:color w:val="1D2125"/>
+          <w:sz w:val="24"/>
+          <w:szCs w:val="24"/>
+          <w:u w:val="none"/>
+          <w:effect w:val="none"/>
+          <w:shd w:fill="auto" w:val="clear"/>
+          <w:lang w:val="zxx" w:eastAsia="zxx" w:bidi="zxx"/>
+        </w:rPr>
+        <w:t>jugadores</w:t>
+      </w:r>
+      <w:r>
+        <w:rPr>
+          <w:rFonts w:ascii="Roboto" w:hAnsi="Roboto"/>
+          <w:b w:val="false"/>
+          <w:i w:val="false"/>
+          <w:caps w:val="false"/>
+          <w:smallCaps w:val="false"/>
+          <w:strike w:val="false"/>
+          <w:dstrike w:val="false"/>
+          <w:color w:val="1D2125"/>
+          <w:sz w:val="24"/>
+          <w:szCs w:val="24"/>
+          <w:u w:val="none"/>
+          <w:effect w:val="none"/>
+          <w:shd w:fill="auto" w:val="clear"/>
+          <w:lang w:val="zxx" w:eastAsia="zxx" w:bidi="zxx"/>
+        </w:rPr>
+        <w:t xml:space="preserve"> pueden comprar </w:t>
+      </w:r>
+      <w:r>
+        <w:rPr>
+          <w:rFonts w:ascii="Roboto" w:hAnsi="Roboto"/>
+          <w:b/>
+          <w:bCs/>
+          <w:i w:val="false"/>
+          <w:caps w:val="false"/>
+          <w:smallCaps w:val="false"/>
+          <w:strike w:val="false"/>
+          <w:dstrike w:val="false"/>
+          <w:color w:val="1D2125"/>
+          <w:sz w:val="24"/>
+          <w:szCs w:val="24"/>
+          <w:u w:val="none"/>
+          <w:effect w:val="none"/>
+          <w:shd w:fill="auto" w:val="clear"/>
+          <w:lang w:val="zxx" w:eastAsia="zxx" w:bidi="zxx"/>
+        </w:rPr>
+        <w:t>cartas</w:t>
+      </w:r>
+      <w:r>
+        <w:rPr>
+          <w:rFonts w:ascii="Roboto" w:hAnsi="Roboto"/>
+          <w:b w:val="false"/>
+          <w:i w:val="false"/>
+          <w:caps w:val="false"/>
+          <w:smallCaps w:val="false"/>
+          <w:strike w:val="false"/>
+          <w:dstrike w:val="false"/>
+          <w:color w:val="1D2125"/>
+          <w:sz w:val="24"/>
+          <w:szCs w:val="24"/>
+          <w:u w:val="none"/>
+          <w:effect w:val="none"/>
+          <w:shd w:fill="auto" w:val="clear"/>
+          <w:lang w:val="zxx" w:eastAsia="zxx" w:bidi="zxx"/>
+        </w:rPr>
+        <w:t xml:space="preserve"> de las </w:t>
       </w:r>
       <w:r>
         <w:rPr>
@@ -2440,58 +2392,122 @@
           <w:shd w:fill="auto" w:val="clear"/>
           <w:lang w:val="zxx" w:eastAsia="zxx" w:bidi="zxx"/>
         </w:rPr>
-        <w:t xml:space="preserve"> organizan varios </w:t>
-      </w:r>
-      <w:r>
-        <w:rPr>
-          <w:rFonts w:ascii="Roboto" w:hAnsi="Roboto"/>
-          <w:b/>
-          <w:bCs/>
-          <w:i w:val="false"/>
-          <w:caps w:val="false"/>
-          <w:smallCaps w:val="false"/>
-          <w:strike w:val="false"/>
-          <w:dstrike w:val="false"/>
-          <w:color w:val="1D2125"/>
-          <w:sz w:val="24"/>
-          <w:szCs w:val="24"/>
-          <w:u w:val="none"/>
-          <w:effect w:val="none"/>
-          <w:shd w:fill="auto" w:val="clear"/>
-          <w:lang w:val="zxx" w:eastAsia="zxx" w:bidi="zxx"/>
-        </w:rPr>
-        <w:t>torneos</w:t>
-      </w:r>
-      <w:r>
-        <w:rPr>
-          <w:rFonts w:ascii="Roboto" w:hAnsi="Roboto"/>
-          <w:b w:val="false"/>
-          <w:i w:val="false"/>
-          <w:caps w:val="false"/>
-          <w:smallCaps w:val="false"/>
-          <w:strike w:val="false"/>
-          <w:dstrike w:val="false"/>
-          <w:color w:val="1D2125"/>
-          <w:sz w:val="24"/>
-          <w:szCs w:val="24"/>
-          <w:u w:val="none"/>
-          <w:effect w:val="none"/>
-          <w:shd w:fill="auto" w:val="clear"/>
-          <w:lang w:val="zxx" w:eastAsia="zxx" w:bidi="zxx"/>
-        </w:rPr>
-        <w:t xml:space="preserve">. Se quiere saber que </w:t>
-      </w:r>
-      <w:r>
-        <w:rPr>
-          <w:rFonts w:ascii="Roboto" w:hAnsi="Roboto"/>
-          <w:b/>
-          <w:bCs/>
-          <w:i w:val="false"/>
-          <w:caps w:val="false"/>
-          <w:smallCaps w:val="false"/>
-          <w:strike w:val="false"/>
-          <w:dstrike w:val="false"/>
-          <w:color w:val="1D2125"/>
+        <w:t>, o tambi</w:t>
+      </w:r>
+      <w:r>
+        <w:rPr>
+          <w:rFonts w:eastAsia="Noto Serif CJK SC" w:cs="Lohit Devanagari" w:ascii="Roboto" w:hAnsi="Roboto"/>
+          <w:b w:val="false"/>
+          <w:i w:val="false"/>
+          <w:caps w:val="false"/>
+          <w:smallCaps w:val="false"/>
+          <w:strike w:val="false"/>
+          <w:dstrike w:val="false"/>
+          <w:color w:val="1D2125"/>
+          <w:kern w:val="2"/>
+          <w:sz w:val="24"/>
+          <w:szCs w:val="24"/>
+          <w:u w:val="none"/>
+          <w:effect w:val="none"/>
+          <w:shd w:fill="auto" w:val="clear"/>
+          <w:lang w:val="zxx" w:eastAsia="zxx" w:bidi="zxx"/>
+        </w:rPr>
+        <w:t xml:space="preserve">én tener </w:t>
+      </w:r>
+      <w:r>
+        <w:rPr>
+          <w:rFonts w:eastAsia="Noto Serif CJK SC" w:cs="Lohit Devanagari" w:ascii="Roboto" w:hAnsi="Roboto"/>
+          <w:b/>
+          <w:bCs/>
+          <w:i w:val="false"/>
+          <w:caps w:val="false"/>
+          <w:smallCaps w:val="false"/>
+          <w:strike w:val="false"/>
+          <w:dstrike w:val="false"/>
+          <w:color w:val="1D2125"/>
+          <w:kern w:val="2"/>
+          <w:sz w:val="24"/>
+          <w:szCs w:val="24"/>
+          <w:u w:val="none"/>
+          <w:effect w:val="none"/>
+          <w:shd w:fill="auto" w:val="clear"/>
+          <w:lang w:val="zxx" w:eastAsia="zxx" w:bidi="zxx"/>
+        </w:rPr>
+        <w:t>cartas</w:t>
+      </w:r>
+      <w:r>
+        <w:rPr>
+          <w:rFonts w:eastAsia="Noto Serif CJK SC" w:cs="Lohit Devanagari" w:ascii="Roboto" w:hAnsi="Roboto"/>
+          <w:b w:val="false"/>
+          <w:i w:val="false"/>
+          <w:caps w:val="false"/>
+          <w:smallCaps w:val="false"/>
+          <w:strike w:val="false"/>
+          <w:dstrike w:val="false"/>
+          <w:color w:val="1D2125"/>
+          <w:kern w:val="2"/>
+          <w:sz w:val="24"/>
+          <w:szCs w:val="24"/>
+          <w:u w:val="none"/>
+          <w:effect w:val="none"/>
+          <w:shd w:fill="auto" w:val="clear"/>
+          <w:lang w:val="zxx" w:eastAsia="zxx" w:bidi="zxx"/>
+        </w:rPr>
+        <w:t xml:space="preserve"> que no vienen de las </w:t>
+      </w:r>
+      <w:r>
+        <w:rPr>
+          <w:rFonts w:eastAsia="Noto Serif CJK SC" w:cs="Lohit Devanagari" w:ascii="Roboto" w:hAnsi="Roboto"/>
+          <w:b/>
+          <w:bCs/>
+          <w:i w:val="false"/>
+          <w:caps w:val="false"/>
+          <w:smallCaps w:val="false"/>
+          <w:strike w:val="false"/>
+          <w:dstrike w:val="false"/>
+          <w:color w:val="1D2125"/>
+          <w:kern w:val="2"/>
+          <w:sz w:val="24"/>
+          <w:szCs w:val="24"/>
+          <w:u w:val="none"/>
+          <w:effect w:val="none"/>
+          <w:shd w:fill="auto" w:val="clear"/>
+          <w:lang w:val="zxx" w:eastAsia="zxx" w:bidi="zxx"/>
+        </w:rPr>
+        <w:t>tiendas</w:t>
+      </w:r>
+      <w:r>
+        <w:rPr>
+          <w:rFonts w:eastAsia="Noto Serif CJK SC" w:cs="Lohit Devanagari" w:ascii="Roboto" w:hAnsi="Roboto"/>
+          <w:b w:val="false"/>
+          <w:i w:val="false"/>
+          <w:caps w:val="false"/>
+          <w:smallCaps w:val="false"/>
+          <w:strike w:val="false"/>
+          <w:dstrike w:val="false"/>
+          <w:color w:val="1D2125"/>
+          <w:kern w:val="2"/>
+          <w:sz w:val="24"/>
+          <w:szCs w:val="24"/>
+          <w:u w:val="none"/>
+          <w:effect w:val="none"/>
+          <w:shd w:fill="auto" w:val="clear"/>
+          <w:lang w:val="zxx" w:eastAsia="zxx" w:bidi="zxx"/>
+        </w:rPr>
+        <w:t xml:space="preserve"> (pueden ser prestadas de otros </w:t>
+      </w:r>
+      <w:r>
+        <w:rPr>
+          <w:rFonts w:eastAsia="Noto Serif CJK SC" w:cs="Lohit Devanagari" w:ascii="Roboto" w:hAnsi="Roboto"/>
+          <w:b/>
+          <w:bCs/>
+          <w:i w:val="false"/>
+          <w:caps w:val="false"/>
+          <w:smallCaps w:val="false"/>
+          <w:strike w:val="false"/>
+          <w:dstrike w:val="false"/>
+          <w:color w:val="1D2125"/>
+          <w:kern w:val="2"/>
           <w:sz w:val="24"/>
           <w:szCs w:val="24"/>
           <w:u w:val="none"/>
@@ -2503,189 +2519,219 @@
       </w:r>
       <w:r>
         <w:rPr>
-          <w:rFonts w:ascii="Roboto" w:hAnsi="Roboto"/>
-          <w:b w:val="false"/>
-          <w:i w:val="false"/>
-          <w:caps w:val="false"/>
-          <w:smallCaps w:val="false"/>
-          <w:strike w:val="false"/>
-          <w:dstrike w:val="false"/>
-          <w:color w:val="1D2125"/>
-          <w:sz w:val="24"/>
-          <w:szCs w:val="24"/>
-          <w:u w:val="none"/>
-          <w:effect w:val="none"/>
-          <w:shd w:fill="auto" w:val="clear"/>
-          <w:lang w:val="zxx" w:eastAsia="zxx" w:bidi="zxx"/>
-        </w:rPr>
-        <w:t xml:space="preserve"> participan en él, quién ha ganado, en que ciudad se ha realizado y la fecha del </w:t>
-      </w:r>
-      <w:r>
-        <w:rPr>
-          <w:rFonts w:ascii="Roboto" w:hAnsi="Roboto"/>
-          <w:b/>
-          <w:bCs/>
-          <w:i w:val="false"/>
-          <w:caps w:val="false"/>
-          <w:smallCaps w:val="false"/>
-          <w:strike w:val="false"/>
-          <w:dstrike w:val="false"/>
-          <w:color w:val="1D2125"/>
-          <w:sz w:val="24"/>
-          <w:szCs w:val="24"/>
-          <w:u w:val="none"/>
-          <w:effect w:val="none"/>
-          <w:shd w:fill="auto" w:val="clear"/>
-          <w:lang w:val="zxx" w:eastAsia="zxx" w:bidi="zxx"/>
-        </w:rPr>
-        <w:t>torneo</w:t>
-      </w:r>
-      <w:r>
-        <w:rPr>
-          <w:rFonts w:ascii="Roboto" w:hAnsi="Roboto"/>
-          <w:b w:val="false"/>
-          <w:i w:val="false"/>
-          <w:caps w:val="false"/>
-          <w:smallCaps w:val="false"/>
-          <w:strike w:val="false"/>
-          <w:dstrike w:val="false"/>
-          <w:color w:val="1D2125"/>
-          <w:sz w:val="24"/>
-          <w:szCs w:val="24"/>
-          <w:u w:val="none"/>
-          <w:effect w:val="none"/>
-          <w:shd w:fill="auto" w:val="clear"/>
-          <w:lang w:val="zxx" w:eastAsia="zxx" w:bidi="zxx"/>
-        </w:rPr>
-        <w:t xml:space="preserve">. </w:t>
-      </w:r>
-      <w:r>
-        <w:rPr>
-          <w:rFonts w:ascii="Roboto" w:hAnsi="Roboto"/>
-          <w:b w:val="false"/>
-          <w:i w:val="false"/>
-          <w:caps w:val="false"/>
-          <w:smallCaps w:val="false"/>
-          <w:strike w:val="false"/>
-          <w:dstrike w:val="false"/>
-          <w:color w:val="1D2125"/>
-          <w:sz w:val="24"/>
-          <w:szCs w:val="24"/>
-          <w:u w:val="none"/>
-          <w:effect w:val="none"/>
-          <w:shd w:fill="auto" w:val="clear"/>
-          <w:lang w:val="zxx" w:eastAsia="zxx" w:bidi="zxx"/>
-        </w:rPr>
-        <w:t xml:space="preserve">Los </w:t>
-      </w:r>
-      <w:r>
-        <w:rPr>
-          <w:rFonts w:ascii="Roboto" w:hAnsi="Roboto"/>
-          <w:b/>
-          <w:bCs/>
-          <w:i w:val="false"/>
-          <w:caps w:val="false"/>
-          <w:smallCaps w:val="false"/>
-          <w:strike w:val="false"/>
-          <w:dstrike w:val="false"/>
-          <w:color w:val="1D2125"/>
-          <w:sz w:val="24"/>
-          <w:szCs w:val="24"/>
-          <w:u w:val="none"/>
-          <w:effect w:val="none"/>
-          <w:shd w:fill="auto" w:val="clear"/>
-          <w:lang w:val="zxx" w:eastAsia="zxx" w:bidi="zxx"/>
-        </w:rPr>
-        <w:t>jugadores</w:t>
-      </w:r>
-      <w:r>
-        <w:rPr>
-          <w:rFonts w:ascii="Roboto" w:hAnsi="Roboto"/>
-          <w:b w:val="false"/>
-          <w:i w:val="false"/>
-          <w:caps w:val="false"/>
-          <w:smallCaps w:val="false"/>
-          <w:strike w:val="false"/>
-          <w:dstrike w:val="false"/>
-          <w:color w:val="1D2125"/>
-          <w:sz w:val="24"/>
-          <w:szCs w:val="24"/>
-          <w:u w:val="none"/>
-          <w:effect w:val="none"/>
-          <w:shd w:fill="auto" w:val="clear"/>
-          <w:lang w:val="zxx" w:eastAsia="zxx" w:bidi="zxx"/>
-        </w:rPr>
-        <w:t xml:space="preserve"> que vengan de diferentes </w:t>
-      </w:r>
-      <w:r>
-        <w:rPr>
-          <w:rFonts w:ascii="Roboto" w:hAnsi="Roboto"/>
-          <w:b/>
-          <w:bCs/>
-          <w:i w:val="false"/>
-          <w:caps w:val="false"/>
-          <w:smallCaps w:val="false"/>
-          <w:strike w:val="false"/>
-          <w:dstrike w:val="false"/>
-          <w:color w:val="1D2125"/>
-          <w:sz w:val="24"/>
-          <w:szCs w:val="24"/>
-          <w:u w:val="none"/>
-          <w:effect w:val="none"/>
-          <w:shd w:fill="auto" w:val="clear"/>
-          <w:lang w:val="zxx" w:eastAsia="zxx" w:bidi="zxx"/>
-        </w:rPr>
-        <w:t>ciudades</w:t>
-      </w:r>
-      <w:r>
-        <w:rPr>
-          <w:rFonts w:ascii="Roboto" w:hAnsi="Roboto"/>
-          <w:b w:val="false"/>
-          <w:i w:val="false"/>
-          <w:caps w:val="false"/>
-          <w:smallCaps w:val="false"/>
-          <w:strike w:val="false"/>
-          <w:dstrike w:val="false"/>
-          <w:color w:val="1D2125"/>
-          <w:sz w:val="24"/>
-          <w:szCs w:val="24"/>
-          <w:u w:val="none"/>
-          <w:effect w:val="none"/>
-          <w:shd w:fill="auto" w:val="clear"/>
-          <w:lang w:val="zxx" w:eastAsia="zxx" w:bidi="zxx"/>
-        </w:rPr>
-        <w:t xml:space="preserve"> pueden participar en el </w:t>
-      </w:r>
-      <w:r>
-        <w:rPr>
-          <w:rFonts w:ascii="Roboto" w:hAnsi="Roboto"/>
-          <w:b/>
-          <w:bCs/>
-          <w:i w:val="false"/>
-          <w:caps w:val="false"/>
-          <w:smallCaps w:val="false"/>
-          <w:strike w:val="false"/>
-          <w:dstrike w:val="false"/>
-          <w:color w:val="1D2125"/>
-          <w:sz w:val="24"/>
-          <w:szCs w:val="24"/>
-          <w:u w:val="none"/>
-          <w:effect w:val="none"/>
-          <w:shd w:fill="auto" w:val="clear"/>
-          <w:lang w:val="zxx" w:eastAsia="zxx" w:bidi="zxx"/>
-        </w:rPr>
-        <w:t>torneo</w:t>
-      </w:r>
-      <w:r>
-        <w:rPr>
-          <w:rFonts w:ascii="Roboto" w:hAnsi="Roboto"/>
-          <w:b w:val="false"/>
-          <w:i w:val="false"/>
-          <w:caps w:val="false"/>
-          <w:smallCaps w:val="false"/>
-          <w:strike w:val="false"/>
-          <w:dstrike w:val="false"/>
-          <w:color w:val="1D2125"/>
+          <w:rFonts w:eastAsia="Noto Serif CJK SC" w:cs="Lohit Devanagari" w:ascii="Roboto" w:hAnsi="Roboto"/>
+          <w:b w:val="false"/>
+          <w:i w:val="false"/>
+          <w:caps w:val="false"/>
+          <w:smallCaps w:val="false"/>
+          <w:strike w:val="false"/>
+          <w:dstrike w:val="false"/>
+          <w:color w:val="1D2125"/>
+          <w:kern w:val="2"/>
+          <w:sz w:val="24"/>
+          <w:szCs w:val="24"/>
+          <w:u w:val="none"/>
+          <w:effect w:val="none"/>
+          <w:shd w:fill="auto" w:val="clear"/>
+          <w:lang w:val="zxx" w:eastAsia="zxx" w:bidi="zxx"/>
+        </w:rPr>
+        <w:t xml:space="preserve"> o compradas de </w:t>
+      </w:r>
+      <w:r>
+        <w:rPr>
+          <w:rFonts w:eastAsia="Noto Serif CJK SC" w:cs="Lohit Devanagari" w:ascii="Roboto" w:hAnsi="Roboto"/>
+          <w:b/>
+          <w:bCs/>
+          <w:i w:val="false"/>
+          <w:caps w:val="false"/>
+          <w:smallCaps w:val="false"/>
+          <w:strike w:val="false"/>
+          <w:dstrike w:val="false"/>
+          <w:color w:val="1D2125"/>
+          <w:kern w:val="2"/>
+          <w:sz w:val="24"/>
+          <w:szCs w:val="24"/>
+          <w:u w:val="none"/>
+          <w:effect w:val="none"/>
+          <w:shd w:fill="auto" w:val="clear"/>
+          <w:lang w:val="zxx" w:eastAsia="zxx" w:bidi="zxx"/>
+        </w:rPr>
+        <w:t>tiendas</w:t>
+      </w:r>
+      <w:r>
+        <w:rPr>
+          <w:rFonts w:eastAsia="Noto Serif CJK SC" w:cs="Lohit Devanagari" w:ascii="Roboto" w:hAnsi="Roboto"/>
+          <w:b w:val="false"/>
+          <w:i w:val="false"/>
+          <w:caps w:val="false"/>
+          <w:smallCaps w:val="false"/>
+          <w:strike w:val="false"/>
+          <w:dstrike w:val="false"/>
+          <w:color w:val="1D2125"/>
+          <w:kern w:val="2"/>
+          <w:sz w:val="24"/>
+          <w:szCs w:val="24"/>
+          <w:u w:val="none"/>
+          <w:effect w:val="none"/>
+          <w:shd w:fill="auto" w:val="clear"/>
+          <w:lang w:val="zxx" w:eastAsia="zxx" w:bidi="zxx"/>
+        </w:rPr>
+        <w:t xml:space="preserve"> no oficiales, aunque las </w:t>
+      </w:r>
+      <w:r>
+        <w:rPr>
+          <w:rFonts w:eastAsia="Noto Serif CJK SC" w:cs="Lohit Devanagari" w:ascii="Roboto" w:hAnsi="Roboto"/>
+          <w:b/>
+          <w:bCs/>
+          <w:i w:val="false"/>
+          <w:caps w:val="false"/>
+          <w:smallCaps w:val="false"/>
+          <w:strike w:val="false"/>
+          <w:dstrike w:val="false"/>
+          <w:color w:val="1D2125"/>
+          <w:kern w:val="2"/>
+          <w:sz w:val="24"/>
+          <w:szCs w:val="24"/>
+          <w:u w:val="none"/>
+          <w:effect w:val="none"/>
+          <w:shd w:fill="auto" w:val="clear"/>
+          <w:lang w:val="zxx" w:eastAsia="zxx" w:bidi="zxx"/>
+        </w:rPr>
+        <w:t>cartas</w:t>
+      </w:r>
+      <w:r>
+        <w:rPr>
+          <w:rFonts w:eastAsia="Noto Serif CJK SC" w:cs="Lohit Devanagari" w:ascii="Roboto" w:hAnsi="Roboto"/>
+          <w:b w:val="false"/>
+          <w:i w:val="false"/>
+          <w:caps w:val="false"/>
+          <w:smallCaps w:val="false"/>
+          <w:strike w:val="false"/>
+          <w:dstrike w:val="false"/>
+          <w:color w:val="1D2125"/>
+          <w:kern w:val="2"/>
+          <w:sz w:val="24"/>
+          <w:szCs w:val="24"/>
+          <w:u w:val="none"/>
+          <w:effect w:val="none"/>
+          <w:shd w:fill="auto" w:val="clear"/>
+          <w:lang w:val="zxx" w:eastAsia="zxx" w:bidi="zxx"/>
+        </w:rPr>
+        <w:t xml:space="preserve"> sean válidas). Un </w:t>
+      </w:r>
+      <w:r>
+        <w:rPr>
+          <w:rFonts w:eastAsia="Noto Serif CJK SC" w:cs="Lohit Devanagari" w:ascii="Roboto" w:hAnsi="Roboto"/>
+          <w:b/>
+          <w:bCs/>
+          <w:i w:val="false"/>
+          <w:caps w:val="false"/>
+          <w:smallCaps w:val="false"/>
+          <w:strike w:val="false"/>
+          <w:dstrike w:val="false"/>
+          <w:color w:val="1D2125"/>
+          <w:kern w:val="2"/>
+          <w:sz w:val="24"/>
+          <w:szCs w:val="24"/>
+          <w:u w:val="none"/>
+          <w:effect w:val="none"/>
+          <w:shd w:fill="auto" w:val="clear"/>
+          <w:lang w:val="zxx" w:eastAsia="zxx" w:bidi="zxx"/>
+        </w:rPr>
+        <w:t>jugador</w:t>
+      </w:r>
+      <w:r>
+        <w:rPr>
+          <w:rFonts w:eastAsia="Noto Serif CJK SC" w:cs="Lohit Devanagari" w:ascii="Roboto" w:hAnsi="Roboto"/>
+          <w:b w:val="false"/>
+          <w:i w:val="false"/>
+          <w:caps w:val="false"/>
+          <w:smallCaps w:val="false"/>
+          <w:strike w:val="false"/>
+          <w:dstrike w:val="false"/>
+          <w:color w:val="1D2125"/>
+          <w:kern w:val="2"/>
+          <w:sz w:val="24"/>
+          <w:szCs w:val="24"/>
+          <w:u w:val="none"/>
+          <w:effect w:val="none"/>
+          <w:shd w:fill="auto" w:val="clear"/>
+          <w:lang w:val="zxx" w:eastAsia="zxx" w:bidi="zxx"/>
+        </w:rPr>
+        <w:t xml:space="preserve"> puede comprar </w:t>
+      </w:r>
+      <w:r>
+        <w:rPr>
+          <w:rFonts w:eastAsia="Noto Serif CJK SC" w:cs="Lohit Devanagari" w:ascii="Roboto" w:hAnsi="Roboto"/>
+          <w:b w:val="false"/>
+          <w:i w:val="false"/>
+          <w:caps w:val="false"/>
+          <w:smallCaps w:val="false"/>
+          <w:strike w:val="false"/>
+          <w:dstrike w:val="false"/>
+          <w:color w:val="1D2125"/>
+          <w:kern w:val="2"/>
+          <w:sz w:val="24"/>
+          <w:szCs w:val="24"/>
+          <w:u w:val="none"/>
+          <w:effect w:val="none"/>
+          <w:shd w:fill="auto" w:val="clear"/>
+          <w:lang w:val="zxx" w:eastAsia="zxx" w:bidi="zxx"/>
+        </w:rPr>
+        <w:t>más de</w:t>
+      </w:r>
+      <w:r>
+        <w:rPr>
+          <w:rFonts w:eastAsia="Noto Serif CJK SC" w:cs="Lohit Devanagari" w:ascii="Roboto" w:hAnsi="Roboto"/>
+          <w:b w:val="false"/>
+          <w:i w:val="false"/>
+          <w:caps w:val="false"/>
+          <w:smallCaps w:val="false"/>
+          <w:strike w:val="false"/>
+          <w:dstrike w:val="false"/>
+          <w:color w:val="1D2125"/>
+          <w:kern w:val="2"/>
+          <w:sz w:val="24"/>
+          <w:szCs w:val="24"/>
+          <w:u w:val="none"/>
+          <w:effect w:val="none"/>
+          <w:shd w:fill="auto" w:val="clear"/>
+          <w:lang w:val="zxx" w:eastAsia="zxx" w:bidi="zxx"/>
+        </w:rPr>
+        <w:t xml:space="preserve"> una vez al día en una </w:t>
+      </w:r>
+      <w:r>
+        <w:rPr>
+          <w:rFonts w:eastAsia="Noto Serif CJK SC" w:cs="Lohit Devanagari" w:ascii="Roboto" w:hAnsi="Roboto"/>
+          <w:b/>
+          <w:bCs/>
+          <w:i w:val="false"/>
+          <w:caps w:val="false"/>
+          <w:smallCaps w:val="false"/>
+          <w:strike w:val="false"/>
+          <w:dstrike w:val="false"/>
+          <w:color w:val="1D2125"/>
+          <w:kern w:val="2"/>
+          <w:sz w:val="24"/>
+          <w:szCs w:val="24"/>
+          <w:u w:val="none"/>
+          <w:effect w:val="none"/>
+          <w:shd w:fill="auto" w:val="clear"/>
+          <w:lang w:val="zxx" w:eastAsia="zxx" w:bidi="zxx"/>
+        </w:rPr>
+        <w:t>tienda</w:t>
+      </w:r>
+      <w:r>
+        <w:rPr>
+          <w:rFonts w:eastAsia="Noto Serif CJK SC" w:cs="Lohit Devanagari" w:ascii="Roboto" w:hAnsi="Roboto"/>
+          <w:b w:val="false"/>
+          <w:i w:val="false"/>
+          <w:caps w:val="false"/>
+          <w:smallCaps w:val="false"/>
+          <w:strike w:val="false"/>
+          <w:dstrike w:val="false"/>
+          <w:color w:val="1D2125"/>
+          <w:kern w:val="2"/>
           <w:sz w:val="24"/>
           <w:szCs w:val="24"/>
           <w:u w:val="none"/>
@@ -2704,39 +2750,11 @@
         <w:spacing w:lineRule="auto" w:line="331" w:before="0" w:after="0"/>
         <w:jc w:val="both"/>
         <w:rPr>
-          <w:rFonts w:ascii="Roboto" w:hAnsi="Roboto"/>
-          <w:b w:val="false"/>
-          <w:b w:val="false"/>
-          <w:i w:val="false"/>
-          <w:i w:val="false"/>
-          <w:caps w:val="false"/>
-          <w:smallCaps w:val="false"/>
-          <w:strike w:val="false"/>
-          <w:dstrike w:val="false"/>
-          <w:color w:val="1D2125"/>
-          <w:sz w:val="24"/>
-          <w:szCs w:val="24"/>
-          <w:u w:val="none"/>
-          <w:effect w:val="none"/>
-          <w:shd w:fill="auto" w:val="clear"/>
-          <w:lang w:val="zxx" w:eastAsia="zxx" w:bidi="zxx"/>
-        </w:rPr>
-      </w:pPr>
-      <w:r>
-        <w:rPr>
-          <w:rFonts w:ascii="Roboto" w:hAnsi="Roboto"/>
-          <w:b w:val="false"/>
-          <w:i w:val="false"/>
-          <w:caps w:val="false"/>
-          <w:smallCaps w:val="false"/>
-          <w:strike w:val="false"/>
-          <w:dstrike w:val="false"/>
-          <w:color w:val="1D2125"/>
-          <w:sz w:val="24"/>
-          <w:szCs w:val="24"/>
-          <w:u w:val="none"/>
-          <w:effect w:val="none"/>
-          <w:shd w:fill="auto" w:val="clear"/>
+          <w:lang w:val="zxx" w:eastAsia="zxx" w:bidi="zxx"/>
+        </w:rPr>
+      </w:pPr>
+      <w:r>
+        <w:rPr>
           <w:lang w:val="zxx" w:eastAsia="zxx" w:bidi="zxx"/>
         </w:rPr>
       </w:r>
@@ -2749,9 +2767,1636 @@
         <w:spacing w:lineRule="auto" w:line="331" w:before="0" w:after="0"/>
         <w:jc w:val="both"/>
         <w:rPr>
-          <w:rFonts w:ascii="Roboto" w:hAnsi="Roboto"/>
-          <w:sz w:val="24"/>
-          <w:szCs w:val="24"/>
+          <w:lang w:val="zxx" w:eastAsia="zxx" w:bidi="zxx"/>
+        </w:rPr>
+      </w:pPr>
+      <w:r>
+        <w:rPr>
+          <w:rFonts w:eastAsia="Noto Serif CJK SC" w:cs="Lohit Devanagari" w:ascii="Roboto" w:hAnsi="Roboto"/>
+          <w:b w:val="false"/>
+          <w:i w:val="false"/>
+          <w:caps w:val="false"/>
+          <w:smallCaps w:val="false"/>
+          <w:strike w:val="false"/>
+          <w:dstrike w:val="false"/>
+          <w:color w:val="1D2125"/>
+          <w:kern w:val="2"/>
+          <w:sz w:val="24"/>
+          <w:szCs w:val="24"/>
+          <w:u w:val="none"/>
+          <w:effect w:val="none"/>
+          <w:shd w:fill="auto" w:val="clear"/>
+          <w:lang w:val="zxx" w:eastAsia="zxx" w:bidi="zxx"/>
+        </w:rPr>
+        <w:t xml:space="preserve">Una </w:t>
+      </w:r>
+      <w:r>
+        <w:rPr>
+          <w:rFonts w:eastAsia="Noto Serif CJK SC" w:cs="Lohit Devanagari" w:ascii="Roboto" w:hAnsi="Roboto"/>
+          <w:b/>
+          <w:bCs/>
+          <w:i w:val="false"/>
+          <w:caps w:val="false"/>
+          <w:smallCaps w:val="false"/>
+          <w:strike w:val="false"/>
+          <w:dstrike w:val="false"/>
+          <w:color w:val="1D2125"/>
+          <w:kern w:val="2"/>
+          <w:sz w:val="24"/>
+          <w:szCs w:val="24"/>
+          <w:u w:val="none"/>
+          <w:effect w:val="none"/>
+          <w:shd w:fill="auto" w:val="clear"/>
+          <w:lang w:val="zxx" w:eastAsia="zxx" w:bidi="zxx"/>
+        </w:rPr>
+        <w:t>venta</w:t>
+      </w:r>
+      <w:r>
+        <w:rPr>
+          <w:rFonts w:eastAsia="Noto Serif CJK SC" w:cs="Lohit Devanagari" w:ascii="Roboto" w:hAnsi="Roboto"/>
+          <w:b w:val="false"/>
+          <w:i w:val="false"/>
+          <w:caps w:val="false"/>
+          <w:smallCaps w:val="false"/>
+          <w:strike w:val="false"/>
+          <w:dstrike w:val="false"/>
+          <w:color w:val="1D2125"/>
+          <w:kern w:val="2"/>
+          <w:sz w:val="24"/>
+          <w:szCs w:val="24"/>
+          <w:u w:val="none"/>
+          <w:effect w:val="none"/>
+          <w:shd w:fill="auto" w:val="clear"/>
+          <w:lang w:val="zxx" w:eastAsia="zxx" w:bidi="zxx"/>
+        </w:rPr>
+        <w:t xml:space="preserve"> realizada en una </w:t>
+      </w:r>
+      <w:r>
+        <w:rPr>
+          <w:rFonts w:eastAsia="Noto Serif CJK SC" w:cs="Lohit Devanagari" w:ascii="Roboto" w:hAnsi="Roboto"/>
+          <w:b/>
+          <w:bCs/>
+          <w:i w:val="false"/>
+          <w:caps w:val="false"/>
+          <w:smallCaps w:val="false"/>
+          <w:strike w:val="false"/>
+          <w:dstrike w:val="false"/>
+          <w:color w:val="1D2125"/>
+          <w:kern w:val="2"/>
+          <w:sz w:val="24"/>
+          <w:szCs w:val="24"/>
+          <w:u w:val="none"/>
+          <w:effect w:val="none"/>
+          <w:shd w:fill="auto" w:val="clear"/>
+          <w:lang w:val="zxx" w:eastAsia="zxx" w:bidi="zxx"/>
+        </w:rPr>
+        <w:t>tienda</w:t>
+      </w:r>
+      <w:r>
+        <w:rPr>
+          <w:rFonts w:eastAsia="Noto Serif CJK SC" w:cs="Lohit Devanagari" w:ascii="Roboto" w:hAnsi="Roboto"/>
+          <w:b w:val="false"/>
+          <w:i w:val="false"/>
+          <w:caps w:val="false"/>
+          <w:smallCaps w:val="false"/>
+          <w:strike w:val="false"/>
+          <w:dstrike w:val="false"/>
+          <w:color w:val="1D2125"/>
+          <w:kern w:val="2"/>
+          <w:sz w:val="24"/>
+          <w:szCs w:val="24"/>
+          <w:u w:val="none"/>
+          <w:effect w:val="none"/>
+          <w:shd w:fill="auto" w:val="clear"/>
+          <w:lang w:val="zxx" w:eastAsia="zxx" w:bidi="zxx"/>
+        </w:rPr>
+        <w:t xml:space="preserve"> se identifica </w:t>
+      </w:r>
+      <w:r>
+        <w:rPr>
+          <w:rFonts w:eastAsia="Noto Serif CJK SC" w:cs="Lohit Devanagari" w:ascii="Roboto" w:hAnsi="Roboto"/>
+          <w:b w:val="false"/>
+          <w:i w:val="false"/>
+          <w:caps w:val="false"/>
+          <w:smallCaps w:val="false"/>
+          <w:strike w:val="false"/>
+          <w:dstrike w:val="false"/>
+          <w:color w:val="1D2125"/>
+          <w:kern w:val="2"/>
+          <w:sz w:val="24"/>
+          <w:szCs w:val="24"/>
+          <w:u w:val="none"/>
+          <w:effect w:val="none"/>
+          <w:shd w:fill="auto" w:val="clear"/>
+          <w:lang w:val="zxx" w:eastAsia="zxx" w:bidi="zxx"/>
+        </w:rPr>
+        <w:t xml:space="preserve">la </w:t>
+      </w:r>
+      <w:r>
+        <w:rPr>
+          <w:rFonts w:eastAsia="Noto Serif CJK SC" w:cs="Lohit Devanagari" w:ascii="Roboto" w:hAnsi="Roboto"/>
+          <w:b/>
+          <w:bCs/>
+          <w:i w:val="false"/>
+          <w:caps w:val="false"/>
+          <w:smallCaps w:val="false"/>
+          <w:strike w:val="false"/>
+          <w:dstrike w:val="false"/>
+          <w:color w:val="1D2125"/>
+          <w:kern w:val="2"/>
+          <w:sz w:val="24"/>
+          <w:szCs w:val="24"/>
+          <w:u w:val="none"/>
+          <w:effect w:val="none"/>
+          <w:shd w:fill="auto" w:val="clear"/>
+          <w:lang w:val="zxx" w:eastAsia="zxx" w:bidi="zxx"/>
+        </w:rPr>
+        <w:t>tienda</w:t>
+      </w:r>
+      <w:r>
+        <w:rPr>
+          <w:rFonts w:eastAsia="Noto Serif CJK SC" w:cs="Lohit Devanagari" w:ascii="Roboto" w:hAnsi="Roboto"/>
+          <w:b w:val="false"/>
+          <w:i w:val="false"/>
+          <w:caps w:val="false"/>
+          <w:smallCaps w:val="false"/>
+          <w:strike w:val="false"/>
+          <w:dstrike w:val="false"/>
+          <w:color w:val="1D2125"/>
+          <w:kern w:val="2"/>
+          <w:sz w:val="24"/>
+          <w:szCs w:val="24"/>
+          <w:u w:val="none"/>
+          <w:effect w:val="none"/>
+          <w:shd w:fill="auto" w:val="clear"/>
+          <w:lang w:val="zxx" w:eastAsia="zxx" w:bidi="zxx"/>
+        </w:rPr>
+        <w:t xml:space="preserve"> donde se realiza la </w:t>
+      </w:r>
+      <w:r>
+        <w:rPr>
+          <w:rFonts w:eastAsia="Noto Serif CJK SC" w:cs="Lohit Devanagari" w:ascii="Roboto" w:hAnsi="Roboto"/>
+          <w:b/>
+          <w:bCs/>
+          <w:i w:val="false"/>
+          <w:caps w:val="false"/>
+          <w:smallCaps w:val="false"/>
+          <w:strike w:val="false"/>
+          <w:dstrike w:val="false"/>
+          <w:color w:val="1D2125"/>
+          <w:kern w:val="2"/>
+          <w:sz w:val="24"/>
+          <w:szCs w:val="24"/>
+          <w:u w:val="none"/>
+          <w:effect w:val="none"/>
+          <w:shd w:fill="auto" w:val="clear"/>
+          <w:lang w:val="zxx" w:eastAsia="zxx" w:bidi="zxx"/>
+        </w:rPr>
+        <w:t>venta</w:t>
+      </w:r>
+      <w:r>
+        <w:rPr>
+          <w:rFonts w:eastAsia="Noto Serif CJK SC" w:cs="Lohit Devanagari" w:ascii="Roboto" w:hAnsi="Roboto"/>
+          <w:b w:val="false"/>
+          <w:i w:val="false"/>
+          <w:caps w:val="false"/>
+          <w:smallCaps w:val="false"/>
+          <w:strike w:val="false"/>
+          <w:dstrike w:val="false"/>
+          <w:color w:val="1D2125"/>
+          <w:kern w:val="2"/>
+          <w:sz w:val="24"/>
+          <w:szCs w:val="24"/>
+          <w:u w:val="none"/>
+          <w:effect w:val="none"/>
+          <w:shd w:fill="auto" w:val="clear"/>
+          <w:lang w:val="zxx" w:eastAsia="zxx" w:bidi="zxx"/>
+        </w:rPr>
+        <w:t xml:space="preserve"> y un número autoincrementable que será independiente de cada </w:t>
+      </w:r>
+      <w:r>
+        <w:rPr>
+          <w:rFonts w:eastAsia="Noto Serif CJK SC" w:cs="Lohit Devanagari" w:ascii="Roboto" w:hAnsi="Roboto"/>
+          <w:b/>
+          <w:bCs/>
+          <w:i w:val="false"/>
+          <w:caps w:val="false"/>
+          <w:smallCaps w:val="false"/>
+          <w:strike w:val="false"/>
+          <w:dstrike w:val="false"/>
+          <w:color w:val="1D2125"/>
+          <w:kern w:val="2"/>
+          <w:sz w:val="24"/>
+          <w:szCs w:val="24"/>
+          <w:u w:val="none"/>
+          <w:effect w:val="none"/>
+          <w:shd w:fill="auto" w:val="clear"/>
+          <w:lang w:val="zxx" w:eastAsia="zxx" w:bidi="zxx"/>
+        </w:rPr>
+        <w:t>tienda</w:t>
+      </w:r>
+      <w:r>
+        <w:rPr>
+          <w:rFonts w:eastAsia="Noto Serif CJK SC" w:cs="Lohit Devanagari" w:ascii="Roboto" w:hAnsi="Roboto"/>
+          <w:b w:val="false"/>
+          <w:i w:val="false"/>
+          <w:caps w:val="false"/>
+          <w:smallCaps w:val="false"/>
+          <w:strike w:val="false"/>
+          <w:dstrike w:val="false"/>
+          <w:color w:val="1D2125"/>
+          <w:kern w:val="2"/>
+          <w:sz w:val="24"/>
+          <w:szCs w:val="24"/>
+          <w:u w:val="none"/>
+          <w:effect w:val="none"/>
+          <w:shd w:fill="auto" w:val="clear"/>
+          <w:lang w:val="zxx" w:eastAsia="zxx" w:bidi="zxx"/>
+        </w:rPr>
+        <w:t xml:space="preserve">. </w:t>
+      </w:r>
+      <w:r>
+        <w:rPr>
+          <w:rFonts w:eastAsia="Noto Serif CJK SC" w:cs="Lohit Devanagari" w:ascii="Roboto" w:hAnsi="Roboto"/>
+          <w:b w:val="false"/>
+          <w:i w:val="false"/>
+          <w:caps w:val="false"/>
+          <w:smallCaps w:val="false"/>
+          <w:strike w:val="false"/>
+          <w:dstrike w:val="false"/>
+          <w:color w:val="1D2125"/>
+          <w:kern w:val="2"/>
+          <w:sz w:val="24"/>
+          <w:szCs w:val="24"/>
+          <w:u w:val="none"/>
+          <w:effect w:val="none"/>
+          <w:shd w:fill="auto" w:val="clear"/>
+          <w:lang w:val="zxx" w:eastAsia="zxx" w:bidi="zxx"/>
+        </w:rPr>
+        <w:t xml:space="preserve">Por ejemplo, la </w:t>
+      </w:r>
+      <w:r>
+        <w:rPr>
+          <w:rFonts w:eastAsia="Noto Serif CJK SC" w:cs="Lohit Devanagari" w:ascii="Roboto" w:hAnsi="Roboto"/>
+          <w:b/>
+          <w:bCs/>
+          <w:i w:val="false"/>
+          <w:caps w:val="false"/>
+          <w:smallCaps w:val="false"/>
+          <w:strike w:val="false"/>
+          <w:dstrike w:val="false"/>
+          <w:color w:val="1D2125"/>
+          <w:kern w:val="2"/>
+          <w:sz w:val="24"/>
+          <w:szCs w:val="24"/>
+          <w:u w:val="none"/>
+          <w:effect w:val="none"/>
+          <w:shd w:fill="auto" w:val="clear"/>
+          <w:lang w:val="zxx" w:eastAsia="zxx" w:bidi="zxx"/>
+        </w:rPr>
+        <w:t>tienda</w:t>
+      </w:r>
+      <w:r>
+        <w:rPr>
+          <w:rFonts w:eastAsia="Noto Serif CJK SC" w:cs="Lohit Devanagari" w:ascii="Roboto" w:hAnsi="Roboto"/>
+          <w:b w:val="false"/>
+          <w:i w:val="false"/>
+          <w:caps w:val="false"/>
+          <w:smallCaps w:val="false"/>
+          <w:strike w:val="false"/>
+          <w:dstrike w:val="false"/>
+          <w:color w:val="1D2125"/>
+          <w:kern w:val="2"/>
+          <w:sz w:val="24"/>
+          <w:szCs w:val="24"/>
+          <w:u w:val="none"/>
+          <w:effect w:val="none"/>
+          <w:shd w:fill="auto" w:val="clear"/>
+          <w:lang w:val="zxx" w:eastAsia="zxx" w:bidi="zxx"/>
+        </w:rPr>
+        <w:t xml:space="preserve"> 1 tendrá facturas de número 1, 2, 3, 4, 5... y la </w:t>
+      </w:r>
+      <w:r>
+        <w:rPr>
+          <w:rFonts w:eastAsia="Noto Serif CJK SC" w:cs="Lohit Devanagari" w:ascii="Roboto" w:hAnsi="Roboto"/>
+          <w:b/>
+          <w:bCs/>
+          <w:i w:val="false"/>
+          <w:caps w:val="false"/>
+          <w:smallCaps w:val="false"/>
+          <w:strike w:val="false"/>
+          <w:dstrike w:val="false"/>
+          <w:color w:val="1D2125"/>
+          <w:kern w:val="2"/>
+          <w:sz w:val="24"/>
+          <w:szCs w:val="24"/>
+          <w:u w:val="none"/>
+          <w:effect w:val="none"/>
+          <w:shd w:fill="auto" w:val="clear"/>
+          <w:lang w:val="zxx" w:eastAsia="zxx" w:bidi="zxx"/>
+        </w:rPr>
+        <w:t>tienda</w:t>
+      </w:r>
+      <w:r>
+        <w:rPr>
+          <w:rFonts w:eastAsia="Noto Serif CJK SC" w:cs="Lohit Devanagari" w:ascii="Roboto" w:hAnsi="Roboto"/>
+          <w:b w:val="false"/>
+          <w:i w:val="false"/>
+          <w:caps w:val="false"/>
+          <w:smallCaps w:val="false"/>
+          <w:strike w:val="false"/>
+          <w:dstrike w:val="false"/>
+          <w:color w:val="1D2125"/>
+          <w:kern w:val="2"/>
+          <w:sz w:val="24"/>
+          <w:szCs w:val="24"/>
+          <w:u w:val="none"/>
+          <w:effect w:val="none"/>
+          <w:shd w:fill="auto" w:val="clear"/>
+          <w:lang w:val="zxx" w:eastAsia="zxx" w:bidi="zxx"/>
+        </w:rPr>
+        <w:t xml:space="preserve"> 2 tendrá facturas de número 1, 2, 3, 4, 5...</w:t>
+      </w:r>
+    </w:p>
+    <w:p>
+      <w:pPr>
+        <w:pStyle w:val="TextBody"/>
+        <w:shd w:val="clear" w:fill="FFFFFF"/>
+        <w:bidi w:val="0"/>
+        <w:spacing w:lineRule="auto" w:line="331" w:before="0" w:after="0"/>
+        <w:jc w:val="both"/>
+        <w:rPr>
+          <w:rFonts w:ascii="Roboto" w:hAnsi="Roboto"/>
+          <w:sz w:val="24"/>
+          <w:szCs w:val="24"/>
+          <w:lang w:val="zxx" w:eastAsia="zxx" w:bidi="zxx"/>
+        </w:rPr>
+      </w:pPr>
+      <w:r>
+        <w:rPr>
+          <w:rFonts w:ascii="Roboto" w:hAnsi="Roboto"/>
+          <w:sz w:val="24"/>
+          <w:szCs w:val="24"/>
+          <w:lang w:val="zxx" w:eastAsia="zxx" w:bidi="zxx"/>
+        </w:rPr>
+      </w:r>
+    </w:p>
+    <w:p>
+      <w:pPr>
+        <w:pStyle w:val="TextBody"/>
+        <w:shd w:val="clear" w:fill="FFFFFF"/>
+        <w:bidi w:val="0"/>
+        <w:spacing w:lineRule="auto" w:line="331" w:before="0" w:after="0"/>
+        <w:jc w:val="both"/>
+        <w:rPr>
+          <w:lang w:val="zxx" w:eastAsia="zxx" w:bidi="zxx"/>
+        </w:rPr>
+      </w:pPr>
+      <w:r>
+        <w:rPr>
+          <w:rFonts w:eastAsia="Noto Serif CJK SC" w:cs="Lohit Devanagari" w:ascii="Roboto" w:hAnsi="Roboto"/>
+          <w:b w:val="false"/>
+          <w:i w:val="false"/>
+          <w:caps w:val="false"/>
+          <w:smallCaps w:val="false"/>
+          <w:strike w:val="false"/>
+          <w:dstrike w:val="false"/>
+          <w:color w:val="1D2125"/>
+          <w:kern w:val="2"/>
+          <w:sz w:val="24"/>
+          <w:szCs w:val="24"/>
+          <w:u w:val="none"/>
+          <w:effect w:val="none"/>
+          <w:shd w:fill="auto" w:val="clear"/>
+          <w:lang w:val="zxx" w:eastAsia="zxx" w:bidi="zxx"/>
+        </w:rPr>
+        <w:t xml:space="preserve">Una </w:t>
+      </w:r>
+      <w:r>
+        <w:rPr>
+          <w:rFonts w:eastAsia="Noto Serif CJK SC" w:cs="Lohit Devanagari" w:ascii="Roboto" w:hAnsi="Roboto"/>
+          <w:b/>
+          <w:bCs/>
+          <w:i w:val="false"/>
+          <w:caps w:val="false"/>
+          <w:smallCaps w:val="false"/>
+          <w:strike w:val="false"/>
+          <w:dstrike w:val="false"/>
+          <w:color w:val="1D2125"/>
+          <w:kern w:val="2"/>
+          <w:sz w:val="24"/>
+          <w:szCs w:val="24"/>
+          <w:u w:val="none"/>
+          <w:effect w:val="none"/>
+          <w:shd w:fill="auto" w:val="clear"/>
+          <w:lang w:val="zxx" w:eastAsia="zxx" w:bidi="zxx"/>
+        </w:rPr>
+        <w:t>transacción</w:t>
+      </w:r>
+      <w:r>
+        <w:rPr>
+          <w:rFonts w:eastAsia="Noto Serif CJK SC" w:cs="Lohit Devanagari" w:ascii="Roboto" w:hAnsi="Roboto"/>
+          <w:b w:val="false"/>
+          <w:i w:val="false"/>
+          <w:caps w:val="false"/>
+          <w:smallCaps w:val="false"/>
+          <w:strike w:val="false"/>
+          <w:dstrike w:val="false"/>
+          <w:color w:val="1D2125"/>
+          <w:kern w:val="2"/>
+          <w:sz w:val="24"/>
+          <w:szCs w:val="24"/>
+          <w:u w:val="none"/>
+          <w:effect w:val="none"/>
+          <w:shd w:fill="auto" w:val="clear"/>
+          <w:lang w:val="zxx" w:eastAsia="zxx" w:bidi="zxx"/>
+        </w:rPr>
+        <w:t xml:space="preserve"> puede ocurrir entre dos </w:t>
+      </w:r>
+      <w:r>
+        <w:rPr>
+          <w:rFonts w:eastAsia="Noto Serif CJK SC" w:cs="Lohit Devanagari" w:ascii="Roboto" w:hAnsi="Roboto"/>
+          <w:b/>
+          <w:bCs/>
+          <w:i w:val="false"/>
+          <w:caps w:val="false"/>
+          <w:smallCaps w:val="false"/>
+          <w:strike w:val="false"/>
+          <w:dstrike w:val="false"/>
+          <w:color w:val="1D2125"/>
+          <w:kern w:val="2"/>
+          <w:sz w:val="24"/>
+          <w:szCs w:val="24"/>
+          <w:u w:val="none"/>
+          <w:effect w:val="none"/>
+          <w:shd w:fill="auto" w:val="clear"/>
+          <w:lang w:val="zxx" w:eastAsia="zxx" w:bidi="zxx"/>
+        </w:rPr>
+        <w:t>jugadores</w:t>
+      </w:r>
+      <w:r>
+        <w:rPr>
+          <w:rFonts w:eastAsia="Noto Serif CJK SC" w:cs="Lohit Devanagari" w:ascii="Roboto" w:hAnsi="Roboto"/>
+          <w:b w:val="false"/>
+          <w:i w:val="false"/>
+          <w:caps w:val="false"/>
+          <w:smallCaps w:val="false"/>
+          <w:strike w:val="false"/>
+          <w:dstrike w:val="false"/>
+          <w:color w:val="1D2125"/>
+          <w:kern w:val="2"/>
+          <w:sz w:val="24"/>
+          <w:szCs w:val="24"/>
+          <w:u w:val="none"/>
+          <w:effect w:val="none"/>
+          <w:shd w:fill="auto" w:val="clear"/>
+          <w:lang w:val="zxx" w:eastAsia="zxx" w:bidi="zxx"/>
+        </w:rPr>
+        <w:t xml:space="preserve"> o entre una </w:t>
+      </w:r>
+      <w:r>
+        <w:rPr>
+          <w:rFonts w:eastAsia="Noto Serif CJK SC" w:cs="Lohit Devanagari" w:ascii="Roboto" w:hAnsi="Roboto"/>
+          <w:b/>
+          <w:bCs/>
+          <w:i w:val="false"/>
+          <w:caps w:val="false"/>
+          <w:smallCaps w:val="false"/>
+          <w:strike w:val="false"/>
+          <w:dstrike w:val="false"/>
+          <w:color w:val="1D2125"/>
+          <w:kern w:val="2"/>
+          <w:sz w:val="24"/>
+          <w:szCs w:val="24"/>
+          <w:u w:val="none"/>
+          <w:effect w:val="none"/>
+          <w:shd w:fill="auto" w:val="clear"/>
+          <w:lang w:val="zxx" w:eastAsia="zxx" w:bidi="zxx"/>
+        </w:rPr>
+        <w:t>tienda</w:t>
+      </w:r>
+      <w:r>
+        <w:rPr>
+          <w:rFonts w:eastAsia="Noto Serif CJK SC" w:cs="Lohit Devanagari" w:ascii="Roboto" w:hAnsi="Roboto"/>
+          <w:b w:val="false"/>
+          <w:i w:val="false"/>
+          <w:caps w:val="false"/>
+          <w:smallCaps w:val="false"/>
+          <w:strike w:val="false"/>
+          <w:dstrike w:val="false"/>
+          <w:color w:val="1D2125"/>
+          <w:kern w:val="2"/>
+          <w:sz w:val="24"/>
+          <w:szCs w:val="24"/>
+          <w:u w:val="none"/>
+          <w:effect w:val="none"/>
+          <w:shd w:fill="auto" w:val="clear"/>
+          <w:lang w:val="zxx" w:eastAsia="zxx" w:bidi="zxx"/>
+        </w:rPr>
+        <w:t xml:space="preserve"> y un </w:t>
+      </w:r>
+      <w:r>
+        <w:rPr>
+          <w:rFonts w:eastAsia="Noto Serif CJK SC" w:cs="Lohit Devanagari" w:ascii="Roboto" w:hAnsi="Roboto"/>
+          <w:b/>
+          <w:bCs/>
+          <w:i w:val="false"/>
+          <w:caps w:val="false"/>
+          <w:smallCaps w:val="false"/>
+          <w:strike w:val="false"/>
+          <w:dstrike w:val="false"/>
+          <w:color w:val="1D2125"/>
+          <w:kern w:val="2"/>
+          <w:sz w:val="24"/>
+          <w:szCs w:val="24"/>
+          <w:u w:val="none"/>
+          <w:effect w:val="none"/>
+          <w:shd w:fill="auto" w:val="clear"/>
+          <w:lang w:val="zxx" w:eastAsia="zxx" w:bidi="zxx"/>
+        </w:rPr>
+        <w:t>jugador</w:t>
+      </w:r>
+      <w:r>
+        <w:rPr>
+          <w:rFonts w:eastAsia="Noto Serif CJK SC" w:cs="Lohit Devanagari" w:ascii="Roboto" w:hAnsi="Roboto"/>
+          <w:b w:val="false"/>
+          <w:i w:val="false"/>
+          <w:caps w:val="false"/>
+          <w:smallCaps w:val="false"/>
+          <w:strike w:val="false"/>
+          <w:dstrike w:val="false"/>
+          <w:color w:val="1D2125"/>
+          <w:kern w:val="2"/>
+          <w:sz w:val="24"/>
+          <w:szCs w:val="24"/>
+          <w:u w:val="none"/>
+          <w:effect w:val="none"/>
+          <w:shd w:fill="auto" w:val="clear"/>
+          <w:lang w:val="zxx" w:eastAsia="zxx" w:bidi="zxx"/>
+        </w:rPr>
+        <w:t xml:space="preserve">. Cuando una </w:t>
+      </w:r>
+      <w:r>
+        <w:rPr>
+          <w:rFonts w:eastAsia="Noto Serif CJK SC" w:cs="Lohit Devanagari" w:ascii="Roboto" w:hAnsi="Roboto"/>
+          <w:b/>
+          <w:bCs/>
+          <w:i w:val="false"/>
+          <w:caps w:val="false"/>
+          <w:smallCaps w:val="false"/>
+          <w:strike w:val="false"/>
+          <w:dstrike w:val="false"/>
+          <w:color w:val="1D2125"/>
+          <w:kern w:val="2"/>
+          <w:sz w:val="24"/>
+          <w:szCs w:val="24"/>
+          <w:u w:val="none"/>
+          <w:effect w:val="none"/>
+          <w:shd w:fill="auto" w:val="clear"/>
+          <w:lang w:val="zxx" w:eastAsia="zxx" w:bidi="zxx"/>
+        </w:rPr>
+        <w:t>transacción</w:t>
+      </w:r>
+      <w:r>
+        <w:rPr>
+          <w:rFonts w:eastAsia="Noto Serif CJK SC" w:cs="Lohit Devanagari" w:ascii="Roboto" w:hAnsi="Roboto"/>
+          <w:b w:val="false"/>
+          <w:i w:val="false"/>
+          <w:caps w:val="false"/>
+          <w:smallCaps w:val="false"/>
+          <w:strike w:val="false"/>
+          <w:dstrike w:val="false"/>
+          <w:color w:val="1D2125"/>
+          <w:kern w:val="2"/>
+          <w:sz w:val="24"/>
+          <w:szCs w:val="24"/>
+          <w:u w:val="none"/>
+          <w:effect w:val="none"/>
+          <w:shd w:fill="auto" w:val="clear"/>
+          <w:lang w:val="zxx" w:eastAsia="zxx" w:bidi="zxx"/>
+        </w:rPr>
+        <w:t xml:space="preserve"> ocurre, el que transfiere la </w:t>
+      </w:r>
+      <w:r>
+        <w:rPr>
+          <w:rFonts w:eastAsia="Noto Serif CJK SC" w:cs="Lohit Devanagari" w:ascii="Roboto" w:hAnsi="Roboto"/>
+          <w:b/>
+          <w:bCs/>
+          <w:i w:val="false"/>
+          <w:caps w:val="false"/>
+          <w:smallCaps w:val="false"/>
+          <w:strike w:val="false"/>
+          <w:dstrike w:val="false"/>
+          <w:color w:val="1D2125"/>
+          <w:kern w:val="2"/>
+          <w:sz w:val="24"/>
+          <w:szCs w:val="24"/>
+          <w:u w:val="none"/>
+          <w:effect w:val="none"/>
+          <w:shd w:fill="auto" w:val="clear"/>
+          <w:lang w:val="zxx" w:eastAsia="zxx" w:bidi="zxx"/>
+        </w:rPr>
+        <w:t>carta</w:t>
+      </w:r>
+      <w:r>
+        <w:rPr>
+          <w:rFonts w:eastAsia="Noto Serif CJK SC" w:cs="Lohit Devanagari" w:ascii="Roboto" w:hAnsi="Roboto"/>
+          <w:b w:val="false"/>
+          <w:i w:val="false"/>
+          <w:caps w:val="false"/>
+          <w:smallCaps w:val="false"/>
+          <w:strike w:val="false"/>
+          <w:dstrike w:val="false"/>
+          <w:color w:val="1D2125"/>
+          <w:kern w:val="2"/>
+          <w:sz w:val="24"/>
+          <w:szCs w:val="24"/>
+          <w:u w:val="none"/>
+          <w:effect w:val="none"/>
+          <w:shd w:fill="auto" w:val="clear"/>
+          <w:lang w:val="zxx" w:eastAsia="zxx" w:bidi="zxx"/>
+        </w:rPr>
+        <w:t xml:space="preserve"> debe eliminarla de su registro, y el que recibe la </w:t>
+      </w:r>
+      <w:r>
+        <w:rPr>
+          <w:rFonts w:eastAsia="Noto Serif CJK SC" w:cs="Lohit Devanagari" w:ascii="Roboto" w:hAnsi="Roboto"/>
+          <w:b/>
+          <w:bCs/>
+          <w:i w:val="false"/>
+          <w:caps w:val="false"/>
+          <w:smallCaps w:val="false"/>
+          <w:strike w:val="false"/>
+          <w:dstrike w:val="false"/>
+          <w:color w:val="1D2125"/>
+          <w:kern w:val="2"/>
+          <w:sz w:val="24"/>
+          <w:szCs w:val="24"/>
+          <w:u w:val="none"/>
+          <w:effect w:val="none"/>
+          <w:shd w:fill="auto" w:val="clear"/>
+          <w:lang w:val="zxx" w:eastAsia="zxx" w:bidi="zxx"/>
+        </w:rPr>
+        <w:t>carta</w:t>
+      </w:r>
+      <w:r>
+        <w:rPr>
+          <w:rFonts w:eastAsia="Noto Serif CJK SC" w:cs="Lohit Devanagari" w:ascii="Roboto" w:hAnsi="Roboto"/>
+          <w:b w:val="false"/>
+          <w:i w:val="false"/>
+          <w:caps w:val="false"/>
+          <w:smallCaps w:val="false"/>
+          <w:strike w:val="false"/>
+          <w:dstrike w:val="false"/>
+          <w:color w:val="1D2125"/>
+          <w:kern w:val="2"/>
+          <w:sz w:val="24"/>
+          <w:szCs w:val="24"/>
+          <w:u w:val="none"/>
+          <w:effect w:val="none"/>
+          <w:shd w:fill="auto" w:val="clear"/>
+          <w:lang w:val="zxx" w:eastAsia="zxx" w:bidi="zxx"/>
+        </w:rPr>
+        <w:t xml:space="preserve"> debe insertarla en el suyo. </w:t>
+      </w:r>
+      <w:r>
+        <w:rPr>
+          <w:rFonts w:eastAsia="Noto Serif CJK SC" w:cs="Lohit Devanagari" w:ascii="Roboto" w:hAnsi="Roboto"/>
+          <w:b w:val="false"/>
+          <w:i w:val="false"/>
+          <w:caps w:val="false"/>
+          <w:smallCaps w:val="false"/>
+          <w:strike w:val="false"/>
+          <w:dstrike w:val="false"/>
+          <w:color w:val="1D2125"/>
+          <w:kern w:val="2"/>
+          <w:sz w:val="24"/>
+          <w:szCs w:val="24"/>
+          <w:u w:val="none"/>
+          <w:effect w:val="none"/>
+          <w:shd w:fill="FFFF00" w:val="clear"/>
+          <w:lang w:val="zxx" w:eastAsia="zxx" w:bidi="zxx"/>
+        </w:rPr>
+        <w:t xml:space="preserve">Las </w:t>
+      </w:r>
+      <w:r>
+        <w:rPr>
+          <w:rFonts w:eastAsia="Noto Serif CJK SC" w:cs="Lohit Devanagari" w:ascii="Roboto" w:hAnsi="Roboto"/>
+          <w:b/>
+          <w:bCs/>
+          <w:i w:val="false"/>
+          <w:caps w:val="false"/>
+          <w:smallCaps w:val="false"/>
+          <w:strike w:val="false"/>
+          <w:dstrike w:val="false"/>
+          <w:color w:val="1D2125"/>
+          <w:kern w:val="2"/>
+          <w:sz w:val="24"/>
+          <w:szCs w:val="24"/>
+          <w:u w:val="none"/>
+          <w:effect w:val="none"/>
+          <w:shd w:fill="FFFF00" w:val="clear"/>
+          <w:lang w:val="zxx" w:eastAsia="zxx" w:bidi="zxx"/>
+        </w:rPr>
+        <w:t>transacciones</w:t>
+      </w:r>
+      <w:r>
+        <w:rPr>
+          <w:rFonts w:eastAsia="Noto Serif CJK SC" w:cs="Lohit Devanagari" w:ascii="Roboto" w:hAnsi="Roboto"/>
+          <w:b w:val="false"/>
+          <w:i w:val="false"/>
+          <w:caps w:val="false"/>
+          <w:smallCaps w:val="false"/>
+          <w:strike w:val="false"/>
+          <w:dstrike w:val="false"/>
+          <w:color w:val="1D2125"/>
+          <w:kern w:val="2"/>
+          <w:sz w:val="24"/>
+          <w:szCs w:val="24"/>
+          <w:u w:val="none"/>
+          <w:effect w:val="none"/>
+          <w:shd w:fill="FFFF00" w:val="clear"/>
+          <w:lang w:val="zxx" w:eastAsia="zxx" w:bidi="zxx"/>
+        </w:rPr>
+        <w:t xml:space="preserve"> se identifican por </w:t>
+      </w:r>
+      <w:r>
+        <w:rPr>
+          <w:rFonts w:eastAsia="Noto Serif CJK SC" w:cs="Lohit Devanagari" w:ascii="Roboto" w:hAnsi="Roboto"/>
+          <w:b w:val="false"/>
+          <w:i w:val="false"/>
+          <w:caps w:val="false"/>
+          <w:smallCaps w:val="false"/>
+          <w:strike w:val="false"/>
+          <w:dstrike w:val="false"/>
+          <w:color w:val="1D2125"/>
+          <w:kern w:val="2"/>
+          <w:sz w:val="24"/>
+          <w:szCs w:val="24"/>
+          <w:u w:val="none"/>
+          <w:effect w:val="none"/>
+          <w:shd w:fill="FFFF00" w:val="clear"/>
+          <w:lang w:val="zxx" w:eastAsia="zxx" w:bidi="zxx"/>
+        </w:rPr>
+        <w:t>[...]</w:t>
+      </w:r>
+      <w:r>
+        <w:rPr>
+          <w:rFonts w:eastAsia="Noto Serif CJK SC" w:cs="Lohit Devanagari" w:ascii="Roboto" w:hAnsi="Roboto"/>
+          <w:b w:val="false"/>
+          <w:i w:val="false"/>
+          <w:caps w:val="false"/>
+          <w:smallCaps w:val="false"/>
+          <w:strike w:val="false"/>
+          <w:dstrike w:val="false"/>
+          <w:color w:val="1D2125"/>
+          <w:kern w:val="2"/>
+          <w:sz w:val="24"/>
+          <w:szCs w:val="24"/>
+          <w:u w:val="none"/>
+          <w:effect w:val="none"/>
+          <w:shd w:fill="auto" w:val="clear"/>
+          <w:lang w:val="zxx" w:eastAsia="zxx" w:bidi="zxx"/>
+        </w:rPr>
+        <w:t xml:space="preserve">. </w:t>
+      </w:r>
+      <w:r>
+        <w:rPr>
+          <w:rFonts w:eastAsia="Noto Serif CJK SC" w:cs="Lohit Devanagari" w:ascii="Roboto" w:hAnsi="Roboto"/>
+          <w:b w:val="false"/>
+          <w:bCs w:val="false"/>
+          <w:i w:val="false"/>
+          <w:caps w:val="false"/>
+          <w:smallCaps w:val="false"/>
+          <w:strike w:val="false"/>
+          <w:dstrike w:val="false"/>
+          <w:color w:val="1D2125"/>
+          <w:kern w:val="2"/>
+          <w:sz w:val="24"/>
+          <w:szCs w:val="24"/>
+          <w:u w:val="none"/>
+          <w:effect w:val="none"/>
+          <w:shd w:fill="auto" w:val="clear"/>
+          <w:lang w:val="zxx" w:eastAsia="zxx" w:bidi="zxx"/>
+        </w:rPr>
+        <w:t xml:space="preserve">Se quiere saber la entidad que este dando la carta (bien sea un </w:t>
+      </w:r>
+      <w:r>
+        <w:rPr>
+          <w:rFonts w:eastAsia="Noto Serif CJK SC" w:cs="Lohit Devanagari" w:ascii="Roboto" w:hAnsi="Roboto"/>
+          <w:b/>
+          <w:bCs/>
+          <w:i w:val="false"/>
+          <w:caps w:val="false"/>
+          <w:smallCaps w:val="false"/>
+          <w:strike w:val="false"/>
+          <w:dstrike w:val="false"/>
+          <w:color w:val="1D2125"/>
+          <w:kern w:val="2"/>
+          <w:sz w:val="24"/>
+          <w:szCs w:val="24"/>
+          <w:u w:val="none"/>
+          <w:effect w:val="none"/>
+          <w:shd w:fill="auto" w:val="clear"/>
+          <w:lang w:val="zxx" w:eastAsia="zxx" w:bidi="zxx"/>
+        </w:rPr>
+        <w:t>jugador</w:t>
+      </w:r>
+      <w:r>
+        <w:rPr>
+          <w:rFonts w:eastAsia="Noto Serif CJK SC" w:cs="Lohit Devanagari" w:ascii="Roboto" w:hAnsi="Roboto"/>
+          <w:b w:val="false"/>
+          <w:bCs w:val="false"/>
+          <w:i w:val="false"/>
+          <w:caps w:val="false"/>
+          <w:smallCaps w:val="false"/>
+          <w:strike w:val="false"/>
+          <w:dstrike w:val="false"/>
+          <w:color w:val="1D2125"/>
+          <w:kern w:val="2"/>
+          <w:sz w:val="24"/>
+          <w:szCs w:val="24"/>
+          <w:u w:val="none"/>
+          <w:effect w:val="none"/>
+          <w:shd w:fill="auto" w:val="clear"/>
+          <w:lang w:val="zxx" w:eastAsia="zxx" w:bidi="zxx"/>
+        </w:rPr>
+        <w:t xml:space="preserve"> o una </w:t>
+      </w:r>
+      <w:r>
+        <w:rPr>
+          <w:rFonts w:eastAsia="Noto Serif CJK SC" w:cs="Lohit Devanagari" w:ascii="Roboto" w:hAnsi="Roboto"/>
+          <w:b/>
+          <w:bCs/>
+          <w:i w:val="false"/>
+          <w:caps w:val="false"/>
+          <w:smallCaps w:val="false"/>
+          <w:strike w:val="false"/>
+          <w:dstrike w:val="false"/>
+          <w:color w:val="1D2125"/>
+          <w:kern w:val="2"/>
+          <w:sz w:val="24"/>
+          <w:szCs w:val="24"/>
+          <w:u w:val="none"/>
+          <w:effect w:val="none"/>
+          <w:shd w:fill="auto" w:val="clear"/>
+          <w:lang w:val="zxx" w:eastAsia="zxx" w:bidi="zxx"/>
+        </w:rPr>
+        <w:t>tienda</w:t>
+      </w:r>
+      <w:r>
+        <w:rPr>
+          <w:rFonts w:eastAsia="Noto Serif CJK SC" w:cs="Lohit Devanagari" w:ascii="Roboto" w:hAnsi="Roboto"/>
+          <w:b w:val="false"/>
+          <w:bCs w:val="false"/>
+          <w:i w:val="false"/>
+          <w:caps w:val="false"/>
+          <w:smallCaps w:val="false"/>
+          <w:strike w:val="false"/>
+          <w:dstrike w:val="false"/>
+          <w:color w:val="1D2125"/>
+          <w:kern w:val="2"/>
+          <w:sz w:val="24"/>
+          <w:szCs w:val="24"/>
+          <w:u w:val="none"/>
+          <w:effect w:val="none"/>
+          <w:shd w:fill="auto" w:val="clear"/>
+          <w:lang w:val="zxx" w:eastAsia="zxx" w:bidi="zxx"/>
+        </w:rPr>
+        <w:t xml:space="preserve">), el </w:t>
+      </w:r>
+      <w:r>
+        <w:rPr>
+          <w:rFonts w:eastAsia="Noto Serif CJK SC" w:cs="Lohit Devanagari" w:ascii="Roboto" w:hAnsi="Roboto"/>
+          <w:b/>
+          <w:bCs/>
+          <w:i w:val="false"/>
+          <w:caps w:val="false"/>
+          <w:smallCaps w:val="false"/>
+          <w:strike w:val="false"/>
+          <w:dstrike w:val="false"/>
+          <w:color w:val="1D2125"/>
+          <w:kern w:val="2"/>
+          <w:sz w:val="24"/>
+          <w:szCs w:val="24"/>
+          <w:u w:val="none"/>
+          <w:effect w:val="none"/>
+          <w:shd w:fill="auto" w:val="clear"/>
+          <w:lang w:val="zxx" w:eastAsia="zxx" w:bidi="zxx"/>
+        </w:rPr>
+        <w:t>jugador</w:t>
+      </w:r>
+      <w:r>
+        <w:rPr>
+          <w:rFonts w:eastAsia="Noto Serif CJK SC" w:cs="Lohit Devanagari" w:ascii="Roboto" w:hAnsi="Roboto"/>
+          <w:b w:val="false"/>
+          <w:bCs w:val="false"/>
+          <w:i w:val="false"/>
+          <w:caps w:val="false"/>
+          <w:smallCaps w:val="false"/>
+          <w:strike w:val="false"/>
+          <w:dstrike w:val="false"/>
+          <w:color w:val="1D2125"/>
+          <w:kern w:val="2"/>
+          <w:sz w:val="24"/>
+          <w:szCs w:val="24"/>
+          <w:u w:val="none"/>
+          <w:effect w:val="none"/>
+          <w:shd w:fill="auto" w:val="clear"/>
+          <w:lang w:val="zxx" w:eastAsia="zxx" w:bidi="zxx"/>
+        </w:rPr>
+        <w:t xml:space="preserve"> que la recibe y la </w:t>
+      </w:r>
+      <w:r>
+        <w:rPr>
+          <w:rFonts w:eastAsia="Noto Serif CJK SC" w:cs="Lohit Devanagari" w:ascii="Roboto" w:hAnsi="Roboto"/>
+          <w:b/>
+          <w:bCs/>
+          <w:i w:val="false"/>
+          <w:caps w:val="false"/>
+          <w:smallCaps w:val="false"/>
+          <w:strike w:val="false"/>
+          <w:dstrike w:val="false"/>
+          <w:color w:val="1D2125"/>
+          <w:kern w:val="2"/>
+          <w:sz w:val="24"/>
+          <w:szCs w:val="24"/>
+          <w:u w:val="none"/>
+          <w:effect w:val="none"/>
+          <w:shd w:fill="auto" w:val="clear"/>
+          <w:lang w:val="zxx" w:eastAsia="zxx" w:bidi="zxx"/>
+        </w:rPr>
+        <w:t>carta</w:t>
+      </w:r>
+      <w:r>
+        <w:rPr>
+          <w:rFonts w:eastAsia="Noto Serif CJK SC" w:cs="Lohit Devanagari" w:ascii="Roboto" w:hAnsi="Roboto"/>
+          <w:b w:val="false"/>
+          <w:bCs w:val="false"/>
+          <w:i w:val="false"/>
+          <w:caps w:val="false"/>
+          <w:smallCaps w:val="false"/>
+          <w:strike w:val="false"/>
+          <w:dstrike w:val="false"/>
+          <w:color w:val="1D2125"/>
+          <w:kern w:val="2"/>
+          <w:sz w:val="24"/>
+          <w:szCs w:val="24"/>
+          <w:u w:val="none"/>
+          <w:effect w:val="none"/>
+          <w:shd w:fill="auto" w:val="clear"/>
+          <w:lang w:val="zxx" w:eastAsia="zxx" w:bidi="zxx"/>
+        </w:rPr>
+        <w:t xml:space="preserve"> en que se realiza la </w:t>
+      </w:r>
+      <w:r>
+        <w:rPr>
+          <w:rFonts w:eastAsia="Noto Serif CJK SC" w:cs="Lohit Devanagari" w:ascii="Roboto" w:hAnsi="Roboto"/>
+          <w:b/>
+          <w:bCs/>
+          <w:i w:val="false"/>
+          <w:caps w:val="false"/>
+          <w:smallCaps w:val="false"/>
+          <w:strike w:val="false"/>
+          <w:dstrike w:val="false"/>
+          <w:color w:val="1D2125"/>
+          <w:kern w:val="2"/>
+          <w:sz w:val="24"/>
+          <w:szCs w:val="24"/>
+          <w:u w:val="none"/>
+          <w:effect w:val="none"/>
+          <w:shd w:fill="auto" w:val="clear"/>
+          <w:lang w:val="zxx" w:eastAsia="zxx" w:bidi="zxx"/>
+        </w:rPr>
+        <w:t>transacción</w:t>
+      </w:r>
+      <w:r>
+        <w:rPr>
+          <w:rFonts w:eastAsia="Noto Serif CJK SC" w:cs="Lohit Devanagari" w:ascii="Roboto" w:hAnsi="Roboto"/>
+          <w:b w:val="false"/>
+          <w:bCs w:val="false"/>
+          <w:i w:val="false"/>
+          <w:caps w:val="false"/>
+          <w:smallCaps w:val="false"/>
+          <w:strike w:val="false"/>
+          <w:dstrike w:val="false"/>
+          <w:color w:val="1D2125"/>
+          <w:kern w:val="2"/>
+          <w:sz w:val="24"/>
+          <w:szCs w:val="24"/>
+          <w:u w:val="none"/>
+          <w:effect w:val="none"/>
+          <w:shd w:fill="auto" w:val="clear"/>
+          <w:lang w:val="zxx" w:eastAsia="zxx" w:bidi="zxx"/>
+        </w:rPr>
+        <w:t>.</w:t>
+      </w:r>
+      <w:r>
+        <w:rPr>
+          <w:rFonts w:eastAsia="Noto Serif CJK SC" w:cs="Lohit Devanagari" w:ascii="Roboto" w:hAnsi="Roboto"/>
+          <w:b w:val="false"/>
+          <w:i w:val="false"/>
+          <w:caps w:val="false"/>
+          <w:smallCaps w:val="false"/>
+          <w:strike w:val="false"/>
+          <w:dstrike w:val="false"/>
+          <w:color w:val="1D2125"/>
+          <w:kern w:val="2"/>
+          <w:sz w:val="24"/>
+          <w:szCs w:val="24"/>
+          <w:u w:val="none"/>
+          <w:effect w:val="none"/>
+          <w:shd w:fill="auto" w:val="clear"/>
+          <w:lang w:val="zxx" w:eastAsia="zxx" w:bidi="zxx"/>
+        </w:rPr>
+        <w:t xml:space="preserve"> En caso de que sea una </w:t>
+      </w:r>
+      <w:r>
+        <w:rPr>
+          <w:rFonts w:eastAsia="Noto Serif CJK SC" w:cs="Lohit Devanagari" w:ascii="Roboto" w:hAnsi="Roboto"/>
+          <w:b/>
+          <w:bCs/>
+          <w:i w:val="false"/>
+          <w:caps w:val="false"/>
+          <w:smallCaps w:val="false"/>
+          <w:strike w:val="false"/>
+          <w:dstrike w:val="false"/>
+          <w:color w:val="1D2125"/>
+          <w:kern w:val="2"/>
+          <w:sz w:val="24"/>
+          <w:szCs w:val="24"/>
+          <w:u w:val="none"/>
+          <w:effect w:val="none"/>
+          <w:shd w:fill="auto" w:val="clear"/>
+          <w:lang w:val="zxx" w:eastAsia="zxx" w:bidi="zxx"/>
+        </w:rPr>
+        <w:t>transacción</w:t>
+      </w:r>
+      <w:r>
+        <w:rPr>
+          <w:rFonts w:eastAsia="Noto Serif CJK SC" w:cs="Lohit Devanagari" w:ascii="Roboto" w:hAnsi="Roboto"/>
+          <w:b w:val="false"/>
+          <w:i w:val="false"/>
+          <w:caps w:val="false"/>
+          <w:smallCaps w:val="false"/>
+          <w:strike w:val="false"/>
+          <w:dstrike w:val="false"/>
+          <w:color w:val="1D2125"/>
+          <w:kern w:val="2"/>
+          <w:sz w:val="24"/>
+          <w:szCs w:val="24"/>
+          <w:u w:val="none"/>
+          <w:effect w:val="none"/>
+          <w:shd w:fill="auto" w:val="clear"/>
+          <w:lang w:val="zxx" w:eastAsia="zxx" w:bidi="zxx"/>
+        </w:rPr>
+        <w:t xml:space="preserve"> entre una </w:t>
+      </w:r>
+      <w:r>
+        <w:rPr>
+          <w:rFonts w:eastAsia="Noto Serif CJK SC" w:cs="Lohit Devanagari" w:ascii="Roboto" w:hAnsi="Roboto"/>
+          <w:b/>
+          <w:bCs/>
+          <w:i w:val="false"/>
+          <w:caps w:val="false"/>
+          <w:smallCaps w:val="false"/>
+          <w:strike w:val="false"/>
+          <w:dstrike w:val="false"/>
+          <w:color w:val="1D2125"/>
+          <w:kern w:val="2"/>
+          <w:sz w:val="24"/>
+          <w:szCs w:val="24"/>
+          <w:u w:val="none"/>
+          <w:effect w:val="none"/>
+          <w:shd w:fill="auto" w:val="clear"/>
+          <w:lang w:val="zxx" w:eastAsia="zxx" w:bidi="zxx"/>
+        </w:rPr>
+        <w:t>tienda</w:t>
+      </w:r>
+      <w:r>
+        <w:rPr>
+          <w:rFonts w:eastAsia="Noto Serif CJK SC" w:cs="Lohit Devanagari" w:ascii="Roboto" w:hAnsi="Roboto"/>
+          <w:b w:val="false"/>
+          <w:i w:val="false"/>
+          <w:caps w:val="false"/>
+          <w:smallCaps w:val="false"/>
+          <w:strike w:val="false"/>
+          <w:dstrike w:val="false"/>
+          <w:color w:val="1D2125"/>
+          <w:kern w:val="2"/>
+          <w:sz w:val="24"/>
+          <w:szCs w:val="24"/>
+          <w:u w:val="none"/>
+          <w:effect w:val="none"/>
+          <w:shd w:fill="auto" w:val="clear"/>
+          <w:lang w:val="zxx" w:eastAsia="zxx" w:bidi="zxx"/>
+        </w:rPr>
+        <w:t xml:space="preserve"> y un </w:t>
+      </w:r>
+      <w:r>
+        <w:rPr>
+          <w:rFonts w:eastAsia="Noto Serif CJK SC" w:cs="Lohit Devanagari" w:ascii="Roboto" w:hAnsi="Roboto"/>
+          <w:b/>
+          <w:bCs/>
+          <w:i w:val="false"/>
+          <w:caps w:val="false"/>
+          <w:smallCaps w:val="false"/>
+          <w:strike w:val="false"/>
+          <w:dstrike w:val="false"/>
+          <w:color w:val="1D2125"/>
+          <w:kern w:val="2"/>
+          <w:sz w:val="24"/>
+          <w:szCs w:val="24"/>
+          <w:u w:val="none"/>
+          <w:effect w:val="none"/>
+          <w:shd w:fill="auto" w:val="clear"/>
+          <w:lang w:val="zxx" w:eastAsia="zxx" w:bidi="zxx"/>
+        </w:rPr>
+        <w:t>jugador</w:t>
+      </w:r>
+      <w:r>
+        <w:rPr>
+          <w:rFonts w:eastAsia="Noto Serif CJK SC" w:cs="Lohit Devanagari" w:ascii="Roboto" w:hAnsi="Roboto"/>
+          <w:b w:val="false"/>
+          <w:i w:val="false"/>
+          <w:caps w:val="false"/>
+          <w:smallCaps w:val="false"/>
+          <w:strike w:val="false"/>
+          <w:dstrike w:val="false"/>
+          <w:color w:val="1D2125"/>
+          <w:kern w:val="2"/>
+          <w:sz w:val="24"/>
+          <w:szCs w:val="24"/>
+          <w:u w:val="none"/>
+          <w:effect w:val="none"/>
+          <w:shd w:fill="auto" w:val="clear"/>
+          <w:lang w:val="zxx" w:eastAsia="zxx" w:bidi="zxx"/>
+        </w:rPr>
+        <w:t xml:space="preserve">, se quiere saber </w:t>
+      </w:r>
+      <w:r>
+        <w:rPr>
+          <w:rFonts w:eastAsia="Noto Serif CJK SC" w:cs="Lohit Devanagari" w:ascii="Roboto" w:hAnsi="Roboto"/>
+          <w:b w:val="false"/>
+          <w:i w:val="false"/>
+          <w:caps w:val="false"/>
+          <w:smallCaps w:val="false"/>
+          <w:strike w:val="false"/>
+          <w:dstrike w:val="false"/>
+          <w:color w:val="1D2125"/>
+          <w:kern w:val="2"/>
+          <w:sz w:val="24"/>
+          <w:szCs w:val="24"/>
+          <w:u w:val="none"/>
+          <w:effect w:val="none"/>
+          <w:shd w:fill="auto" w:val="clear"/>
+          <w:lang w:val="zxx" w:eastAsia="zxx" w:bidi="zxx"/>
+        </w:rPr>
+        <w:t>también el número de factura.</w:t>
+      </w:r>
+    </w:p>
+    <w:p>
+      <w:pPr>
+        <w:pStyle w:val="TextBody"/>
+        <w:shd w:val="clear" w:fill="FFFFFF"/>
+        <w:bidi w:val="0"/>
+        <w:spacing w:lineRule="auto" w:line="331" w:before="0" w:after="0"/>
+        <w:jc w:val="both"/>
+        <w:rPr>
+          <w:rFonts w:ascii="Roboto" w:hAnsi="Roboto"/>
+          <w:b w:val="false"/>
+          <w:b w:val="false"/>
+          <w:i w:val="false"/>
+          <w:i w:val="false"/>
+          <w:caps w:val="false"/>
+          <w:smallCaps w:val="false"/>
+          <w:strike w:val="false"/>
+          <w:dstrike w:val="false"/>
+          <w:color w:val="1D2125"/>
+          <w:sz w:val="24"/>
+          <w:szCs w:val="24"/>
+          <w:u w:val="none"/>
+          <w:effect w:val="none"/>
+          <w:shd w:fill="auto" w:val="clear"/>
+          <w:lang w:val="zxx" w:eastAsia="zxx" w:bidi="zxx"/>
+        </w:rPr>
+      </w:pPr>
+      <w:r>
+        <w:rPr>
+          <w:rFonts w:ascii="Roboto" w:hAnsi="Roboto"/>
+          <w:b w:val="false"/>
+          <w:i w:val="false"/>
+          <w:caps w:val="false"/>
+          <w:smallCaps w:val="false"/>
+          <w:strike w:val="false"/>
+          <w:dstrike w:val="false"/>
+          <w:color w:val="1D2125"/>
+          <w:sz w:val="24"/>
+          <w:szCs w:val="24"/>
+          <w:u w:val="none"/>
+          <w:effect w:val="none"/>
+          <w:shd w:fill="auto" w:val="clear"/>
+          <w:lang w:val="zxx" w:eastAsia="zxx" w:bidi="zxx"/>
+        </w:rPr>
+      </w:r>
+    </w:p>
+    <w:p>
+      <w:pPr>
+        <w:pStyle w:val="TextBody"/>
+        <w:shd w:val="clear" w:fill="FFFFFF"/>
+        <w:bidi w:val="0"/>
+        <w:spacing w:lineRule="auto" w:line="331" w:before="0" w:after="0"/>
+        <w:jc w:val="both"/>
+        <w:rPr>
+          <w:lang w:val="zxx" w:eastAsia="zxx" w:bidi="zxx"/>
+        </w:rPr>
+      </w:pPr>
+      <w:r>
+        <w:rPr>
+          <w:rFonts w:ascii="Roboto" w:hAnsi="Roboto"/>
+          <w:b w:val="false"/>
+          <w:i w:val="false"/>
+          <w:caps w:val="false"/>
+          <w:smallCaps w:val="false"/>
+          <w:strike w:val="false"/>
+          <w:dstrike w:val="false"/>
+          <w:color w:val="1D2125"/>
+          <w:sz w:val="24"/>
+          <w:szCs w:val="24"/>
+          <w:u w:val="none"/>
+          <w:effect w:val="none"/>
+          <w:shd w:fill="auto" w:val="clear"/>
+          <w:lang w:val="zxx" w:eastAsia="zxx" w:bidi="zxx"/>
+        </w:rPr>
+        <w:t xml:space="preserve">En cada </w:t>
+      </w:r>
+      <w:r>
+        <w:rPr>
+          <w:rFonts w:ascii="Roboto" w:hAnsi="Roboto"/>
+          <w:b/>
+          <w:bCs/>
+          <w:i w:val="false"/>
+          <w:caps w:val="false"/>
+          <w:smallCaps w:val="false"/>
+          <w:strike w:val="false"/>
+          <w:dstrike w:val="false"/>
+          <w:color w:val="1D2125"/>
+          <w:sz w:val="24"/>
+          <w:szCs w:val="24"/>
+          <w:u w:val="none"/>
+          <w:effect w:val="none"/>
+          <w:shd w:fill="auto" w:val="clear"/>
+          <w:lang w:val="zxx" w:eastAsia="zxx" w:bidi="zxx"/>
+        </w:rPr>
+        <w:t>ciudad</w:t>
+      </w:r>
+      <w:r>
+        <w:rPr>
+          <w:rFonts w:ascii="Roboto" w:hAnsi="Roboto"/>
+          <w:b w:val="false"/>
+          <w:i w:val="false"/>
+          <w:caps w:val="false"/>
+          <w:smallCaps w:val="false"/>
+          <w:strike w:val="false"/>
+          <w:dstrike w:val="false"/>
+          <w:color w:val="1D2125"/>
+          <w:sz w:val="24"/>
+          <w:szCs w:val="24"/>
+          <w:u w:val="none"/>
+          <w:effect w:val="none"/>
+          <w:shd w:fill="auto" w:val="clear"/>
+          <w:lang w:val="zxx" w:eastAsia="zxx" w:bidi="zxx"/>
+        </w:rPr>
+        <w:t xml:space="preserve">, las </w:t>
+      </w:r>
+      <w:r>
+        <w:rPr>
+          <w:rFonts w:ascii="Roboto" w:hAnsi="Roboto"/>
+          <w:b/>
+          <w:bCs/>
+          <w:i w:val="false"/>
+          <w:caps w:val="false"/>
+          <w:smallCaps w:val="false"/>
+          <w:strike w:val="false"/>
+          <w:dstrike w:val="false"/>
+          <w:color w:val="1D2125"/>
+          <w:sz w:val="24"/>
+          <w:szCs w:val="24"/>
+          <w:u w:val="none"/>
+          <w:effect w:val="none"/>
+          <w:shd w:fill="auto" w:val="clear"/>
+          <w:lang w:val="zxx" w:eastAsia="zxx" w:bidi="zxx"/>
+        </w:rPr>
+        <w:t>tiendas</w:t>
+      </w:r>
+      <w:r>
+        <w:rPr>
+          <w:rFonts w:ascii="Roboto" w:hAnsi="Roboto"/>
+          <w:b w:val="false"/>
+          <w:i w:val="false"/>
+          <w:caps w:val="false"/>
+          <w:smallCaps w:val="false"/>
+          <w:strike w:val="false"/>
+          <w:dstrike w:val="false"/>
+          <w:color w:val="1D2125"/>
+          <w:sz w:val="24"/>
+          <w:szCs w:val="24"/>
+          <w:u w:val="none"/>
+          <w:effect w:val="none"/>
+          <w:shd w:fill="auto" w:val="clear"/>
+          <w:lang w:val="zxx" w:eastAsia="zxx" w:bidi="zxx"/>
+        </w:rPr>
+        <w:t xml:space="preserve"> organizan varios </w:t>
+      </w:r>
+      <w:r>
+        <w:rPr>
+          <w:rFonts w:ascii="Roboto" w:hAnsi="Roboto"/>
+          <w:b/>
+          <w:bCs/>
+          <w:i w:val="false"/>
+          <w:caps w:val="false"/>
+          <w:smallCaps w:val="false"/>
+          <w:strike w:val="false"/>
+          <w:dstrike w:val="false"/>
+          <w:color w:val="1D2125"/>
+          <w:sz w:val="24"/>
+          <w:szCs w:val="24"/>
+          <w:u w:val="none"/>
+          <w:effect w:val="none"/>
+          <w:shd w:fill="auto" w:val="clear"/>
+          <w:lang w:val="zxx" w:eastAsia="zxx" w:bidi="zxx"/>
+        </w:rPr>
+        <w:t>torneos</w:t>
+      </w:r>
+      <w:r>
+        <w:rPr>
+          <w:rFonts w:ascii="Roboto" w:hAnsi="Roboto"/>
+          <w:b w:val="false"/>
+          <w:i w:val="false"/>
+          <w:caps w:val="false"/>
+          <w:smallCaps w:val="false"/>
+          <w:strike w:val="false"/>
+          <w:dstrike w:val="false"/>
+          <w:color w:val="1D2125"/>
+          <w:sz w:val="24"/>
+          <w:szCs w:val="24"/>
+          <w:u w:val="none"/>
+          <w:effect w:val="none"/>
+          <w:shd w:fill="auto" w:val="clear"/>
+          <w:lang w:val="zxx" w:eastAsia="zxx" w:bidi="zxx"/>
+        </w:rPr>
+        <w:t xml:space="preserve">. Se quiere saber que </w:t>
+      </w:r>
+      <w:r>
+        <w:rPr>
+          <w:rFonts w:ascii="Roboto" w:hAnsi="Roboto"/>
+          <w:b/>
+          <w:bCs/>
+          <w:i w:val="false"/>
+          <w:caps w:val="false"/>
+          <w:smallCaps w:val="false"/>
+          <w:strike w:val="false"/>
+          <w:dstrike w:val="false"/>
+          <w:color w:val="1D2125"/>
+          <w:sz w:val="24"/>
+          <w:szCs w:val="24"/>
+          <w:u w:val="none"/>
+          <w:effect w:val="none"/>
+          <w:shd w:fill="auto" w:val="clear"/>
+          <w:lang w:val="zxx" w:eastAsia="zxx" w:bidi="zxx"/>
+        </w:rPr>
+        <w:t>jugadores</w:t>
+      </w:r>
+      <w:r>
+        <w:rPr>
+          <w:rFonts w:ascii="Roboto" w:hAnsi="Roboto"/>
+          <w:b w:val="false"/>
+          <w:i w:val="false"/>
+          <w:caps w:val="false"/>
+          <w:smallCaps w:val="false"/>
+          <w:strike w:val="false"/>
+          <w:dstrike w:val="false"/>
+          <w:color w:val="1D2125"/>
+          <w:sz w:val="24"/>
+          <w:szCs w:val="24"/>
+          <w:u w:val="none"/>
+          <w:effect w:val="none"/>
+          <w:shd w:fill="auto" w:val="clear"/>
+          <w:lang w:val="zxx" w:eastAsia="zxx" w:bidi="zxx"/>
+        </w:rPr>
+        <w:t xml:space="preserve"> participan en él, quién ha ganado, en que ciudad se ha realizado y la fecha del </w:t>
+      </w:r>
+      <w:r>
+        <w:rPr>
+          <w:rFonts w:ascii="Roboto" w:hAnsi="Roboto"/>
+          <w:b/>
+          <w:bCs/>
+          <w:i w:val="false"/>
+          <w:caps w:val="false"/>
+          <w:smallCaps w:val="false"/>
+          <w:strike w:val="false"/>
+          <w:dstrike w:val="false"/>
+          <w:color w:val="1D2125"/>
+          <w:sz w:val="24"/>
+          <w:szCs w:val="24"/>
+          <w:u w:val="none"/>
+          <w:effect w:val="none"/>
+          <w:shd w:fill="auto" w:val="clear"/>
+          <w:lang w:val="zxx" w:eastAsia="zxx" w:bidi="zxx"/>
+        </w:rPr>
+        <w:t>torneo</w:t>
+      </w:r>
+      <w:r>
+        <w:rPr>
+          <w:rFonts w:ascii="Roboto" w:hAnsi="Roboto"/>
+          <w:b w:val="false"/>
+          <w:i w:val="false"/>
+          <w:caps w:val="false"/>
+          <w:smallCaps w:val="false"/>
+          <w:strike w:val="false"/>
+          <w:dstrike w:val="false"/>
+          <w:color w:val="1D2125"/>
+          <w:sz w:val="24"/>
+          <w:szCs w:val="24"/>
+          <w:u w:val="none"/>
+          <w:effect w:val="none"/>
+          <w:shd w:fill="auto" w:val="clear"/>
+          <w:lang w:val="zxx" w:eastAsia="zxx" w:bidi="zxx"/>
+        </w:rPr>
+        <w:t xml:space="preserve">. Los </w:t>
+      </w:r>
+      <w:r>
+        <w:rPr>
+          <w:rFonts w:ascii="Roboto" w:hAnsi="Roboto"/>
+          <w:b/>
+          <w:bCs/>
+          <w:i w:val="false"/>
+          <w:caps w:val="false"/>
+          <w:smallCaps w:val="false"/>
+          <w:strike w:val="false"/>
+          <w:dstrike w:val="false"/>
+          <w:color w:val="1D2125"/>
+          <w:sz w:val="24"/>
+          <w:szCs w:val="24"/>
+          <w:u w:val="none"/>
+          <w:effect w:val="none"/>
+          <w:shd w:fill="auto" w:val="clear"/>
+          <w:lang w:val="zxx" w:eastAsia="zxx" w:bidi="zxx"/>
+        </w:rPr>
+        <w:t>jugadores</w:t>
+      </w:r>
+      <w:r>
+        <w:rPr>
+          <w:rFonts w:ascii="Roboto" w:hAnsi="Roboto"/>
+          <w:b w:val="false"/>
+          <w:i w:val="false"/>
+          <w:caps w:val="false"/>
+          <w:smallCaps w:val="false"/>
+          <w:strike w:val="false"/>
+          <w:dstrike w:val="false"/>
+          <w:color w:val="1D2125"/>
+          <w:sz w:val="24"/>
+          <w:szCs w:val="24"/>
+          <w:u w:val="none"/>
+          <w:effect w:val="none"/>
+          <w:shd w:fill="auto" w:val="clear"/>
+          <w:lang w:val="zxx" w:eastAsia="zxx" w:bidi="zxx"/>
+        </w:rPr>
+        <w:t xml:space="preserve"> que vengan de diferentes </w:t>
+      </w:r>
+      <w:r>
+        <w:rPr>
+          <w:rFonts w:ascii="Roboto" w:hAnsi="Roboto"/>
+          <w:b/>
+          <w:bCs/>
+          <w:i w:val="false"/>
+          <w:caps w:val="false"/>
+          <w:smallCaps w:val="false"/>
+          <w:strike w:val="false"/>
+          <w:dstrike w:val="false"/>
+          <w:color w:val="1D2125"/>
+          <w:sz w:val="24"/>
+          <w:szCs w:val="24"/>
+          <w:u w:val="none"/>
+          <w:effect w:val="none"/>
+          <w:shd w:fill="auto" w:val="clear"/>
+          <w:lang w:val="zxx" w:eastAsia="zxx" w:bidi="zxx"/>
+        </w:rPr>
+        <w:t>ciudades</w:t>
+      </w:r>
+      <w:r>
+        <w:rPr>
+          <w:rFonts w:ascii="Roboto" w:hAnsi="Roboto"/>
+          <w:b w:val="false"/>
+          <w:i w:val="false"/>
+          <w:caps w:val="false"/>
+          <w:smallCaps w:val="false"/>
+          <w:strike w:val="false"/>
+          <w:dstrike w:val="false"/>
+          <w:color w:val="1D2125"/>
+          <w:sz w:val="24"/>
+          <w:szCs w:val="24"/>
+          <w:u w:val="none"/>
+          <w:effect w:val="none"/>
+          <w:shd w:fill="auto" w:val="clear"/>
+          <w:lang w:val="zxx" w:eastAsia="zxx" w:bidi="zxx"/>
+        </w:rPr>
+        <w:t xml:space="preserve"> pueden participar en el </w:t>
+      </w:r>
+      <w:r>
+        <w:rPr>
+          <w:rFonts w:ascii="Roboto" w:hAnsi="Roboto"/>
+          <w:b/>
+          <w:bCs/>
+          <w:i w:val="false"/>
+          <w:caps w:val="false"/>
+          <w:smallCaps w:val="false"/>
+          <w:strike w:val="false"/>
+          <w:dstrike w:val="false"/>
+          <w:color w:val="1D2125"/>
+          <w:sz w:val="24"/>
+          <w:szCs w:val="24"/>
+          <w:u w:val="none"/>
+          <w:effect w:val="none"/>
+          <w:shd w:fill="auto" w:val="clear"/>
+          <w:lang w:val="zxx" w:eastAsia="zxx" w:bidi="zxx"/>
+        </w:rPr>
+        <w:t>torneo</w:t>
+      </w:r>
+      <w:r>
+        <w:rPr>
+          <w:rFonts w:ascii="Roboto" w:hAnsi="Roboto"/>
+          <w:b w:val="false"/>
+          <w:i w:val="false"/>
+          <w:caps w:val="false"/>
+          <w:smallCaps w:val="false"/>
+          <w:strike w:val="false"/>
+          <w:dstrike w:val="false"/>
+          <w:color w:val="1D2125"/>
+          <w:sz w:val="24"/>
+          <w:szCs w:val="24"/>
+          <w:u w:val="none"/>
+          <w:effect w:val="none"/>
+          <w:shd w:fill="auto" w:val="clear"/>
+          <w:lang w:val="zxx" w:eastAsia="zxx" w:bidi="zxx"/>
+        </w:rPr>
+        <w:t>.</w:t>
+      </w:r>
+    </w:p>
+    <w:p>
+      <w:pPr>
+        <w:pStyle w:val="TextBody"/>
+        <w:shd w:val="clear" w:fill="FFFFFF"/>
+        <w:bidi w:val="0"/>
+        <w:spacing w:lineRule="auto" w:line="331" w:before="0" w:after="0"/>
+        <w:jc w:val="both"/>
+        <w:rPr>
+          <w:rFonts w:ascii="Roboto" w:hAnsi="Roboto"/>
+          <w:b w:val="false"/>
+          <w:b w:val="false"/>
+          <w:i w:val="false"/>
+          <w:i w:val="false"/>
+          <w:caps w:val="false"/>
+          <w:smallCaps w:val="false"/>
+          <w:strike w:val="false"/>
+          <w:dstrike w:val="false"/>
+          <w:color w:val="1D2125"/>
+          <w:sz w:val="24"/>
+          <w:szCs w:val="24"/>
+          <w:u w:val="none"/>
+          <w:effect w:val="none"/>
+          <w:shd w:fill="auto" w:val="clear"/>
+          <w:lang w:val="zxx" w:eastAsia="zxx" w:bidi="zxx"/>
+        </w:rPr>
+      </w:pPr>
+      <w:r>
+        <w:rPr>
+          <w:rFonts w:ascii="Roboto" w:hAnsi="Roboto"/>
+          <w:b w:val="false"/>
+          <w:i w:val="false"/>
+          <w:caps w:val="false"/>
+          <w:smallCaps w:val="false"/>
+          <w:strike w:val="false"/>
+          <w:dstrike w:val="false"/>
+          <w:color w:val="1D2125"/>
+          <w:sz w:val="24"/>
+          <w:szCs w:val="24"/>
+          <w:u w:val="none"/>
+          <w:effect w:val="none"/>
+          <w:shd w:fill="auto" w:val="clear"/>
+          <w:lang w:val="zxx" w:eastAsia="zxx" w:bidi="zxx"/>
+        </w:rPr>
+      </w:r>
+    </w:p>
+    <w:p>
+      <w:pPr>
+        <w:pStyle w:val="TextBody"/>
+        <w:shd w:val="clear" w:fill="FFFFFF"/>
+        <w:bidi w:val="0"/>
+        <w:spacing w:lineRule="auto" w:line="331" w:before="0" w:after="0"/>
+        <w:jc w:val="both"/>
+        <w:rPr>
+          <w:lang w:val="zxx" w:eastAsia="zxx" w:bidi="zxx"/>
         </w:rPr>
       </w:pPr>
       <w:r>
@@ -3231,11 +4876,7 @@
         <w:spacing w:lineRule="auto" w:line="331" w:before="0" w:after="200"/>
         <w:jc w:val="both"/>
         <w:rPr>
-          <w:rFonts w:ascii="Roboto" w:hAnsi="Roboto"/>
-          <w:sz w:val="24"/>
-          <w:szCs w:val="24"/>
-          <w:highlight w:val="none"/>
-          <w:shd w:fill="FFFF00" w:val="clear"/>
+          <w:lang w:val="zxx" w:eastAsia="zxx" w:bidi="zxx"/>
         </w:rPr>
       </w:pPr>
       <w:r>
@@ -3265,9 +4906,7 @@
         <w:spacing w:lineRule="auto" w:line="331" w:before="0" w:after="200"/>
         <w:jc w:val="both"/>
         <w:rPr>
-          <w:rFonts w:ascii="Roboto" w:hAnsi="Roboto"/>
-          <w:sz w:val="24"/>
-          <w:szCs w:val="24"/>
+          <w:lang w:val="zxx" w:eastAsia="zxx" w:bidi="zxx"/>
         </w:rPr>
       </w:pPr>
       <w:r>
@@ -3297,9 +4936,7 @@
         <w:spacing w:lineRule="auto" w:line="331" w:before="0" w:after="200"/>
         <w:jc w:val="both"/>
         <w:rPr>
-          <w:rFonts w:ascii="Roboto" w:hAnsi="Roboto"/>
-          <w:sz w:val="24"/>
-          <w:szCs w:val="24"/>
+          <w:lang w:val="zxx" w:eastAsia="zxx" w:bidi="zxx"/>
         </w:rPr>
       </w:pPr>
       <w:r>
@@ -3329,9 +4966,7 @@
         <w:spacing w:lineRule="auto" w:line="331" w:before="0" w:after="200"/>
         <w:jc w:val="both"/>
         <w:rPr>
-          <w:rFonts w:ascii="Roboto" w:hAnsi="Roboto"/>
-          <w:sz w:val="24"/>
-          <w:szCs w:val="24"/>
+          <w:lang w:val="zxx" w:eastAsia="zxx" w:bidi="zxx"/>
         </w:rPr>
       </w:pPr>
       <w:r>
@@ -3361,9 +4996,7 @@
         <w:spacing w:lineRule="auto" w:line="331" w:before="0" w:after="200"/>
         <w:jc w:val="both"/>
         <w:rPr>
-          <w:rFonts w:ascii="Roboto" w:hAnsi="Roboto"/>
-          <w:sz w:val="24"/>
-          <w:szCs w:val="24"/>
+          <w:lang w:val="zxx" w:eastAsia="zxx" w:bidi="zxx"/>
         </w:rPr>
       </w:pPr>
       <w:r>
@@ -3393,9 +5026,7 @@
         <w:spacing w:lineRule="auto" w:line="331" w:before="0" w:after="200"/>
         <w:jc w:val="both"/>
         <w:rPr>
-          <w:rFonts w:ascii="Roboto" w:hAnsi="Roboto"/>
-          <w:sz w:val="24"/>
-          <w:szCs w:val="24"/>
+          <w:lang w:val="zxx" w:eastAsia="zxx" w:bidi="zxx"/>
         </w:rPr>
       </w:pPr>
       <w:r>
@@ -3425,9 +5056,7 @@
         <w:spacing w:lineRule="auto" w:line="331" w:before="0" w:after="200"/>
         <w:jc w:val="both"/>
         <w:rPr>
-          <w:rFonts w:ascii="Roboto" w:hAnsi="Roboto"/>
-          <w:sz w:val="24"/>
-          <w:szCs w:val="24"/>
+          <w:lang w:val="zxx" w:eastAsia="zxx" w:bidi="zxx"/>
         </w:rPr>
       </w:pPr>
       <w:r>
@@ -3457,11 +5086,7 @@
         <w:spacing w:lineRule="auto" w:line="331" w:before="0" w:after="200"/>
         <w:jc w:val="both"/>
         <w:rPr>
-          <w:rFonts w:ascii="Roboto" w:hAnsi="Roboto"/>
-          <w:sz w:val="24"/>
-          <w:szCs w:val="24"/>
-          <w:highlight w:val="none"/>
-          <w:shd w:fill="FFFF00" w:val="clear"/>
+          <w:lang w:val="zxx" w:eastAsia="zxx" w:bidi="zxx"/>
         </w:rPr>
       </w:pPr>
       <w:r>
@@ -3491,11 +5116,7 @@
         <w:spacing w:lineRule="auto" w:line="331" w:before="0" w:after="200"/>
         <w:jc w:val="both"/>
         <w:rPr>
-          <w:rFonts w:ascii="Roboto" w:hAnsi="Roboto"/>
-          <w:sz w:val="24"/>
-          <w:szCs w:val="24"/>
-          <w:highlight w:val="none"/>
-          <w:shd w:fill="FFFF00" w:val="clear"/>
+          <w:lang w:val="zxx" w:eastAsia="zxx" w:bidi="zxx"/>
         </w:rPr>
       </w:pPr>
       <w:r>
@@ -3525,11 +5146,7 @@
         <w:spacing w:lineRule="auto" w:line="331" w:before="0" w:after="200"/>
         <w:jc w:val="both"/>
         <w:rPr>
-          <w:rFonts w:ascii="Roboto" w:hAnsi="Roboto"/>
-          <w:sz w:val="24"/>
-          <w:szCs w:val="24"/>
-          <w:highlight w:val="none"/>
-          <w:shd w:fill="FFFF00" w:val="clear"/>
+          <w:lang w:val="zxx" w:eastAsia="zxx" w:bidi="zxx"/>
         </w:rPr>
       </w:pPr>
       <w:r>
@@ -3559,9 +5176,7 @@
         <w:spacing w:lineRule="auto" w:line="331" w:before="0" w:after="200"/>
         <w:jc w:val="both"/>
         <w:rPr>
-          <w:rFonts w:ascii="Roboto" w:hAnsi="Roboto"/>
-          <w:sz w:val="24"/>
-          <w:szCs w:val="24"/>
+          <w:lang w:val="zxx" w:eastAsia="zxx" w:bidi="zxx"/>
         </w:rPr>
       </w:pPr>
       <w:r>
@@ -3629,11 +5244,7 @@
         <w:spacing w:lineRule="auto" w:line="331" w:before="0" w:after="200"/>
         <w:jc w:val="both"/>
         <w:rPr>
-          <w:rFonts w:ascii="Roboto" w:hAnsi="Roboto"/>
-          <w:sz w:val="24"/>
-          <w:szCs w:val="24"/>
-          <w:highlight w:val="none"/>
-          <w:shd w:fill="FFFF00" w:val="clear"/>
+          <w:lang w:val="zxx" w:eastAsia="zxx" w:bidi="zxx"/>
         </w:rPr>
       </w:pPr>
       <w:r>
@@ -3683,7 +5294,10 @@
         </w:tabs>
         <w:ind w:start="720" w:hanging="360"/>
       </w:pPr>
-      <w:rPr/>
+      <w:rPr>
+        <w:b w:val="false"/>
+        <w:bCs w:val="false"/>
+      </w:rPr>
     </w:lvl>
     <w:lvl w:ilvl="1">
       <w:start w:val="1"/>

</xml_diff>

<commit_message>
Revisión de UML y enunciado. Eliminación de token y convencionales. Agregación de repetido y copias.
</commit_message>
<xml_diff>
--- a/DABD_enunciado.docx
+++ b/DABD_enunciado.docx
@@ -29,26 +29,7 @@
           <w:shd w:fill="auto" w:val="clear"/>
           <w:lang w:val="zxx" w:eastAsia="zxx" w:bidi="zxx"/>
         </w:rPr>
-        <w:t>Glosario</w:t>
-      </w:r>
-      <w:r>
-        <w:rPr>
-          <w:rFonts w:ascii="Roboto" w:hAnsi="Roboto"/>
-          <w:b w:val="false"/>
-          <w:i w:val="false"/>
-          <w:caps w:val="false"/>
-          <w:smallCaps w:val="false"/>
-          <w:strike w:val="false"/>
-          <w:dstrike w:val="false"/>
-          <w:color w:val="1D2125"/>
-          <w:sz w:val="24"/>
-          <w:szCs w:val="24"/>
-          <w:u w:val="single"/>
-          <w:effect w:val="none"/>
-          <w:shd w:fill="auto" w:val="clear"/>
-          <w:lang w:val="zxx" w:eastAsia="zxx" w:bidi="zxx"/>
-        </w:rPr>
-        <w:t xml:space="preserve"> de conceptos</w:t>
+        <w:t>Glosario de conceptos</w:t>
       </w:r>
     </w:p>
     <w:p>
@@ -453,7 +434,45 @@
           <w:shd w:fill="auto" w:val="clear"/>
           <w:lang w:val="zxx" w:eastAsia="zxx" w:bidi="zxx"/>
         </w:rPr>
-        <w:t>: Es donde las tiendas se encuentran y donde se organizan los eventos.</w:t>
+        <w:t xml:space="preserve">: Es donde </w:t>
+      </w:r>
+      <w:r>
+        <w:rPr>
+          <w:rFonts w:ascii="Roboto" w:hAnsi="Roboto"/>
+          <w:b w:val="false"/>
+          <w:i w:val="false"/>
+          <w:caps w:val="false"/>
+          <w:smallCaps w:val="false"/>
+          <w:strike w:val="false"/>
+          <w:dstrike w:val="false"/>
+          <w:color w:val="1D2125"/>
+          <w:sz w:val="24"/>
+          <w:szCs w:val="24"/>
+          <w:u w:val="none"/>
+          <w:effect w:val="none"/>
+          <w:shd w:fill="auto" w:val="clear"/>
+          <w:lang w:val="zxx" w:eastAsia="zxx" w:bidi="zxx"/>
+        </w:rPr>
+        <w:t xml:space="preserve">viven los jugadores, donde </w:t>
+      </w:r>
+      <w:r>
+        <w:rPr>
+          <w:rFonts w:ascii="Roboto" w:hAnsi="Roboto"/>
+          <w:b w:val="false"/>
+          <w:i w:val="false"/>
+          <w:caps w:val="false"/>
+          <w:smallCaps w:val="false"/>
+          <w:strike w:val="false"/>
+          <w:dstrike w:val="false"/>
+          <w:color w:val="1D2125"/>
+          <w:sz w:val="24"/>
+          <w:szCs w:val="24"/>
+          <w:u w:val="none"/>
+          <w:effect w:val="none"/>
+          <w:shd w:fill="auto" w:val="clear"/>
+          <w:lang w:val="zxx" w:eastAsia="zxx" w:bidi="zxx"/>
+        </w:rPr>
+        <w:t>las tiendas se encuentran y donde se organizan los eventos.</w:t>
       </w:r>
     </w:p>
     <w:p>
@@ -542,7 +561,33 @@
           <w:szCs w:val="24"/>
           <w:lang w:val="zxx" w:eastAsia="zxx" w:bidi="zxx"/>
         </w:rPr>
-        <w:t>: Es el detalle de la transacción de cartas, bien sea entre dos jugadores o un jugador y una tienda.</w:t>
+        <w:t xml:space="preserve">: Es </w:t>
+      </w:r>
+      <w:r>
+        <w:rPr>
+          <w:rFonts w:eastAsia="Noto Serif CJK SC" w:cs="Lohit Devanagari" w:ascii="Roboto" w:hAnsi="Roboto"/>
+          <w:b w:val="false"/>
+          <w:bCs w:val="false"/>
+          <w:color w:val="auto"/>
+          <w:kern w:val="2"/>
+          <w:sz w:val="24"/>
+          <w:szCs w:val="24"/>
+          <w:lang w:val="zxx" w:eastAsia="zxx" w:bidi="zxx"/>
+        </w:rPr>
+        <w:t>un intercambio de cartas entre dos jugadores</w:t>
+      </w:r>
+      <w:r>
+        <w:rPr>
+          <w:rFonts w:eastAsia="Noto Serif CJK SC" w:cs="Lohit Devanagari" w:ascii="Roboto" w:hAnsi="Roboto"/>
+          <w:b/>
+          <w:bCs/>
+          <w:color w:val="auto"/>
+          <w:kern w:val="2"/>
+          <w:sz w:val="24"/>
+          <w:szCs w:val="24"/>
+          <w:lang w:val="zxx" w:eastAsia="zxx" w:bidi="zxx"/>
+        </w:rPr>
+        <w:t>.</w:t>
       </w:r>
     </w:p>
     <w:p>
@@ -845,12 +890,132 @@
           <w:shd w:fill="auto" w:val="clear"/>
           <w:lang w:val="zxx" w:eastAsia="zxx" w:bidi="zxx"/>
         </w:rPr>
+        <w:t>tiend</w:t>
+      </w:r>
+      <w:r>
+        <w:rPr>
+          <w:rFonts w:ascii="Roboto" w:hAnsi="Roboto"/>
+          <w:b/>
+          <w:bCs/>
+          <w:i w:val="false"/>
+          <w:caps w:val="false"/>
+          <w:smallCaps w:val="false"/>
+          <w:strike w:val="false"/>
+          <w:dstrike w:val="false"/>
+          <w:color w:val="1D2125"/>
+          <w:sz w:val="24"/>
+          <w:szCs w:val="24"/>
+          <w:u w:val="none"/>
+          <w:effect w:val="none"/>
+          <w:shd w:fill="auto" w:val="clear"/>
+          <w:lang w:val="zxx" w:eastAsia="zxx" w:bidi="zxx"/>
+        </w:rPr>
+        <w:t>a</w:t>
+      </w:r>
+      <w:r>
+        <w:rPr>
+          <w:rFonts w:ascii="Roboto" w:hAnsi="Roboto"/>
+          <w:b w:val="false"/>
+          <w:bCs w:val="false"/>
+          <w:i w:val="false"/>
+          <w:caps w:val="false"/>
+          <w:smallCaps w:val="false"/>
+          <w:strike w:val="false"/>
+          <w:dstrike w:val="false"/>
+          <w:color w:val="1D2125"/>
+          <w:sz w:val="24"/>
+          <w:szCs w:val="24"/>
+          <w:u w:val="none"/>
+          <w:effect w:val="none"/>
+          <w:shd w:fill="auto" w:val="clear"/>
+          <w:lang w:val="zxx" w:eastAsia="zxx" w:bidi="zxx"/>
+        </w:rPr>
+        <w:t xml:space="preserve">. Una </w:t>
+      </w:r>
+      <w:r>
+        <w:rPr>
+          <w:rFonts w:ascii="Roboto" w:hAnsi="Roboto"/>
+          <w:b/>
+          <w:bCs/>
+          <w:i w:val="false"/>
+          <w:caps w:val="false"/>
+          <w:smallCaps w:val="false"/>
+          <w:strike w:val="false"/>
+          <w:dstrike w:val="false"/>
+          <w:color w:val="1D2125"/>
+          <w:sz w:val="24"/>
+          <w:szCs w:val="24"/>
+          <w:u w:val="none"/>
+          <w:effect w:val="none"/>
+          <w:shd w:fill="auto" w:val="clear"/>
+          <w:lang w:val="zxx" w:eastAsia="zxx" w:bidi="zxx"/>
+        </w:rPr>
         <w:t>tienda</w:t>
       </w:r>
       <w:r>
         <w:rPr>
           <w:rFonts w:ascii="Roboto" w:hAnsi="Roboto"/>
           <w:b w:val="false"/>
+          <w:bCs w:val="false"/>
+          <w:i w:val="false"/>
+          <w:caps w:val="false"/>
+          <w:smallCaps w:val="false"/>
+          <w:strike w:val="false"/>
+          <w:dstrike w:val="false"/>
+          <w:color w:val="1D2125"/>
+          <w:sz w:val="24"/>
+          <w:szCs w:val="24"/>
+          <w:u w:val="none"/>
+          <w:effect w:val="none"/>
+          <w:shd w:fill="auto" w:val="clear"/>
+          <w:lang w:val="zxx" w:eastAsia="zxx" w:bidi="zxx"/>
+        </w:rPr>
+        <w:t xml:space="preserve"> puede tener un inventario de varias </w:t>
+      </w:r>
+      <w:r>
+        <w:rPr>
+          <w:rFonts w:ascii="Roboto" w:hAnsi="Roboto"/>
+          <w:b/>
+          <w:bCs/>
+          <w:i w:val="false"/>
+          <w:caps w:val="false"/>
+          <w:smallCaps w:val="false"/>
+          <w:strike w:val="false"/>
+          <w:dstrike w:val="false"/>
+          <w:color w:val="1D2125"/>
+          <w:sz w:val="24"/>
+          <w:szCs w:val="24"/>
+          <w:u w:val="none"/>
+          <w:effect w:val="none"/>
+          <w:shd w:fill="auto" w:val="clear"/>
+          <w:lang w:val="zxx" w:eastAsia="zxx" w:bidi="zxx"/>
+        </w:rPr>
+        <w:t>cartas</w:t>
+      </w:r>
+      <w:r>
+        <w:rPr>
+          <w:rFonts w:ascii="Roboto" w:hAnsi="Roboto"/>
+          <w:b w:val="false"/>
+          <w:bCs w:val="false"/>
+          <w:i w:val="false"/>
+          <w:caps w:val="false"/>
+          <w:smallCaps w:val="false"/>
+          <w:strike w:val="false"/>
+          <w:dstrike w:val="false"/>
+          <w:color w:val="1D2125"/>
+          <w:sz w:val="24"/>
+          <w:szCs w:val="24"/>
+          <w:u w:val="none"/>
+          <w:effect w:val="none"/>
+          <w:shd w:fill="auto" w:val="clear"/>
+          <w:lang w:val="zxx" w:eastAsia="zxx" w:bidi="zxx"/>
+        </w:rPr>
+        <w:t xml:space="preserve"> repetidas</w:t>
+      </w:r>
+      <w:r>
+        <w:rPr>
+          <w:rFonts w:ascii="Roboto" w:hAnsi="Roboto"/>
+          <w:b w:val="false"/>
           <w:i w:val="false"/>
           <w:caps w:val="false"/>
           <w:smallCaps w:val="false"/>
@@ -903,7 +1068,104 @@
           <w:shd w:fill="auto" w:val="clear"/>
           <w:lang w:val="zxx" w:eastAsia="zxx" w:bidi="zxx"/>
         </w:rPr>
-        <w:t xml:space="preserve"> se identifican por su dirección y se quiere saber también su nombre y número de teléfono.</w:t>
+        <w:t xml:space="preserve"> se identifican por su </w:t>
+      </w:r>
+      <w:r>
+        <w:rPr>
+          <w:rFonts w:ascii="Roboto" w:hAnsi="Roboto"/>
+          <w:b w:val="false"/>
+          <w:i w:val="false"/>
+          <w:caps w:val="false"/>
+          <w:smallCaps w:val="false"/>
+          <w:strike w:val="false"/>
+          <w:dstrike w:val="false"/>
+          <w:color w:val="1D2125"/>
+          <w:sz w:val="24"/>
+          <w:szCs w:val="24"/>
+          <w:u w:val="none"/>
+          <w:effect w:val="none"/>
+          <w:shd w:fill="auto" w:val="clear"/>
+          <w:lang w:val="zxx" w:eastAsia="zxx" w:bidi="zxx"/>
+        </w:rPr>
+        <w:t xml:space="preserve">nombre, ya que no pueden haber </w:t>
+      </w:r>
+      <w:r>
+        <w:rPr>
+          <w:rFonts w:ascii="Roboto" w:hAnsi="Roboto"/>
+          <w:b/>
+          <w:bCs/>
+          <w:i w:val="false"/>
+          <w:caps w:val="false"/>
+          <w:smallCaps w:val="false"/>
+          <w:strike w:val="false"/>
+          <w:dstrike w:val="false"/>
+          <w:color w:val="1D2125"/>
+          <w:sz w:val="24"/>
+          <w:szCs w:val="24"/>
+          <w:u w:val="none"/>
+          <w:effect w:val="none"/>
+          <w:shd w:fill="auto" w:val="clear"/>
+          <w:lang w:val="zxx" w:eastAsia="zxx" w:bidi="zxx"/>
+        </w:rPr>
+        <w:t>tiendas</w:t>
+      </w:r>
+      <w:r>
+        <w:rPr>
+          <w:rFonts w:ascii="Roboto" w:hAnsi="Roboto"/>
+          <w:b w:val="false"/>
+          <w:i w:val="false"/>
+          <w:caps w:val="false"/>
+          <w:smallCaps w:val="false"/>
+          <w:strike w:val="false"/>
+          <w:dstrike w:val="false"/>
+          <w:color w:val="1D2125"/>
+          <w:sz w:val="24"/>
+          <w:szCs w:val="24"/>
+          <w:u w:val="none"/>
+          <w:effect w:val="none"/>
+          <w:shd w:fill="auto" w:val="clear"/>
+          <w:lang w:val="zxx" w:eastAsia="zxx" w:bidi="zxx"/>
+        </w:rPr>
+        <w:t xml:space="preserve"> con nombre iguales. Se quiere saber tambi</w:t>
+      </w:r>
+      <w:r>
+        <w:rPr>
+          <w:rFonts w:eastAsia="Noto Serif CJK SC" w:cs="Lohit Devanagari" w:ascii="Roboto" w:hAnsi="Roboto"/>
+          <w:b w:val="false"/>
+          <w:i w:val="false"/>
+          <w:caps w:val="false"/>
+          <w:smallCaps w:val="false"/>
+          <w:strike w:val="false"/>
+          <w:dstrike w:val="false"/>
+          <w:color w:val="1D2125"/>
+          <w:kern w:val="2"/>
+          <w:sz w:val="24"/>
+          <w:szCs w:val="24"/>
+          <w:u w:val="none"/>
+          <w:effect w:val="none"/>
+          <w:shd w:fill="auto" w:val="clear"/>
+          <w:lang w:val="zxx" w:eastAsia="zxx" w:bidi="zxx"/>
+        </w:rPr>
+        <w:t>én su</w:t>
+      </w:r>
+      <w:r>
+        <w:rPr>
+          <w:rFonts w:ascii="Roboto" w:hAnsi="Roboto"/>
+          <w:b w:val="false"/>
+          <w:i w:val="false"/>
+          <w:caps w:val="false"/>
+          <w:smallCaps w:val="false"/>
+          <w:strike w:val="false"/>
+          <w:dstrike w:val="false"/>
+          <w:color w:val="1D2125"/>
+          <w:sz w:val="24"/>
+          <w:szCs w:val="24"/>
+          <w:u w:val="none"/>
+          <w:effect w:val="none"/>
+          <w:shd w:fill="auto" w:val="clear"/>
+          <w:lang w:val="zxx" w:eastAsia="zxx" w:bidi="zxx"/>
+        </w:rPr>
+        <w:t xml:space="preserve"> número de teléfono.</w:t>
       </w:r>
     </w:p>
     <w:p>
@@ -1248,7 +1510,104 @@
           <w:shd w:fill="auto" w:val="clear"/>
           <w:lang w:val="zxx" w:eastAsia="zxx" w:bidi="zxx"/>
         </w:rPr>
-        <w:t xml:space="preserve"> pueden tener varias barajas de cartas llamadas </w:t>
+        <w:t xml:space="preserve"> pueden tener varias </w:t>
+      </w:r>
+      <w:r>
+        <w:rPr>
+          <w:rFonts w:ascii="Roboto" w:hAnsi="Roboto"/>
+          <w:b/>
+          <w:bCs/>
+          <w:i w:val="false"/>
+          <w:caps w:val="false"/>
+          <w:smallCaps w:val="false"/>
+          <w:strike w:val="false"/>
+          <w:dstrike w:val="false"/>
+          <w:color w:val="1D2125"/>
+          <w:sz w:val="24"/>
+          <w:szCs w:val="24"/>
+          <w:u w:val="none"/>
+          <w:effect w:val="none"/>
+          <w:shd w:fill="auto" w:val="clear"/>
+          <w:lang w:val="zxx" w:eastAsia="zxx" w:bidi="zxx"/>
+        </w:rPr>
+        <w:t>cartas</w:t>
+      </w:r>
+      <w:r>
+        <w:rPr>
+          <w:rFonts w:ascii="Roboto" w:hAnsi="Roboto"/>
+          <w:b w:val="false"/>
+          <w:i w:val="false"/>
+          <w:caps w:val="false"/>
+          <w:smallCaps w:val="false"/>
+          <w:strike w:val="false"/>
+          <w:dstrike w:val="false"/>
+          <w:color w:val="1D2125"/>
+          <w:sz w:val="24"/>
+          <w:szCs w:val="24"/>
+          <w:u w:val="none"/>
+          <w:effect w:val="none"/>
+          <w:shd w:fill="auto" w:val="clear"/>
+          <w:lang w:val="zxx" w:eastAsia="zxx" w:bidi="zxx"/>
+        </w:rPr>
+        <w:t xml:space="preserve"> y </w:t>
+      </w:r>
+      <w:r>
+        <w:rPr>
+          <w:rFonts w:ascii="Roboto" w:hAnsi="Roboto"/>
+          <w:b w:val="false"/>
+          <w:i w:val="false"/>
+          <w:caps w:val="false"/>
+          <w:smallCaps w:val="false"/>
+          <w:strike w:val="false"/>
+          <w:dstrike w:val="false"/>
+          <w:color w:val="1D2125"/>
+          <w:sz w:val="24"/>
+          <w:szCs w:val="24"/>
+          <w:u w:val="none"/>
+          <w:effect w:val="none"/>
+          <w:shd w:fill="auto" w:val="clear"/>
+          <w:lang w:val="zxx" w:eastAsia="zxx" w:bidi="zxx"/>
+        </w:rPr>
+        <w:t xml:space="preserve">barajas de </w:t>
+      </w:r>
+      <w:r>
+        <w:rPr>
+          <w:rFonts w:ascii="Roboto" w:hAnsi="Roboto"/>
+          <w:b/>
+          <w:bCs/>
+          <w:i w:val="false"/>
+          <w:caps w:val="false"/>
+          <w:smallCaps w:val="false"/>
+          <w:strike w:val="false"/>
+          <w:dstrike w:val="false"/>
+          <w:color w:val="1D2125"/>
+          <w:sz w:val="24"/>
+          <w:szCs w:val="24"/>
+          <w:u w:val="none"/>
+          <w:effect w:val="none"/>
+          <w:shd w:fill="auto" w:val="clear"/>
+          <w:lang w:val="zxx" w:eastAsia="zxx" w:bidi="zxx"/>
+        </w:rPr>
+        <w:t>cartas</w:t>
+      </w:r>
+      <w:r>
+        <w:rPr>
+          <w:rFonts w:ascii="Roboto" w:hAnsi="Roboto"/>
+          <w:b w:val="false"/>
+          <w:i w:val="false"/>
+          <w:caps w:val="false"/>
+          <w:smallCaps w:val="false"/>
+          <w:strike w:val="false"/>
+          <w:dstrike w:val="false"/>
+          <w:color w:val="1D2125"/>
+          <w:sz w:val="24"/>
+          <w:szCs w:val="24"/>
+          <w:u w:val="none"/>
+          <w:effect w:val="none"/>
+          <w:shd w:fill="auto" w:val="clear"/>
+          <w:lang w:val="zxx" w:eastAsia="zxx" w:bidi="zxx"/>
+        </w:rPr>
+        <w:t xml:space="preserve"> llamadas </w:t>
       </w:r>
       <w:r>
         <w:rPr>
@@ -1326,7 +1685,65 @@
           <w:shd w:fill="auto" w:val="clear"/>
           <w:lang w:val="zxx" w:eastAsia="zxx" w:bidi="zxx"/>
         </w:rPr>
-        <w:t xml:space="preserve"> poseen diferentes </w:t>
+        <w:t xml:space="preserve"> </w:t>
+      </w:r>
+      <w:r>
+        <w:rPr>
+          <w:rFonts w:ascii="Roboto" w:hAnsi="Roboto"/>
+          <w:b w:val="false"/>
+          <w:i w:val="false"/>
+          <w:caps w:val="false"/>
+          <w:smallCaps w:val="false"/>
+          <w:strike w:val="false"/>
+          <w:dstrike w:val="false"/>
+          <w:color w:val="1D2125"/>
+          <w:sz w:val="24"/>
+          <w:szCs w:val="24"/>
+          <w:u w:val="none"/>
+          <w:effect w:val="none"/>
+          <w:shd w:fill="auto" w:val="clear"/>
+          <w:lang w:val="zxx" w:eastAsia="zxx" w:bidi="zxx"/>
+        </w:rPr>
+        <w:t xml:space="preserve">son un mazo que el </w:t>
+      </w:r>
+      <w:r>
+        <w:rPr>
+          <w:rFonts w:ascii="Roboto" w:hAnsi="Roboto"/>
+          <w:b/>
+          <w:bCs/>
+          <w:i w:val="false"/>
+          <w:caps w:val="false"/>
+          <w:smallCaps w:val="false"/>
+          <w:strike w:val="false"/>
+          <w:dstrike w:val="false"/>
+          <w:color w:val="1D2125"/>
+          <w:sz w:val="24"/>
+          <w:szCs w:val="24"/>
+          <w:u w:val="none"/>
+          <w:effect w:val="none"/>
+          <w:shd w:fill="auto" w:val="clear"/>
+          <w:lang w:val="zxx" w:eastAsia="zxx" w:bidi="zxx"/>
+        </w:rPr>
+        <w:t>jugador</w:t>
+      </w:r>
+      <w:r>
+        <w:rPr>
+          <w:rFonts w:ascii="Roboto" w:hAnsi="Roboto"/>
+          <w:b w:val="false"/>
+          <w:i w:val="false"/>
+          <w:caps w:val="false"/>
+          <w:smallCaps w:val="false"/>
+          <w:strike w:val="false"/>
+          <w:dstrike w:val="false"/>
+          <w:color w:val="1D2125"/>
+          <w:sz w:val="24"/>
+          <w:szCs w:val="24"/>
+          <w:u w:val="none"/>
+          <w:effect w:val="none"/>
+          <w:shd w:fill="auto" w:val="clear"/>
+          <w:lang w:val="zxx" w:eastAsia="zxx" w:bidi="zxx"/>
+        </w:rPr>
+        <w:t xml:space="preserve"> crea a partir de la </w:t>
       </w:r>
       <w:r>
         <w:rPr>
@@ -1347,6 +1764,46 @@
           <w:lang w:val="zxx" w:eastAsia="zxx" w:bidi="zxx"/>
         </w:rPr>
         <w:t>cartas</w:t>
+      </w:r>
+      <w:r>
+        <w:rPr>
+          <w:rFonts w:ascii="Roboto" w:hAnsi="Roboto"/>
+          <w:b w:val="false"/>
+          <w:bCs w:val="false"/>
+          <w:i w:val="false"/>
+          <w:caps w:val="false"/>
+          <w:smallCaps w:val="false"/>
+          <w:strike w:val="false"/>
+          <w:dstrike w:val="false"/>
+          <w:color w:val="1D2125"/>
+          <w:sz w:val="24"/>
+          <w:szCs w:val="24"/>
+          <w:u w:val="none"/>
+          <w:effect w:val="none"/>
+          <w:shd w:fill="auto" w:val="clear"/>
+          <w:lang w:val="zxx" w:eastAsia="zxx" w:bidi="zxx"/>
+        </w:rPr>
+        <w:t xml:space="preserve"> </w:t>
+      </w:r>
+      <w:r>
+        <w:rPr>
+          <w:rFonts w:ascii="Roboto" w:hAnsi="Roboto"/>
+          <w:b w:val="false"/>
+          <w:bCs w:val="false"/>
+          <w:i w:val="false"/>
+          <w:caps w:val="false"/>
+          <w:smallCaps w:val="false"/>
+          <w:strike w:val="false"/>
+          <w:dstrike w:val="false"/>
+          <w:color w:val="1D2125"/>
+          <w:sz w:val="24"/>
+          <w:szCs w:val="24"/>
+          <w:u w:val="none"/>
+          <w:effect w:val="none"/>
+          <w:shd w:fill="auto" w:val="clear"/>
+          <w:lang w:val="zxx" w:eastAsia="zxx" w:bidi="zxx"/>
+        </w:rPr>
+        <w:t>que posee</w:t>
       </w:r>
       <w:r>
         <w:rPr>
@@ -1753,7 +2210,7 @@
           <w:shd w:fill="auto" w:val="clear"/>
           <w:lang w:val="zxx" w:eastAsia="zxx" w:bidi="zxx"/>
         </w:rPr>
-        <w:t xml:space="preserve"> se quiere saber el nombre, la rareza, el tipo y el color (o combinación de colores). Una </w:t>
+        <w:t xml:space="preserve"> se quiere saber el nombre, la rareza y el tipo. Una </w:t>
       </w:r>
       <w:r>
         <w:rPr>
@@ -1922,38 +2379,16 @@
         <w:jc w:val="both"/>
         <w:rPr>
           <w:rFonts w:ascii="Roboto" w:hAnsi="Roboto"/>
-          <w:b w:val="false"/>
-          <w:b w:val="false"/>
-          <w:i w:val="false"/>
-          <w:i w:val="false"/>
-          <w:caps w:val="false"/>
-          <w:smallCaps w:val="false"/>
-          <w:strike w:val="false"/>
-          <w:dstrike w:val="false"/>
-          <w:color w:val="1D2125"/>
-          <w:sz w:val="24"/>
-          <w:szCs w:val="24"/>
-          <w:u w:val="none"/>
-          <w:effect w:val="none"/>
-          <w:shd w:fill="auto" w:val="clear"/>
-          <w:lang w:val="zxx" w:eastAsia="zxx" w:bidi="zxx"/>
-        </w:rPr>
-      </w:pPr>
-      <w:r>
-        <w:rPr>
-          <w:rFonts w:ascii="Roboto" w:hAnsi="Roboto"/>
-          <w:b w:val="false"/>
-          <w:i w:val="false"/>
-          <w:caps w:val="false"/>
-          <w:smallCaps w:val="false"/>
-          <w:strike w:val="false"/>
-          <w:dstrike w:val="false"/>
-          <w:color w:val="1D2125"/>
-          <w:sz w:val="24"/>
-          <w:szCs w:val="24"/>
-          <w:u w:val="none"/>
-          <w:effect w:val="none"/>
-          <w:shd w:fill="auto" w:val="clear"/>
+          <w:sz w:val="24"/>
+          <w:szCs w:val="24"/>
+          <w:lang w:val="zxx" w:eastAsia="zxx" w:bidi="zxx"/>
+        </w:rPr>
+      </w:pPr>
+      <w:r>
+        <w:rPr>
+          <w:rFonts w:ascii="Roboto" w:hAnsi="Roboto"/>
+          <w:sz w:val="24"/>
+          <w:szCs w:val="24"/>
           <w:lang w:val="zxx" w:eastAsia="zxx" w:bidi="zxx"/>
         </w:rPr>
       </w:r>
@@ -1986,7 +2421,46 @@
           <w:shd w:fill="auto" w:val="clear"/>
           <w:lang w:val="zxx" w:eastAsia="zxx" w:bidi="zxx"/>
         </w:rPr>
-        <w:t xml:space="preserve">Las </w:t>
+        <w:t xml:space="preserve">Los </w:t>
+      </w:r>
+      <w:r>
+        <w:rPr>
+          <w:rFonts w:ascii="Roboto" w:hAnsi="Roboto"/>
+          <w:b/>
+          <w:bCs/>
+          <w:i w:val="false"/>
+          <w:caps w:val="false"/>
+          <w:smallCaps w:val="false"/>
+          <w:strike w:val="false"/>
+          <w:dstrike w:val="false"/>
+          <w:color w:val="1D2125"/>
+          <w:sz w:val="24"/>
+          <w:szCs w:val="24"/>
+          <w:u w:val="none"/>
+          <w:effect w:val="none"/>
+          <w:shd w:fill="auto" w:val="clear"/>
+          <w:lang w:val="zxx" w:eastAsia="zxx" w:bidi="zxx"/>
+        </w:rPr>
+        <w:t>jugadores</w:t>
+      </w:r>
+      <w:r>
+        <w:rPr>
+          <w:rFonts w:ascii="Roboto" w:hAnsi="Roboto"/>
+          <w:b w:val="false"/>
+          <w:i w:val="false"/>
+          <w:caps w:val="false"/>
+          <w:smallCaps w:val="false"/>
+          <w:strike w:val="false"/>
+          <w:dstrike w:val="false"/>
+          <w:color w:val="1D2125"/>
+          <w:sz w:val="24"/>
+          <w:szCs w:val="24"/>
+          <w:u w:val="none"/>
+          <w:effect w:val="none"/>
+          <w:shd w:fill="auto" w:val="clear"/>
+          <w:lang w:val="zxx" w:eastAsia="zxx" w:bidi="zxx"/>
+        </w:rPr>
+        <w:t xml:space="preserve"> pueden comprar </w:t>
       </w:r>
       <w:r>
         <w:rPr>
@@ -2025,97 +2499,79 @@
           <w:shd w:fill="auto" w:val="clear"/>
           <w:lang w:val="zxx" w:eastAsia="zxx" w:bidi="zxx"/>
         </w:rPr>
-        <w:t xml:space="preserve"> se diferencian en dos tipos: Unos que son generadas durante una partida que no estaban en el </w:t>
-      </w:r>
-      <w:r>
-        <w:rPr>
-          <w:rFonts w:ascii="Roboto" w:hAnsi="Roboto"/>
-          <w:b/>
-          <w:bCs/>
-          <w:i w:val="false"/>
-          <w:caps w:val="false"/>
-          <w:smallCaps w:val="false"/>
-          <w:strike w:val="false"/>
-          <w:dstrike w:val="false"/>
-          <w:color w:val="1D2125"/>
-          <w:sz w:val="24"/>
-          <w:szCs w:val="24"/>
-          <w:u w:val="none"/>
-          <w:effect w:val="none"/>
-          <w:shd w:fill="auto" w:val="clear"/>
-          <w:lang w:val="zxx" w:eastAsia="zxx" w:bidi="zxx"/>
-        </w:rPr>
-        <w:t>deck</w:t>
-      </w:r>
-      <w:r>
-        <w:rPr>
-          <w:rFonts w:ascii="Roboto" w:hAnsi="Roboto"/>
-          <w:b w:val="false"/>
-          <w:i w:val="false"/>
-          <w:caps w:val="false"/>
-          <w:smallCaps w:val="false"/>
-          <w:strike w:val="false"/>
-          <w:dstrike w:val="false"/>
-          <w:color w:val="1D2125"/>
-          <w:sz w:val="24"/>
-          <w:szCs w:val="24"/>
-          <w:u w:val="none"/>
-          <w:effect w:val="none"/>
-          <w:shd w:fill="auto" w:val="clear"/>
-          <w:lang w:val="zxx" w:eastAsia="zxx" w:bidi="zxx"/>
-        </w:rPr>
-        <w:t xml:space="preserve"> original, llamadas </w:t>
-      </w:r>
-      <w:r>
-        <w:rPr>
-          <w:rFonts w:ascii="Roboto" w:hAnsi="Roboto"/>
-          <w:b/>
-          <w:bCs/>
-          <w:i w:val="false"/>
-          <w:caps w:val="false"/>
-          <w:smallCaps w:val="false"/>
-          <w:strike w:val="false"/>
-          <w:dstrike w:val="false"/>
-          <w:color w:val="1D2125"/>
-          <w:sz w:val="24"/>
-          <w:szCs w:val="24"/>
-          <w:u w:val="none"/>
-          <w:effect w:val="none"/>
-          <w:shd w:fill="auto" w:val="clear"/>
-          <w:lang w:val="zxx" w:eastAsia="zxx" w:bidi="zxx"/>
-        </w:rPr>
-        <w:t>tokens</w:t>
-      </w:r>
-      <w:r>
-        <w:rPr>
-          <w:rFonts w:ascii="Roboto" w:hAnsi="Roboto"/>
-          <w:b w:val="false"/>
-          <w:i w:val="false"/>
-          <w:caps w:val="false"/>
-          <w:smallCaps w:val="false"/>
-          <w:strike w:val="false"/>
-          <w:dstrike w:val="false"/>
-          <w:color w:val="1D2125"/>
-          <w:sz w:val="24"/>
-          <w:szCs w:val="24"/>
-          <w:u w:val="none"/>
-          <w:effect w:val="none"/>
-          <w:shd w:fill="auto" w:val="clear"/>
-          <w:lang w:val="zxx" w:eastAsia="zxx" w:bidi="zxx"/>
-        </w:rPr>
-        <w:t xml:space="preserve">. Las otras </w:t>
-      </w:r>
-      <w:r>
-        <w:rPr>
-          <w:rFonts w:ascii="Roboto" w:hAnsi="Roboto"/>
-          <w:b/>
-          <w:bCs/>
-          <w:i w:val="false"/>
-          <w:caps w:val="false"/>
-          <w:smallCaps w:val="false"/>
-          <w:strike w:val="false"/>
-          <w:dstrike w:val="false"/>
-          <w:color w:val="1D2125"/>
+        <w:t xml:space="preserve"> de las </w:t>
+      </w:r>
+      <w:r>
+        <w:rPr>
+          <w:rFonts w:ascii="Roboto" w:hAnsi="Roboto"/>
+          <w:b/>
+          <w:bCs/>
+          <w:i w:val="false"/>
+          <w:caps w:val="false"/>
+          <w:smallCaps w:val="false"/>
+          <w:strike w:val="false"/>
+          <w:dstrike w:val="false"/>
+          <w:color w:val="1D2125"/>
+          <w:sz w:val="24"/>
+          <w:szCs w:val="24"/>
+          <w:u w:val="none"/>
+          <w:effect w:val="none"/>
+          <w:shd w:fill="auto" w:val="clear"/>
+          <w:lang w:val="zxx" w:eastAsia="zxx" w:bidi="zxx"/>
+        </w:rPr>
+        <w:t>tiendas</w:t>
+      </w:r>
+      <w:r>
+        <w:rPr>
+          <w:rFonts w:ascii="Roboto" w:hAnsi="Roboto"/>
+          <w:b w:val="false"/>
+          <w:i w:val="false"/>
+          <w:caps w:val="false"/>
+          <w:smallCaps w:val="false"/>
+          <w:strike w:val="false"/>
+          <w:dstrike w:val="false"/>
+          <w:color w:val="1D2125"/>
+          <w:sz w:val="24"/>
+          <w:szCs w:val="24"/>
+          <w:u w:val="none"/>
+          <w:effect w:val="none"/>
+          <w:shd w:fill="auto" w:val="clear"/>
+          <w:lang w:val="zxx" w:eastAsia="zxx" w:bidi="zxx"/>
+        </w:rPr>
+        <w:t>, o tambi</w:t>
+      </w:r>
+      <w:r>
+        <w:rPr>
+          <w:rFonts w:eastAsia="Noto Serif CJK SC" w:cs="Lohit Devanagari" w:ascii="Roboto" w:hAnsi="Roboto"/>
+          <w:b w:val="false"/>
+          <w:i w:val="false"/>
+          <w:caps w:val="false"/>
+          <w:smallCaps w:val="false"/>
+          <w:strike w:val="false"/>
+          <w:dstrike w:val="false"/>
+          <w:color w:val="1D2125"/>
+          <w:kern w:val="2"/>
+          <w:sz w:val="24"/>
+          <w:szCs w:val="24"/>
+          <w:u w:val="none"/>
+          <w:effect w:val="none"/>
+          <w:shd w:fill="auto" w:val="clear"/>
+          <w:lang w:val="zxx" w:eastAsia="zxx" w:bidi="zxx"/>
+        </w:rPr>
+        <w:t xml:space="preserve">én tener </w:t>
+      </w:r>
+      <w:r>
+        <w:rPr>
+          <w:rFonts w:eastAsia="Noto Serif CJK SC" w:cs="Lohit Devanagari" w:ascii="Roboto" w:hAnsi="Roboto"/>
+          <w:b/>
+          <w:bCs/>
+          <w:i w:val="false"/>
+          <w:caps w:val="false"/>
+          <w:smallCaps w:val="false"/>
+          <w:strike w:val="false"/>
+          <w:dstrike w:val="false"/>
+          <w:color w:val="1D2125"/>
+          <w:kern w:val="2"/>
           <w:sz w:val="24"/>
           <w:szCs w:val="24"/>
           <w:u w:val="none"/>
@@ -2127,74 +2583,36 @@
       </w:r>
       <w:r>
         <w:rPr>
-          <w:rFonts w:ascii="Roboto" w:hAnsi="Roboto"/>
-          <w:b w:val="false"/>
-          <w:i w:val="false"/>
-          <w:caps w:val="false"/>
-          <w:smallCaps w:val="false"/>
-          <w:strike w:val="false"/>
-          <w:dstrike w:val="false"/>
-          <w:color w:val="1D2125"/>
-          <w:sz w:val="24"/>
-          <w:szCs w:val="24"/>
-          <w:u w:val="none"/>
-          <w:effect w:val="none"/>
-          <w:shd w:fill="auto" w:val="clear"/>
-          <w:lang w:val="zxx" w:eastAsia="zxx" w:bidi="zxx"/>
-        </w:rPr>
-        <w:t xml:space="preserve"> son las </w:t>
-      </w:r>
-      <w:r>
-        <w:rPr>
-          <w:rFonts w:ascii="Roboto" w:hAnsi="Roboto"/>
-          <w:b/>
-          <w:bCs/>
-          <w:i w:val="false"/>
-          <w:caps w:val="false"/>
-          <w:smallCaps w:val="false"/>
-          <w:strike w:val="false"/>
-          <w:dstrike w:val="false"/>
-          <w:color w:val="1D2125"/>
-          <w:sz w:val="24"/>
-          <w:szCs w:val="24"/>
-          <w:u w:val="none"/>
-          <w:effect w:val="none"/>
-          <w:shd w:fill="auto" w:val="clear"/>
-          <w:lang w:val="zxx" w:eastAsia="zxx" w:bidi="zxx"/>
-        </w:rPr>
-        <w:t>convencionales</w:t>
-      </w:r>
-      <w:r>
-        <w:rPr>
-          <w:rFonts w:ascii="Roboto" w:hAnsi="Roboto"/>
-          <w:b w:val="false"/>
-          <w:bCs w:val="false"/>
-          <w:i w:val="false"/>
-          <w:caps w:val="false"/>
-          <w:smallCaps w:val="false"/>
-          <w:strike w:val="false"/>
-          <w:dstrike w:val="false"/>
-          <w:color w:val="1D2125"/>
-          <w:sz w:val="24"/>
-          <w:szCs w:val="24"/>
-          <w:u w:val="none"/>
-          <w:effect w:val="none"/>
-          <w:shd w:fill="auto" w:val="clear"/>
-          <w:lang w:val="zxx" w:eastAsia="zxx" w:bidi="zxx"/>
-        </w:rPr>
-        <w:t xml:space="preserve">, es decir, las que se venden en las </w:t>
-      </w:r>
-      <w:r>
-        <w:rPr>
-          <w:rFonts w:ascii="Roboto" w:hAnsi="Roboto"/>
-          <w:b/>
-          <w:bCs/>
-          <w:i w:val="false"/>
-          <w:caps w:val="false"/>
-          <w:smallCaps w:val="false"/>
-          <w:strike w:val="false"/>
-          <w:dstrike w:val="false"/>
-          <w:color w:val="1D2125"/>
+          <w:rFonts w:eastAsia="Noto Serif CJK SC" w:cs="Lohit Devanagari" w:ascii="Roboto" w:hAnsi="Roboto"/>
+          <w:b w:val="false"/>
+          <w:i w:val="false"/>
+          <w:caps w:val="false"/>
+          <w:smallCaps w:val="false"/>
+          <w:strike w:val="false"/>
+          <w:dstrike w:val="false"/>
+          <w:color w:val="1D2125"/>
+          <w:kern w:val="2"/>
+          <w:sz w:val="24"/>
+          <w:szCs w:val="24"/>
+          <w:u w:val="none"/>
+          <w:effect w:val="none"/>
+          <w:shd w:fill="auto" w:val="clear"/>
+          <w:lang w:val="zxx" w:eastAsia="zxx" w:bidi="zxx"/>
+        </w:rPr>
+        <w:t xml:space="preserve"> que no vienen de las </w:t>
+      </w:r>
+      <w:r>
+        <w:rPr>
+          <w:rFonts w:eastAsia="Noto Serif CJK SC" w:cs="Lohit Devanagari" w:ascii="Roboto" w:hAnsi="Roboto"/>
+          <w:b/>
+          <w:bCs/>
+          <w:i w:val="false"/>
+          <w:caps w:val="false"/>
+          <w:smallCaps w:val="false"/>
+          <w:strike w:val="false"/>
+          <w:dstrike w:val="false"/>
+          <w:color w:val="1D2125"/>
+          <w:kern w:val="2"/>
           <w:sz w:val="24"/>
           <w:szCs w:val="24"/>
           <w:u w:val="none"/>
@@ -2206,14 +2624,15 @@
       </w:r>
       <w:r>
         <w:rPr>
-          <w:rFonts w:ascii="Roboto" w:hAnsi="Roboto"/>
-          <w:b w:val="false"/>
-          <w:i w:val="false"/>
-          <w:caps w:val="false"/>
-          <w:smallCaps w:val="false"/>
-          <w:strike w:val="false"/>
-          <w:dstrike w:val="false"/>
-          <w:color w:val="1D2125"/>
+          <w:rFonts w:eastAsia="Noto Serif CJK SC" w:cs="Lohit Devanagari" w:ascii="Roboto" w:hAnsi="Roboto"/>
+          <w:b w:val="false"/>
+          <w:i w:val="false"/>
+          <w:caps w:val="false"/>
+          <w:smallCaps w:val="false"/>
+          <w:strike w:val="false"/>
+          <w:dstrike w:val="false"/>
+          <w:color w:val="1D2125"/>
+          <w:kern w:val="2"/>
           <w:sz w:val="24"/>
           <w:szCs w:val="24"/>
           <w:u w:val="none"/>
@@ -2232,17 +2651,11 @@
         <w:spacing w:lineRule="auto" w:line="331" w:before="0" w:after="0"/>
         <w:jc w:val="both"/>
         <w:rPr>
-          <w:rFonts w:ascii="Roboto" w:hAnsi="Roboto"/>
-          <w:sz w:val="24"/>
-          <w:szCs w:val="24"/>
-          <w:lang w:val="zxx" w:eastAsia="zxx" w:bidi="zxx"/>
-        </w:rPr>
-      </w:pPr>
-      <w:r>
-        <w:rPr>
-          <w:rFonts w:ascii="Roboto" w:hAnsi="Roboto"/>
-          <w:sz w:val="24"/>
-          <w:szCs w:val="24"/>
+          <w:lang w:val="zxx" w:eastAsia="zxx" w:bidi="zxx"/>
+        </w:rPr>
+      </w:pPr>
+      <w:r>
+        <w:rPr>
           <w:lang w:val="zxx" w:eastAsia="zxx" w:bidi="zxx"/>
         </w:rPr>
       </w:r>
@@ -2260,445 +2673,64 @@
       </w:pPr>
       <w:r>
         <w:rPr>
-          <w:rFonts w:ascii="Roboto" w:hAnsi="Roboto"/>
-          <w:b w:val="false"/>
-          <w:i w:val="false"/>
-          <w:caps w:val="false"/>
-          <w:smallCaps w:val="false"/>
-          <w:strike w:val="false"/>
-          <w:dstrike w:val="false"/>
-          <w:color w:val="1D2125"/>
-          <w:sz w:val="24"/>
-          <w:szCs w:val="24"/>
-          <w:u w:val="none"/>
-          <w:effect w:val="none"/>
-          <w:shd w:fill="auto" w:val="clear"/>
-          <w:lang w:val="zxx" w:eastAsia="zxx" w:bidi="zxx"/>
-        </w:rPr>
-        <w:t xml:space="preserve">Los </w:t>
-      </w:r>
-      <w:r>
-        <w:rPr>
-          <w:rFonts w:ascii="Roboto" w:hAnsi="Roboto"/>
-          <w:b/>
-          <w:bCs/>
-          <w:i w:val="false"/>
-          <w:caps w:val="false"/>
-          <w:smallCaps w:val="false"/>
-          <w:strike w:val="false"/>
-          <w:dstrike w:val="false"/>
-          <w:color w:val="1D2125"/>
-          <w:sz w:val="24"/>
-          <w:szCs w:val="24"/>
-          <w:u w:val="none"/>
-          <w:effect w:val="none"/>
-          <w:shd w:fill="auto" w:val="clear"/>
-          <w:lang w:val="zxx" w:eastAsia="zxx" w:bidi="zxx"/>
-        </w:rPr>
-        <w:t>jugadores</w:t>
-      </w:r>
-      <w:r>
-        <w:rPr>
-          <w:rFonts w:ascii="Roboto" w:hAnsi="Roboto"/>
-          <w:b w:val="false"/>
-          <w:i w:val="false"/>
-          <w:caps w:val="false"/>
-          <w:smallCaps w:val="false"/>
-          <w:strike w:val="false"/>
-          <w:dstrike w:val="false"/>
-          <w:color w:val="1D2125"/>
-          <w:sz w:val="24"/>
-          <w:szCs w:val="24"/>
-          <w:u w:val="none"/>
-          <w:effect w:val="none"/>
-          <w:shd w:fill="auto" w:val="clear"/>
-          <w:lang w:val="zxx" w:eastAsia="zxx" w:bidi="zxx"/>
-        </w:rPr>
-        <w:t xml:space="preserve"> pueden comprar </w:t>
-      </w:r>
-      <w:r>
-        <w:rPr>
-          <w:rFonts w:ascii="Roboto" w:hAnsi="Roboto"/>
-          <w:b/>
-          <w:bCs/>
-          <w:i w:val="false"/>
-          <w:caps w:val="false"/>
-          <w:smallCaps w:val="false"/>
-          <w:strike w:val="false"/>
-          <w:dstrike w:val="false"/>
-          <w:color w:val="1D2125"/>
-          <w:sz w:val="24"/>
-          <w:szCs w:val="24"/>
-          <w:u w:val="none"/>
-          <w:effect w:val="none"/>
-          <w:shd w:fill="auto" w:val="clear"/>
-          <w:lang w:val="zxx" w:eastAsia="zxx" w:bidi="zxx"/>
-        </w:rPr>
-        <w:t>cartas</w:t>
-      </w:r>
-      <w:r>
-        <w:rPr>
-          <w:rFonts w:ascii="Roboto" w:hAnsi="Roboto"/>
-          <w:b w:val="false"/>
-          <w:i w:val="false"/>
-          <w:caps w:val="false"/>
-          <w:smallCaps w:val="false"/>
-          <w:strike w:val="false"/>
-          <w:dstrike w:val="false"/>
-          <w:color w:val="1D2125"/>
-          <w:sz w:val="24"/>
-          <w:szCs w:val="24"/>
-          <w:u w:val="none"/>
-          <w:effect w:val="none"/>
-          <w:shd w:fill="auto" w:val="clear"/>
-          <w:lang w:val="zxx" w:eastAsia="zxx" w:bidi="zxx"/>
-        </w:rPr>
-        <w:t xml:space="preserve"> de las </w:t>
-      </w:r>
-      <w:r>
-        <w:rPr>
-          <w:rFonts w:ascii="Roboto" w:hAnsi="Roboto"/>
-          <w:b/>
-          <w:bCs/>
-          <w:i w:val="false"/>
-          <w:caps w:val="false"/>
-          <w:smallCaps w:val="false"/>
-          <w:strike w:val="false"/>
-          <w:dstrike w:val="false"/>
-          <w:color w:val="1D2125"/>
-          <w:sz w:val="24"/>
-          <w:szCs w:val="24"/>
-          <w:u w:val="none"/>
-          <w:effect w:val="none"/>
-          <w:shd w:fill="auto" w:val="clear"/>
-          <w:lang w:val="zxx" w:eastAsia="zxx" w:bidi="zxx"/>
-        </w:rPr>
-        <w:t>tiendas</w:t>
-      </w:r>
-      <w:r>
-        <w:rPr>
-          <w:rFonts w:ascii="Roboto" w:hAnsi="Roboto"/>
-          <w:b w:val="false"/>
-          <w:i w:val="false"/>
-          <w:caps w:val="false"/>
-          <w:smallCaps w:val="false"/>
-          <w:strike w:val="false"/>
-          <w:dstrike w:val="false"/>
-          <w:color w:val="1D2125"/>
-          <w:sz w:val="24"/>
-          <w:szCs w:val="24"/>
-          <w:u w:val="none"/>
-          <w:effect w:val="none"/>
-          <w:shd w:fill="auto" w:val="clear"/>
-          <w:lang w:val="zxx" w:eastAsia="zxx" w:bidi="zxx"/>
-        </w:rPr>
-        <w:t>, o tambi</w:t>
-      </w:r>
-      <w:r>
-        <w:rPr>
-          <w:rFonts w:eastAsia="Noto Serif CJK SC" w:cs="Lohit Devanagari" w:ascii="Roboto" w:hAnsi="Roboto"/>
-          <w:b w:val="false"/>
-          <w:i w:val="false"/>
-          <w:caps w:val="false"/>
-          <w:smallCaps w:val="false"/>
-          <w:strike w:val="false"/>
-          <w:dstrike w:val="false"/>
-          <w:color w:val="1D2125"/>
-          <w:kern w:val="2"/>
-          <w:sz w:val="24"/>
-          <w:szCs w:val="24"/>
-          <w:u w:val="none"/>
-          <w:effect w:val="none"/>
-          <w:shd w:fill="auto" w:val="clear"/>
-          <w:lang w:val="zxx" w:eastAsia="zxx" w:bidi="zxx"/>
-        </w:rPr>
-        <w:t xml:space="preserve">én tener </w:t>
-      </w:r>
-      <w:r>
-        <w:rPr>
-          <w:rFonts w:eastAsia="Noto Serif CJK SC" w:cs="Lohit Devanagari" w:ascii="Roboto" w:hAnsi="Roboto"/>
-          <w:b/>
-          <w:bCs/>
-          <w:i w:val="false"/>
-          <w:caps w:val="false"/>
-          <w:smallCaps w:val="false"/>
-          <w:strike w:val="false"/>
-          <w:dstrike w:val="false"/>
-          <w:color w:val="1D2125"/>
-          <w:kern w:val="2"/>
-          <w:sz w:val="24"/>
-          <w:szCs w:val="24"/>
-          <w:u w:val="none"/>
-          <w:effect w:val="none"/>
-          <w:shd w:fill="auto" w:val="clear"/>
-          <w:lang w:val="zxx" w:eastAsia="zxx" w:bidi="zxx"/>
-        </w:rPr>
-        <w:t>cartas</w:t>
-      </w:r>
-      <w:r>
-        <w:rPr>
-          <w:rFonts w:eastAsia="Noto Serif CJK SC" w:cs="Lohit Devanagari" w:ascii="Roboto" w:hAnsi="Roboto"/>
-          <w:b w:val="false"/>
-          <w:i w:val="false"/>
-          <w:caps w:val="false"/>
-          <w:smallCaps w:val="false"/>
-          <w:strike w:val="false"/>
-          <w:dstrike w:val="false"/>
-          <w:color w:val="1D2125"/>
-          <w:kern w:val="2"/>
-          <w:sz w:val="24"/>
-          <w:szCs w:val="24"/>
-          <w:u w:val="none"/>
-          <w:effect w:val="none"/>
-          <w:shd w:fill="auto" w:val="clear"/>
-          <w:lang w:val="zxx" w:eastAsia="zxx" w:bidi="zxx"/>
-        </w:rPr>
-        <w:t xml:space="preserve"> que no vienen de las </w:t>
-      </w:r>
-      <w:r>
-        <w:rPr>
-          <w:rFonts w:eastAsia="Noto Serif CJK SC" w:cs="Lohit Devanagari" w:ascii="Roboto" w:hAnsi="Roboto"/>
-          <w:b/>
-          <w:bCs/>
-          <w:i w:val="false"/>
-          <w:caps w:val="false"/>
-          <w:smallCaps w:val="false"/>
-          <w:strike w:val="false"/>
-          <w:dstrike w:val="false"/>
-          <w:color w:val="1D2125"/>
-          <w:kern w:val="2"/>
-          <w:sz w:val="24"/>
-          <w:szCs w:val="24"/>
-          <w:u w:val="none"/>
-          <w:effect w:val="none"/>
-          <w:shd w:fill="auto" w:val="clear"/>
-          <w:lang w:val="zxx" w:eastAsia="zxx" w:bidi="zxx"/>
-        </w:rPr>
-        <w:t>tiendas</w:t>
-      </w:r>
-      <w:r>
-        <w:rPr>
-          <w:rFonts w:eastAsia="Noto Serif CJK SC" w:cs="Lohit Devanagari" w:ascii="Roboto" w:hAnsi="Roboto"/>
-          <w:b w:val="false"/>
-          <w:i w:val="false"/>
-          <w:caps w:val="false"/>
-          <w:smallCaps w:val="false"/>
-          <w:strike w:val="false"/>
-          <w:dstrike w:val="false"/>
-          <w:color w:val="1D2125"/>
-          <w:kern w:val="2"/>
-          <w:sz w:val="24"/>
-          <w:szCs w:val="24"/>
-          <w:u w:val="none"/>
-          <w:effect w:val="none"/>
-          <w:shd w:fill="auto" w:val="clear"/>
-          <w:lang w:val="zxx" w:eastAsia="zxx" w:bidi="zxx"/>
-        </w:rPr>
-        <w:t xml:space="preserve"> (pueden ser prestadas de otros </w:t>
-      </w:r>
-      <w:r>
-        <w:rPr>
-          <w:rFonts w:eastAsia="Noto Serif CJK SC" w:cs="Lohit Devanagari" w:ascii="Roboto" w:hAnsi="Roboto"/>
-          <w:b/>
-          <w:bCs/>
-          <w:i w:val="false"/>
-          <w:caps w:val="false"/>
-          <w:smallCaps w:val="false"/>
-          <w:strike w:val="false"/>
-          <w:dstrike w:val="false"/>
-          <w:color w:val="1D2125"/>
-          <w:kern w:val="2"/>
-          <w:sz w:val="24"/>
-          <w:szCs w:val="24"/>
-          <w:u w:val="none"/>
-          <w:effect w:val="none"/>
-          <w:shd w:fill="auto" w:val="clear"/>
-          <w:lang w:val="zxx" w:eastAsia="zxx" w:bidi="zxx"/>
-        </w:rPr>
-        <w:t>jugadores</w:t>
-      </w:r>
-      <w:r>
-        <w:rPr>
-          <w:rFonts w:eastAsia="Noto Serif CJK SC" w:cs="Lohit Devanagari" w:ascii="Roboto" w:hAnsi="Roboto"/>
-          <w:b w:val="false"/>
-          <w:i w:val="false"/>
-          <w:caps w:val="false"/>
-          <w:smallCaps w:val="false"/>
-          <w:strike w:val="false"/>
-          <w:dstrike w:val="false"/>
-          <w:color w:val="1D2125"/>
-          <w:kern w:val="2"/>
-          <w:sz w:val="24"/>
-          <w:szCs w:val="24"/>
-          <w:u w:val="none"/>
-          <w:effect w:val="none"/>
-          <w:shd w:fill="auto" w:val="clear"/>
-          <w:lang w:val="zxx" w:eastAsia="zxx" w:bidi="zxx"/>
-        </w:rPr>
-        <w:t xml:space="preserve"> o compradas de </w:t>
-      </w:r>
-      <w:r>
-        <w:rPr>
-          <w:rFonts w:eastAsia="Noto Serif CJK SC" w:cs="Lohit Devanagari" w:ascii="Roboto" w:hAnsi="Roboto"/>
-          <w:b/>
-          <w:bCs/>
-          <w:i w:val="false"/>
-          <w:caps w:val="false"/>
-          <w:smallCaps w:val="false"/>
-          <w:strike w:val="false"/>
-          <w:dstrike w:val="false"/>
-          <w:color w:val="1D2125"/>
-          <w:kern w:val="2"/>
-          <w:sz w:val="24"/>
-          <w:szCs w:val="24"/>
-          <w:u w:val="none"/>
-          <w:effect w:val="none"/>
-          <w:shd w:fill="auto" w:val="clear"/>
-          <w:lang w:val="zxx" w:eastAsia="zxx" w:bidi="zxx"/>
-        </w:rPr>
-        <w:t>tiendas</w:t>
-      </w:r>
-      <w:r>
-        <w:rPr>
-          <w:rFonts w:eastAsia="Noto Serif CJK SC" w:cs="Lohit Devanagari" w:ascii="Roboto" w:hAnsi="Roboto"/>
-          <w:b w:val="false"/>
-          <w:i w:val="false"/>
-          <w:caps w:val="false"/>
-          <w:smallCaps w:val="false"/>
-          <w:strike w:val="false"/>
-          <w:dstrike w:val="false"/>
-          <w:color w:val="1D2125"/>
-          <w:kern w:val="2"/>
-          <w:sz w:val="24"/>
-          <w:szCs w:val="24"/>
-          <w:u w:val="none"/>
-          <w:effect w:val="none"/>
-          <w:shd w:fill="auto" w:val="clear"/>
-          <w:lang w:val="zxx" w:eastAsia="zxx" w:bidi="zxx"/>
-        </w:rPr>
-        <w:t xml:space="preserve"> no oficiales, aunque las </w:t>
-      </w:r>
-      <w:r>
-        <w:rPr>
-          <w:rFonts w:eastAsia="Noto Serif CJK SC" w:cs="Lohit Devanagari" w:ascii="Roboto" w:hAnsi="Roboto"/>
-          <w:b/>
-          <w:bCs/>
-          <w:i w:val="false"/>
-          <w:caps w:val="false"/>
-          <w:smallCaps w:val="false"/>
-          <w:strike w:val="false"/>
-          <w:dstrike w:val="false"/>
-          <w:color w:val="1D2125"/>
-          <w:kern w:val="2"/>
-          <w:sz w:val="24"/>
-          <w:szCs w:val="24"/>
-          <w:u w:val="none"/>
-          <w:effect w:val="none"/>
-          <w:shd w:fill="auto" w:val="clear"/>
-          <w:lang w:val="zxx" w:eastAsia="zxx" w:bidi="zxx"/>
-        </w:rPr>
-        <w:t>cartas</w:t>
-      </w:r>
-      <w:r>
-        <w:rPr>
-          <w:rFonts w:eastAsia="Noto Serif CJK SC" w:cs="Lohit Devanagari" w:ascii="Roboto" w:hAnsi="Roboto"/>
-          <w:b w:val="false"/>
-          <w:i w:val="false"/>
-          <w:caps w:val="false"/>
-          <w:smallCaps w:val="false"/>
-          <w:strike w:val="false"/>
-          <w:dstrike w:val="false"/>
-          <w:color w:val="1D2125"/>
-          <w:kern w:val="2"/>
-          <w:sz w:val="24"/>
-          <w:szCs w:val="24"/>
-          <w:u w:val="none"/>
-          <w:effect w:val="none"/>
-          <w:shd w:fill="auto" w:val="clear"/>
-          <w:lang w:val="zxx" w:eastAsia="zxx" w:bidi="zxx"/>
-        </w:rPr>
-        <w:t xml:space="preserve"> sean válidas). Un </w:t>
-      </w:r>
-      <w:r>
-        <w:rPr>
-          <w:rFonts w:eastAsia="Noto Serif CJK SC" w:cs="Lohit Devanagari" w:ascii="Roboto" w:hAnsi="Roboto"/>
-          <w:b/>
-          <w:bCs/>
-          <w:i w:val="false"/>
-          <w:caps w:val="false"/>
-          <w:smallCaps w:val="false"/>
-          <w:strike w:val="false"/>
-          <w:dstrike w:val="false"/>
-          <w:color w:val="1D2125"/>
-          <w:kern w:val="2"/>
-          <w:sz w:val="24"/>
-          <w:szCs w:val="24"/>
-          <w:u w:val="none"/>
-          <w:effect w:val="none"/>
-          <w:shd w:fill="auto" w:val="clear"/>
-          <w:lang w:val="zxx" w:eastAsia="zxx" w:bidi="zxx"/>
-        </w:rPr>
-        <w:t>jugador</w:t>
-      </w:r>
-      <w:r>
-        <w:rPr>
-          <w:rFonts w:eastAsia="Noto Serif CJK SC" w:cs="Lohit Devanagari" w:ascii="Roboto" w:hAnsi="Roboto"/>
-          <w:b w:val="false"/>
-          <w:i w:val="false"/>
-          <w:caps w:val="false"/>
-          <w:smallCaps w:val="false"/>
-          <w:strike w:val="false"/>
-          <w:dstrike w:val="false"/>
-          <w:color w:val="1D2125"/>
-          <w:kern w:val="2"/>
-          <w:sz w:val="24"/>
-          <w:szCs w:val="24"/>
-          <w:u w:val="none"/>
-          <w:effect w:val="none"/>
-          <w:shd w:fill="auto" w:val="clear"/>
-          <w:lang w:val="zxx" w:eastAsia="zxx" w:bidi="zxx"/>
-        </w:rPr>
-        <w:t xml:space="preserve"> puede comprar </w:t>
-      </w:r>
-      <w:r>
-        <w:rPr>
-          <w:rFonts w:eastAsia="Noto Serif CJK SC" w:cs="Lohit Devanagari" w:ascii="Roboto" w:hAnsi="Roboto"/>
-          <w:b w:val="false"/>
-          <w:i w:val="false"/>
-          <w:caps w:val="false"/>
-          <w:smallCaps w:val="false"/>
-          <w:strike w:val="false"/>
-          <w:dstrike w:val="false"/>
-          <w:color w:val="1D2125"/>
-          <w:kern w:val="2"/>
-          <w:sz w:val="24"/>
-          <w:szCs w:val="24"/>
-          <w:u w:val="none"/>
-          <w:effect w:val="none"/>
-          <w:shd w:fill="auto" w:val="clear"/>
-          <w:lang w:val="zxx" w:eastAsia="zxx" w:bidi="zxx"/>
-        </w:rPr>
-        <w:t>más de</w:t>
-      </w:r>
-      <w:r>
-        <w:rPr>
-          <w:rFonts w:eastAsia="Noto Serif CJK SC" w:cs="Lohit Devanagari" w:ascii="Roboto" w:hAnsi="Roboto"/>
-          <w:b w:val="false"/>
-          <w:i w:val="false"/>
-          <w:caps w:val="false"/>
-          <w:smallCaps w:val="false"/>
-          <w:strike w:val="false"/>
-          <w:dstrike w:val="false"/>
-          <w:color w:val="1D2125"/>
-          <w:kern w:val="2"/>
-          <w:sz w:val="24"/>
-          <w:szCs w:val="24"/>
-          <w:u w:val="none"/>
-          <w:effect w:val="none"/>
-          <w:shd w:fill="auto" w:val="clear"/>
-          <w:lang w:val="zxx" w:eastAsia="zxx" w:bidi="zxx"/>
-        </w:rPr>
-        <w:t xml:space="preserve"> una vez al día en una </w:t>
+          <w:rFonts w:eastAsia="Noto Serif CJK SC" w:cs="Lohit Devanagari" w:ascii="Roboto" w:hAnsi="Roboto"/>
+          <w:b w:val="false"/>
+          <w:i w:val="false"/>
+          <w:caps w:val="false"/>
+          <w:smallCaps w:val="false"/>
+          <w:strike w:val="false"/>
+          <w:dstrike w:val="false"/>
+          <w:color w:val="1D2125"/>
+          <w:kern w:val="2"/>
+          <w:sz w:val="24"/>
+          <w:szCs w:val="24"/>
+          <w:u w:val="none"/>
+          <w:effect w:val="none"/>
+          <w:shd w:fill="auto" w:val="clear"/>
+          <w:lang w:val="zxx" w:eastAsia="zxx" w:bidi="zxx"/>
+        </w:rPr>
+        <w:t xml:space="preserve">Una </w:t>
+      </w:r>
+      <w:r>
+        <w:rPr>
+          <w:rFonts w:eastAsia="Noto Serif CJK SC" w:cs="Lohit Devanagari" w:ascii="Roboto" w:hAnsi="Roboto"/>
+          <w:b/>
+          <w:bCs/>
+          <w:i w:val="false"/>
+          <w:caps w:val="false"/>
+          <w:smallCaps w:val="false"/>
+          <w:strike w:val="false"/>
+          <w:dstrike w:val="false"/>
+          <w:color w:val="1D2125"/>
+          <w:kern w:val="2"/>
+          <w:sz w:val="24"/>
+          <w:szCs w:val="24"/>
+          <w:u w:val="none"/>
+          <w:effect w:val="none"/>
+          <w:shd w:fill="auto" w:val="clear"/>
+          <w:lang w:val="zxx" w:eastAsia="zxx" w:bidi="zxx"/>
+        </w:rPr>
+        <w:t>venta</w:t>
+      </w:r>
+      <w:r>
+        <w:rPr>
+          <w:rFonts w:eastAsia="Noto Serif CJK SC" w:cs="Lohit Devanagari" w:ascii="Roboto" w:hAnsi="Roboto"/>
+          <w:b w:val="false"/>
+          <w:i w:val="false"/>
+          <w:caps w:val="false"/>
+          <w:smallCaps w:val="false"/>
+          <w:strike w:val="false"/>
+          <w:dstrike w:val="false"/>
+          <w:color w:val="1D2125"/>
+          <w:kern w:val="2"/>
+          <w:sz w:val="24"/>
+          <w:szCs w:val="24"/>
+          <w:u w:val="none"/>
+          <w:effect w:val="none"/>
+          <w:shd w:fill="auto" w:val="clear"/>
+          <w:lang w:val="zxx" w:eastAsia="zxx" w:bidi="zxx"/>
+        </w:rPr>
+        <w:t xml:space="preserve"> realizada en una </w:t>
       </w:r>
       <w:r>
         <w:rPr>
@@ -2739,7 +2771,252 @@
           <w:shd w:fill="auto" w:val="clear"/>
           <w:lang w:val="zxx" w:eastAsia="zxx" w:bidi="zxx"/>
         </w:rPr>
-        <w:t>.</w:t>
+        <w:t xml:space="preserve"> se identifica </w:t>
+      </w:r>
+      <w:r>
+        <w:rPr>
+          <w:rFonts w:eastAsia="Noto Serif CJK SC" w:cs="Lohit Devanagari" w:ascii="Roboto" w:hAnsi="Roboto"/>
+          <w:b w:val="false"/>
+          <w:i w:val="false"/>
+          <w:caps w:val="false"/>
+          <w:smallCaps w:val="false"/>
+          <w:strike w:val="false"/>
+          <w:dstrike w:val="false"/>
+          <w:color w:val="1D2125"/>
+          <w:kern w:val="2"/>
+          <w:sz w:val="24"/>
+          <w:szCs w:val="24"/>
+          <w:u w:val="none"/>
+          <w:effect w:val="none"/>
+          <w:shd w:fill="auto" w:val="clear"/>
+          <w:lang w:val="zxx" w:eastAsia="zxx" w:bidi="zxx"/>
+        </w:rPr>
+        <w:t xml:space="preserve">por </w:t>
+      </w:r>
+      <w:r>
+        <w:rPr>
+          <w:rFonts w:eastAsia="Noto Serif CJK SC" w:cs="Lohit Devanagari" w:ascii="Roboto" w:hAnsi="Roboto"/>
+          <w:b w:val="false"/>
+          <w:i w:val="false"/>
+          <w:caps w:val="false"/>
+          <w:smallCaps w:val="false"/>
+          <w:strike w:val="false"/>
+          <w:dstrike w:val="false"/>
+          <w:color w:val="1D2125"/>
+          <w:kern w:val="2"/>
+          <w:sz w:val="24"/>
+          <w:szCs w:val="24"/>
+          <w:u w:val="none"/>
+          <w:effect w:val="none"/>
+          <w:shd w:fill="auto" w:val="clear"/>
+          <w:lang w:val="zxx" w:eastAsia="zxx" w:bidi="zxx"/>
+        </w:rPr>
+        <w:t xml:space="preserve">la </w:t>
+      </w:r>
+      <w:r>
+        <w:rPr>
+          <w:rFonts w:eastAsia="Noto Serif CJK SC" w:cs="Lohit Devanagari" w:ascii="Roboto" w:hAnsi="Roboto"/>
+          <w:b/>
+          <w:bCs/>
+          <w:i w:val="false"/>
+          <w:caps w:val="false"/>
+          <w:smallCaps w:val="false"/>
+          <w:strike w:val="false"/>
+          <w:dstrike w:val="false"/>
+          <w:color w:val="1D2125"/>
+          <w:kern w:val="2"/>
+          <w:sz w:val="24"/>
+          <w:szCs w:val="24"/>
+          <w:u w:val="none"/>
+          <w:effect w:val="none"/>
+          <w:shd w:fill="auto" w:val="clear"/>
+          <w:lang w:val="zxx" w:eastAsia="zxx" w:bidi="zxx"/>
+        </w:rPr>
+        <w:t>tienda</w:t>
+      </w:r>
+      <w:r>
+        <w:rPr>
+          <w:rFonts w:eastAsia="Noto Serif CJK SC" w:cs="Lohit Devanagari" w:ascii="Roboto" w:hAnsi="Roboto"/>
+          <w:b w:val="false"/>
+          <w:i w:val="false"/>
+          <w:caps w:val="false"/>
+          <w:smallCaps w:val="false"/>
+          <w:strike w:val="false"/>
+          <w:dstrike w:val="false"/>
+          <w:color w:val="1D2125"/>
+          <w:kern w:val="2"/>
+          <w:sz w:val="24"/>
+          <w:szCs w:val="24"/>
+          <w:u w:val="none"/>
+          <w:effect w:val="none"/>
+          <w:shd w:fill="auto" w:val="clear"/>
+          <w:lang w:val="zxx" w:eastAsia="zxx" w:bidi="zxx"/>
+        </w:rPr>
+        <w:t xml:space="preserve"> donde se realiza la </w:t>
+      </w:r>
+      <w:r>
+        <w:rPr>
+          <w:rFonts w:eastAsia="Noto Serif CJK SC" w:cs="Lohit Devanagari" w:ascii="Roboto" w:hAnsi="Roboto"/>
+          <w:b/>
+          <w:bCs/>
+          <w:i w:val="false"/>
+          <w:caps w:val="false"/>
+          <w:smallCaps w:val="false"/>
+          <w:strike w:val="false"/>
+          <w:dstrike w:val="false"/>
+          <w:color w:val="1D2125"/>
+          <w:kern w:val="2"/>
+          <w:sz w:val="24"/>
+          <w:szCs w:val="24"/>
+          <w:u w:val="none"/>
+          <w:effect w:val="none"/>
+          <w:shd w:fill="auto" w:val="clear"/>
+          <w:lang w:val="zxx" w:eastAsia="zxx" w:bidi="zxx"/>
+        </w:rPr>
+        <w:t>venta</w:t>
+      </w:r>
+      <w:r>
+        <w:rPr>
+          <w:rFonts w:eastAsia="Noto Serif CJK SC" w:cs="Lohit Devanagari" w:ascii="Roboto" w:hAnsi="Roboto"/>
+          <w:b w:val="false"/>
+          <w:i w:val="false"/>
+          <w:caps w:val="false"/>
+          <w:smallCaps w:val="false"/>
+          <w:strike w:val="false"/>
+          <w:dstrike w:val="false"/>
+          <w:color w:val="1D2125"/>
+          <w:kern w:val="2"/>
+          <w:sz w:val="24"/>
+          <w:szCs w:val="24"/>
+          <w:u w:val="none"/>
+          <w:effect w:val="none"/>
+          <w:shd w:fill="auto" w:val="clear"/>
+          <w:lang w:val="zxx" w:eastAsia="zxx" w:bidi="zxx"/>
+        </w:rPr>
+        <w:t xml:space="preserve"> y un número autoincrementable que será independiente de cada </w:t>
+      </w:r>
+      <w:r>
+        <w:rPr>
+          <w:rFonts w:eastAsia="Noto Serif CJK SC" w:cs="Lohit Devanagari" w:ascii="Roboto" w:hAnsi="Roboto"/>
+          <w:b/>
+          <w:bCs/>
+          <w:i w:val="false"/>
+          <w:caps w:val="false"/>
+          <w:smallCaps w:val="false"/>
+          <w:strike w:val="false"/>
+          <w:dstrike w:val="false"/>
+          <w:color w:val="1D2125"/>
+          <w:kern w:val="2"/>
+          <w:sz w:val="24"/>
+          <w:szCs w:val="24"/>
+          <w:u w:val="none"/>
+          <w:effect w:val="none"/>
+          <w:shd w:fill="auto" w:val="clear"/>
+          <w:lang w:val="zxx" w:eastAsia="zxx" w:bidi="zxx"/>
+        </w:rPr>
+        <w:t>tienda</w:t>
+      </w:r>
+      <w:r>
+        <w:rPr>
+          <w:rFonts w:eastAsia="Noto Serif CJK SC" w:cs="Lohit Devanagari" w:ascii="Roboto" w:hAnsi="Roboto"/>
+          <w:b w:val="false"/>
+          <w:i w:val="false"/>
+          <w:caps w:val="false"/>
+          <w:smallCaps w:val="false"/>
+          <w:strike w:val="false"/>
+          <w:dstrike w:val="false"/>
+          <w:color w:val="1D2125"/>
+          <w:kern w:val="2"/>
+          <w:sz w:val="24"/>
+          <w:szCs w:val="24"/>
+          <w:u w:val="none"/>
+          <w:effect w:val="none"/>
+          <w:shd w:fill="auto" w:val="clear"/>
+          <w:lang w:val="zxx" w:eastAsia="zxx" w:bidi="zxx"/>
+        </w:rPr>
+        <w:t xml:space="preserve">. Por ejemplo, la </w:t>
+      </w:r>
+      <w:r>
+        <w:rPr>
+          <w:rFonts w:eastAsia="Noto Serif CJK SC" w:cs="Lohit Devanagari" w:ascii="Roboto" w:hAnsi="Roboto"/>
+          <w:b/>
+          <w:bCs/>
+          <w:i w:val="false"/>
+          <w:caps w:val="false"/>
+          <w:smallCaps w:val="false"/>
+          <w:strike w:val="false"/>
+          <w:dstrike w:val="false"/>
+          <w:color w:val="1D2125"/>
+          <w:kern w:val="2"/>
+          <w:sz w:val="24"/>
+          <w:szCs w:val="24"/>
+          <w:u w:val="none"/>
+          <w:effect w:val="none"/>
+          <w:shd w:fill="auto" w:val="clear"/>
+          <w:lang w:val="zxx" w:eastAsia="zxx" w:bidi="zxx"/>
+        </w:rPr>
+        <w:t>tienda</w:t>
+      </w:r>
+      <w:r>
+        <w:rPr>
+          <w:rFonts w:eastAsia="Noto Serif CJK SC" w:cs="Lohit Devanagari" w:ascii="Roboto" w:hAnsi="Roboto"/>
+          <w:b w:val="false"/>
+          <w:i w:val="false"/>
+          <w:caps w:val="false"/>
+          <w:smallCaps w:val="false"/>
+          <w:strike w:val="false"/>
+          <w:dstrike w:val="false"/>
+          <w:color w:val="1D2125"/>
+          <w:kern w:val="2"/>
+          <w:sz w:val="24"/>
+          <w:szCs w:val="24"/>
+          <w:u w:val="none"/>
+          <w:effect w:val="none"/>
+          <w:shd w:fill="auto" w:val="clear"/>
+          <w:lang w:val="zxx" w:eastAsia="zxx" w:bidi="zxx"/>
+        </w:rPr>
+        <w:t xml:space="preserve"> 1 tendrá facturas de número 1, 2, 3, 4, 5... y la </w:t>
+      </w:r>
+      <w:r>
+        <w:rPr>
+          <w:rFonts w:eastAsia="Noto Serif CJK SC" w:cs="Lohit Devanagari" w:ascii="Roboto" w:hAnsi="Roboto"/>
+          <w:b/>
+          <w:bCs/>
+          <w:i w:val="false"/>
+          <w:caps w:val="false"/>
+          <w:smallCaps w:val="false"/>
+          <w:strike w:val="false"/>
+          <w:dstrike w:val="false"/>
+          <w:color w:val="1D2125"/>
+          <w:kern w:val="2"/>
+          <w:sz w:val="24"/>
+          <w:szCs w:val="24"/>
+          <w:u w:val="none"/>
+          <w:effect w:val="none"/>
+          <w:shd w:fill="auto" w:val="clear"/>
+          <w:lang w:val="zxx" w:eastAsia="zxx" w:bidi="zxx"/>
+        </w:rPr>
+        <w:t>tienda</w:t>
+      </w:r>
+      <w:r>
+        <w:rPr>
+          <w:rFonts w:eastAsia="Noto Serif CJK SC" w:cs="Lohit Devanagari" w:ascii="Roboto" w:hAnsi="Roboto"/>
+          <w:b w:val="false"/>
+          <w:i w:val="false"/>
+          <w:caps w:val="false"/>
+          <w:smallCaps w:val="false"/>
+          <w:strike w:val="false"/>
+          <w:dstrike w:val="false"/>
+          <w:color w:val="1D2125"/>
+          <w:kern w:val="2"/>
+          <w:sz w:val="24"/>
+          <w:szCs w:val="24"/>
+          <w:u w:val="none"/>
+          <w:effect w:val="none"/>
+          <w:shd w:fill="auto" w:val="clear"/>
+          <w:lang w:val="zxx" w:eastAsia="zxx" w:bidi="zxx"/>
+        </w:rPr>
+        <w:t xml:space="preserve"> 2 tendrá facturas de número 1, 2, 3, 4, 5... También se quiere saber la fecha de la venta.</w:t>
       </w:r>
     </w:p>
     <w:p>
@@ -2750,11 +3027,17 @@
         <w:spacing w:lineRule="auto" w:line="331" w:before="0" w:after="0"/>
         <w:jc w:val="both"/>
         <w:rPr>
-          <w:lang w:val="zxx" w:eastAsia="zxx" w:bidi="zxx"/>
-        </w:rPr>
-      </w:pPr>
-      <w:r>
-        <w:rPr>
+          <w:rFonts w:ascii="Roboto" w:hAnsi="Roboto"/>
+          <w:sz w:val="24"/>
+          <w:szCs w:val="24"/>
+          <w:lang w:val="zxx" w:eastAsia="zxx" w:bidi="zxx"/>
+        </w:rPr>
+      </w:pPr>
+      <w:r>
+        <w:rPr>
+          <w:rFonts w:ascii="Roboto" w:hAnsi="Roboto"/>
+          <w:sz w:val="24"/>
+          <w:szCs w:val="24"/>
           <w:lang w:val="zxx" w:eastAsia="zxx" w:bidi="zxx"/>
         </w:rPr>
       </w:r>
@@ -2809,388 +3092,6 @@
           <w:shd w:fill="auto" w:val="clear"/>
           <w:lang w:val="zxx" w:eastAsia="zxx" w:bidi="zxx"/>
         </w:rPr>
-        <w:t>venta</w:t>
-      </w:r>
-      <w:r>
-        <w:rPr>
-          <w:rFonts w:eastAsia="Noto Serif CJK SC" w:cs="Lohit Devanagari" w:ascii="Roboto" w:hAnsi="Roboto"/>
-          <w:b w:val="false"/>
-          <w:i w:val="false"/>
-          <w:caps w:val="false"/>
-          <w:smallCaps w:val="false"/>
-          <w:strike w:val="false"/>
-          <w:dstrike w:val="false"/>
-          <w:color w:val="1D2125"/>
-          <w:kern w:val="2"/>
-          <w:sz w:val="24"/>
-          <w:szCs w:val="24"/>
-          <w:u w:val="none"/>
-          <w:effect w:val="none"/>
-          <w:shd w:fill="auto" w:val="clear"/>
-          <w:lang w:val="zxx" w:eastAsia="zxx" w:bidi="zxx"/>
-        </w:rPr>
-        <w:t xml:space="preserve"> realizada en una </w:t>
-      </w:r>
-      <w:r>
-        <w:rPr>
-          <w:rFonts w:eastAsia="Noto Serif CJK SC" w:cs="Lohit Devanagari" w:ascii="Roboto" w:hAnsi="Roboto"/>
-          <w:b/>
-          <w:bCs/>
-          <w:i w:val="false"/>
-          <w:caps w:val="false"/>
-          <w:smallCaps w:val="false"/>
-          <w:strike w:val="false"/>
-          <w:dstrike w:val="false"/>
-          <w:color w:val="1D2125"/>
-          <w:kern w:val="2"/>
-          <w:sz w:val="24"/>
-          <w:szCs w:val="24"/>
-          <w:u w:val="none"/>
-          <w:effect w:val="none"/>
-          <w:shd w:fill="auto" w:val="clear"/>
-          <w:lang w:val="zxx" w:eastAsia="zxx" w:bidi="zxx"/>
-        </w:rPr>
-        <w:t>tienda</w:t>
-      </w:r>
-      <w:r>
-        <w:rPr>
-          <w:rFonts w:eastAsia="Noto Serif CJK SC" w:cs="Lohit Devanagari" w:ascii="Roboto" w:hAnsi="Roboto"/>
-          <w:b w:val="false"/>
-          <w:i w:val="false"/>
-          <w:caps w:val="false"/>
-          <w:smallCaps w:val="false"/>
-          <w:strike w:val="false"/>
-          <w:dstrike w:val="false"/>
-          <w:color w:val="1D2125"/>
-          <w:kern w:val="2"/>
-          <w:sz w:val="24"/>
-          <w:szCs w:val="24"/>
-          <w:u w:val="none"/>
-          <w:effect w:val="none"/>
-          <w:shd w:fill="auto" w:val="clear"/>
-          <w:lang w:val="zxx" w:eastAsia="zxx" w:bidi="zxx"/>
-        </w:rPr>
-        <w:t xml:space="preserve"> se identifica </w:t>
-      </w:r>
-      <w:r>
-        <w:rPr>
-          <w:rFonts w:eastAsia="Noto Serif CJK SC" w:cs="Lohit Devanagari" w:ascii="Roboto" w:hAnsi="Roboto"/>
-          <w:b w:val="false"/>
-          <w:i w:val="false"/>
-          <w:caps w:val="false"/>
-          <w:smallCaps w:val="false"/>
-          <w:strike w:val="false"/>
-          <w:dstrike w:val="false"/>
-          <w:color w:val="1D2125"/>
-          <w:kern w:val="2"/>
-          <w:sz w:val="24"/>
-          <w:szCs w:val="24"/>
-          <w:u w:val="none"/>
-          <w:effect w:val="none"/>
-          <w:shd w:fill="auto" w:val="clear"/>
-          <w:lang w:val="zxx" w:eastAsia="zxx" w:bidi="zxx"/>
-        </w:rPr>
-        <w:t xml:space="preserve">la </w:t>
-      </w:r>
-      <w:r>
-        <w:rPr>
-          <w:rFonts w:eastAsia="Noto Serif CJK SC" w:cs="Lohit Devanagari" w:ascii="Roboto" w:hAnsi="Roboto"/>
-          <w:b/>
-          <w:bCs/>
-          <w:i w:val="false"/>
-          <w:caps w:val="false"/>
-          <w:smallCaps w:val="false"/>
-          <w:strike w:val="false"/>
-          <w:dstrike w:val="false"/>
-          <w:color w:val="1D2125"/>
-          <w:kern w:val="2"/>
-          <w:sz w:val="24"/>
-          <w:szCs w:val="24"/>
-          <w:u w:val="none"/>
-          <w:effect w:val="none"/>
-          <w:shd w:fill="auto" w:val="clear"/>
-          <w:lang w:val="zxx" w:eastAsia="zxx" w:bidi="zxx"/>
-        </w:rPr>
-        <w:t>tienda</w:t>
-      </w:r>
-      <w:r>
-        <w:rPr>
-          <w:rFonts w:eastAsia="Noto Serif CJK SC" w:cs="Lohit Devanagari" w:ascii="Roboto" w:hAnsi="Roboto"/>
-          <w:b w:val="false"/>
-          <w:i w:val="false"/>
-          <w:caps w:val="false"/>
-          <w:smallCaps w:val="false"/>
-          <w:strike w:val="false"/>
-          <w:dstrike w:val="false"/>
-          <w:color w:val="1D2125"/>
-          <w:kern w:val="2"/>
-          <w:sz w:val="24"/>
-          <w:szCs w:val="24"/>
-          <w:u w:val="none"/>
-          <w:effect w:val="none"/>
-          <w:shd w:fill="auto" w:val="clear"/>
-          <w:lang w:val="zxx" w:eastAsia="zxx" w:bidi="zxx"/>
-        </w:rPr>
-        <w:t xml:space="preserve"> donde se realiza la </w:t>
-      </w:r>
-      <w:r>
-        <w:rPr>
-          <w:rFonts w:eastAsia="Noto Serif CJK SC" w:cs="Lohit Devanagari" w:ascii="Roboto" w:hAnsi="Roboto"/>
-          <w:b/>
-          <w:bCs/>
-          <w:i w:val="false"/>
-          <w:caps w:val="false"/>
-          <w:smallCaps w:val="false"/>
-          <w:strike w:val="false"/>
-          <w:dstrike w:val="false"/>
-          <w:color w:val="1D2125"/>
-          <w:kern w:val="2"/>
-          <w:sz w:val="24"/>
-          <w:szCs w:val="24"/>
-          <w:u w:val="none"/>
-          <w:effect w:val="none"/>
-          <w:shd w:fill="auto" w:val="clear"/>
-          <w:lang w:val="zxx" w:eastAsia="zxx" w:bidi="zxx"/>
-        </w:rPr>
-        <w:t>venta</w:t>
-      </w:r>
-      <w:r>
-        <w:rPr>
-          <w:rFonts w:eastAsia="Noto Serif CJK SC" w:cs="Lohit Devanagari" w:ascii="Roboto" w:hAnsi="Roboto"/>
-          <w:b w:val="false"/>
-          <w:i w:val="false"/>
-          <w:caps w:val="false"/>
-          <w:smallCaps w:val="false"/>
-          <w:strike w:val="false"/>
-          <w:dstrike w:val="false"/>
-          <w:color w:val="1D2125"/>
-          <w:kern w:val="2"/>
-          <w:sz w:val="24"/>
-          <w:szCs w:val="24"/>
-          <w:u w:val="none"/>
-          <w:effect w:val="none"/>
-          <w:shd w:fill="auto" w:val="clear"/>
-          <w:lang w:val="zxx" w:eastAsia="zxx" w:bidi="zxx"/>
-        </w:rPr>
-        <w:t xml:space="preserve"> y un número autoincrementable que será independiente de cada </w:t>
-      </w:r>
-      <w:r>
-        <w:rPr>
-          <w:rFonts w:eastAsia="Noto Serif CJK SC" w:cs="Lohit Devanagari" w:ascii="Roboto" w:hAnsi="Roboto"/>
-          <w:b/>
-          <w:bCs/>
-          <w:i w:val="false"/>
-          <w:caps w:val="false"/>
-          <w:smallCaps w:val="false"/>
-          <w:strike w:val="false"/>
-          <w:dstrike w:val="false"/>
-          <w:color w:val="1D2125"/>
-          <w:kern w:val="2"/>
-          <w:sz w:val="24"/>
-          <w:szCs w:val="24"/>
-          <w:u w:val="none"/>
-          <w:effect w:val="none"/>
-          <w:shd w:fill="auto" w:val="clear"/>
-          <w:lang w:val="zxx" w:eastAsia="zxx" w:bidi="zxx"/>
-        </w:rPr>
-        <w:t>tienda</w:t>
-      </w:r>
-      <w:r>
-        <w:rPr>
-          <w:rFonts w:eastAsia="Noto Serif CJK SC" w:cs="Lohit Devanagari" w:ascii="Roboto" w:hAnsi="Roboto"/>
-          <w:b w:val="false"/>
-          <w:i w:val="false"/>
-          <w:caps w:val="false"/>
-          <w:smallCaps w:val="false"/>
-          <w:strike w:val="false"/>
-          <w:dstrike w:val="false"/>
-          <w:color w:val="1D2125"/>
-          <w:kern w:val="2"/>
-          <w:sz w:val="24"/>
-          <w:szCs w:val="24"/>
-          <w:u w:val="none"/>
-          <w:effect w:val="none"/>
-          <w:shd w:fill="auto" w:val="clear"/>
-          <w:lang w:val="zxx" w:eastAsia="zxx" w:bidi="zxx"/>
-        </w:rPr>
-        <w:t xml:space="preserve">. </w:t>
-      </w:r>
-      <w:r>
-        <w:rPr>
-          <w:rFonts w:eastAsia="Noto Serif CJK SC" w:cs="Lohit Devanagari" w:ascii="Roboto" w:hAnsi="Roboto"/>
-          <w:b w:val="false"/>
-          <w:i w:val="false"/>
-          <w:caps w:val="false"/>
-          <w:smallCaps w:val="false"/>
-          <w:strike w:val="false"/>
-          <w:dstrike w:val="false"/>
-          <w:color w:val="1D2125"/>
-          <w:kern w:val="2"/>
-          <w:sz w:val="24"/>
-          <w:szCs w:val="24"/>
-          <w:u w:val="none"/>
-          <w:effect w:val="none"/>
-          <w:shd w:fill="auto" w:val="clear"/>
-          <w:lang w:val="zxx" w:eastAsia="zxx" w:bidi="zxx"/>
-        </w:rPr>
-        <w:t xml:space="preserve">Por ejemplo, la </w:t>
-      </w:r>
-      <w:r>
-        <w:rPr>
-          <w:rFonts w:eastAsia="Noto Serif CJK SC" w:cs="Lohit Devanagari" w:ascii="Roboto" w:hAnsi="Roboto"/>
-          <w:b/>
-          <w:bCs/>
-          <w:i w:val="false"/>
-          <w:caps w:val="false"/>
-          <w:smallCaps w:val="false"/>
-          <w:strike w:val="false"/>
-          <w:dstrike w:val="false"/>
-          <w:color w:val="1D2125"/>
-          <w:kern w:val="2"/>
-          <w:sz w:val="24"/>
-          <w:szCs w:val="24"/>
-          <w:u w:val="none"/>
-          <w:effect w:val="none"/>
-          <w:shd w:fill="auto" w:val="clear"/>
-          <w:lang w:val="zxx" w:eastAsia="zxx" w:bidi="zxx"/>
-        </w:rPr>
-        <w:t>tienda</w:t>
-      </w:r>
-      <w:r>
-        <w:rPr>
-          <w:rFonts w:eastAsia="Noto Serif CJK SC" w:cs="Lohit Devanagari" w:ascii="Roboto" w:hAnsi="Roboto"/>
-          <w:b w:val="false"/>
-          <w:i w:val="false"/>
-          <w:caps w:val="false"/>
-          <w:smallCaps w:val="false"/>
-          <w:strike w:val="false"/>
-          <w:dstrike w:val="false"/>
-          <w:color w:val="1D2125"/>
-          <w:kern w:val="2"/>
-          <w:sz w:val="24"/>
-          <w:szCs w:val="24"/>
-          <w:u w:val="none"/>
-          <w:effect w:val="none"/>
-          <w:shd w:fill="auto" w:val="clear"/>
-          <w:lang w:val="zxx" w:eastAsia="zxx" w:bidi="zxx"/>
-        </w:rPr>
-        <w:t xml:space="preserve"> 1 tendrá facturas de número 1, 2, 3, 4, 5... y la </w:t>
-      </w:r>
-      <w:r>
-        <w:rPr>
-          <w:rFonts w:eastAsia="Noto Serif CJK SC" w:cs="Lohit Devanagari" w:ascii="Roboto" w:hAnsi="Roboto"/>
-          <w:b/>
-          <w:bCs/>
-          <w:i w:val="false"/>
-          <w:caps w:val="false"/>
-          <w:smallCaps w:val="false"/>
-          <w:strike w:val="false"/>
-          <w:dstrike w:val="false"/>
-          <w:color w:val="1D2125"/>
-          <w:kern w:val="2"/>
-          <w:sz w:val="24"/>
-          <w:szCs w:val="24"/>
-          <w:u w:val="none"/>
-          <w:effect w:val="none"/>
-          <w:shd w:fill="auto" w:val="clear"/>
-          <w:lang w:val="zxx" w:eastAsia="zxx" w:bidi="zxx"/>
-        </w:rPr>
-        <w:t>tienda</w:t>
-      </w:r>
-      <w:r>
-        <w:rPr>
-          <w:rFonts w:eastAsia="Noto Serif CJK SC" w:cs="Lohit Devanagari" w:ascii="Roboto" w:hAnsi="Roboto"/>
-          <w:b w:val="false"/>
-          <w:i w:val="false"/>
-          <w:caps w:val="false"/>
-          <w:smallCaps w:val="false"/>
-          <w:strike w:val="false"/>
-          <w:dstrike w:val="false"/>
-          <w:color w:val="1D2125"/>
-          <w:kern w:val="2"/>
-          <w:sz w:val="24"/>
-          <w:szCs w:val="24"/>
-          <w:u w:val="none"/>
-          <w:effect w:val="none"/>
-          <w:shd w:fill="auto" w:val="clear"/>
-          <w:lang w:val="zxx" w:eastAsia="zxx" w:bidi="zxx"/>
-        </w:rPr>
-        <w:t xml:space="preserve"> 2 tendrá facturas de número 1, 2, 3, 4, 5...</w:t>
-      </w:r>
-    </w:p>
-    <w:p>
-      <w:pPr>
-        <w:pStyle w:val="TextBody"/>
-        <w:shd w:val="clear" w:fill="FFFFFF"/>
-        <w:bidi w:val="0"/>
-        <w:spacing w:lineRule="auto" w:line="331" w:before="0" w:after="0"/>
-        <w:jc w:val="both"/>
-        <w:rPr>
-          <w:rFonts w:ascii="Roboto" w:hAnsi="Roboto"/>
-          <w:sz w:val="24"/>
-          <w:szCs w:val="24"/>
-          <w:lang w:val="zxx" w:eastAsia="zxx" w:bidi="zxx"/>
-        </w:rPr>
-      </w:pPr>
-      <w:r>
-        <w:rPr>
-          <w:rFonts w:ascii="Roboto" w:hAnsi="Roboto"/>
-          <w:sz w:val="24"/>
-          <w:szCs w:val="24"/>
-          <w:lang w:val="zxx" w:eastAsia="zxx" w:bidi="zxx"/>
-        </w:rPr>
-      </w:r>
-    </w:p>
-    <w:p>
-      <w:pPr>
-        <w:pStyle w:val="TextBody"/>
-        <w:shd w:val="clear" w:fill="FFFFFF"/>
-        <w:bidi w:val="0"/>
-        <w:spacing w:lineRule="auto" w:line="331" w:before="0" w:after="0"/>
-        <w:jc w:val="both"/>
-        <w:rPr>
-          <w:lang w:val="zxx" w:eastAsia="zxx" w:bidi="zxx"/>
-        </w:rPr>
-      </w:pPr>
-      <w:r>
-        <w:rPr>
-          <w:rFonts w:eastAsia="Noto Serif CJK SC" w:cs="Lohit Devanagari" w:ascii="Roboto" w:hAnsi="Roboto"/>
-          <w:b w:val="false"/>
-          <w:i w:val="false"/>
-          <w:caps w:val="false"/>
-          <w:smallCaps w:val="false"/>
-          <w:strike w:val="false"/>
-          <w:dstrike w:val="false"/>
-          <w:color w:val="1D2125"/>
-          <w:kern w:val="2"/>
-          <w:sz w:val="24"/>
-          <w:szCs w:val="24"/>
-          <w:u w:val="none"/>
-          <w:effect w:val="none"/>
-          <w:shd w:fill="auto" w:val="clear"/>
-          <w:lang w:val="zxx" w:eastAsia="zxx" w:bidi="zxx"/>
-        </w:rPr>
-        <w:t xml:space="preserve">Una </w:t>
-      </w:r>
-      <w:r>
-        <w:rPr>
-          <w:rFonts w:eastAsia="Noto Serif CJK SC" w:cs="Lohit Devanagari" w:ascii="Roboto" w:hAnsi="Roboto"/>
-          <w:b/>
-          <w:bCs/>
-          <w:i w:val="false"/>
-          <w:caps w:val="false"/>
-          <w:smallCaps w:val="false"/>
-          <w:strike w:val="false"/>
-          <w:dstrike w:val="false"/>
-          <w:color w:val="1D2125"/>
-          <w:kern w:val="2"/>
-          <w:sz w:val="24"/>
-          <w:szCs w:val="24"/>
-          <w:u w:val="none"/>
-          <w:effect w:val="none"/>
-          <w:shd w:fill="auto" w:val="clear"/>
-          <w:lang w:val="zxx" w:eastAsia="zxx" w:bidi="zxx"/>
-        </w:rPr>
         <w:t>transacción</w:t>
       </w:r>
       <w:r>
@@ -3252,48 +3153,273 @@
           <w:shd w:fill="auto" w:val="clear"/>
           <w:lang w:val="zxx" w:eastAsia="zxx" w:bidi="zxx"/>
         </w:rPr>
-        <w:t xml:space="preserve"> o entre una </w:t>
-      </w:r>
-      <w:r>
-        <w:rPr>
-          <w:rFonts w:eastAsia="Noto Serif CJK SC" w:cs="Lohit Devanagari" w:ascii="Roboto" w:hAnsi="Roboto"/>
-          <w:b/>
-          <w:bCs/>
-          <w:i w:val="false"/>
-          <w:caps w:val="false"/>
-          <w:smallCaps w:val="false"/>
-          <w:strike w:val="false"/>
-          <w:dstrike w:val="false"/>
-          <w:color w:val="1D2125"/>
-          <w:kern w:val="2"/>
-          <w:sz w:val="24"/>
-          <w:szCs w:val="24"/>
-          <w:u w:val="none"/>
-          <w:effect w:val="none"/>
-          <w:shd w:fill="auto" w:val="clear"/>
-          <w:lang w:val="zxx" w:eastAsia="zxx" w:bidi="zxx"/>
-        </w:rPr>
-        <w:t>tienda</w:t>
-      </w:r>
-      <w:r>
-        <w:rPr>
-          <w:rFonts w:eastAsia="Noto Serif CJK SC" w:cs="Lohit Devanagari" w:ascii="Roboto" w:hAnsi="Roboto"/>
-          <w:b w:val="false"/>
-          <w:i w:val="false"/>
-          <w:caps w:val="false"/>
-          <w:smallCaps w:val="false"/>
-          <w:strike w:val="false"/>
-          <w:dstrike w:val="false"/>
-          <w:color w:val="1D2125"/>
-          <w:kern w:val="2"/>
-          <w:sz w:val="24"/>
-          <w:szCs w:val="24"/>
-          <w:u w:val="none"/>
-          <w:effect w:val="none"/>
-          <w:shd w:fill="auto" w:val="clear"/>
-          <w:lang w:val="zxx" w:eastAsia="zxx" w:bidi="zxx"/>
-        </w:rPr>
-        <w:t xml:space="preserve"> y un </w:t>
+        <w:t xml:space="preserve">. Cuando </w:t>
+      </w:r>
+      <w:r>
+        <w:rPr>
+          <w:rFonts w:eastAsia="Noto Serif CJK SC" w:cs="Lohit Devanagari" w:ascii="Roboto" w:hAnsi="Roboto"/>
+          <w:b w:val="false"/>
+          <w:i w:val="false"/>
+          <w:caps w:val="false"/>
+          <w:smallCaps w:val="false"/>
+          <w:strike w:val="false"/>
+          <w:dstrike w:val="false"/>
+          <w:color w:val="1D2125"/>
+          <w:kern w:val="2"/>
+          <w:sz w:val="24"/>
+          <w:szCs w:val="24"/>
+          <w:u w:val="none"/>
+          <w:effect w:val="none"/>
+          <w:shd w:fill="auto" w:val="clear"/>
+          <w:lang w:val="zxx" w:eastAsia="zxx" w:bidi="zxx"/>
+        </w:rPr>
+        <w:t xml:space="preserve">ocurre </w:t>
+      </w:r>
+      <w:r>
+        <w:rPr>
+          <w:rFonts w:eastAsia="Noto Serif CJK SC" w:cs="Lohit Devanagari" w:ascii="Roboto" w:hAnsi="Roboto"/>
+          <w:b w:val="false"/>
+          <w:i w:val="false"/>
+          <w:caps w:val="false"/>
+          <w:smallCaps w:val="false"/>
+          <w:strike w:val="false"/>
+          <w:dstrike w:val="false"/>
+          <w:color w:val="1D2125"/>
+          <w:kern w:val="2"/>
+          <w:sz w:val="24"/>
+          <w:szCs w:val="24"/>
+          <w:u w:val="none"/>
+          <w:effect w:val="none"/>
+          <w:shd w:fill="auto" w:val="clear"/>
+          <w:lang w:val="zxx" w:eastAsia="zxx" w:bidi="zxx"/>
+        </w:rPr>
+        <w:t xml:space="preserve">una </w:t>
+      </w:r>
+      <w:r>
+        <w:rPr>
+          <w:rFonts w:eastAsia="Noto Serif CJK SC" w:cs="Lohit Devanagari" w:ascii="Roboto" w:hAnsi="Roboto"/>
+          <w:b/>
+          <w:bCs/>
+          <w:i w:val="false"/>
+          <w:caps w:val="false"/>
+          <w:smallCaps w:val="false"/>
+          <w:strike w:val="false"/>
+          <w:dstrike w:val="false"/>
+          <w:color w:val="1D2125"/>
+          <w:kern w:val="2"/>
+          <w:sz w:val="24"/>
+          <w:szCs w:val="24"/>
+          <w:u w:val="none"/>
+          <w:effect w:val="none"/>
+          <w:shd w:fill="auto" w:val="clear"/>
+          <w:lang w:val="zxx" w:eastAsia="zxx" w:bidi="zxx"/>
+        </w:rPr>
+        <w:t>transacción</w:t>
+      </w:r>
+      <w:r>
+        <w:rPr>
+          <w:rFonts w:eastAsia="Noto Serif CJK SC" w:cs="Lohit Devanagari" w:ascii="Roboto" w:hAnsi="Roboto"/>
+          <w:b w:val="false"/>
+          <w:i w:val="false"/>
+          <w:caps w:val="false"/>
+          <w:smallCaps w:val="false"/>
+          <w:strike w:val="false"/>
+          <w:dstrike w:val="false"/>
+          <w:color w:val="1D2125"/>
+          <w:kern w:val="2"/>
+          <w:sz w:val="24"/>
+          <w:szCs w:val="24"/>
+          <w:u w:val="none"/>
+          <w:effect w:val="none"/>
+          <w:shd w:fill="auto" w:val="clear"/>
+          <w:lang w:val="zxx" w:eastAsia="zxx" w:bidi="zxx"/>
+        </w:rPr>
+        <w:t xml:space="preserve">, el que transfiere la </w:t>
+      </w:r>
+      <w:r>
+        <w:rPr>
+          <w:rFonts w:eastAsia="Noto Serif CJK SC" w:cs="Lohit Devanagari" w:ascii="Roboto" w:hAnsi="Roboto"/>
+          <w:b/>
+          <w:bCs/>
+          <w:i w:val="false"/>
+          <w:caps w:val="false"/>
+          <w:smallCaps w:val="false"/>
+          <w:strike w:val="false"/>
+          <w:dstrike w:val="false"/>
+          <w:color w:val="1D2125"/>
+          <w:kern w:val="2"/>
+          <w:sz w:val="24"/>
+          <w:szCs w:val="24"/>
+          <w:u w:val="none"/>
+          <w:effect w:val="none"/>
+          <w:shd w:fill="auto" w:val="clear"/>
+          <w:lang w:val="zxx" w:eastAsia="zxx" w:bidi="zxx"/>
+        </w:rPr>
+        <w:t>carta</w:t>
+      </w:r>
+      <w:r>
+        <w:rPr>
+          <w:rFonts w:eastAsia="Noto Serif CJK SC" w:cs="Lohit Devanagari" w:ascii="Roboto" w:hAnsi="Roboto"/>
+          <w:b w:val="false"/>
+          <w:i w:val="false"/>
+          <w:caps w:val="false"/>
+          <w:smallCaps w:val="false"/>
+          <w:strike w:val="false"/>
+          <w:dstrike w:val="false"/>
+          <w:color w:val="1D2125"/>
+          <w:kern w:val="2"/>
+          <w:sz w:val="24"/>
+          <w:szCs w:val="24"/>
+          <w:u w:val="none"/>
+          <w:effect w:val="none"/>
+          <w:shd w:fill="auto" w:val="clear"/>
+          <w:lang w:val="zxx" w:eastAsia="zxx" w:bidi="zxx"/>
+        </w:rPr>
+        <w:t xml:space="preserve"> debe eliminarla de su registro, y el que recibe la </w:t>
+      </w:r>
+      <w:r>
+        <w:rPr>
+          <w:rFonts w:eastAsia="Noto Serif CJK SC" w:cs="Lohit Devanagari" w:ascii="Roboto" w:hAnsi="Roboto"/>
+          <w:b/>
+          <w:bCs/>
+          <w:i w:val="false"/>
+          <w:caps w:val="false"/>
+          <w:smallCaps w:val="false"/>
+          <w:strike w:val="false"/>
+          <w:dstrike w:val="false"/>
+          <w:color w:val="1D2125"/>
+          <w:kern w:val="2"/>
+          <w:sz w:val="24"/>
+          <w:szCs w:val="24"/>
+          <w:u w:val="none"/>
+          <w:effect w:val="none"/>
+          <w:shd w:fill="auto" w:val="clear"/>
+          <w:lang w:val="zxx" w:eastAsia="zxx" w:bidi="zxx"/>
+        </w:rPr>
+        <w:t>carta</w:t>
+      </w:r>
+      <w:r>
+        <w:rPr>
+          <w:rFonts w:eastAsia="Noto Serif CJK SC" w:cs="Lohit Devanagari" w:ascii="Roboto" w:hAnsi="Roboto"/>
+          <w:b w:val="false"/>
+          <w:i w:val="false"/>
+          <w:caps w:val="false"/>
+          <w:smallCaps w:val="false"/>
+          <w:strike w:val="false"/>
+          <w:dstrike w:val="false"/>
+          <w:color w:val="1D2125"/>
+          <w:kern w:val="2"/>
+          <w:sz w:val="24"/>
+          <w:szCs w:val="24"/>
+          <w:u w:val="none"/>
+          <w:effect w:val="none"/>
+          <w:shd w:fill="auto" w:val="clear"/>
+          <w:lang w:val="zxx" w:eastAsia="zxx" w:bidi="zxx"/>
+        </w:rPr>
+        <w:t xml:space="preserve"> debe insertarla en el suyo. </w:t>
+      </w:r>
+      <w:r>
+        <w:rPr>
+          <w:rFonts w:eastAsia="Noto Serif CJK SC" w:cs="Lohit Devanagari" w:ascii="Roboto" w:hAnsi="Roboto"/>
+          <w:b w:val="false"/>
+          <w:i w:val="false"/>
+          <w:caps w:val="false"/>
+          <w:smallCaps w:val="false"/>
+          <w:strike w:val="false"/>
+          <w:dstrike w:val="false"/>
+          <w:color w:val="1D2125"/>
+          <w:kern w:val="2"/>
+          <w:sz w:val="24"/>
+          <w:szCs w:val="24"/>
+          <w:u w:val="none"/>
+          <w:effect w:val="none"/>
+          <w:shd w:fill="auto" w:val="clear"/>
+          <w:lang w:val="zxx" w:eastAsia="zxx" w:bidi="zxx"/>
+        </w:rPr>
+        <w:t xml:space="preserve">Cada </w:t>
+      </w:r>
+      <w:r>
+        <w:rPr>
+          <w:rFonts w:eastAsia="Noto Serif CJK SC" w:cs="Lohit Devanagari" w:ascii="Roboto" w:hAnsi="Roboto"/>
+          <w:b/>
+          <w:bCs/>
+          <w:i w:val="false"/>
+          <w:caps w:val="false"/>
+          <w:smallCaps w:val="false"/>
+          <w:strike w:val="false"/>
+          <w:dstrike w:val="false"/>
+          <w:color w:val="1D2125"/>
+          <w:kern w:val="2"/>
+          <w:sz w:val="24"/>
+          <w:szCs w:val="24"/>
+          <w:u w:val="none"/>
+          <w:effect w:val="none"/>
+          <w:shd w:fill="auto" w:val="clear"/>
+          <w:lang w:val="zxx" w:eastAsia="zxx" w:bidi="zxx"/>
+        </w:rPr>
+        <w:t>transacción</w:t>
+      </w:r>
+      <w:r>
+        <w:rPr>
+          <w:rFonts w:eastAsia="Noto Serif CJK SC" w:cs="Lohit Devanagari" w:ascii="Roboto" w:hAnsi="Roboto"/>
+          <w:b w:val="false"/>
+          <w:i w:val="false"/>
+          <w:caps w:val="false"/>
+          <w:smallCaps w:val="false"/>
+          <w:strike w:val="false"/>
+          <w:dstrike w:val="false"/>
+          <w:color w:val="1D2125"/>
+          <w:kern w:val="2"/>
+          <w:sz w:val="24"/>
+          <w:szCs w:val="24"/>
+          <w:u w:val="none"/>
+          <w:effect w:val="none"/>
+          <w:shd w:fill="auto" w:val="clear"/>
+          <w:lang w:val="zxx" w:eastAsia="zxx" w:bidi="zxx"/>
+        </w:rPr>
+        <w:t xml:space="preserve"> se identifican por un número autoincrementable. </w:t>
+      </w:r>
+      <w:r>
+        <w:rPr>
+          <w:rFonts w:eastAsia="Noto Serif CJK SC" w:cs="Lohit Devanagari" w:ascii="Roboto" w:hAnsi="Roboto"/>
+          <w:b w:val="false"/>
+          <w:bCs w:val="false"/>
+          <w:i w:val="false"/>
+          <w:caps w:val="false"/>
+          <w:smallCaps w:val="false"/>
+          <w:strike w:val="false"/>
+          <w:dstrike w:val="false"/>
+          <w:color w:val="1D2125"/>
+          <w:kern w:val="2"/>
+          <w:sz w:val="24"/>
+          <w:szCs w:val="24"/>
+          <w:u w:val="none"/>
+          <w:effect w:val="none"/>
+          <w:shd w:fill="auto" w:val="clear"/>
+          <w:lang w:val="zxx" w:eastAsia="zxx" w:bidi="zxx"/>
+        </w:rPr>
+        <w:t xml:space="preserve">Se quiere saber </w:t>
+      </w:r>
+      <w:r>
+        <w:rPr>
+          <w:rFonts w:eastAsia="Noto Serif CJK SC" w:cs="Lohit Devanagari" w:ascii="Roboto" w:hAnsi="Roboto"/>
+          <w:b w:val="false"/>
+          <w:bCs w:val="false"/>
+          <w:i w:val="false"/>
+          <w:caps w:val="false"/>
+          <w:smallCaps w:val="false"/>
+          <w:strike w:val="false"/>
+          <w:dstrike w:val="false"/>
+          <w:color w:val="1D2125"/>
+          <w:kern w:val="2"/>
+          <w:sz w:val="24"/>
+          <w:szCs w:val="24"/>
+          <w:u w:val="none"/>
+          <w:effect w:val="none"/>
+          <w:shd w:fill="auto" w:val="clear"/>
+          <w:lang w:val="zxx" w:eastAsia="zxx" w:bidi="zxx"/>
+        </w:rPr>
+        <w:t xml:space="preserve">el </w:t>
       </w:r>
       <w:r>
         <w:rPr>
@@ -3320,21 +3446,127 @@
         <w:rPr>
           <w:rFonts w:eastAsia="Noto Serif CJK SC" w:cs="Lohit Devanagari" w:ascii="Roboto" w:hAnsi="Roboto"/>
           <w:b w:val="false"/>
-          <w:i w:val="false"/>
-          <w:caps w:val="false"/>
-          <w:smallCaps w:val="false"/>
-          <w:strike w:val="false"/>
-          <w:dstrike w:val="false"/>
-          <w:color w:val="1D2125"/>
-          <w:kern w:val="2"/>
-          <w:sz w:val="24"/>
-          <w:szCs w:val="24"/>
-          <w:u w:val="none"/>
-          <w:effect w:val="none"/>
-          <w:shd w:fill="auto" w:val="clear"/>
-          <w:lang w:val="zxx" w:eastAsia="zxx" w:bidi="zxx"/>
-        </w:rPr>
-        <w:t xml:space="preserve">. Cuando una </w:t>
+          <w:bCs w:val="false"/>
+          <w:i w:val="false"/>
+          <w:caps w:val="false"/>
+          <w:smallCaps w:val="false"/>
+          <w:strike w:val="false"/>
+          <w:dstrike w:val="false"/>
+          <w:color w:val="1D2125"/>
+          <w:kern w:val="2"/>
+          <w:sz w:val="24"/>
+          <w:szCs w:val="24"/>
+          <w:u w:val="none"/>
+          <w:effect w:val="none"/>
+          <w:shd w:fill="auto" w:val="clear"/>
+          <w:lang w:val="zxx" w:eastAsia="zxx" w:bidi="zxx"/>
+        </w:rPr>
+        <w:t xml:space="preserve"> </w:t>
+      </w:r>
+      <w:r>
+        <w:rPr>
+          <w:rFonts w:eastAsia="Noto Serif CJK SC" w:cs="Lohit Devanagari" w:ascii="Roboto" w:hAnsi="Roboto"/>
+          <w:b w:val="false"/>
+          <w:bCs w:val="false"/>
+          <w:i w:val="false"/>
+          <w:caps w:val="false"/>
+          <w:smallCaps w:val="false"/>
+          <w:strike w:val="false"/>
+          <w:dstrike w:val="false"/>
+          <w:color w:val="1D2125"/>
+          <w:kern w:val="2"/>
+          <w:sz w:val="24"/>
+          <w:szCs w:val="24"/>
+          <w:u w:val="none"/>
+          <w:effect w:val="none"/>
+          <w:shd w:fill="auto" w:val="clear"/>
+          <w:lang w:val="zxx" w:eastAsia="zxx" w:bidi="zxx"/>
+        </w:rPr>
+        <w:t xml:space="preserve">que este dando la carta, el </w:t>
+      </w:r>
+      <w:r>
+        <w:rPr>
+          <w:rFonts w:eastAsia="Noto Serif CJK SC" w:cs="Lohit Devanagari" w:ascii="Roboto" w:hAnsi="Roboto"/>
+          <w:b/>
+          <w:bCs/>
+          <w:i w:val="false"/>
+          <w:caps w:val="false"/>
+          <w:smallCaps w:val="false"/>
+          <w:strike w:val="false"/>
+          <w:dstrike w:val="false"/>
+          <w:color w:val="1D2125"/>
+          <w:kern w:val="2"/>
+          <w:sz w:val="24"/>
+          <w:szCs w:val="24"/>
+          <w:u w:val="none"/>
+          <w:effect w:val="none"/>
+          <w:shd w:fill="auto" w:val="clear"/>
+          <w:lang w:val="zxx" w:eastAsia="zxx" w:bidi="zxx"/>
+        </w:rPr>
+        <w:t>jugador</w:t>
+      </w:r>
+      <w:r>
+        <w:rPr>
+          <w:rFonts w:eastAsia="Noto Serif CJK SC" w:cs="Lohit Devanagari" w:ascii="Roboto" w:hAnsi="Roboto"/>
+          <w:b w:val="false"/>
+          <w:bCs w:val="false"/>
+          <w:i w:val="false"/>
+          <w:caps w:val="false"/>
+          <w:smallCaps w:val="false"/>
+          <w:strike w:val="false"/>
+          <w:dstrike w:val="false"/>
+          <w:color w:val="1D2125"/>
+          <w:kern w:val="2"/>
+          <w:sz w:val="24"/>
+          <w:szCs w:val="24"/>
+          <w:u w:val="none"/>
+          <w:effect w:val="none"/>
+          <w:shd w:fill="auto" w:val="clear"/>
+          <w:lang w:val="zxx" w:eastAsia="zxx" w:bidi="zxx"/>
+        </w:rPr>
+        <w:t xml:space="preserve"> que la recibe y la </w:t>
+      </w:r>
+      <w:r>
+        <w:rPr>
+          <w:rFonts w:eastAsia="Noto Serif CJK SC" w:cs="Lohit Devanagari" w:ascii="Roboto" w:hAnsi="Roboto"/>
+          <w:b/>
+          <w:bCs/>
+          <w:i w:val="false"/>
+          <w:caps w:val="false"/>
+          <w:smallCaps w:val="false"/>
+          <w:strike w:val="false"/>
+          <w:dstrike w:val="false"/>
+          <w:color w:val="1D2125"/>
+          <w:kern w:val="2"/>
+          <w:sz w:val="24"/>
+          <w:szCs w:val="24"/>
+          <w:u w:val="none"/>
+          <w:effect w:val="none"/>
+          <w:shd w:fill="auto" w:val="clear"/>
+          <w:lang w:val="zxx" w:eastAsia="zxx" w:bidi="zxx"/>
+        </w:rPr>
+        <w:t>carta</w:t>
+      </w:r>
+      <w:r>
+        <w:rPr>
+          <w:rFonts w:eastAsia="Noto Serif CJK SC" w:cs="Lohit Devanagari" w:ascii="Roboto" w:hAnsi="Roboto"/>
+          <w:b w:val="false"/>
+          <w:bCs w:val="false"/>
+          <w:i w:val="false"/>
+          <w:caps w:val="false"/>
+          <w:smallCaps w:val="false"/>
+          <w:strike w:val="false"/>
+          <w:dstrike w:val="false"/>
+          <w:color w:val="1D2125"/>
+          <w:kern w:val="2"/>
+          <w:sz w:val="24"/>
+          <w:szCs w:val="24"/>
+          <w:u w:val="none"/>
+          <w:effect w:val="none"/>
+          <w:shd w:fill="auto" w:val="clear"/>
+          <w:lang w:val="zxx" w:eastAsia="zxx" w:bidi="zxx"/>
+        </w:rPr>
+        <w:t xml:space="preserve"> en que se realiza la </w:t>
       </w:r>
       <w:r>
         <w:rPr>
@@ -3361,209 +3593,6 @@
         <w:rPr>
           <w:rFonts w:eastAsia="Noto Serif CJK SC" w:cs="Lohit Devanagari" w:ascii="Roboto" w:hAnsi="Roboto"/>
           <w:b w:val="false"/>
-          <w:i w:val="false"/>
-          <w:caps w:val="false"/>
-          <w:smallCaps w:val="false"/>
-          <w:strike w:val="false"/>
-          <w:dstrike w:val="false"/>
-          <w:color w:val="1D2125"/>
-          <w:kern w:val="2"/>
-          <w:sz w:val="24"/>
-          <w:szCs w:val="24"/>
-          <w:u w:val="none"/>
-          <w:effect w:val="none"/>
-          <w:shd w:fill="auto" w:val="clear"/>
-          <w:lang w:val="zxx" w:eastAsia="zxx" w:bidi="zxx"/>
-        </w:rPr>
-        <w:t xml:space="preserve"> ocurre, el que transfiere la </w:t>
-      </w:r>
-      <w:r>
-        <w:rPr>
-          <w:rFonts w:eastAsia="Noto Serif CJK SC" w:cs="Lohit Devanagari" w:ascii="Roboto" w:hAnsi="Roboto"/>
-          <w:b/>
-          <w:bCs/>
-          <w:i w:val="false"/>
-          <w:caps w:val="false"/>
-          <w:smallCaps w:val="false"/>
-          <w:strike w:val="false"/>
-          <w:dstrike w:val="false"/>
-          <w:color w:val="1D2125"/>
-          <w:kern w:val="2"/>
-          <w:sz w:val="24"/>
-          <w:szCs w:val="24"/>
-          <w:u w:val="none"/>
-          <w:effect w:val="none"/>
-          <w:shd w:fill="auto" w:val="clear"/>
-          <w:lang w:val="zxx" w:eastAsia="zxx" w:bidi="zxx"/>
-        </w:rPr>
-        <w:t>carta</w:t>
-      </w:r>
-      <w:r>
-        <w:rPr>
-          <w:rFonts w:eastAsia="Noto Serif CJK SC" w:cs="Lohit Devanagari" w:ascii="Roboto" w:hAnsi="Roboto"/>
-          <w:b w:val="false"/>
-          <w:i w:val="false"/>
-          <w:caps w:val="false"/>
-          <w:smallCaps w:val="false"/>
-          <w:strike w:val="false"/>
-          <w:dstrike w:val="false"/>
-          <w:color w:val="1D2125"/>
-          <w:kern w:val="2"/>
-          <w:sz w:val="24"/>
-          <w:szCs w:val="24"/>
-          <w:u w:val="none"/>
-          <w:effect w:val="none"/>
-          <w:shd w:fill="auto" w:val="clear"/>
-          <w:lang w:val="zxx" w:eastAsia="zxx" w:bidi="zxx"/>
-        </w:rPr>
-        <w:t xml:space="preserve"> debe eliminarla de su registro, y el que recibe la </w:t>
-      </w:r>
-      <w:r>
-        <w:rPr>
-          <w:rFonts w:eastAsia="Noto Serif CJK SC" w:cs="Lohit Devanagari" w:ascii="Roboto" w:hAnsi="Roboto"/>
-          <w:b/>
-          <w:bCs/>
-          <w:i w:val="false"/>
-          <w:caps w:val="false"/>
-          <w:smallCaps w:val="false"/>
-          <w:strike w:val="false"/>
-          <w:dstrike w:val="false"/>
-          <w:color w:val="1D2125"/>
-          <w:kern w:val="2"/>
-          <w:sz w:val="24"/>
-          <w:szCs w:val="24"/>
-          <w:u w:val="none"/>
-          <w:effect w:val="none"/>
-          <w:shd w:fill="auto" w:val="clear"/>
-          <w:lang w:val="zxx" w:eastAsia="zxx" w:bidi="zxx"/>
-        </w:rPr>
-        <w:t>carta</w:t>
-      </w:r>
-      <w:r>
-        <w:rPr>
-          <w:rFonts w:eastAsia="Noto Serif CJK SC" w:cs="Lohit Devanagari" w:ascii="Roboto" w:hAnsi="Roboto"/>
-          <w:b w:val="false"/>
-          <w:i w:val="false"/>
-          <w:caps w:val="false"/>
-          <w:smallCaps w:val="false"/>
-          <w:strike w:val="false"/>
-          <w:dstrike w:val="false"/>
-          <w:color w:val="1D2125"/>
-          <w:kern w:val="2"/>
-          <w:sz w:val="24"/>
-          <w:szCs w:val="24"/>
-          <w:u w:val="none"/>
-          <w:effect w:val="none"/>
-          <w:shd w:fill="auto" w:val="clear"/>
-          <w:lang w:val="zxx" w:eastAsia="zxx" w:bidi="zxx"/>
-        </w:rPr>
-        <w:t xml:space="preserve"> debe insertarla en el suyo. </w:t>
-      </w:r>
-      <w:r>
-        <w:rPr>
-          <w:rFonts w:eastAsia="Noto Serif CJK SC" w:cs="Lohit Devanagari" w:ascii="Roboto" w:hAnsi="Roboto"/>
-          <w:b w:val="false"/>
-          <w:i w:val="false"/>
-          <w:caps w:val="false"/>
-          <w:smallCaps w:val="false"/>
-          <w:strike w:val="false"/>
-          <w:dstrike w:val="false"/>
-          <w:color w:val="1D2125"/>
-          <w:kern w:val="2"/>
-          <w:sz w:val="24"/>
-          <w:szCs w:val="24"/>
-          <w:u w:val="none"/>
-          <w:effect w:val="none"/>
-          <w:shd w:fill="FFFF00" w:val="clear"/>
-          <w:lang w:val="zxx" w:eastAsia="zxx" w:bidi="zxx"/>
-        </w:rPr>
-        <w:t xml:space="preserve">Las </w:t>
-      </w:r>
-      <w:r>
-        <w:rPr>
-          <w:rFonts w:eastAsia="Noto Serif CJK SC" w:cs="Lohit Devanagari" w:ascii="Roboto" w:hAnsi="Roboto"/>
-          <w:b/>
-          <w:bCs/>
-          <w:i w:val="false"/>
-          <w:caps w:val="false"/>
-          <w:smallCaps w:val="false"/>
-          <w:strike w:val="false"/>
-          <w:dstrike w:val="false"/>
-          <w:color w:val="1D2125"/>
-          <w:kern w:val="2"/>
-          <w:sz w:val="24"/>
-          <w:szCs w:val="24"/>
-          <w:u w:val="none"/>
-          <w:effect w:val="none"/>
-          <w:shd w:fill="FFFF00" w:val="clear"/>
-          <w:lang w:val="zxx" w:eastAsia="zxx" w:bidi="zxx"/>
-        </w:rPr>
-        <w:t>transacciones</w:t>
-      </w:r>
-      <w:r>
-        <w:rPr>
-          <w:rFonts w:eastAsia="Noto Serif CJK SC" w:cs="Lohit Devanagari" w:ascii="Roboto" w:hAnsi="Roboto"/>
-          <w:b w:val="false"/>
-          <w:i w:val="false"/>
-          <w:caps w:val="false"/>
-          <w:smallCaps w:val="false"/>
-          <w:strike w:val="false"/>
-          <w:dstrike w:val="false"/>
-          <w:color w:val="1D2125"/>
-          <w:kern w:val="2"/>
-          <w:sz w:val="24"/>
-          <w:szCs w:val="24"/>
-          <w:u w:val="none"/>
-          <w:effect w:val="none"/>
-          <w:shd w:fill="FFFF00" w:val="clear"/>
-          <w:lang w:val="zxx" w:eastAsia="zxx" w:bidi="zxx"/>
-        </w:rPr>
-        <w:t xml:space="preserve"> se identifican por </w:t>
-      </w:r>
-      <w:r>
-        <w:rPr>
-          <w:rFonts w:eastAsia="Noto Serif CJK SC" w:cs="Lohit Devanagari" w:ascii="Roboto" w:hAnsi="Roboto"/>
-          <w:b w:val="false"/>
-          <w:i w:val="false"/>
-          <w:caps w:val="false"/>
-          <w:smallCaps w:val="false"/>
-          <w:strike w:val="false"/>
-          <w:dstrike w:val="false"/>
-          <w:color w:val="1D2125"/>
-          <w:kern w:val="2"/>
-          <w:sz w:val="24"/>
-          <w:szCs w:val="24"/>
-          <w:u w:val="none"/>
-          <w:effect w:val="none"/>
-          <w:shd w:fill="FFFF00" w:val="clear"/>
-          <w:lang w:val="zxx" w:eastAsia="zxx" w:bidi="zxx"/>
-        </w:rPr>
-        <w:t>[...]</w:t>
-      </w:r>
-      <w:r>
-        <w:rPr>
-          <w:rFonts w:eastAsia="Noto Serif CJK SC" w:cs="Lohit Devanagari" w:ascii="Roboto" w:hAnsi="Roboto"/>
-          <w:b w:val="false"/>
-          <w:i w:val="false"/>
-          <w:caps w:val="false"/>
-          <w:smallCaps w:val="false"/>
-          <w:strike w:val="false"/>
-          <w:dstrike w:val="false"/>
-          <w:color w:val="1D2125"/>
-          <w:kern w:val="2"/>
-          <w:sz w:val="24"/>
-          <w:szCs w:val="24"/>
-          <w:u w:val="none"/>
-          <w:effect w:val="none"/>
-          <w:shd w:fill="auto" w:val="clear"/>
-          <w:lang w:val="zxx" w:eastAsia="zxx" w:bidi="zxx"/>
-        </w:rPr>
-        <w:t xml:space="preserve">. </w:t>
-      </w:r>
-      <w:r>
-        <w:rPr>
-          <w:rFonts w:eastAsia="Noto Serif CJK SC" w:cs="Lohit Devanagari" w:ascii="Roboto" w:hAnsi="Roboto"/>
-          <w:b w:val="false"/>
           <w:bCs w:val="false"/>
           <w:i w:val="false"/>
           <w:caps w:val="false"/>
@@ -3579,380 +3608,7 @@
           <w:shd w:fill="auto" w:val="clear"/>
           <w:lang w:val="zxx" w:eastAsia="zxx" w:bidi="zxx"/>
         </w:rPr>
-        <w:t xml:space="preserve">Se quiere saber la entidad que este dando la carta (bien sea un </w:t>
-      </w:r>
-      <w:r>
-        <w:rPr>
-          <w:rFonts w:eastAsia="Noto Serif CJK SC" w:cs="Lohit Devanagari" w:ascii="Roboto" w:hAnsi="Roboto"/>
-          <w:b/>
-          <w:bCs/>
-          <w:i w:val="false"/>
-          <w:caps w:val="false"/>
-          <w:smallCaps w:val="false"/>
-          <w:strike w:val="false"/>
-          <w:dstrike w:val="false"/>
-          <w:color w:val="1D2125"/>
-          <w:kern w:val="2"/>
-          <w:sz w:val="24"/>
-          <w:szCs w:val="24"/>
-          <w:u w:val="none"/>
-          <w:effect w:val="none"/>
-          <w:shd w:fill="auto" w:val="clear"/>
-          <w:lang w:val="zxx" w:eastAsia="zxx" w:bidi="zxx"/>
-        </w:rPr>
-        <w:t>jugador</w:t>
-      </w:r>
-      <w:r>
-        <w:rPr>
-          <w:rFonts w:eastAsia="Noto Serif CJK SC" w:cs="Lohit Devanagari" w:ascii="Roboto" w:hAnsi="Roboto"/>
-          <w:b w:val="false"/>
-          <w:bCs w:val="false"/>
-          <w:i w:val="false"/>
-          <w:caps w:val="false"/>
-          <w:smallCaps w:val="false"/>
-          <w:strike w:val="false"/>
-          <w:dstrike w:val="false"/>
-          <w:color w:val="1D2125"/>
-          <w:kern w:val="2"/>
-          <w:sz w:val="24"/>
-          <w:szCs w:val="24"/>
-          <w:u w:val="none"/>
-          <w:effect w:val="none"/>
-          <w:shd w:fill="auto" w:val="clear"/>
-          <w:lang w:val="zxx" w:eastAsia="zxx" w:bidi="zxx"/>
-        </w:rPr>
-        <w:t xml:space="preserve"> o una </w:t>
-      </w:r>
-      <w:r>
-        <w:rPr>
-          <w:rFonts w:eastAsia="Noto Serif CJK SC" w:cs="Lohit Devanagari" w:ascii="Roboto" w:hAnsi="Roboto"/>
-          <w:b/>
-          <w:bCs/>
-          <w:i w:val="false"/>
-          <w:caps w:val="false"/>
-          <w:smallCaps w:val="false"/>
-          <w:strike w:val="false"/>
-          <w:dstrike w:val="false"/>
-          <w:color w:val="1D2125"/>
-          <w:kern w:val="2"/>
-          <w:sz w:val="24"/>
-          <w:szCs w:val="24"/>
-          <w:u w:val="none"/>
-          <w:effect w:val="none"/>
-          <w:shd w:fill="auto" w:val="clear"/>
-          <w:lang w:val="zxx" w:eastAsia="zxx" w:bidi="zxx"/>
-        </w:rPr>
-        <w:t>tienda</w:t>
-      </w:r>
-      <w:r>
-        <w:rPr>
-          <w:rFonts w:eastAsia="Noto Serif CJK SC" w:cs="Lohit Devanagari" w:ascii="Roboto" w:hAnsi="Roboto"/>
-          <w:b w:val="false"/>
-          <w:bCs w:val="false"/>
-          <w:i w:val="false"/>
-          <w:caps w:val="false"/>
-          <w:smallCaps w:val="false"/>
-          <w:strike w:val="false"/>
-          <w:dstrike w:val="false"/>
-          <w:color w:val="1D2125"/>
-          <w:kern w:val="2"/>
-          <w:sz w:val="24"/>
-          <w:szCs w:val="24"/>
-          <w:u w:val="none"/>
-          <w:effect w:val="none"/>
-          <w:shd w:fill="auto" w:val="clear"/>
-          <w:lang w:val="zxx" w:eastAsia="zxx" w:bidi="zxx"/>
-        </w:rPr>
-        <w:t xml:space="preserve">), el </w:t>
-      </w:r>
-      <w:r>
-        <w:rPr>
-          <w:rFonts w:eastAsia="Noto Serif CJK SC" w:cs="Lohit Devanagari" w:ascii="Roboto" w:hAnsi="Roboto"/>
-          <w:b/>
-          <w:bCs/>
-          <w:i w:val="false"/>
-          <w:caps w:val="false"/>
-          <w:smallCaps w:val="false"/>
-          <w:strike w:val="false"/>
-          <w:dstrike w:val="false"/>
-          <w:color w:val="1D2125"/>
-          <w:kern w:val="2"/>
-          <w:sz w:val="24"/>
-          <w:szCs w:val="24"/>
-          <w:u w:val="none"/>
-          <w:effect w:val="none"/>
-          <w:shd w:fill="auto" w:val="clear"/>
-          <w:lang w:val="zxx" w:eastAsia="zxx" w:bidi="zxx"/>
-        </w:rPr>
-        <w:t>jugador</w:t>
-      </w:r>
-      <w:r>
-        <w:rPr>
-          <w:rFonts w:eastAsia="Noto Serif CJK SC" w:cs="Lohit Devanagari" w:ascii="Roboto" w:hAnsi="Roboto"/>
-          <w:b w:val="false"/>
-          <w:bCs w:val="false"/>
-          <w:i w:val="false"/>
-          <w:caps w:val="false"/>
-          <w:smallCaps w:val="false"/>
-          <w:strike w:val="false"/>
-          <w:dstrike w:val="false"/>
-          <w:color w:val="1D2125"/>
-          <w:kern w:val="2"/>
-          <w:sz w:val="24"/>
-          <w:szCs w:val="24"/>
-          <w:u w:val="none"/>
-          <w:effect w:val="none"/>
-          <w:shd w:fill="auto" w:val="clear"/>
-          <w:lang w:val="zxx" w:eastAsia="zxx" w:bidi="zxx"/>
-        </w:rPr>
-        <w:t xml:space="preserve"> que la recibe y la </w:t>
-      </w:r>
-      <w:r>
-        <w:rPr>
-          <w:rFonts w:eastAsia="Noto Serif CJK SC" w:cs="Lohit Devanagari" w:ascii="Roboto" w:hAnsi="Roboto"/>
-          <w:b/>
-          <w:bCs/>
-          <w:i w:val="false"/>
-          <w:caps w:val="false"/>
-          <w:smallCaps w:val="false"/>
-          <w:strike w:val="false"/>
-          <w:dstrike w:val="false"/>
-          <w:color w:val="1D2125"/>
-          <w:kern w:val="2"/>
-          <w:sz w:val="24"/>
-          <w:szCs w:val="24"/>
-          <w:u w:val="none"/>
-          <w:effect w:val="none"/>
-          <w:shd w:fill="auto" w:val="clear"/>
-          <w:lang w:val="zxx" w:eastAsia="zxx" w:bidi="zxx"/>
-        </w:rPr>
-        <w:t>carta</w:t>
-      </w:r>
-      <w:r>
-        <w:rPr>
-          <w:rFonts w:eastAsia="Noto Serif CJK SC" w:cs="Lohit Devanagari" w:ascii="Roboto" w:hAnsi="Roboto"/>
-          <w:b w:val="false"/>
-          <w:bCs w:val="false"/>
-          <w:i w:val="false"/>
-          <w:caps w:val="false"/>
-          <w:smallCaps w:val="false"/>
-          <w:strike w:val="false"/>
-          <w:dstrike w:val="false"/>
-          <w:color w:val="1D2125"/>
-          <w:kern w:val="2"/>
-          <w:sz w:val="24"/>
-          <w:szCs w:val="24"/>
-          <w:u w:val="none"/>
-          <w:effect w:val="none"/>
-          <w:shd w:fill="auto" w:val="clear"/>
-          <w:lang w:val="zxx" w:eastAsia="zxx" w:bidi="zxx"/>
-        </w:rPr>
-        <w:t xml:space="preserve"> en que se realiza la </w:t>
-      </w:r>
-      <w:r>
-        <w:rPr>
-          <w:rFonts w:eastAsia="Noto Serif CJK SC" w:cs="Lohit Devanagari" w:ascii="Roboto" w:hAnsi="Roboto"/>
-          <w:b/>
-          <w:bCs/>
-          <w:i w:val="false"/>
-          <w:caps w:val="false"/>
-          <w:smallCaps w:val="false"/>
-          <w:strike w:val="false"/>
-          <w:dstrike w:val="false"/>
-          <w:color w:val="1D2125"/>
-          <w:kern w:val="2"/>
-          <w:sz w:val="24"/>
-          <w:szCs w:val="24"/>
-          <w:u w:val="none"/>
-          <w:effect w:val="none"/>
-          <w:shd w:fill="auto" w:val="clear"/>
-          <w:lang w:val="zxx" w:eastAsia="zxx" w:bidi="zxx"/>
-        </w:rPr>
-        <w:t>transacción</w:t>
-      </w:r>
-      <w:r>
-        <w:rPr>
-          <w:rFonts w:eastAsia="Noto Serif CJK SC" w:cs="Lohit Devanagari" w:ascii="Roboto" w:hAnsi="Roboto"/>
-          <w:b w:val="false"/>
-          <w:bCs w:val="false"/>
-          <w:i w:val="false"/>
-          <w:caps w:val="false"/>
-          <w:smallCaps w:val="false"/>
-          <w:strike w:val="false"/>
-          <w:dstrike w:val="false"/>
-          <w:color w:val="1D2125"/>
-          <w:kern w:val="2"/>
-          <w:sz w:val="24"/>
-          <w:szCs w:val="24"/>
-          <w:u w:val="none"/>
-          <w:effect w:val="none"/>
-          <w:shd w:fill="auto" w:val="clear"/>
-          <w:lang w:val="zxx" w:eastAsia="zxx" w:bidi="zxx"/>
-        </w:rPr>
         <w:t>.</w:t>
-      </w:r>
-      <w:r>
-        <w:rPr>
-          <w:rFonts w:eastAsia="Noto Serif CJK SC" w:cs="Lohit Devanagari" w:ascii="Roboto" w:hAnsi="Roboto"/>
-          <w:b w:val="false"/>
-          <w:i w:val="false"/>
-          <w:caps w:val="false"/>
-          <w:smallCaps w:val="false"/>
-          <w:strike w:val="false"/>
-          <w:dstrike w:val="false"/>
-          <w:color w:val="1D2125"/>
-          <w:kern w:val="2"/>
-          <w:sz w:val="24"/>
-          <w:szCs w:val="24"/>
-          <w:u w:val="none"/>
-          <w:effect w:val="none"/>
-          <w:shd w:fill="auto" w:val="clear"/>
-          <w:lang w:val="zxx" w:eastAsia="zxx" w:bidi="zxx"/>
-        </w:rPr>
-        <w:t xml:space="preserve"> En caso de que sea una </w:t>
-      </w:r>
-      <w:r>
-        <w:rPr>
-          <w:rFonts w:eastAsia="Noto Serif CJK SC" w:cs="Lohit Devanagari" w:ascii="Roboto" w:hAnsi="Roboto"/>
-          <w:b/>
-          <w:bCs/>
-          <w:i w:val="false"/>
-          <w:caps w:val="false"/>
-          <w:smallCaps w:val="false"/>
-          <w:strike w:val="false"/>
-          <w:dstrike w:val="false"/>
-          <w:color w:val="1D2125"/>
-          <w:kern w:val="2"/>
-          <w:sz w:val="24"/>
-          <w:szCs w:val="24"/>
-          <w:u w:val="none"/>
-          <w:effect w:val="none"/>
-          <w:shd w:fill="auto" w:val="clear"/>
-          <w:lang w:val="zxx" w:eastAsia="zxx" w:bidi="zxx"/>
-        </w:rPr>
-        <w:t>transacción</w:t>
-      </w:r>
-      <w:r>
-        <w:rPr>
-          <w:rFonts w:eastAsia="Noto Serif CJK SC" w:cs="Lohit Devanagari" w:ascii="Roboto" w:hAnsi="Roboto"/>
-          <w:b w:val="false"/>
-          <w:i w:val="false"/>
-          <w:caps w:val="false"/>
-          <w:smallCaps w:val="false"/>
-          <w:strike w:val="false"/>
-          <w:dstrike w:val="false"/>
-          <w:color w:val="1D2125"/>
-          <w:kern w:val="2"/>
-          <w:sz w:val="24"/>
-          <w:szCs w:val="24"/>
-          <w:u w:val="none"/>
-          <w:effect w:val="none"/>
-          <w:shd w:fill="auto" w:val="clear"/>
-          <w:lang w:val="zxx" w:eastAsia="zxx" w:bidi="zxx"/>
-        </w:rPr>
-        <w:t xml:space="preserve"> entre una </w:t>
-      </w:r>
-      <w:r>
-        <w:rPr>
-          <w:rFonts w:eastAsia="Noto Serif CJK SC" w:cs="Lohit Devanagari" w:ascii="Roboto" w:hAnsi="Roboto"/>
-          <w:b/>
-          <w:bCs/>
-          <w:i w:val="false"/>
-          <w:caps w:val="false"/>
-          <w:smallCaps w:val="false"/>
-          <w:strike w:val="false"/>
-          <w:dstrike w:val="false"/>
-          <w:color w:val="1D2125"/>
-          <w:kern w:val="2"/>
-          <w:sz w:val="24"/>
-          <w:szCs w:val="24"/>
-          <w:u w:val="none"/>
-          <w:effect w:val="none"/>
-          <w:shd w:fill="auto" w:val="clear"/>
-          <w:lang w:val="zxx" w:eastAsia="zxx" w:bidi="zxx"/>
-        </w:rPr>
-        <w:t>tienda</w:t>
-      </w:r>
-      <w:r>
-        <w:rPr>
-          <w:rFonts w:eastAsia="Noto Serif CJK SC" w:cs="Lohit Devanagari" w:ascii="Roboto" w:hAnsi="Roboto"/>
-          <w:b w:val="false"/>
-          <w:i w:val="false"/>
-          <w:caps w:val="false"/>
-          <w:smallCaps w:val="false"/>
-          <w:strike w:val="false"/>
-          <w:dstrike w:val="false"/>
-          <w:color w:val="1D2125"/>
-          <w:kern w:val="2"/>
-          <w:sz w:val="24"/>
-          <w:szCs w:val="24"/>
-          <w:u w:val="none"/>
-          <w:effect w:val="none"/>
-          <w:shd w:fill="auto" w:val="clear"/>
-          <w:lang w:val="zxx" w:eastAsia="zxx" w:bidi="zxx"/>
-        </w:rPr>
-        <w:t xml:space="preserve"> y un </w:t>
-      </w:r>
-      <w:r>
-        <w:rPr>
-          <w:rFonts w:eastAsia="Noto Serif CJK SC" w:cs="Lohit Devanagari" w:ascii="Roboto" w:hAnsi="Roboto"/>
-          <w:b/>
-          <w:bCs/>
-          <w:i w:val="false"/>
-          <w:caps w:val="false"/>
-          <w:smallCaps w:val="false"/>
-          <w:strike w:val="false"/>
-          <w:dstrike w:val="false"/>
-          <w:color w:val="1D2125"/>
-          <w:kern w:val="2"/>
-          <w:sz w:val="24"/>
-          <w:szCs w:val="24"/>
-          <w:u w:val="none"/>
-          <w:effect w:val="none"/>
-          <w:shd w:fill="auto" w:val="clear"/>
-          <w:lang w:val="zxx" w:eastAsia="zxx" w:bidi="zxx"/>
-        </w:rPr>
-        <w:t>jugador</w:t>
-      </w:r>
-      <w:r>
-        <w:rPr>
-          <w:rFonts w:eastAsia="Noto Serif CJK SC" w:cs="Lohit Devanagari" w:ascii="Roboto" w:hAnsi="Roboto"/>
-          <w:b w:val="false"/>
-          <w:i w:val="false"/>
-          <w:caps w:val="false"/>
-          <w:smallCaps w:val="false"/>
-          <w:strike w:val="false"/>
-          <w:dstrike w:val="false"/>
-          <w:color w:val="1D2125"/>
-          <w:kern w:val="2"/>
-          <w:sz w:val="24"/>
-          <w:szCs w:val="24"/>
-          <w:u w:val="none"/>
-          <w:effect w:val="none"/>
-          <w:shd w:fill="auto" w:val="clear"/>
-          <w:lang w:val="zxx" w:eastAsia="zxx" w:bidi="zxx"/>
-        </w:rPr>
-        <w:t xml:space="preserve">, se quiere saber </w:t>
-      </w:r>
-      <w:r>
-        <w:rPr>
-          <w:rFonts w:eastAsia="Noto Serif CJK SC" w:cs="Lohit Devanagari" w:ascii="Roboto" w:hAnsi="Roboto"/>
-          <w:b w:val="false"/>
-          <w:i w:val="false"/>
-          <w:caps w:val="false"/>
-          <w:smallCaps w:val="false"/>
-          <w:strike w:val="false"/>
-          <w:dstrike w:val="false"/>
-          <w:color w:val="1D2125"/>
-          <w:kern w:val="2"/>
-          <w:sz w:val="24"/>
-          <w:szCs w:val="24"/>
-          <w:u w:val="none"/>
-          <w:effect w:val="none"/>
-          <w:shd w:fill="auto" w:val="clear"/>
-          <w:lang w:val="zxx" w:eastAsia="zxx" w:bidi="zxx"/>
-        </w:rPr>
-        <w:t>también el número de factura.</w:t>
       </w:r>
     </w:p>
     <w:p>

</xml_diff>

<commit_message>
Identificación de torneos y PK en el UML
</commit_message>
<xml_diff>
--- a/DABD_enunciado.docx
+++ b/DABD_enunciado.docx
@@ -434,45 +434,7 @@
           <w:shd w:fill="auto" w:val="clear"/>
           <w:lang w:val="zxx" w:eastAsia="zxx" w:bidi="zxx"/>
         </w:rPr>
-        <w:t xml:space="preserve">: Es donde </w:t>
-      </w:r>
-      <w:r>
-        <w:rPr>
-          <w:rFonts w:ascii="Roboto" w:hAnsi="Roboto"/>
-          <w:b w:val="false"/>
-          <w:i w:val="false"/>
-          <w:caps w:val="false"/>
-          <w:smallCaps w:val="false"/>
-          <w:strike w:val="false"/>
-          <w:dstrike w:val="false"/>
-          <w:color w:val="1D2125"/>
-          <w:sz w:val="24"/>
-          <w:szCs w:val="24"/>
-          <w:u w:val="none"/>
-          <w:effect w:val="none"/>
-          <w:shd w:fill="auto" w:val="clear"/>
-          <w:lang w:val="zxx" w:eastAsia="zxx" w:bidi="zxx"/>
-        </w:rPr>
-        <w:t xml:space="preserve">viven los jugadores, donde </w:t>
-      </w:r>
-      <w:r>
-        <w:rPr>
-          <w:rFonts w:ascii="Roboto" w:hAnsi="Roboto"/>
-          <w:b w:val="false"/>
-          <w:i w:val="false"/>
-          <w:caps w:val="false"/>
-          <w:smallCaps w:val="false"/>
-          <w:strike w:val="false"/>
-          <w:dstrike w:val="false"/>
-          <w:color w:val="1D2125"/>
-          <w:sz w:val="24"/>
-          <w:szCs w:val="24"/>
-          <w:u w:val="none"/>
-          <w:effect w:val="none"/>
-          <w:shd w:fill="auto" w:val="clear"/>
-          <w:lang w:val="zxx" w:eastAsia="zxx" w:bidi="zxx"/>
-        </w:rPr>
-        <w:t>las tiendas se encuentran y donde se organizan los eventos.</w:t>
+        <w:t>: Es donde viven los jugadores, donde las tiendas se encuentran y donde se organizan los eventos.</w:t>
       </w:r>
     </w:p>
     <w:p>
@@ -561,20 +523,7 @@
           <w:szCs w:val="24"/>
           <w:lang w:val="zxx" w:eastAsia="zxx" w:bidi="zxx"/>
         </w:rPr>
-        <w:t xml:space="preserve">: Es </w:t>
-      </w:r>
-      <w:r>
-        <w:rPr>
-          <w:rFonts w:eastAsia="Noto Serif CJK SC" w:cs="Lohit Devanagari" w:ascii="Roboto" w:hAnsi="Roboto"/>
-          <w:b w:val="false"/>
-          <w:bCs w:val="false"/>
-          <w:color w:val="auto"/>
-          <w:kern w:val="2"/>
-          <w:sz w:val="24"/>
-          <w:szCs w:val="24"/>
-          <w:lang w:val="zxx" w:eastAsia="zxx" w:bidi="zxx"/>
-        </w:rPr>
-        <w:t>un intercambio de cartas entre dos jugadores</w:t>
+        <w:t>: Es un intercambio de cartas entre dos jugadores</w:t>
       </w:r>
       <w:r>
         <w:rPr>
@@ -890,27 +839,7 @@
           <w:shd w:fill="auto" w:val="clear"/>
           <w:lang w:val="zxx" w:eastAsia="zxx" w:bidi="zxx"/>
         </w:rPr>
-        <w:t>tiend</w:t>
-      </w:r>
-      <w:r>
-        <w:rPr>
-          <w:rFonts w:ascii="Roboto" w:hAnsi="Roboto"/>
-          <w:b/>
-          <w:bCs/>
-          <w:i w:val="false"/>
-          <w:caps w:val="false"/>
-          <w:smallCaps w:val="false"/>
-          <w:strike w:val="false"/>
-          <w:dstrike w:val="false"/>
-          <w:color w:val="1D2125"/>
-          <w:sz w:val="24"/>
-          <w:szCs w:val="24"/>
-          <w:u w:val="none"/>
-          <w:effect w:val="none"/>
-          <w:shd w:fill="auto" w:val="clear"/>
-          <w:lang w:val="zxx" w:eastAsia="zxx" w:bidi="zxx"/>
-        </w:rPr>
-        <w:t>a</w:t>
+        <w:t>tienda</w:t>
       </w:r>
       <w:r>
         <w:rPr>
@@ -1068,26 +997,7 @@
           <w:shd w:fill="auto" w:val="clear"/>
           <w:lang w:val="zxx" w:eastAsia="zxx" w:bidi="zxx"/>
         </w:rPr>
-        <w:t xml:space="preserve"> se identifican por su </w:t>
-      </w:r>
-      <w:r>
-        <w:rPr>
-          <w:rFonts w:ascii="Roboto" w:hAnsi="Roboto"/>
-          <w:b w:val="false"/>
-          <w:i w:val="false"/>
-          <w:caps w:val="false"/>
-          <w:smallCaps w:val="false"/>
-          <w:strike w:val="false"/>
-          <w:dstrike w:val="false"/>
-          <w:color w:val="1D2125"/>
-          <w:sz w:val="24"/>
-          <w:szCs w:val="24"/>
-          <w:u w:val="none"/>
-          <w:effect w:val="none"/>
-          <w:shd w:fill="auto" w:val="clear"/>
-          <w:lang w:val="zxx" w:eastAsia="zxx" w:bidi="zxx"/>
-        </w:rPr>
-        <w:t xml:space="preserve">nombre, ya que no pueden haber </w:t>
+        <w:t xml:space="preserve"> se identifican por su nombre, ya que no pueden haber </w:t>
       </w:r>
       <w:r>
         <w:rPr>
@@ -1549,26 +1459,7 @@
           <w:shd w:fill="auto" w:val="clear"/>
           <w:lang w:val="zxx" w:eastAsia="zxx" w:bidi="zxx"/>
         </w:rPr>
-        <w:t xml:space="preserve"> y </w:t>
-      </w:r>
-      <w:r>
-        <w:rPr>
-          <w:rFonts w:ascii="Roboto" w:hAnsi="Roboto"/>
-          <w:b w:val="false"/>
-          <w:i w:val="false"/>
-          <w:caps w:val="false"/>
-          <w:smallCaps w:val="false"/>
-          <w:strike w:val="false"/>
-          <w:dstrike w:val="false"/>
-          <w:color w:val="1D2125"/>
-          <w:sz w:val="24"/>
-          <w:szCs w:val="24"/>
-          <w:u w:val="none"/>
-          <w:effect w:val="none"/>
-          <w:shd w:fill="auto" w:val="clear"/>
-          <w:lang w:val="zxx" w:eastAsia="zxx" w:bidi="zxx"/>
-        </w:rPr>
-        <w:t xml:space="preserve">barajas de </w:t>
+        <w:t xml:space="preserve"> y barajas de </w:t>
       </w:r>
       <w:r>
         <w:rPr>
@@ -1685,26 +1576,7 @@
           <w:shd w:fill="auto" w:val="clear"/>
           <w:lang w:val="zxx" w:eastAsia="zxx" w:bidi="zxx"/>
         </w:rPr>
-        <w:t xml:space="preserve"> </w:t>
-      </w:r>
-      <w:r>
-        <w:rPr>
-          <w:rFonts w:ascii="Roboto" w:hAnsi="Roboto"/>
-          <w:b w:val="false"/>
-          <w:i w:val="false"/>
-          <w:caps w:val="false"/>
-          <w:smallCaps w:val="false"/>
-          <w:strike w:val="false"/>
-          <w:dstrike w:val="false"/>
-          <w:color w:val="1D2125"/>
-          <w:sz w:val="24"/>
-          <w:szCs w:val="24"/>
-          <w:u w:val="none"/>
-          <w:effect w:val="none"/>
-          <w:shd w:fill="auto" w:val="clear"/>
-          <w:lang w:val="zxx" w:eastAsia="zxx" w:bidi="zxx"/>
-        </w:rPr>
-        <w:t xml:space="preserve">son un mazo que el </w:t>
+        <w:t xml:space="preserve"> son un mazo que el </w:t>
       </w:r>
       <w:r>
         <w:rPr>
@@ -1783,27 +1655,7 @@
           <w:shd w:fill="auto" w:val="clear"/>
           <w:lang w:val="zxx" w:eastAsia="zxx" w:bidi="zxx"/>
         </w:rPr>
-        <w:t xml:space="preserve"> </w:t>
-      </w:r>
-      <w:r>
-        <w:rPr>
-          <w:rFonts w:ascii="Roboto" w:hAnsi="Roboto"/>
-          <w:b w:val="false"/>
-          <w:bCs w:val="false"/>
-          <w:i w:val="false"/>
-          <w:caps w:val="false"/>
-          <w:smallCaps w:val="false"/>
-          <w:strike w:val="false"/>
-          <w:dstrike w:val="false"/>
-          <w:color w:val="1D2125"/>
-          <w:sz w:val="24"/>
-          <w:szCs w:val="24"/>
-          <w:u w:val="none"/>
-          <w:effect w:val="none"/>
-          <w:shd w:fill="auto" w:val="clear"/>
-          <w:lang w:val="zxx" w:eastAsia="zxx" w:bidi="zxx"/>
-        </w:rPr>
-        <w:t>que posee</w:t>
+        <w:t xml:space="preserve"> que posee</w:t>
       </w:r>
       <w:r>
         <w:rPr>
@@ -2771,47 +2623,7 @@
           <w:shd w:fill="auto" w:val="clear"/>
           <w:lang w:val="zxx" w:eastAsia="zxx" w:bidi="zxx"/>
         </w:rPr>
-        <w:t xml:space="preserve"> se identifica </w:t>
-      </w:r>
-      <w:r>
-        <w:rPr>
-          <w:rFonts w:eastAsia="Noto Serif CJK SC" w:cs="Lohit Devanagari" w:ascii="Roboto" w:hAnsi="Roboto"/>
-          <w:b w:val="false"/>
-          <w:i w:val="false"/>
-          <w:caps w:val="false"/>
-          <w:smallCaps w:val="false"/>
-          <w:strike w:val="false"/>
-          <w:dstrike w:val="false"/>
-          <w:color w:val="1D2125"/>
-          <w:kern w:val="2"/>
-          <w:sz w:val="24"/>
-          <w:szCs w:val="24"/>
-          <w:u w:val="none"/>
-          <w:effect w:val="none"/>
-          <w:shd w:fill="auto" w:val="clear"/>
-          <w:lang w:val="zxx" w:eastAsia="zxx" w:bidi="zxx"/>
-        </w:rPr>
-        <w:t xml:space="preserve">por </w:t>
-      </w:r>
-      <w:r>
-        <w:rPr>
-          <w:rFonts w:eastAsia="Noto Serif CJK SC" w:cs="Lohit Devanagari" w:ascii="Roboto" w:hAnsi="Roboto"/>
-          <w:b w:val="false"/>
-          <w:i w:val="false"/>
-          <w:caps w:val="false"/>
-          <w:smallCaps w:val="false"/>
-          <w:strike w:val="false"/>
-          <w:dstrike w:val="false"/>
-          <w:color w:val="1D2125"/>
-          <w:kern w:val="2"/>
-          <w:sz w:val="24"/>
-          <w:szCs w:val="24"/>
-          <w:u w:val="none"/>
-          <w:effect w:val="none"/>
-          <w:shd w:fill="auto" w:val="clear"/>
-          <w:lang w:val="zxx" w:eastAsia="zxx" w:bidi="zxx"/>
-        </w:rPr>
-        <w:t xml:space="preserve">la </w:t>
+        <w:t xml:space="preserve"> se identifica por la </w:t>
       </w:r>
       <w:r>
         <w:rPr>
@@ -3153,12 +2965,13 @@
           <w:shd w:fill="auto" w:val="clear"/>
           <w:lang w:val="zxx" w:eastAsia="zxx" w:bidi="zxx"/>
         </w:rPr>
-        <w:t xml:space="preserve">. Cuando </w:t>
+        <w:t xml:space="preserve">. Cuando ocurre una </w:t>
       </w:r>
       <w:r>
         <w:rPr>
           <w:rFonts w:eastAsia="Noto Serif CJK SC" w:cs="Lohit Devanagari" w:ascii="Roboto" w:hAnsi="Roboto"/>
-          <w:b w:val="false"/>
+          <w:b/>
+          <w:bCs/>
           <w:i w:val="false"/>
           <w:caps w:val="false"/>
           <w:smallCaps w:val="false"/>
@@ -3173,7 +2986,7 @@
           <w:shd w:fill="auto" w:val="clear"/>
           <w:lang w:val="zxx" w:eastAsia="zxx" w:bidi="zxx"/>
         </w:rPr>
-        <w:t xml:space="preserve">ocurre </w:t>
+        <w:t>transacción</w:t>
       </w:r>
       <w:r>
         <w:rPr>
@@ -3193,7 +3006,7 @@
           <w:shd w:fill="auto" w:val="clear"/>
           <w:lang w:val="zxx" w:eastAsia="zxx" w:bidi="zxx"/>
         </w:rPr>
-        <w:t xml:space="preserve">una </w:t>
+        <w:t xml:space="preserve">, el que transfiere la </w:t>
       </w:r>
       <w:r>
         <w:rPr>
@@ -3214,6 +3027,88 @@
           <w:shd w:fill="auto" w:val="clear"/>
           <w:lang w:val="zxx" w:eastAsia="zxx" w:bidi="zxx"/>
         </w:rPr>
+        <w:t>carta</w:t>
+      </w:r>
+      <w:r>
+        <w:rPr>
+          <w:rFonts w:eastAsia="Noto Serif CJK SC" w:cs="Lohit Devanagari" w:ascii="Roboto" w:hAnsi="Roboto"/>
+          <w:b w:val="false"/>
+          <w:i w:val="false"/>
+          <w:caps w:val="false"/>
+          <w:smallCaps w:val="false"/>
+          <w:strike w:val="false"/>
+          <w:dstrike w:val="false"/>
+          <w:color w:val="1D2125"/>
+          <w:kern w:val="2"/>
+          <w:sz w:val="24"/>
+          <w:szCs w:val="24"/>
+          <w:u w:val="none"/>
+          <w:effect w:val="none"/>
+          <w:shd w:fill="auto" w:val="clear"/>
+          <w:lang w:val="zxx" w:eastAsia="zxx" w:bidi="zxx"/>
+        </w:rPr>
+        <w:t xml:space="preserve"> debe eliminarla de su registro, y el que recibe la </w:t>
+      </w:r>
+      <w:r>
+        <w:rPr>
+          <w:rFonts w:eastAsia="Noto Serif CJK SC" w:cs="Lohit Devanagari" w:ascii="Roboto" w:hAnsi="Roboto"/>
+          <w:b/>
+          <w:bCs/>
+          <w:i w:val="false"/>
+          <w:caps w:val="false"/>
+          <w:smallCaps w:val="false"/>
+          <w:strike w:val="false"/>
+          <w:dstrike w:val="false"/>
+          <w:color w:val="1D2125"/>
+          <w:kern w:val="2"/>
+          <w:sz w:val="24"/>
+          <w:szCs w:val="24"/>
+          <w:u w:val="none"/>
+          <w:effect w:val="none"/>
+          <w:shd w:fill="auto" w:val="clear"/>
+          <w:lang w:val="zxx" w:eastAsia="zxx" w:bidi="zxx"/>
+        </w:rPr>
+        <w:t>carta</w:t>
+      </w:r>
+      <w:r>
+        <w:rPr>
+          <w:rFonts w:eastAsia="Noto Serif CJK SC" w:cs="Lohit Devanagari" w:ascii="Roboto" w:hAnsi="Roboto"/>
+          <w:b w:val="false"/>
+          <w:i w:val="false"/>
+          <w:caps w:val="false"/>
+          <w:smallCaps w:val="false"/>
+          <w:strike w:val="false"/>
+          <w:dstrike w:val="false"/>
+          <w:color w:val="1D2125"/>
+          <w:kern w:val="2"/>
+          <w:sz w:val="24"/>
+          <w:szCs w:val="24"/>
+          <w:u w:val="none"/>
+          <w:effect w:val="none"/>
+          <w:shd w:fill="auto" w:val="clear"/>
+          <w:lang w:val="zxx" w:eastAsia="zxx" w:bidi="zxx"/>
+        </w:rPr>
+        <w:t xml:space="preserve"> debe insertarla en el suyo. Cada </w:t>
+      </w:r>
+      <w:r>
+        <w:rPr>
+          <w:rFonts w:eastAsia="Noto Serif CJK SC" w:cs="Lohit Devanagari" w:ascii="Roboto" w:hAnsi="Roboto"/>
+          <w:b/>
+          <w:bCs/>
+          <w:i w:val="false"/>
+          <w:caps w:val="false"/>
+          <w:smallCaps w:val="false"/>
+          <w:strike w:val="false"/>
+          <w:dstrike w:val="false"/>
+          <w:color w:val="1D2125"/>
+          <w:kern w:val="2"/>
+          <w:sz w:val="24"/>
+          <w:szCs w:val="24"/>
+          <w:u w:val="none"/>
+          <w:effect w:val="none"/>
+          <w:shd w:fill="auto" w:val="clear"/>
+          <w:lang w:val="zxx" w:eastAsia="zxx" w:bidi="zxx"/>
+        </w:rPr>
         <w:t>transacción</w:t>
       </w:r>
       <w:r>
@@ -3234,13 +3129,13 @@
           <w:shd w:fill="auto" w:val="clear"/>
           <w:lang w:val="zxx" w:eastAsia="zxx" w:bidi="zxx"/>
         </w:rPr>
-        <w:t xml:space="preserve">, el que transfiere la </w:t>
+        <w:t xml:space="preserve"> se identifican por un número autoincrementable. </w:t>
       </w:r>
       <w:r>
         <w:rPr>
           <w:rFonts w:eastAsia="Noto Serif CJK SC" w:cs="Lohit Devanagari" w:ascii="Roboto" w:hAnsi="Roboto"/>
-          <w:b/>
-          <w:bCs/>
+          <w:b w:val="false"/>
+          <w:bCs w:val="false"/>
           <w:i w:val="false"/>
           <w:caps w:val="false"/>
           <w:smallCaps w:val="false"/>
@@ -3255,12 +3150,13 @@
           <w:shd w:fill="auto" w:val="clear"/>
           <w:lang w:val="zxx" w:eastAsia="zxx" w:bidi="zxx"/>
         </w:rPr>
-        <w:t>carta</w:t>
+        <w:t xml:space="preserve">Se quiere saber el </w:t>
       </w:r>
       <w:r>
         <w:rPr>
           <w:rFonts w:eastAsia="Noto Serif CJK SC" w:cs="Lohit Devanagari" w:ascii="Roboto" w:hAnsi="Roboto"/>
-          <w:b w:val="false"/>
+          <w:b/>
+          <w:bCs/>
           <w:i w:val="false"/>
           <w:caps w:val="false"/>
           <w:smallCaps w:val="false"/>
@@ -3275,13 +3171,13 @@
           <w:shd w:fill="auto" w:val="clear"/>
           <w:lang w:val="zxx" w:eastAsia="zxx" w:bidi="zxx"/>
         </w:rPr>
-        <w:t xml:space="preserve"> debe eliminarla de su registro, y el que recibe la </w:t>
+        <w:t>jugador</w:t>
       </w:r>
       <w:r>
         <w:rPr>
           <w:rFonts w:eastAsia="Noto Serif CJK SC" w:cs="Lohit Devanagari" w:ascii="Roboto" w:hAnsi="Roboto"/>
-          <w:b/>
-          <w:bCs/>
+          <w:b w:val="false"/>
+          <w:bCs w:val="false"/>
           <w:i w:val="false"/>
           <w:caps w:val="false"/>
           <w:smallCaps w:val="false"/>
@@ -3296,193 +3192,7 @@
           <w:shd w:fill="auto" w:val="clear"/>
           <w:lang w:val="zxx" w:eastAsia="zxx" w:bidi="zxx"/>
         </w:rPr>
-        <w:t>carta</w:t>
-      </w:r>
-      <w:r>
-        <w:rPr>
-          <w:rFonts w:eastAsia="Noto Serif CJK SC" w:cs="Lohit Devanagari" w:ascii="Roboto" w:hAnsi="Roboto"/>
-          <w:b w:val="false"/>
-          <w:i w:val="false"/>
-          <w:caps w:val="false"/>
-          <w:smallCaps w:val="false"/>
-          <w:strike w:val="false"/>
-          <w:dstrike w:val="false"/>
-          <w:color w:val="1D2125"/>
-          <w:kern w:val="2"/>
-          <w:sz w:val="24"/>
-          <w:szCs w:val="24"/>
-          <w:u w:val="none"/>
-          <w:effect w:val="none"/>
-          <w:shd w:fill="auto" w:val="clear"/>
-          <w:lang w:val="zxx" w:eastAsia="zxx" w:bidi="zxx"/>
-        </w:rPr>
-        <w:t xml:space="preserve"> debe insertarla en el suyo. </w:t>
-      </w:r>
-      <w:r>
-        <w:rPr>
-          <w:rFonts w:eastAsia="Noto Serif CJK SC" w:cs="Lohit Devanagari" w:ascii="Roboto" w:hAnsi="Roboto"/>
-          <w:b w:val="false"/>
-          <w:i w:val="false"/>
-          <w:caps w:val="false"/>
-          <w:smallCaps w:val="false"/>
-          <w:strike w:val="false"/>
-          <w:dstrike w:val="false"/>
-          <w:color w:val="1D2125"/>
-          <w:kern w:val="2"/>
-          <w:sz w:val="24"/>
-          <w:szCs w:val="24"/>
-          <w:u w:val="none"/>
-          <w:effect w:val="none"/>
-          <w:shd w:fill="auto" w:val="clear"/>
-          <w:lang w:val="zxx" w:eastAsia="zxx" w:bidi="zxx"/>
-        </w:rPr>
-        <w:t xml:space="preserve">Cada </w:t>
-      </w:r>
-      <w:r>
-        <w:rPr>
-          <w:rFonts w:eastAsia="Noto Serif CJK SC" w:cs="Lohit Devanagari" w:ascii="Roboto" w:hAnsi="Roboto"/>
-          <w:b/>
-          <w:bCs/>
-          <w:i w:val="false"/>
-          <w:caps w:val="false"/>
-          <w:smallCaps w:val="false"/>
-          <w:strike w:val="false"/>
-          <w:dstrike w:val="false"/>
-          <w:color w:val="1D2125"/>
-          <w:kern w:val="2"/>
-          <w:sz w:val="24"/>
-          <w:szCs w:val="24"/>
-          <w:u w:val="none"/>
-          <w:effect w:val="none"/>
-          <w:shd w:fill="auto" w:val="clear"/>
-          <w:lang w:val="zxx" w:eastAsia="zxx" w:bidi="zxx"/>
-        </w:rPr>
-        <w:t>transacción</w:t>
-      </w:r>
-      <w:r>
-        <w:rPr>
-          <w:rFonts w:eastAsia="Noto Serif CJK SC" w:cs="Lohit Devanagari" w:ascii="Roboto" w:hAnsi="Roboto"/>
-          <w:b w:val="false"/>
-          <w:i w:val="false"/>
-          <w:caps w:val="false"/>
-          <w:smallCaps w:val="false"/>
-          <w:strike w:val="false"/>
-          <w:dstrike w:val="false"/>
-          <w:color w:val="1D2125"/>
-          <w:kern w:val="2"/>
-          <w:sz w:val="24"/>
-          <w:szCs w:val="24"/>
-          <w:u w:val="none"/>
-          <w:effect w:val="none"/>
-          <w:shd w:fill="auto" w:val="clear"/>
-          <w:lang w:val="zxx" w:eastAsia="zxx" w:bidi="zxx"/>
-        </w:rPr>
-        <w:t xml:space="preserve"> se identifican por un número autoincrementable. </w:t>
-      </w:r>
-      <w:r>
-        <w:rPr>
-          <w:rFonts w:eastAsia="Noto Serif CJK SC" w:cs="Lohit Devanagari" w:ascii="Roboto" w:hAnsi="Roboto"/>
-          <w:b w:val="false"/>
-          <w:bCs w:val="false"/>
-          <w:i w:val="false"/>
-          <w:caps w:val="false"/>
-          <w:smallCaps w:val="false"/>
-          <w:strike w:val="false"/>
-          <w:dstrike w:val="false"/>
-          <w:color w:val="1D2125"/>
-          <w:kern w:val="2"/>
-          <w:sz w:val="24"/>
-          <w:szCs w:val="24"/>
-          <w:u w:val="none"/>
-          <w:effect w:val="none"/>
-          <w:shd w:fill="auto" w:val="clear"/>
-          <w:lang w:val="zxx" w:eastAsia="zxx" w:bidi="zxx"/>
-        </w:rPr>
-        <w:t xml:space="preserve">Se quiere saber </w:t>
-      </w:r>
-      <w:r>
-        <w:rPr>
-          <w:rFonts w:eastAsia="Noto Serif CJK SC" w:cs="Lohit Devanagari" w:ascii="Roboto" w:hAnsi="Roboto"/>
-          <w:b w:val="false"/>
-          <w:bCs w:val="false"/>
-          <w:i w:val="false"/>
-          <w:caps w:val="false"/>
-          <w:smallCaps w:val="false"/>
-          <w:strike w:val="false"/>
-          <w:dstrike w:val="false"/>
-          <w:color w:val="1D2125"/>
-          <w:kern w:val="2"/>
-          <w:sz w:val="24"/>
-          <w:szCs w:val="24"/>
-          <w:u w:val="none"/>
-          <w:effect w:val="none"/>
-          <w:shd w:fill="auto" w:val="clear"/>
-          <w:lang w:val="zxx" w:eastAsia="zxx" w:bidi="zxx"/>
-        </w:rPr>
-        <w:t xml:space="preserve">el </w:t>
-      </w:r>
-      <w:r>
-        <w:rPr>
-          <w:rFonts w:eastAsia="Noto Serif CJK SC" w:cs="Lohit Devanagari" w:ascii="Roboto" w:hAnsi="Roboto"/>
-          <w:b/>
-          <w:bCs/>
-          <w:i w:val="false"/>
-          <w:caps w:val="false"/>
-          <w:smallCaps w:val="false"/>
-          <w:strike w:val="false"/>
-          <w:dstrike w:val="false"/>
-          <w:color w:val="1D2125"/>
-          <w:kern w:val="2"/>
-          <w:sz w:val="24"/>
-          <w:szCs w:val="24"/>
-          <w:u w:val="none"/>
-          <w:effect w:val="none"/>
-          <w:shd w:fill="auto" w:val="clear"/>
-          <w:lang w:val="zxx" w:eastAsia="zxx" w:bidi="zxx"/>
-        </w:rPr>
-        <w:t>jugador</w:t>
-      </w:r>
-      <w:r>
-        <w:rPr>
-          <w:rFonts w:eastAsia="Noto Serif CJK SC" w:cs="Lohit Devanagari" w:ascii="Roboto" w:hAnsi="Roboto"/>
-          <w:b w:val="false"/>
-          <w:bCs w:val="false"/>
-          <w:i w:val="false"/>
-          <w:caps w:val="false"/>
-          <w:smallCaps w:val="false"/>
-          <w:strike w:val="false"/>
-          <w:dstrike w:val="false"/>
-          <w:color w:val="1D2125"/>
-          <w:kern w:val="2"/>
-          <w:sz w:val="24"/>
-          <w:szCs w:val="24"/>
-          <w:u w:val="none"/>
-          <w:effect w:val="none"/>
-          <w:shd w:fill="auto" w:val="clear"/>
-          <w:lang w:val="zxx" w:eastAsia="zxx" w:bidi="zxx"/>
-        </w:rPr>
-        <w:t xml:space="preserve"> </w:t>
-      </w:r>
-      <w:r>
-        <w:rPr>
-          <w:rFonts w:eastAsia="Noto Serif CJK SC" w:cs="Lohit Devanagari" w:ascii="Roboto" w:hAnsi="Roboto"/>
-          <w:b w:val="false"/>
-          <w:bCs w:val="false"/>
-          <w:i w:val="false"/>
-          <w:caps w:val="false"/>
-          <w:smallCaps w:val="false"/>
-          <w:strike w:val="false"/>
-          <w:dstrike w:val="false"/>
-          <w:color w:val="1D2125"/>
-          <w:kern w:val="2"/>
-          <w:sz w:val="24"/>
-          <w:szCs w:val="24"/>
-          <w:u w:val="none"/>
-          <w:effect w:val="none"/>
-          <w:shd w:fill="auto" w:val="clear"/>
-          <w:lang w:val="zxx" w:eastAsia="zxx" w:bidi="zxx"/>
-        </w:rPr>
-        <w:t xml:space="preserve">que este dando la carta, el </w:t>
+        <w:t xml:space="preserve"> que este dando la carta, el </w:t>
       </w:r>
       <w:r>
         <w:rPr>
@@ -3989,6 +3699,205 @@
           <w:strike w:val="false"/>
           <w:dstrike w:val="false"/>
           <w:color w:val="1D2125"/>
+          <w:sz w:val="24"/>
+          <w:szCs w:val="24"/>
+          <w:u w:val="none"/>
+          <w:effect w:val="none"/>
+          <w:shd w:fill="auto" w:val="clear"/>
+          <w:lang w:val="zxx" w:eastAsia="zxx" w:bidi="zxx"/>
+        </w:rPr>
+        <w:t xml:space="preserve">. </w:t>
+      </w:r>
+      <w:r>
+        <w:rPr>
+          <w:rFonts w:ascii="Roboto" w:hAnsi="Roboto"/>
+          <w:b w:val="false"/>
+          <w:i w:val="false"/>
+          <w:caps w:val="false"/>
+          <w:smallCaps w:val="false"/>
+          <w:strike w:val="false"/>
+          <w:dstrike w:val="false"/>
+          <w:color w:val="1D2125"/>
+          <w:sz w:val="24"/>
+          <w:szCs w:val="24"/>
+          <w:u w:val="none"/>
+          <w:effect w:val="none"/>
+          <w:shd w:fill="auto" w:val="clear"/>
+          <w:lang w:val="zxx" w:eastAsia="zxx" w:bidi="zxx"/>
+        </w:rPr>
+        <w:t xml:space="preserve">Los </w:t>
+      </w:r>
+      <w:r>
+        <w:rPr>
+          <w:rFonts w:ascii="Roboto" w:hAnsi="Roboto"/>
+          <w:b/>
+          <w:bCs/>
+          <w:i w:val="false"/>
+          <w:caps w:val="false"/>
+          <w:smallCaps w:val="false"/>
+          <w:strike w:val="false"/>
+          <w:dstrike w:val="false"/>
+          <w:color w:val="1D2125"/>
+          <w:sz w:val="24"/>
+          <w:szCs w:val="24"/>
+          <w:u w:val="none"/>
+          <w:effect w:val="none"/>
+          <w:shd w:fill="auto" w:val="clear"/>
+          <w:lang w:val="zxx" w:eastAsia="zxx" w:bidi="zxx"/>
+        </w:rPr>
+        <w:t>torneos</w:t>
+      </w:r>
+      <w:r>
+        <w:rPr>
+          <w:rFonts w:ascii="Roboto" w:hAnsi="Roboto"/>
+          <w:b w:val="false"/>
+          <w:i w:val="false"/>
+          <w:caps w:val="false"/>
+          <w:smallCaps w:val="false"/>
+          <w:strike w:val="false"/>
+          <w:dstrike w:val="false"/>
+          <w:color w:val="1D2125"/>
+          <w:sz w:val="24"/>
+          <w:szCs w:val="24"/>
+          <w:u w:val="none"/>
+          <w:effect w:val="none"/>
+          <w:shd w:fill="auto" w:val="clear"/>
+          <w:lang w:val="zxx" w:eastAsia="zxx" w:bidi="zxx"/>
+        </w:rPr>
+        <w:t xml:space="preserve"> se identifican por la fecha y la </w:t>
+      </w:r>
+      <w:r>
+        <w:rPr>
+          <w:rFonts w:ascii="Roboto" w:hAnsi="Roboto"/>
+          <w:b/>
+          <w:bCs/>
+          <w:i w:val="false"/>
+          <w:caps w:val="false"/>
+          <w:smallCaps w:val="false"/>
+          <w:strike w:val="false"/>
+          <w:dstrike w:val="false"/>
+          <w:color w:val="1D2125"/>
+          <w:sz w:val="24"/>
+          <w:szCs w:val="24"/>
+          <w:u w:val="none"/>
+          <w:effect w:val="none"/>
+          <w:shd w:fill="auto" w:val="clear"/>
+          <w:lang w:val="zxx" w:eastAsia="zxx" w:bidi="zxx"/>
+        </w:rPr>
+        <w:t>ciudad</w:t>
+      </w:r>
+      <w:r>
+        <w:rPr>
+          <w:rFonts w:ascii="Roboto" w:hAnsi="Roboto"/>
+          <w:b w:val="false"/>
+          <w:i w:val="false"/>
+          <w:caps w:val="false"/>
+          <w:smallCaps w:val="false"/>
+          <w:strike w:val="false"/>
+          <w:dstrike w:val="false"/>
+          <w:color w:val="1D2125"/>
+          <w:sz w:val="24"/>
+          <w:szCs w:val="24"/>
+          <w:u w:val="none"/>
+          <w:effect w:val="none"/>
+          <w:shd w:fill="auto" w:val="clear"/>
+          <w:lang w:val="zxx" w:eastAsia="zxx" w:bidi="zxx"/>
+        </w:rPr>
+        <w:t xml:space="preserve"> en que se organizan. No pueden haber m</w:t>
+      </w:r>
+      <w:r>
+        <w:rPr>
+          <w:rFonts w:eastAsia="Noto Serif CJK SC" w:cs="Lohit Devanagari" w:ascii="Roboto" w:hAnsi="Roboto"/>
+          <w:b w:val="false"/>
+          <w:i w:val="false"/>
+          <w:caps w:val="false"/>
+          <w:smallCaps w:val="false"/>
+          <w:strike w:val="false"/>
+          <w:dstrike w:val="false"/>
+          <w:color w:val="1D2125"/>
+          <w:kern w:val="2"/>
+          <w:sz w:val="24"/>
+          <w:szCs w:val="24"/>
+          <w:u w:val="none"/>
+          <w:effect w:val="none"/>
+          <w:shd w:fill="auto" w:val="clear"/>
+          <w:lang w:val="zxx" w:eastAsia="zxx" w:bidi="zxx"/>
+        </w:rPr>
+        <w:t xml:space="preserve">ás de un </w:t>
+      </w:r>
+      <w:r>
+        <w:rPr>
+          <w:rFonts w:eastAsia="Noto Serif CJK SC" w:cs="Lohit Devanagari" w:ascii="Roboto" w:hAnsi="Roboto"/>
+          <w:b/>
+          <w:bCs/>
+          <w:i w:val="false"/>
+          <w:caps w:val="false"/>
+          <w:smallCaps w:val="false"/>
+          <w:strike w:val="false"/>
+          <w:dstrike w:val="false"/>
+          <w:color w:val="1D2125"/>
+          <w:kern w:val="2"/>
+          <w:sz w:val="24"/>
+          <w:szCs w:val="24"/>
+          <w:u w:val="none"/>
+          <w:effect w:val="none"/>
+          <w:shd w:fill="auto" w:val="clear"/>
+          <w:lang w:val="zxx" w:eastAsia="zxx" w:bidi="zxx"/>
+        </w:rPr>
+        <w:t>torneo</w:t>
+      </w:r>
+      <w:r>
+        <w:rPr>
+          <w:rFonts w:eastAsia="Noto Serif CJK SC" w:cs="Lohit Devanagari" w:ascii="Roboto" w:hAnsi="Roboto"/>
+          <w:b w:val="false"/>
+          <w:i w:val="false"/>
+          <w:caps w:val="false"/>
+          <w:smallCaps w:val="false"/>
+          <w:strike w:val="false"/>
+          <w:dstrike w:val="false"/>
+          <w:color w:val="1D2125"/>
+          <w:kern w:val="2"/>
+          <w:sz w:val="24"/>
+          <w:szCs w:val="24"/>
+          <w:u w:val="none"/>
+          <w:effect w:val="none"/>
+          <w:shd w:fill="auto" w:val="clear"/>
+          <w:lang w:val="zxx" w:eastAsia="zxx" w:bidi="zxx"/>
+        </w:rPr>
+        <w:t xml:space="preserve"> en un día en una misma </w:t>
+      </w:r>
+      <w:r>
+        <w:rPr>
+          <w:rFonts w:eastAsia="Noto Serif CJK SC" w:cs="Lohit Devanagari" w:ascii="Roboto" w:hAnsi="Roboto"/>
+          <w:b/>
+          <w:bCs/>
+          <w:i w:val="false"/>
+          <w:caps w:val="false"/>
+          <w:smallCaps w:val="false"/>
+          <w:strike w:val="false"/>
+          <w:dstrike w:val="false"/>
+          <w:color w:val="1D2125"/>
+          <w:kern w:val="2"/>
+          <w:sz w:val="24"/>
+          <w:szCs w:val="24"/>
+          <w:u w:val="none"/>
+          <w:effect w:val="none"/>
+          <w:shd w:fill="auto" w:val="clear"/>
+          <w:lang w:val="zxx" w:eastAsia="zxx" w:bidi="zxx"/>
+        </w:rPr>
+        <w:t>ciudad</w:t>
+      </w:r>
+      <w:r>
+        <w:rPr>
+          <w:rFonts w:eastAsia="Noto Serif CJK SC" w:cs="Lohit Devanagari" w:ascii="Roboto" w:hAnsi="Roboto"/>
+          <w:b w:val="false"/>
+          <w:i w:val="false"/>
+          <w:caps w:val="false"/>
+          <w:smallCaps w:val="false"/>
+          <w:strike w:val="false"/>
+          <w:dstrike w:val="false"/>
+          <w:color w:val="1D2125"/>
+          <w:kern w:val="2"/>
           <w:sz w:val="24"/>
           <w:szCs w:val="24"/>
           <w:u w:val="none"/>
@@ -5236,6 +5145,30 @@
     <w:name w:val="Numbering Symbols"/>
     <w:qFormat/>
     <w:rPr/>
+  </w:style>
+  <w:style w:type="character" w:styleId="FootnoteCharacters">
+    <w:name w:val="Footnote Characters"/>
+    <w:qFormat/>
+    <w:rPr/>
+  </w:style>
+  <w:style w:type="character" w:styleId="EndnoteCharacters">
+    <w:name w:val="Endnote Characters"/>
+    <w:qFormat/>
+    <w:rPr/>
+  </w:style>
+  <w:style w:type="character" w:styleId="InternetLink">
+    <w:name w:val="Hyperlink"/>
+    <w:rPr>
+      <w:color w:val="000080"/>
+      <w:u w:val="single"/>
+    </w:rPr>
+  </w:style>
+  <w:style w:type="character" w:styleId="VisitedInternetLink">
+    <w:name w:val="FollowedHyperlink"/>
+    <w:rPr>
+      <w:color w:val="800000"/>
+      <w:u w:val="single"/>
+    </w:rPr>
   </w:style>
   <w:style w:type="paragraph" w:styleId="Heading">
     <w:name w:val="Heading"/>
@@ -5312,5 +5245,14 @@
       <w:szCs w:val="12"/>
     </w:rPr>
   </w:style>
+  <w:style w:type="paragraph" w:styleId="ListContents">
+    <w:name w:val="List Contents"/>
+    <w:basedOn w:val="Normal"/>
+    <w:qFormat/>
+    <w:pPr>
+      <w:ind w:start="567" w:hanging="0"/>
+    </w:pPr>
+    <w:rPr/>
+  </w:style>
 </w:styles>
 </file>
</xml_diff>

<commit_message>
Break line deleted by accident
</commit_message>
<xml_diff>
--- a/DABD_enunciado.docx
+++ b/DABD_enunciado.docx
@@ -4799,6 +4799,39 @@
         </w:rPr>
         <w:t>El ganador de un torneo es único para un torneo dado y debe haber participado en ese torneo.</w:t>
       </w:r>
+    </w:p>
+    <w:p>
+      <w:pPr>
+        <w:pStyle w:val="HorizontalLine"/>
+        <w:bidi w:val="0"/>
+        <w:jc w:val="start"/>
+        <w:rPr>
+          <w:rFonts w:ascii="Roboto" w:hAnsi="Roboto"/>
+          <w:sz w:val="24"/>
+          <w:szCs w:val="24"/>
+          <w:lang w:val="zxx" w:eastAsia="zxx" w:bidi="zxx"/>
+        </w:rPr>
+      </w:pPr>
+      <w:r>
+        <w:rPr>
+          <w:rFonts w:ascii="Roboto" w:hAnsi="Roboto"/>
+          <w:sz w:val="24"/>
+          <w:szCs w:val="24"/>
+          <w:lang w:val="zxx" w:eastAsia="zxx" w:bidi="zxx"/>
+        </w:rPr>
+      </w:r>
+    </w:p>
+    <w:p>
+      <w:pPr>
+        <w:pStyle w:val="TextBody"/>
+        <w:bidi w:val="0"/>
+        <w:spacing w:lineRule="auto" w:line="331" w:before="0" w:after="200"/>
+        <w:jc w:val="start"/>
+        <w:rPr>
+          <w:highlight w:val="none"/>
+          <w:shd w:fill="auto" w:val="clear"/>
+        </w:rPr>
+      </w:pPr>
       <w:r>
         <w:rPr>
           <w:rFonts w:ascii="apple-system;BlinkMacSystemFont;Segoe UI;Roboto;Helvetica Neue;Arial;Noto Sans;Liberation Sans;sans-serif;Apple Color Emoji;Segoe UI Emoji;Segoe UI Symbol;Noto Color Emoji" w:hAnsi="apple-system;BlinkMacSystemFont;Segoe UI;Roboto;Helvetica Neue;Arial;Noto Sans;Liberation Sans;sans-serif;Apple Color Emoji;Segoe UI Emoji;Segoe UI Symbol;Noto Color Emoji"/>

</xml_diff>

<commit_message>
Initial tables creation and minor UML fixes
</commit_message>
<xml_diff>
--- a/DABD_enunciado.docx
+++ b/DABD_enunciado.docx
@@ -1039,27 +1039,107 @@
           <w:shd w:fill="auto" w:val="clear"/>
           <w:lang w:val="zxx" w:eastAsia="zxx" w:bidi="zxx"/>
         </w:rPr>
-        <w:t xml:space="preserve"> número de teléfono. En una tienda solo puede estar en una </w:t>
-      </w:r>
-      <w:r>
-        <w:rPr>
-          <w:rFonts w:eastAsia="Noto Serif CJK SC" w:cs="Lohit Devanagari" w:ascii="Roboto" w:hAnsi="Roboto"/>
-          <w:b w:val="false"/>
-          <w:i w:val="false"/>
-          <w:caps w:val="false"/>
-          <w:smallCaps w:val="false"/>
-          <w:strike w:val="false"/>
-          <w:dstrike w:val="false"/>
-          <w:color w:val="1D2125"/>
-          <w:kern w:val="2"/>
-          <w:sz w:val="24"/>
-          <w:szCs w:val="24"/>
-          <w:u w:val="none"/>
-          <w:effect w:val="none"/>
-          <w:shd w:fill="auto" w:val="clear"/>
-          <w:lang w:val="zxx" w:eastAsia="zxx" w:bidi="zxx"/>
-        </w:rPr>
-        <w:t>única ciudad.</w:t>
+        <w:t xml:space="preserve"> número de teléfono. En una </w:t>
+      </w:r>
+      <w:r>
+        <w:rPr>
+          <w:rFonts w:ascii="Roboto" w:hAnsi="Roboto"/>
+          <w:b/>
+          <w:bCs/>
+          <w:i w:val="false"/>
+          <w:caps w:val="false"/>
+          <w:smallCaps w:val="false"/>
+          <w:strike w:val="false"/>
+          <w:dstrike w:val="false"/>
+          <w:color w:val="1D2125"/>
+          <w:sz w:val="24"/>
+          <w:szCs w:val="24"/>
+          <w:u w:val="none"/>
+          <w:effect w:val="none"/>
+          <w:shd w:fill="auto" w:val="clear"/>
+          <w:lang w:val="zxx" w:eastAsia="zxx" w:bidi="zxx"/>
+        </w:rPr>
+        <w:t>tienda</w:t>
+      </w:r>
+      <w:r>
+        <w:rPr>
+          <w:rFonts w:ascii="Roboto" w:hAnsi="Roboto"/>
+          <w:b w:val="false"/>
+          <w:i w:val="false"/>
+          <w:caps w:val="false"/>
+          <w:smallCaps w:val="false"/>
+          <w:strike w:val="false"/>
+          <w:dstrike w:val="false"/>
+          <w:color w:val="1D2125"/>
+          <w:sz w:val="24"/>
+          <w:szCs w:val="24"/>
+          <w:u w:val="none"/>
+          <w:effect w:val="none"/>
+          <w:shd w:fill="auto" w:val="clear"/>
+          <w:lang w:val="zxx" w:eastAsia="zxx" w:bidi="zxx"/>
+        </w:rPr>
+        <w:t xml:space="preserve"> solo puede estar en una </w:t>
+      </w:r>
+      <w:r>
+        <w:rPr>
+          <w:rFonts w:eastAsia="Noto Serif CJK SC" w:cs="Lohit Devanagari" w:ascii="Roboto" w:hAnsi="Roboto"/>
+          <w:b w:val="false"/>
+          <w:i w:val="false"/>
+          <w:caps w:val="false"/>
+          <w:smallCaps w:val="false"/>
+          <w:strike w:val="false"/>
+          <w:dstrike w:val="false"/>
+          <w:color w:val="1D2125"/>
+          <w:kern w:val="2"/>
+          <w:sz w:val="24"/>
+          <w:szCs w:val="24"/>
+          <w:u w:val="none"/>
+          <w:effect w:val="none"/>
+          <w:shd w:fill="auto" w:val="clear"/>
+          <w:lang w:val="zxx" w:eastAsia="zxx" w:bidi="zxx"/>
+        </w:rPr>
+        <w:t xml:space="preserve">única </w:t>
+      </w:r>
+      <w:r>
+        <w:rPr>
+          <w:rFonts w:eastAsia="Noto Serif CJK SC" w:cs="Lohit Devanagari" w:ascii="Roboto" w:hAnsi="Roboto"/>
+          <w:b/>
+          <w:bCs/>
+          <w:i w:val="false"/>
+          <w:caps w:val="false"/>
+          <w:smallCaps w:val="false"/>
+          <w:strike w:val="false"/>
+          <w:dstrike w:val="false"/>
+          <w:color w:val="1D2125"/>
+          <w:kern w:val="2"/>
+          <w:sz w:val="24"/>
+          <w:szCs w:val="24"/>
+          <w:u w:val="none"/>
+          <w:effect w:val="none"/>
+          <w:shd w:fill="auto" w:val="clear"/>
+          <w:lang w:val="zxx" w:eastAsia="zxx" w:bidi="zxx"/>
+        </w:rPr>
+        <w:t>ciudad</w:t>
+      </w:r>
+      <w:r>
+        <w:rPr>
+          <w:rFonts w:eastAsia="Noto Serif CJK SC" w:cs="Lohit Devanagari" w:ascii="Roboto" w:hAnsi="Roboto"/>
+          <w:b w:val="false"/>
+          <w:i w:val="false"/>
+          <w:caps w:val="false"/>
+          <w:smallCaps w:val="false"/>
+          <w:strike w:val="false"/>
+          <w:dstrike w:val="false"/>
+          <w:color w:val="1D2125"/>
+          <w:kern w:val="2"/>
+          <w:sz w:val="24"/>
+          <w:szCs w:val="24"/>
+          <w:u w:val="none"/>
+          <w:effect w:val="none"/>
+          <w:shd w:fill="auto" w:val="clear"/>
+          <w:lang w:val="zxx" w:eastAsia="zxx" w:bidi="zxx"/>
+        </w:rPr>
+        <w:t>.</w:t>
       </w:r>
     </w:p>
     <w:p>
@@ -2197,7 +2277,123 @@
           <w:shd w:fill="auto" w:val="clear"/>
           <w:lang w:val="zxx" w:eastAsia="zxx" w:bidi="zxx"/>
         </w:rPr>
-        <w:t>. Los jugadores pueden multiples copias de la misma carta.</w:t>
+        <w:t xml:space="preserve">. Los </w:t>
+      </w:r>
+      <w:r>
+        <w:rPr>
+          <w:rFonts w:ascii="Roboto" w:hAnsi="Roboto"/>
+          <w:b/>
+          <w:bCs/>
+          <w:i w:val="false"/>
+          <w:caps w:val="false"/>
+          <w:smallCaps w:val="false"/>
+          <w:strike w:val="false"/>
+          <w:dstrike w:val="false"/>
+          <w:color w:val="1D2125"/>
+          <w:sz w:val="24"/>
+          <w:szCs w:val="24"/>
+          <w:u w:val="none"/>
+          <w:effect w:val="none"/>
+          <w:shd w:fill="auto" w:val="clear"/>
+          <w:lang w:val="zxx" w:eastAsia="zxx" w:bidi="zxx"/>
+        </w:rPr>
+        <w:t>jugadores</w:t>
+      </w:r>
+      <w:r>
+        <w:rPr>
+          <w:rFonts w:ascii="Roboto" w:hAnsi="Roboto"/>
+          <w:b w:val="false"/>
+          <w:i w:val="false"/>
+          <w:caps w:val="false"/>
+          <w:smallCaps w:val="false"/>
+          <w:strike w:val="false"/>
+          <w:dstrike w:val="false"/>
+          <w:color w:val="1D2125"/>
+          <w:sz w:val="24"/>
+          <w:szCs w:val="24"/>
+          <w:u w:val="none"/>
+          <w:effect w:val="none"/>
+          <w:shd w:fill="auto" w:val="clear"/>
+          <w:lang w:val="zxx" w:eastAsia="zxx" w:bidi="zxx"/>
+        </w:rPr>
+        <w:t xml:space="preserve"> pueden </w:t>
+      </w:r>
+      <w:r>
+        <w:rPr>
+          <w:rFonts w:ascii="Roboto" w:hAnsi="Roboto"/>
+          <w:b w:val="false"/>
+          <w:i w:val="false"/>
+          <w:caps w:val="false"/>
+          <w:smallCaps w:val="false"/>
+          <w:strike w:val="false"/>
+          <w:dstrike w:val="false"/>
+          <w:color w:val="1D2125"/>
+          <w:sz w:val="24"/>
+          <w:szCs w:val="24"/>
+          <w:u w:val="none"/>
+          <w:effect w:val="none"/>
+          <w:shd w:fill="auto" w:val="clear"/>
+          <w:lang w:val="zxx" w:eastAsia="zxx" w:bidi="zxx"/>
+        </w:rPr>
+        <w:t xml:space="preserve">tener </w:t>
+      </w:r>
+      <w:r>
+        <w:rPr>
+          <w:rFonts w:ascii="Roboto" w:hAnsi="Roboto"/>
+          <w:b w:val="false"/>
+          <w:i w:val="false"/>
+          <w:caps w:val="false"/>
+          <w:smallCaps w:val="false"/>
+          <w:strike w:val="false"/>
+          <w:dstrike w:val="false"/>
+          <w:color w:val="1D2125"/>
+          <w:sz w:val="24"/>
+          <w:szCs w:val="24"/>
+          <w:u w:val="none"/>
+          <w:effect w:val="none"/>
+          <w:shd w:fill="auto" w:val="clear"/>
+          <w:lang w:val="zxx" w:eastAsia="zxx" w:bidi="zxx"/>
+        </w:rPr>
+        <w:t xml:space="preserve">multiples copias de la misma </w:t>
+      </w:r>
+      <w:r>
+        <w:rPr>
+          <w:rFonts w:ascii="Roboto" w:hAnsi="Roboto"/>
+          <w:b/>
+          <w:bCs/>
+          <w:i w:val="false"/>
+          <w:caps w:val="false"/>
+          <w:smallCaps w:val="false"/>
+          <w:strike w:val="false"/>
+          <w:dstrike w:val="false"/>
+          <w:color w:val="1D2125"/>
+          <w:sz w:val="24"/>
+          <w:szCs w:val="24"/>
+          <w:u w:val="none"/>
+          <w:effect w:val="none"/>
+          <w:shd w:fill="auto" w:val="clear"/>
+          <w:lang w:val="zxx" w:eastAsia="zxx" w:bidi="zxx"/>
+        </w:rPr>
+        <w:t>carta</w:t>
+      </w:r>
+      <w:r>
+        <w:rPr>
+          <w:rFonts w:ascii="Roboto" w:hAnsi="Roboto"/>
+          <w:b w:val="false"/>
+          <w:i w:val="false"/>
+          <w:caps w:val="false"/>
+          <w:smallCaps w:val="false"/>
+          <w:strike w:val="false"/>
+          <w:dstrike w:val="false"/>
+          <w:color w:val="1D2125"/>
+          <w:sz w:val="24"/>
+          <w:szCs w:val="24"/>
+          <w:u w:val="none"/>
+          <w:effect w:val="none"/>
+          <w:shd w:fill="auto" w:val="clear"/>
+          <w:lang w:val="zxx" w:eastAsia="zxx" w:bidi="zxx"/>
+        </w:rPr>
+        <w:t>.</w:t>
       </w:r>
     </w:p>
     <w:p>
@@ -4527,27 +4723,107 @@
           <w:shd w:fill="auto" w:val="clear"/>
           <w:lang w:val="zxx" w:eastAsia="zxx" w:bidi="zxx"/>
         </w:rPr>
-        <w:t>Las tiendas est</w:t>
-      </w:r>
-      <w:r>
-        <w:rPr>
-          <w:rFonts w:eastAsia="Noto Serif CJK SC" w:cs="Lohit Devanagari" w:ascii="Roboto" w:hAnsi="Roboto"/>
-          <w:b w:val="false"/>
-          <w:i w:val="false"/>
-          <w:caps w:val="false"/>
-          <w:smallCaps w:val="false"/>
-          <w:strike w:val="false"/>
-          <w:dstrike w:val="false"/>
-          <w:color w:val="1D2125"/>
-          <w:kern w:val="2"/>
-          <w:sz w:val="24"/>
-          <w:szCs w:val="24"/>
-          <w:u w:val="none"/>
-          <w:effect w:val="none"/>
-          <w:shd w:fill="auto" w:val="clear"/>
-          <w:lang w:val="zxx" w:eastAsia="zxx" w:bidi="zxx"/>
-        </w:rPr>
-        <w:t>án ubicadas en una única ciudad.</w:t>
+        <w:t xml:space="preserve">Las </w:t>
+      </w:r>
+      <w:r>
+        <w:rPr>
+          <w:rFonts w:ascii="Roboto" w:hAnsi="Roboto"/>
+          <w:b/>
+          <w:bCs/>
+          <w:i w:val="false"/>
+          <w:caps w:val="false"/>
+          <w:smallCaps w:val="false"/>
+          <w:strike w:val="false"/>
+          <w:dstrike w:val="false"/>
+          <w:color w:val="1D2125"/>
+          <w:sz w:val="24"/>
+          <w:szCs w:val="24"/>
+          <w:u w:val="none"/>
+          <w:effect w:val="none"/>
+          <w:shd w:fill="auto" w:val="clear"/>
+          <w:lang w:val="zxx" w:eastAsia="zxx" w:bidi="zxx"/>
+        </w:rPr>
+        <w:t>tiendas</w:t>
+      </w:r>
+      <w:r>
+        <w:rPr>
+          <w:rFonts w:ascii="Roboto" w:hAnsi="Roboto"/>
+          <w:b w:val="false"/>
+          <w:i w:val="false"/>
+          <w:caps w:val="false"/>
+          <w:smallCaps w:val="false"/>
+          <w:strike w:val="false"/>
+          <w:dstrike w:val="false"/>
+          <w:color w:val="1D2125"/>
+          <w:sz w:val="24"/>
+          <w:szCs w:val="24"/>
+          <w:u w:val="none"/>
+          <w:effect w:val="none"/>
+          <w:shd w:fill="auto" w:val="clear"/>
+          <w:lang w:val="zxx" w:eastAsia="zxx" w:bidi="zxx"/>
+        </w:rPr>
+        <w:t xml:space="preserve"> est</w:t>
+      </w:r>
+      <w:r>
+        <w:rPr>
+          <w:rFonts w:eastAsia="Noto Serif CJK SC" w:cs="Lohit Devanagari" w:ascii="Roboto" w:hAnsi="Roboto"/>
+          <w:b w:val="false"/>
+          <w:i w:val="false"/>
+          <w:caps w:val="false"/>
+          <w:smallCaps w:val="false"/>
+          <w:strike w:val="false"/>
+          <w:dstrike w:val="false"/>
+          <w:color w:val="1D2125"/>
+          <w:kern w:val="2"/>
+          <w:sz w:val="24"/>
+          <w:szCs w:val="24"/>
+          <w:u w:val="none"/>
+          <w:effect w:val="none"/>
+          <w:shd w:fill="auto" w:val="clear"/>
+          <w:lang w:val="zxx" w:eastAsia="zxx" w:bidi="zxx"/>
+        </w:rPr>
+        <w:t xml:space="preserve">án ubicadas en una única </w:t>
+      </w:r>
+      <w:r>
+        <w:rPr>
+          <w:rFonts w:eastAsia="Noto Serif CJK SC" w:cs="Lohit Devanagari" w:ascii="Roboto" w:hAnsi="Roboto"/>
+          <w:b/>
+          <w:bCs/>
+          <w:i w:val="false"/>
+          <w:caps w:val="false"/>
+          <w:smallCaps w:val="false"/>
+          <w:strike w:val="false"/>
+          <w:dstrike w:val="false"/>
+          <w:color w:val="1D2125"/>
+          <w:kern w:val="2"/>
+          <w:sz w:val="24"/>
+          <w:szCs w:val="24"/>
+          <w:u w:val="none"/>
+          <w:effect w:val="none"/>
+          <w:shd w:fill="auto" w:val="clear"/>
+          <w:lang w:val="zxx" w:eastAsia="zxx" w:bidi="zxx"/>
+        </w:rPr>
+        <w:t>ciudad</w:t>
+      </w:r>
+      <w:r>
+        <w:rPr>
+          <w:rFonts w:eastAsia="Noto Serif CJK SC" w:cs="Lohit Devanagari" w:ascii="Roboto" w:hAnsi="Roboto"/>
+          <w:b w:val="false"/>
+          <w:i w:val="false"/>
+          <w:caps w:val="false"/>
+          <w:smallCaps w:val="false"/>
+          <w:strike w:val="false"/>
+          <w:dstrike w:val="false"/>
+          <w:color w:val="1D2125"/>
+          <w:kern w:val="2"/>
+          <w:sz w:val="24"/>
+          <w:szCs w:val="24"/>
+          <w:u w:val="none"/>
+          <w:effect w:val="none"/>
+          <w:shd w:fill="auto" w:val="clear"/>
+          <w:lang w:val="zxx" w:eastAsia="zxx" w:bidi="zxx"/>
+        </w:rPr>
+        <w:t>.</w:t>
       </w:r>
     </w:p>
     <w:p>
@@ -4582,47 +4858,130 @@
           <w:shd w:fill="auto" w:val="clear"/>
           <w:lang w:val="zxx" w:eastAsia="zxx" w:bidi="zxx"/>
         </w:rPr>
-        <w:t xml:space="preserve">En un torneo, deben haber como mínimo, dos jugadores. Sino, no sería un torneo. El total de jugadores, debe ser </w:t>
-      </w:r>
-      <w:r>
-        <w:rPr>
-          <w:rFonts w:eastAsia="Noto Serif CJK SC" w:cs="Lohit Devanagari" w:ascii="Roboto" w:hAnsi="Roboto"/>
-          <w:b w:val="false"/>
-          <w:i w:val="false"/>
-          <w:caps w:val="false"/>
-          <w:smallCaps w:val="false"/>
-          <w:strike w:val="false"/>
-          <w:dstrike w:val="false"/>
-          <w:color w:val="1D2125"/>
-          <w:kern w:val="2"/>
-          <w:sz w:val="24"/>
-          <w:szCs w:val="24"/>
-          <w:u w:val="none"/>
-          <w:effect w:val="none"/>
-          <w:shd w:fill="auto" w:val="clear"/>
-          <w:lang w:val="zxx" w:eastAsia="zxx" w:bidi="zxx"/>
-        </w:rPr>
-        <w:t>potencia de 2</w:t>
-      </w:r>
-      <w:r>
-        <w:rPr>
-          <w:rFonts w:eastAsia="Noto Serif CJK SC" w:cs="Lohit Devanagari" w:ascii="Roboto" w:hAnsi="Roboto"/>
-          <w:b w:val="false"/>
-          <w:i w:val="false"/>
-          <w:caps w:val="false"/>
-          <w:smallCaps w:val="false"/>
-          <w:strike w:val="false"/>
-          <w:dstrike w:val="false"/>
-          <w:color w:val="1D2125"/>
-          <w:kern w:val="2"/>
-          <w:sz w:val="24"/>
-          <w:szCs w:val="24"/>
-          <w:u w:val="none"/>
-          <w:effect w:val="none"/>
-          <w:shd w:fill="auto" w:val="clear"/>
-          <w:lang w:val="zxx" w:eastAsia="zxx" w:bidi="zxx"/>
-        </w:rPr>
-        <w:t>.</w:t>
+        <w:t xml:space="preserve">En un </w:t>
+      </w:r>
+      <w:r>
+        <w:rPr>
+          <w:rFonts w:eastAsia="Noto Serif CJK SC" w:cs="Lohit Devanagari" w:ascii="Roboto" w:hAnsi="Roboto"/>
+          <w:b/>
+          <w:bCs/>
+          <w:i w:val="false"/>
+          <w:caps w:val="false"/>
+          <w:smallCaps w:val="false"/>
+          <w:strike w:val="false"/>
+          <w:dstrike w:val="false"/>
+          <w:color w:val="1D2125"/>
+          <w:kern w:val="2"/>
+          <w:sz w:val="24"/>
+          <w:szCs w:val="24"/>
+          <w:u w:val="none"/>
+          <w:effect w:val="none"/>
+          <w:shd w:fill="auto" w:val="clear"/>
+          <w:lang w:val="zxx" w:eastAsia="zxx" w:bidi="zxx"/>
+        </w:rPr>
+        <w:t>torneo</w:t>
+      </w:r>
+      <w:r>
+        <w:rPr>
+          <w:rFonts w:eastAsia="Noto Serif CJK SC" w:cs="Lohit Devanagari" w:ascii="Roboto" w:hAnsi="Roboto"/>
+          <w:b w:val="false"/>
+          <w:i w:val="false"/>
+          <w:caps w:val="false"/>
+          <w:smallCaps w:val="false"/>
+          <w:strike w:val="false"/>
+          <w:dstrike w:val="false"/>
+          <w:color w:val="1D2125"/>
+          <w:kern w:val="2"/>
+          <w:sz w:val="24"/>
+          <w:szCs w:val="24"/>
+          <w:u w:val="none"/>
+          <w:effect w:val="none"/>
+          <w:shd w:fill="auto" w:val="clear"/>
+          <w:lang w:val="zxx" w:eastAsia="zxx" w:bidi="zxx"/>
+        </w:rPr>
+        <w:t xml:space="preserve">, deben haber como mínimo, dos </w:t>
+      </w:r>
+      <w:r>
+        <w:rPr>
+          <w:rFonts w:eastAsia="Noto Serif CJK SC" w:cs="Lohit Devanagari" w:ascii="Roboto" w:hAnsi="Roboto"/>
+          <w:b/>
+          <w:bCs/>
+          <w:i w:val="false"/>
+          <w:caps w:val="false"/>
+          <w:smallCaps w:val="false"/>
+          <w:strike w:val="false"/>
+          <w:dstrike w:val="false"/>
+          <w:color w:val="1D2125"/>
+          <w:kern w:val="2"/>
+          <w:sz w:val="24"/>
+          <w:szCs w:val="24"/>
+          <w:u w:val="none"/>
+          <w:effect w:val="none"/>
+          <w:shd w:fill="auto" w:val="clear"/>
+          <w:lang w:val="zxx" w:eastAsia="zxx" w:bidi="zxx"/>
+        </w:rPr>
+        <w:t>jugadores</w:t>
+      </w:r>
+      <w:r>
+        <w:rPr>
+          <w:rFonts w:eastAsia="Noto Serif CJK SC" w:cs="Lohit Devanagari" w:ascii="Roboto" w:hAnsi="Roboto"/>
+          <w:b w:val="false"/>
+          <w:i w:val="false"/>
+          <w:caps w:val="false"/>
+          <w:smallCaps w:val="false"/>
+          <w:strike w:val="false"/>
+          <w:dstrike w:val="false"/>
+          <w:color w:val="1D2125"/>
+          <w:kern w:val="2"/>
+          <w:sz w:val="24"/>
+          <w:szCs w:val="24"/>
+          <w:u w:val="none"/>
+          <w:effect w:val="none"/>
+          <w:shd w:fill="auto" w:val="clear"/>
+          <w:lang w:val="zxx" w:eastAsia="zxx" w:bidi="zxx"/>
+        </w:rPr>
+        <w:t xml:space="preserve">. Sino, no sería un torneo. El total de </w:t>
+      </w:r>
+      <w:r>
+        <w:rPr>
+          <w:rFonts w:eastAsia="Noto Serif CJK SC" w:cs="Lohit Devanagari" w:ascii="Roboto" w:hAnsi="Roboto"/>
+          <w:b/>
+          <w:bCs/>
+          <w:i w:val="false"/>
+          <w:caps w:val="false"/>
+          <w:smallCaps w:val="false"/>
+          <w:strike w:val="false"/>
+          <w:dstrike w:val="false"/>
+          <w:color w:val="1D2125"/>
+          <w:kern w:val="2"/>
+          <w:sz w:val="24"/>
+          <w:szCs w:val="24"/>
+          <w:u w:val="none"/>
+          <w:effect w:val="none"/>
+          <w:shd w:fill="auto" w:val="clear"/>
+          <w:lang w:val="zxx" w:eastAsia="zxx" w:bidi="zxx"/>
+        </w:rPr>
+        <w:t>jugadores</w:t>
+      </w:r>
+      <w:r>
+        <w:rPr>
+          <w:rFonts w:eastAsia="Noto Serif CJK SC" w:cs="Lohit Devanagari" w:ascii="Roboto" w:hAnsi="Roboto"/>
+          <w:b w:val="false"/>
+          <w:i w:val="false"/>
+          <w:caps w:val="false"/>
+          <w:smallCaps w:val="false"/>
+          <w:strike w:val="false"/>
+          <w:dstrike w:val="false"/>
+          <w:color w:val="1D2125"/>
+          <w:kern w:val="2"/>
+          <w:sz w:val="24"/>
+          <w:szCs w:val="24"/>
+          <w:u w:val="none"/>
+          <w:effect w:val="none"/>
+          <w:shd w:fill="auto" w:val="clear"/>
+          <w:lang w:val="zxx" w:eastAsia="zxx" w:bidi="zxx"/>
+        </w:rPr>
+        <w:t>, debe ser potencia de 2.</w:t>
       </w:r>
     </w:p>
     <w:p>
@@ -4657,7 +5016,89 @@
           <w:shd w:fill="auto" w:val="clear"/>
           <w:lang w:val="zxx" w:eastAsia="zxx" w:bidi="zxx"/>
         </w:rPr>
-        <w:t>El deck de un jugador debe estar formado por cartas que el jugador posea.</w:t>
+        <w:t xml:space="preserve">El deck de un </w:t>
+      </w:r>
+      <w:r>
+        <w:rPr>
+          <w:rFonts w:eastAsia="Noto Serif CJK SC" w:cs="Lohit Devanagari" w:ascii="Roboto" w:hAnsi="Roboto"/>
+          <w:b/>
+          <w:bCs/>
+          <w:i w:val="false"/>
+          <w:caps w:val="false"/>
+          <w:smallCaps w:val="false"/>
+          <w:strike w:val="false"/>
+          <w:dstrike w:val="false"/>
+          <w:color w:val="1D2125"/>
+          <w:kern w:val="2"/>
+          <w:sz w:val="24"/>
+          <w:szCs w:val="24"/>
+          <w:u w:val="none"/>
+          <w:effect w:val="none"/>
+          <w:shd w:fill="auto" w:val="clear"/>
+          <w:lang w:val="zxx" w:eastAsia="zxx" w:bidi="zxx"/>
+        </w:rPr>
+        <w:t>jugador</w:t>
+      </w:r>
+      <w:r>
+        <w:rPr>
+          <w:rFonts w:eastAsia="Noto Serif CJK SC" w:cs="Lohit Devanagari" w:ascii="Roboto" w:hAnsi="Roboto"/>
+          <w:b w:val="false"/>
+          <w:i w:val="false"/>
+          <w:caps w:val="false"/>
+          <w:smallCaps w:val="false"/>
+          <w:strike w:val="false"/>
+          <w:dstrike w:val="false"/>
+          <w:color w:val="1D2125"/>
+          <w:kern w:val="2"/>
+          <w:sz w:val="24"/>
+          <w:szCs w:val="24"/>
+          <w:u w:val="none"/>
+          <w:effect w:val="none"/>
+          <w:shd w:fill="auto" w:val="clear"/>
+          <w:lang w:val="zxx" w:eastAsia="zxx" w:bidi="zxx"/>
+        </w:rPr>
+        <w:t xml:space="preserve"> debe estar formado por cartas que el </w:t>
+      </w:r>
+      <w:r>
+        <w:rPr>
+          <w:rFonts w:eastAsia="Noto Serif CJK SC" w:cs="Lohit Devanagari" w:ascii="Roboto" w:hAnsi="Roboto"/>
+          <w:b/>
+          <w:bCs/>
+          <w:i w:val="false"/>
+          <w:caps w:val="false"/>
+          <w:smallCaps w:val="false"/>
+          <w:strike w:val="false"/>
+          <w:dstrike w:val="false"/>
+          <w:color w:val="1D2125"/>
+          <w:kern w:val="2"/>
+          <w:sz w:val="24"/>
+          <w:szCs w:val="24"/>
+          <w:u w:val="none"/>
+          <w:effect w:val="none"/>
+          <w:shd w:fill="auto" w:val="clear"/>
+          <w:lang w:val="zxx" w:eastAsia="zxx" w:bidi="zxx"/>
+        </w:rPr>
+        <w:t>jugador</w:t>
+      </w:r>
+      <w:r>
+        <w:rPr>
+          <w:rFonts w:eastAsia="Noto Serif CJK SC" w:cs="Lohit Devanagari" w:ascii="Roboto" w:hAnsi="Roboto"/>
+          <w:b w:val="false"/>
+          <w:i w:val="false"/>
+          <w:caps w:val="false"/>
+          <w:smallCaps w:val="false"/>
+          <w:strike w:val="false"/>
+          <w:dstrike w:val="false"/>
+          <w:color w:val="1D2125"/>
+          <w:kern w:val="2"/>
+          <w:sz w:val="24"/>
+          <w:szCs w:val="24"/>
+          <w:u w:val="none"/>
+          <w:effect w:val="none"/>
+          <w:shd w:fill="auto" w:val="clear"/>
+          <w:lang w:val="zxx" w:eastAsia="zxx" w:bidi="zxx"/>
+        </w:rPr>
+        <w:t xml:space="preserve"> posea.</w:t>
       </w:r>
     </w:p>
     <w:p>
@@ -4692,7 +5133,171 @@
           <w:shd w:fill="auto" w:val="clear"/>
           <w:lang w:val="zxx" w:eastAsia="zxx" w:bidi="zxx"/>
         </w:rPr>
-        <w:t>Los jugadores de una partida deben ser jugadores que participan en el torneo.</w:t>
+        <w:t xml:space="preserve">Los </w:t>
+      </w:r>
+      <w:r>
+        <w:rPr>
+          <w:rFonts w:eastAsia="Noto Serif CJK SC" w:cs="Lohit Devanagari" w:ascii="Roboto" w:hAnsi="Roboto"/>
+          <w:b/>
+          <w:bCs/>
+          <w:i w:val="false"/>
+          <w:caps w:val="false"/>
+          <w:smallCaps w:val="false"/>
+          <w:strike w:val="false"/>
+          <w:dstrike w:val="false"/>
+          <w:color w:val="1D2125"/>
+          <w:kern w:val="2"/>
+          <w:sz w:val="24"/>
+          <w:szCs w:val="24"/>
+          <w:u w:val="none"/>
+          <w:effect w:val="none"/>
+          <w:shd w:fill="auto" w:val="clear"/>
+          <w:lang w:val="zxx" w:eastAsia="zxx" w:bidi="zxx"/>
+        </w:rPr>
+        <w:t>jugadores</w:t>
+      </w:r>
+      <w:r>
+        <w:rPr>
+          <w:rFonts w:eastAsia="Noto Serif CJK SC" w:cs="Lohit Devanagari" w:ascii="Roboto" w:hAnsi="Roboto"/>
+          <w:b w:val="false"/>
+          <w:i w:val="false"/>
+          <w:caps w:val="false"/>
+          <w:smallCaps w:val="false"/>
+          <w:strike w:val="false"/>
+          <w:dstrike w:val="false"/>
+          <w:color w:val="1D2125"/>
+          <w:kern w:val="2"/>
+          <w:sz w:val="24"/>
+          <w:szCs w:val="24"/>
+          <w:u w:val="none"/>
+          <w:effect w:val="none"/>
+          <w:shd w:fill="auto" w:val="clear"/>
+          <w:lang w:val="zxx" w:eastAsia="zxx" w:bidi="zxx"/>
+        </w:rPr>
+        <w:t xml:space="preserve"> de una </w:t>
+      </w:r>
+      <w:r>
+        <w:rPr>
+          <w:rFonts w:eastAsia="Noto Serif CJK SC" w:cs="Lohit Devanagari" w:ascii="Roboto" w:hAnsi="Roboto"/>
+          <w:b/>
+          <w:bCs/>
+          <w:i w:val="false"/>
+          <w:caps w:val="false"/>
+          <w:smallCaps w:val="false"/>
+          <w:strike w:val="false"/>
+          <w:dstrike w:val="false"/>
+          <w:color w:val="1D2125"/>
+          <w:kern w:val="2"/>
+          <w:sz w:val="24"/>
+          <w:szCs w:val="24"/>
+          <w:u w:val="none"/>
+          <w:effect w:val="none"/>
+          <w:shd w:fill="auto" w:val="clear"/>
+          <w:lang w:val="zxx" w:eastAsia="zxx" w:bidi="zxx"/>
+        </w:rPr>
+        <w:t>partida</w:t>
+      </w:r>
+      <w:r>
+        <w:rPr>
+          <w:rFonts w:eastAsia="Noto Serif CJK SC" w:cs="Lohit Devanagari" w:ascii="Roboto" w:hAnsi="Roboto"/>
+          <w:b w:val="false"/>
+          <w:i w:val="false"/>
+          <w:caps w:val="false"/>
+          <w:smallCaps w:val="false"/>
+          <w:strike w:val="false"/>
+          <w:dstrike w:val="false"/>
+          <w:color w:val="1D2125"/>
+          <w:kern w:val="2"/>
+          <w:sz w:val="24"/>
+          <w:szCs w:val="24"/>
+          <w:u w:val="none"/>
+          <w:effect w:val="none"/>
+          <w:shd w:fill="auto" w:val="clear"/>
+          <w:lang w:val="zxx" w:eastAsia="zxx" w:bidi="zxx"/>
+        </w:rPr>
+        <w:t xml:space="preserve"> deben ser </w:t>
+      </w:r>
+      <w:r>
+        <w:rPr>
+          <w:rFonts w:eastAsia="Noto Serif CJK SC" w:cs="Lohit Devanagari" w:ascii="Roboto" w:hAnsi="Roboto"/>
+          <w:b/>
+          <w:bCs/>
+          <w:i w:val="false"/>
+          <w:caps w:val="false"/>
+          <w:smallCaps w:val="false"/>
+          <w:strike w:val="false"/>
+          <w:dstrike w:val="false"/>
+          <w:color w:val="1D2125"/>
+          <w:kern w:val="2"/>
+          <w:sz w:val="24"/>
+          <w:szCs w:val="24"/>
+          <w:u w:val="none"/>
+          <w:effect w:val="none"/>
+          <w:shd w:fill="auto" w:val="clear"/>
+          <w:lang w:val="zxx" w:eastAsia="zxx" w:bidi="zxx"/>
+        </w:rPr>
+        <w:t>jugadores</w:t>
+      </w:r>
+      <w:r>
+        <w:rPr>
+          <w:rFonts w:eastAsia="Noto Serif CJK SC" w:cs="Lohit Devanagari" w:ascii="Roboto" w:hAnsi="Roboto"/>
+          <w:b w:val="false"/>
+          <w:i w:val="false"/>
+          <w:caps w:val="false"/>
+          <w:smallCaps w:val="false"/>
+          <w:strike w:val="false"/>
+          <w:dstrike w:val="false"/>
+          <w:color w:val="1D2125"/>
+          <w:kern w:val="2"/>
+          <w:sz w:val="24"/>
+          <w:szCs w:val="24"/>
+          <w:u w:val="none"/>
+          <w:effect w:val="none"/>
+          <w:shd w:fill="auto" w:val="clear"/>
+          <w:lang w:val="zxx" w:eastAsia="zxx" w:bidi="zxx"/>
+        </w:rPr>
+        <w:t xml:space="preserve"> que participan en el </w:t>
+      </w:r>
+      <w:r>
+        <w:rPr>
+          <w:rFonts w:eastAsia="Noto Serif CJK SC" w:cs="Lohit Devanagari" w:ascii="Roboto" w:hAnsi="Roboto"/>
+          <w:b/>
+          <w:bCs/>
+          <w:i w:val="false"/>
+          <w:caps w:val="false"/>
+          <w:smallCaps w:val="false"/>
+          <w:strike w:val="false"/>
+          <w:dstrike w:val="false"/>
+          <w:color w:val="1D2125"/>
+          <w:kern w:val="2"/>
+          <w:sz w:val="24"/>
+          <w:szCs w:val="24"/>
+          <w:u w:val="none"/>
+          <w:effect w:val="none"/>
+          <w:shd w:fill="auto" w:val="clear"/>
+          <w:lang w:val="zxx" w:eastAsia="zxx" w:bidi="zxx"/>
+        </w:rPr>
+        <w:t>torneo</w:t>
+      </w:r>
+      <w:r>
+        <w:rPr>
+          <w:rFonts w:eastAsia="Noto Serif CJK SC" w:cs="Lohit Devanagari" w:ascii="Roboto" w:hAnsi="Roboto"/>
+          <w:b w:val="false"/>
+          <w:i w:val="false"/>
+          <w:caps w:val="false"/>
+          <w:smallCaps w:val="false"/>
+          <w:strike w:val="false"/>
+          <w:dstrike w:val="false"/>
+          <w:color w:val="1D2125"/>
+          <w:kern w:val="2"/>
+          <w:sz w:val="24"/>
+          <w:szCs w:val="24"/>
+          <w:u w:val="none"/>
+          <w:effect w:val="none"/>
+          <w:shd w:fill="auto" w:val="clear"/>
+          <w:lang w:val="zxx" w:eastAsia="zxx" w:bidi="zxx"/>
+        </w:rPr>
+        <w:t>.</w:t>
       </w:r>
     </w:p>
     <w:p>
@@ -4727,7 +5332,171 @@
           <w:shd w:fill="auto" w:val="clear"/>
           <w:lang w:val="zxx" w:eastAsia="zxx" w:bidi="zxx"/>
         </w:rPr>
-        <w:t>Los decks usados por un jugador en una partida deben ser decks que ellos posean.</w:t>
+        <w:t xml:space="preserve">Los </w:t>
+      </w:r>
+      <w:r>
+        <w:rPr>
+          <w:rFonts w:eastAsia="Noto Serif CJK SC" w:cs="Lohit Devanagari" w:ascii="Roboto" w:hAnsi="Roboto"/>
+          <w:b/>
+          <w:bCs/>
+          <w:i w:val="false"/>
+          <w:caps w:val="false"/>
+          <w:smallCaps w:val="false"/>
+          <w:strike w:val="false"/>
+          <w:dstrike w:val="false"/>
+          <w:color w:val="1D2125"/>
+          <w:kern w:val="2"/>
+          <w:sz w:val="24"/>
+          <w:szCs w:val="24"/>
+          <w:u w:val="none"/>
+          <w:effect w:val="none"/>
+          <w:shd w:fill="auto" w:val="clear"/>
+          <w:lang w:val="zxx" w:eastAsia="zxx" w:bidi="zxx"/>
+        </w:rPr>
+        <w:t>decks</w:t>
+      </w:r>
+      <w:r>
+        <w:rPr>
+          <w:rFonts w:eastAsia="Noto Serif CJK SC" w:cs="Lohit Devanagari" w:ascii="Roboto" w:hAnsi="Roboto"/>
+          <w:b w:val="false"/>
+          <w:i w:val="false"/>
+          <w:caps w:val="false"/>
+          <w:smallCaps w:val="false"/>
+          <w:strike w:val="false"/>
+          <w:dstrike w:val="false"/>
+          <w:color w:val="1D2125"/>
+          <w:kern w:val="2"/>
+          <w:sz w:val="24"/>
+          <w:szCs w:val="24"/>
+          <w:u w:val="none"/>
+          <w:effect w:val="none"/>
+          <w:shd w:fill="auto" w:val="clear"/>
+          <w:lang w:val="zxx" w:eastAsia="zxx" w:bidi="zxx"/>
+        </w:rPr>
+        <w:t xml:space="preserve"> usados por un </w:t>
+      </w:r>
+      <w:r>
+        <w:rPr>
+          <w:rFonts w:eastAsia="Noto Serif CJK SC" w:cs="Lohit Devanagari" w:ascii="Roboto" w:hAnsi="Roboto"/>
+          <w:b/>
+          <w:bCs/>
+          <w:i w:val="false"/>
+          <w:caps w:val="false"/>
+          <w:smallCaps w:val="false"/>
+          <w:strike w:val="false"/>
+          <w:dstrike w:val="false"/>
+          <w:color w:val="1D2125"/>
+          <w:kern w:val="2"/>
+          <w:sz w:val="24"/>
+          <w:szCs w:val="24"/>
+          <w:u w:val="none"/>
+          <w:effect w:val="none"/>
+          <w:shd w:fill="auto" w:val="clear"/>
+          <w:lang w:val="zxx" w:eastAsia="zxx" w:bidi="zxx"/>
+        </w:rPr>
+        <w:t>jugador</w:t>
+      </w:r>
+      <w:r>
+        <w:rPr>
+          <w:rFonts w:eastAsia="Noto Serif CJK SC" w:cs="Lohit Devanagari" w:ascii="Roboto" w:hAnsi="Roboto"/>
+          <w:b w:val="false"/>
+          <w:i w:val="false"/>
+          <w:caps w:val="false"/>
+          <w:smallCaps w:val="false"/>
+          <w:strike w:val="false"/>
+          <w:dstrike w:val="false"/>
+          <w:color w:val="1D2125"/>
+          <w:kern w:val="2"/>
+          <w:sz w:val="24"/>
+          <w:szCs w:val="24"/>
+          <w:u w:val="none"/>
+          <w:effect w:val="none"/>
+          <w:shd w:fill="auto" w:val="clear"/>
+          <w:lang w:val="zxx" w:eastAsia="zxx" w:bidi="zxx"/>
+        </w:rPr>
+        <w:t xml:space="preserve"> en una </w:t>
+      </w:r>
+      <w:r>
+        <w:rPr>
+          <w:rFonts w:eastAsia="Noto Serif CJK SC" w:cs="Lohit Devanagari" w:ascii="Roboto" w:hAnsi="Roboto"/>
+          <w:b/>
+          <w:bCs/>
+          <w:i w:val="false"/>
+          <w:caps w:val="false"/>
+          <w:smallCaps w:val="false"/>
+          <w:strike w:val="false"/>
+          <w:dstrike w:val="false"/>
+          <w:color w:val="1D2125"/>
+          <w:kern w:val="2"/>
+          <w:sz w:val="24"/>
+          <w:szCs w:val="24"/>
+          <w:u w:val="none"/>
+          <w:effect w:val="none"/>
+          <w:shd w:fill="auto" w:val="clear"/>
+          <w:lang w:val="zxx" w:eastAsia="zxx" w:bidi="zxx"/>
+        </w:rPr>
+        <w:t>partida</w:t>
+      </w:r>
+      <w:r>
+        <w:rPr>
+          <w:rFonts w:eastAsia="Noto Serif CJK SC" w:cs="Lohit Devanagari" w:ascii="Roboto" w:hAnsi="Roboto"/>
+          <w:b w:val="false"/>
+          <w:i w:val="false"/>
+          <w:caps w:val="false"/>
+          <w:smallCaps w:val="false"/>
+          <w:strike w:val="false"/>
+          <w:dstrike w:val="false"/>
+          <w:color w:val="1D2125"/>
+          <w:kern w:val="2"/>
+          <w:sz w:val="24"/>
+          <w:szCs w:val="24"/>
+          <w:u w:val="none"/>
+          <w:effect w:val="none"/>
+          <w:shd w:fill="auto" w:val="clear"/>
+          <w:lang w:val="zxx" w:eastAsia="zxx" w:bidi="zxx"/>
+        </w:rPr>
+        <w:t xml:space="preserve"> deben ser </w:t>
+      </w:r>
+      <w:r>
+        <w:rPr>
+          <w:rFonts w:eastAsia="Noto Serif CJK SC" w:cs="Lohit Devanagari" w:ascii="Roboto" w:hAnsi="Roboto"/>
+          <w:b/>
+          <w:bCs/>
+          <w:i w:val="false"/>
+          <w:caps w:val="false"/>
+          <w:smallCaps w:val="false"/>
+          <w:strike w:val="false"/>
+          <w:dstrike w:val="false"/>
+          <w:color w:val="1D2125"/>
+          <w:kern w:val="2"/>
+          <w:sz w:val="24"/>
+          <w:szCs w:val="24"/>
+          <w:u w:val="none"/>
+          <w:effect w:val="none"/>
+          <w:shd w:fill="auto" w:val="clear"/>
+          <w:lang w:val="zxx" w:eastAsia="zxx" w:bidi="zxx"/>
+        </w:rPr>
+        <w:t>decks</w:t>
+      </w:r>
+      <w:r>
+        <w:rPr>
+          <w:rFonts w:eastAsia="Noto Serif CJK SC" w:cs="Lohit Devanagari" w:ascii="Roboto" w:hAnsi="Roboto"/>
+          <w:b w:val="false"/>
+          <w:i w:val="false"/>
+          <w:caps w:val="false"/>
+          <w:smallCaps w:val="false"/>
+          <w:strike w:val="false"/>
+          <w:dstrike w:val="false"/>
+          <w:color w:val="1D2125"/>
+          <w:kern w:val="2"/>
+          <w:sz w:val="24"/>
+          <w:szCs w:val="24"/>
+          <w:u w:val="none"/>
+          <w:effect w:val="none"/>
+          <w:shd w:fill="auto" w:val="clear"/>
+          <w:lang w:val="zxx" w:eastAsia="zxx" w:bidi="zxx"/>
+        </w:rPr>
+        <w:t xml:space="preserve"> que ellos posean.</w:t>
       </w:r>
     </w:p>
     <w:p>
@@ -4762,7 +5531,171 @@
           <w:shd w:fill="auto" w:val="clear"/>
           <w:lang w:val="zxx" w:eastAsia="zxx" w:bidi="zxx"/>
         </w:rPr>
-        <w:t>El ganador de una partida debe ser un jugador duelista que forma parte de esa partida.</w:t>
+        <w:t xml:space="preserve">El </w:t>
+      </w:r>
+      <w:r>
+        <w:rPr>
+          <w:rFonts w:eastAsia="Noto Serif CJK SC" w:cs="Lohit Devanagari" w:ascii="Roboto" w:hAnsi="Roboto"/>
+          <w:b/>
+          <w:bCs/>
+          <w:i w:val="false"/>
+          <w:caps w:val="false"/>
+          <w:smallCaps w:val="false"/>
+          <w:strike w:val="false"/>
+          <w:dstrike w:val="false"/>
+          <w:color w:val="1D2125"/>
+          <w:kern w:val="2"/>
+          <w:sz w:val="24"/>
+          <w:szCs w:val="24"/>
+          <w:u w:val="none"/>
+          <w:effect w:val="none"/>
+          <w:shd w:fill="auto" w:val="clear"/>
+          <w:lang w:val="zxx" w:eastAsia="zxx" w:bidi="zxx"/>
+        </w:rPr>
+        <w:t>ganador</w:t>
+      </w:r>
+      <w:r>
+        <w:rPr>
+          <w:rFonts w:eastAsia="Noto Serif CJK SC" w:cs="Lohit Devanagari" w:ascii="Roboto" w:hAnsi="Roboto"/>
+          <w:b w:val="false"/>
+          <w:i w:val="false"/>
+          <w:caps w:val="false"/>
+          <w:smallCaps w:val="false"/>
+          <w:strike w:val="false"/>
+          <w:dstrike w:val="false"/>
+          <w:color w:val="1D2125"/>
+          <w:kern w:val="2"/>
+          <w:sz w:val="24"/>
+          <w:szCs w:val="24"/>
+          <w:u w:val="none"/>
+          <w:effect w:val="none"/>
+          <w:shd w:fill="auto" w:val="clear"/>
+          <w:lang w:val="zxx" w:eastAsia="zxx" w:bidi="zxx"/>
+        </w:rPr>
+        <w:t xml:space="preserve"> de una </w:t>
+      </w:r>
+      <w:r>
+        <w:rPr>
+          <w:rFonts w:eastAsia="Noto Serif CJK SC" w:cs="Lohit Devanagari" w:ascii="Roboto" w:hAnsi="Roboto"/>
+          <w:b/>
+          <w:bCs/>
+          <w:i w:val="false"/>
+          <w:caps w:val="false"/>
+          <w:smallCaps w:val="false"/>
+          <w:strike w:val="false"/>
+          <w:dstrike w:val="false"/>
+          <w:color w:val="1D2125"/>
+          <w:kern w:val="2"/>
+          <w:sz w:val="24"/>
+          <w:szCs w:val="24"/>
+          <w:u w:val="none"/>
+          <w:effect w:val="none"/>
+          <w:shd w:fill="auto" w:val="clear"/>
+          <w:lang w:val="zxx" w:eastAsia="zxx" w:bidi="zxx"/>
+        </w:rPr>
+        <w:t>partida</w:t>
+      </w:r>
+      <w:r>
+        <w:rPr>
+          <w:rFonts w:eastAsia="Noto Serif CJK SC" w:cs="Lohit Devanagari" w:ascii="Roboto" w:hAnsi="Roboto"/>
+          <w:b w:val="false"/>
+          <w:i w:val="false"/>
+          <w:caps w:val="false"/>
+          <w:smallCaps w:val="false"/>
+          <w:strike w:val="false"/>
+          <w:dstrike w:val="false"/>
+          <w:color w:val="1D2125"/>
+          <w:kern w:val="2"/>
+          <w:sz w:val="24"/>
+          <w:szCs w:val="24"/>
+          <w:u w:val="none"/>
+          <w:effect w:val="none"/>
+          <w:shd w:fill="auto" w:val="clear"/>
+          <w:lang w:val="zxx" w:eastAsia="zxx" w:bidi="zxx"/>
+        </w:rPr>
+        <w:t xml:space="preserve"> debe ser un </w:t>
+      </w:r>
+      <w:r>
+        <w:rPr>
+          <w:rFonts w:eastAsia="Noto Serif CJK SC" w:cs="Lohit Devanagari" w:ascii="Roboto" w:hAnsi="Roboto"/>
+          <w:b/>
+          <w:bCs/>
+          <w:i w:val="false"/>
+          <w:caps w:val="false"/>
+          <w:smallCaps w:val="false"/>
+          <w:strike w:val="false"/>
+          <w:dstrike w:val="false"/>
+          <w:color w:val="1D2125"/>
+          <w:kern w:val="2"/>
+          <w:sz w:val="24"/>
+          <w:szCs w:val="24"/>
+          <w:u w:val="none"/>
+          <w:effect w:val="none"/>
+          <w:shd w:fill="auto" w:val="clear"/>
+          <w:lang w:val="zxx" w:eastAsia="zxx" w:bidi="zxx"/>
+        </w:rPr>
+        <w:t>jugador</w:t>
+      </w:r>
+      <w:r>
+        <w:rPr>
+          <w:rFonts w:eastAsia="Noto Serif CJK SC" w:cs="Lohit Devanagari" w:ascii="Roboto" w:hAnsi="Roboto"/>
+          <w:b w:val="false"/>
+          <w:i w:val="false"/>
+          <w:caps w:val="false"/>
+          <w:smallCaps w:val="false"/>
+          <w:strike w:val="false"/>
+          <w:dstrike w:val="false"/>
+          <w:color w:val="1D2125"/>
+          <w:kern w:val="2"/>
+          <w:sz w:val="24"/>
+          <w:szCs w:val="24"/>
+          <w:u w:val="none"/>
+          <w:effect w:val="none"/>
+          <w:shd w:fill="auto" w:val="clear"/>
+          <w:lang w:val="zxx" w:eastAsia="zxx" w:bidi="zxx"/>
+        </w:rPr>
+        <w:t xml:space="preserve"> duelista que forma parte de esa </w:t>
+      </w:r>
+      <w:r>
+        <w:rPr>
+          <w:rFonts w:eastAsia="Noto Serif CJK SC" w:cs="Lohit Devanagari" w:ascii="Roboto" w:hAnsi="Roboto"/>
+          <w:b/>
+          <w:bCs/>
+          <w:i w:val="false"/>
+          <w:caps w:val="false"/>
+          <w:smallCaps w:val="false"/>
+          <w:strike w:val="false"/>
+          <w:dstrike w:val="false"/>
+          <w:color w:val="1D2125"/>
+          <w:kern w:val="2"/>
+          <w:sz w:val="24"/>
+          <w:szCs w:val="24"/>
+          <w:u w:val="none"/>
+          <w:effect w:val="none"/>
+          <w:shd w:fill="auto" w:val="clear"/>
+          <w:lang w:val="zxx" w:eastAsia="zxx" w:bidi="zxx"/>
+        </w:rPr>
+        <w:t>partida</w:t>
+      </w:r>
+      <w:r>
+        <w:rPr>
+          <w:rFonts w:eastAsia="Noto Serif CJK SC" w:cs="Lohit Devanagari" w:ascii="Roboto" w:hAnsi="Roboto"/>
+          <w:b w:val="false"/>
+          <w:i w:val="false"/>
+          <w:caps w:val="false"/>
+          <w:smallCaps w:val="false"/>
+          <w:strike w:val="false"/>
+          <w:dstrike w:val="false"/>
+          <w:color w:val="1D2125"/>
+          <w:kern w:val="2"/>
+          <w:sz w:val="24"/>
+          <w:szCs w:val="24"/>
+          <w:u w:val="none"/>
+          <w:effect w:val="none"/>
+          <w:shd w:fill="auto" w:val="clear"/>
+          <w:lang w:val="zxx" w:eastAsia="zxx" w:bidi="zxx"/>
+        </w:rPr>
+        <w:t>.</w:t>
       </w:r>
     </w:p>
     <w:p>
@@ -4797,7 +5730,171 @@
           <w:shd w:fill="auto" w:val="clear"/>
           <w:lang w:val="zxx" w:eastAsia="zxx" w:bidi="zxx"/>
         </w:rPr>
-        <w:t>El ganador de un torneo es único para un torneo dado y debe haber participado en ese torneo.</w:t>
+        <w:t xml:space="preserve">El </w:t>
+      </w:r>
+      <w:r>
+        <w:rPr>
+          <w:rFonts w:eastAsia="Noto Serif CJK SC" w:cs="Lohit Devanagari" w:ascii="Roboto" w:hAnsi="Roboto"/>
+          <w:b/>
+          <w:bCs/>
+          <w:i w:val="false"/>
+          <w:caps w:val="false"/>
+          <w:smallCaps w:val="false"/>
+          <w:strike w:val="false"/>
+          <w:dstrike w:val="false"/>
+          <w:color w:val="1D2125"/>
+          <w:kern w:val="2"/>
+          <w:sz w:val="24"/>
+          <w:szCs w:val="24"/>
+          <w:u w:val="none"/>
+          <w:effect w:val="none"/>
+          <w:shd w:fill="auto" w:val="clear"/>
+          <w:lang w:val="zxx" w:eastAsia="zxx" w:bidi="zxx"/>
+        </w:rPr>
+        <w:t>ganador</w:t>
+      </w:r>
+      <w:r>
+        <w:rPr>
+          <w:rFonts w:eastAsia="Noto Serif CJK SC" w:cs="Lohit Devanagari" w:ascii="Roboto" w:hAnsi="Roboto"/>
+          <w:b w:val="false"/>
+          <w:i w:val="false"/>
+          <w:caps w:val="false"/>
+          <w:smallCaps w:val="false"/>
+          <w:strike w:val="false"/>
+          <w:dstrike w:val="false"/>
+          <w:color w:val="1D2125"/>
+          <w:kern w:val="2"/>
+          <w:sz w:val="24"/>
+          <w:szCs w:val="24"/>
+          <w:u w:val="none"/>
+          <w:effect w:val="none"/>
+          <w:shd w:fill="auto" w:val="clear"/>
+          <w:lang w:val="zxx" w:eastAsia="zxx" w:bidi="zxx"/>
+        </w:rPr>
+        <w:t xml:space="preserve"> de un </w:t>
+      </w:r>
+      <w:r>
+        <w:rPr>
+          <w:rFonts w:eastAsia="Noto Serif CJK SC" w:cs="Lohit Devanagari" w:ascii="Roboto" w:hAnsi="Roboto"/>
+          <w:b/>
+          <w:bCs/>
+          <w:i w:val="false"/>
+          <w:caps w:val="false"/>
+          <w:smallCaps w:val="false"/>
+          <w:strike w:val="false"/>
+          <w:dstrike w:val="false"/>
+          <w:color w:val="1D2125"/>
+          <w:kern w:val="2"/>
+          <w:sz w:val="24"/>
+          <w:szCs w:val="24"/>
+          <w:u w:val="none"/>
+          <w:effect w:val="none"/>
+          <w:shd w:fill="auto" w:val="clear"/>
+          <w:lang w:val="zxx" w:eastAsia="zxx" w:bidi="zxx"/>
+        </w:rPr>
+        <w:t>torneo</w:t>
+      </w:r>
+      <w:r>
+        <w:rPr>
+          <w:rFonts w:eastAsia="Noto Serif CJK SC" w:cs="Lohit Devanagari" w:ascii="Roboto" w:hAnsi="Roboto"/>
+          <w:b w:val="false"/>
+          <w:i w:val="false"/>
+          <w:caps w:val="false"/>
+          <w:smallCaps w:val="false"/>
+          <w:strike w:val="false"/>
+          <w:dstrike w:val="false"/>
+          <w:color w:val="1D2125"/>
+          <w:kern w:val="2"/>
+          <w:sz w:val="24"/>
+          <w:szCs w:val="24"/>
+          <w:u w:val="none"/>
+          <w:effect w:val="none"/>
+          <w:shd w:fill="auto" w:val="clear"/>
+          <w:lang w:val="zxx" w:eastAsia="zxx" w:bidi="zxx"/>
+        </w:rPr>
+        <w:t xml:space="preserve"> es único para un </w:t>
+      </w:r>
+      <w:r>
+        <w:rPr>
+          <w:rFonts w:eastAsia="Noto Serif CJK SC" w:cs="Lohit Devanagari" w:ascii="Roboto" w:hAnsi="Roboto"/>
+          <w:b/>
+          <w:bCs/>
+          <w:i w:val="false"/>
+          <w:caps w:val="false"/>
+          <w:smallCaps w:val="false"/>
+          <w:strike w:val="false"/>
+          <w:dstrike w:val="false"/>
+          <w:color w:val="1D2125"/>
+          <w:kern w:val="2"/>
+          <w:sz w:val="24"/>
+          <w:szCs w:val="24"/>
+          <w:u w:val="none"/>
+          <w:effect w:val="none"/>
+          <w:shd w:fill="auto" w:val="clear"/>
+          <w:lang w:val="zxx" w:eastAsia="zxx" w:bidi="zxx"/>
+        </w:rPr>
+        <w:t>torneo</w:t>
+      </w:r>
+      <w:r>
+        <w:rPr>
+          <w:rFonts w:eastAsia="Noto Serif CJK SC" w:cs="Lohit Devanagari" w:ascii="Roboto" w:hAnsi="Roboto"/>
+          <w:b w:val="false"/>
+          <w:i w:val="false"/>
+          <w:caps w:val="false"/>
+          <w:smallCaps w:val="false"/>
+          <w:strike w:val="false"/>
+          <w:dstrike w:val="false"/>
+          <w:color w:val="1D2125"/>
+          <w:kern w:val="2"/>
+          <w:sz w:val="24"/>
+          <w:szCs w:val="24"/>
+          <w:u w:val="none"/>
+          <w:effect w:val="none"/>
+          <w:shd w:fill="auto" w:val="clear"/>
+          <w:lang w:val="zxx" w:eastAsia="zxx" w:bidi="zxx"/>
+        </w:rPr>
+        <w:t xml:space="preserve"> dado y debe haber participado en ese </w:t>
+      </w:r>
+      <w:r>
+        <w:rPr>
+          <w:rFonts w:eastAsia="Noto Serif CJK SC" w:cs="Lohit Devanagari" w:ascii="Roboto" w:hAnsi="Roboto"/>
+          <w:b/>
+          <w:bCs/>
+          <w:i w:val="false"/>
+          <w:caps w:val="false"/>
+          <w:smallCaps w:val="false"/>
+          <w:strike w:val="false"/>
+          <w:dstrike w:val="false"/>
+          <w:color w:val="1D2125"/>
+          <w:kern w:val="2"/>
+          <w:sz w:val="24"/>
+          <w:szCs w:val="24"/>
+          <w:u w:val="none"/>
+          <w:effect w:val="none"/>
+          <w:shd w:fill="auto" w:val="clear"/>
+          <w:lang w:val="zxx" w:eastAsia="zxx" w:bidi="zxx"/>
+        </w:rPr>
+        <w:t>torneo</w:t>
+      </w:r>
+      <w:r>
+        <w:rPr>
+          <w:rFonts w:eastAsia="Noto Serif CJK SC" w:cs="Lohit Devanagari" w:ascii="Roboto" w:hAnsi="Roboto"/>
+          <w:b w:val="false"/>
+          <w:i w:val="false"/>
+          <w:caps w:val="false"/>
+          <w:smallCaps w:val="false"/>
+          <w:strike w:val="false"/>
+          <w:dstrike w:val="false"/>
+          <w:color w:val="1D2125"/>
+          <w:kern w:val="2"/>
+          <w:sz w:val="24"/>
+          <w:szCs w:val="24"/>
+          <w:u w:val="none"/>
+          <w:effect w:val="none"/>
+          <w:shd w:fill="auto" w:val="clear"/>
+          <w:lang w:val="zxx" w:eastAsia="zxx" w:bidi="zxx"/>
+        </w:rPr>
+        <w:t>.</w:t>
       </w:r>
     </w:p>
     <w:p>
@@ -4852,26 +5949,18 @@
         </w:rPr>
         <w:t>A l'UML no s'usen les paraules PK, UK o FK pròpies dels ER. Per exemple, fins que no passem a ER no decidirem quins atributs seran la PK i quins la UK, si n'hi ha. Canvieu PRIMARY KEY per "Atributs que identifiquen els elements de la classe".</w:t>
       </w:r>
-      <w:r>
-        <w:rPr>
-          <w:rFonts w:ascii="Roboto" w:hAnsi="Roboto"/>
-          <w:b w:val="false"/>
-          <w:i w:val="false"/>
-          <w:caps w:val="false"/>
-          <w:smallCaps w:val="false"/>
-          <w:strike w:val="false"/>
-          <w:dstrike w:val="false"/>
-          <w:color w:val="C9211E"/>
-          <w:sz w:val="24"/>
-          <w:szCs w:val="24"/>
-          <w:u w:val="none"/>
-          <w:effect w:val="none"/>
-          <w:shd w:fill="FFFF00" w:val="clear"/>
-          <w:lang w:val="zxx" w:eastAsia="zxx" w:bidi="zxx"/>
-        </w:rPr>
-        <w:br/>
-        <w:br/>
-      </w:r>
+    </w:p>
+    <w:p>
+      <w:pPr>
+        <w:pStyle w:val="TextBody"/>
+        <w:bidi w:val="0"/>
+        <w:spacing w:lineRule="auto" w:line="331" w:before="0" w:after="200"/>
+        <w:jc w:val="start"/>
+        <w:rPr>
+          <w:highlight w:val="none"/>
+          <w:shd w:fill="auto" w:val="clear"/>
+        </w:rPr>
+      </w:pPr>
       <w:r>
         <w:rPr>
           <w:rFonts w:ascii="apple-system;BlinkMacSystemFont;Segoe UI;Roboto;Helvetica Neue;Arial;Noto Sans;Liberation Sans;sans-serif;Apple Color Emoji;Segoe UI Emoji;Segoe UI Symbol;Noto Color Emoji" w:hAnsi="apple-system;BlinkMacSystemFont;Segoe UI;Roboto;Helvetica Neue;Arial;Noto Sans;Liberation Sans;sans-serif;Apple Color Emoji;Segoe UI Emoji;Segoe UI Symbol;Noto Color Emoji"/>
@@ -4892,26 +5981,18 @@
         </w:rPr>
         <w:t>Hi ha associacions que no tenen multiplicitats en els dos extrems. Per exemple entre Tienda-Carta, entre Tienda-Jugador, entre Carta-Jugador.</w:t>
       </w:r>
-      <w:r>
-        <w:rPr>
-          <w:rFonts w:ascii="Roboto" w:hAnsi="Roboto"/>
-          <w:b w:val="false"/>
-          <w:i w:val="false"/>
-          <w:caps w:val="false"/>
-          <w:smallCaps w:val="false"/>
-          <w:strike w:val="false"/>
-          <w:dstrike w:val="false"/>
-          <w:color w:val="C9211E"/>
-          <w:sz w:val="24"/>
-          <w:szCs w:val="24"/>
-          <w:u w:val="none"/>
-          <w:effect w:val="none"/>
-          <w:shd w:fill="FFFF00" w:val="clear"/>
-          <w:lang w:val="zxx" w:eastAsia="zxx" w:bidi="zxx"/>
-        </w:rPr>
-        <w:br/>
-        <w:br/>
-      </w:r>
+    </w:p>
+    <w:p>
+      <w:pPr>
+        <w:pStyle w:val="TextBody"/>
+        <w:bidi w:val="0"/>
+        <w:spacing w:lineRule="auto" w:line="331" w:before="0" w:after="200"/>
+        <w:jc w:val="start"/>
+        <w:rPr>
+          <w:highlight w:val="none"/>
+          <w:shd w:fill="auto" w:val="clear"/>
+        </w:rPr>
+      </w:pPr>
       <w:r>
         <w:rPr>
           <w:rFonts w:ascii="apple-system;BlinkMacSystemFont;Segoe UI;Roboto;Helvetica Neue;Arial;Noto Sans;Liberation Sans;sans-serif;Apple Color Emoji;Segoe UI Emoji;Segoe UI Symbol;Noto Color Emoji" w:hAnsi="apple-system;BlinkMacSystemFont;Segoe UI;Roboto;Helvetica Neue;Arial;Noto Sans;Liberation Sans;sans-serif;Apple Color Emoji;Segoe UI Emoji;Segoe UI Symbol;Noto Color Emoji"/>
@@ -4930,27 +6011,7 @@
           <w:shd w:fill="FFFF00" w:val="clear"/>
           <w:lang w:val="zxx" w:eastAsia="zxx" w:bidi="zxx"/>
         </w:rPr>
-        <w:t>La descripció del problema podria millorar. No explica que una tenda està situada en una única ciutat, o que les províncies s'identifiquen pel seu nom. O que els jugadors poden tenir vàries còpies de la mateixa carta. O que un torneig hi ha un mínim de 2 jugadors.</w:t>
-      </w:r>
-      <w:r>
-        <w:rPr>
-          <w:rFonts w:ascii="Roboto" w:hAnsi="Roboto"/>
-          <w:b w:val="false"/>
-          <w:i w:val="false"/>
-          <w:caps w:val="false"/>
-          <w:smallCaps w:val="false"/>
-          <w:strike w:val="false"/>
-          <w:dstrike w:val="false"/>
-          <w:color w:val="C9211E"/>
-          <w:sz w:val="24"/>
-          <w:szCs w:val="24"/>
-          <w:u w:val="none"/>
-          <w:effect w:val="none"/>
-          <w:shd w:fill="auto" w:val="clear"/>
-          <w:lang w:val="zxx" w:eastAsia="zxx" w:bidi="zxx"/>
-        </w:rPr>
-        <w:br/>
-        <w:br/>
+        <w:t>La descripció del problema podria millorar. No explica que una tenda està situada en una única ciutat, o que les províncies s'identifiquen pel seu nom. O que els jugadors poden tenir vàries còpies de la mateixa carta. O que un torneig hi ha un mí</w:t>
       </w:r>
       <w:r>
         <w:rPr>
@@ -4967,31 +6028,23 @@
           <w:szCs w:val="24"/>
           <w:u w:val="none"/>
           <w:effect w:val="none"/>
-          <w:shd w:fill="auto" w:val="clear"/>
-          <w:lang w:val="zxx" w:eastAsia="zxx" w:bidi="zxx"/>
-        </w:rPr>
-        <w:t>L'UML té alguns error doncs no modela bé el problema:</w:t>
-      </w:r>
-      <w:r>
-        <w:rPr>
-          <w:rFonts w:ascii="Roboto" w:hAnsi="Roboto"/>
-          <w:b w:val="false"/>
-          <w:i w:val="false"/>
-          <w:caps w:val="false"/>
-          <w:smallCaps w:val="false"/>
-          <w:strike w:val="false"/>
-          <w:dstrike w:val="false"/>
-          <w:color w:val="C9211E"/>
-          <w:sz w:val="24"/>
-          <w:szCs w:val="24"/>
-          <w:u w:val="none"/>
-          <w:effect w:val="none"/>
-          <w:shd w:fill="auto" w:val="clear"/>
-          <w:lang w:val="zxx" w:eastAsia="zxx" w:bidi="zxx"/>
-        </w:rPr>
-        <w:br/>
-        <w:br/>
-      </w:r>
+          <w:shd w:fill="FFFF00" w:val="clear"/>
+          <w:lang w:val="zxx" w:eastAsia="zxx" w:bidi="zxx"/>
+        </w:rPr>
+        <w:t>nim de 2 jugadors.</w:t>
+      </w:r>
+    </w:p>
+    <w:p>
+      <w:pPr>
+        <w:pStyle w:val="TextBody"/>
+        <w:bidi w:val="0"/>
+        <w:spacing w:lineRule="auto" w:line="331" w:before="0" w:after="200"/>
+        <w:jc w:val="start"/>
+        <w:rPr>
+          <w:highlight w:val="none"/>
+          <w:shd w:fill="FFFF00" w:val="clear"/>
+        </w:rPr>
+      </w:pPr>
       <w:r>
         <w:rPr>
           <w:rFonts w:ascii="apple-system;BlinkMacSystemFont;Segoe UI;Roboto;Helvetica Neue;Arial;Noto Sans;Liberation Sans;sans-serif;Apple Color Emoji;Segoe UI Emoji;Segoe UI Symbol;Noto Color Emoji" w:hAnsi="apple-system;BlinkMacSystemFont;Segoe UI;Roboto;Helvetica Neue;Arial;Noto Sans;Liberation Sans;sans-serif;Apple Color Emoji;Segoe UI Emoji;Segoe UI Symbol;Noto Color Emoji"/>
@@ -5010,46 +6063,20 @@
           <w:shd w:fill="FFFF00" w:val="clear"/>
           <w:lang w:val="zxx" w:eastAsia="zxx" w:bidi="zxx"/>
         </w:rPr>
-        <w:t>1) Venta no és un concepte associatiu entre Tienda i Jugador, doncs sinó estàs indicant que entre una Tienda i un Jugador concrets només hi pot haver-hi una única Venta. Venta hauria de ser una classe independent i tenir dues associacions, una amb Tienda i l'altra amb Jugador, per tal d'indicar la Tienda i el Jugador de la Venta.</w:t>
-      </w:r>
-      <w:r>
-        <w:rPr>
-          <w:rFonts w:ascii="Roboto" w:hAnsi="Roboto"/>
-          <w:b w:val="false"/>
-          <w:i w:val="false"/>
-          <w:caps w:val="false"/>
-          <w:smallCaps w:val="false"/>
-          <w:strike w:val="false"/>
-          <w:dstrike w:val="false"/>
-          <w:color w:val="C9211E"/>
-          <w:sz w:val="24"/>
-          <w:szCs w:val="24"/>
-          <w:u w:val="none"/>
-          <w:effect w:val="none"/>
-          <w:shd w:fill="auto" w:val="clear"/>
-          <w:lang w:val="zxx" w:eastAsia="zxx" w:bidi="zxx"/>
-        </w:rPr>
-        <w:br/>
-      </w:r>
-      <w:r>
-        <w:rPr>
-          <w:rFonts w:ascii="Roboto" w:hAnsi="Roboto"/>
-          <w:b w:val="false"/>
-          <w:i w:val="false"/>
-          <w:caps w:val="false"/>
-          <w:smallCaps w:val="false"/>
-          <w:strike w:val="false"/>
-          <w:dstrike w:val="false"/>
-          <w:color w:val="C9211E"/>
-          <w:sz w:val="24"/>
-          <w:szCs w:val="24"/>
-          <w:u w:val="none"/>
-          <w:effect w:val="none"/>
-          <w:shd w:fill="FFFF00" w:val="clear"/>
-          <w:lang w:val="zxx" w:eastAsia="zxx" w:bidi="zxx"/>
-        </w:rPr>
-        <w:br/>
-      </w:r>
+        <w:t>L'UML té alguns error doncs no modela bé el problema:</w:t>
+      </w:r>
+    </w:p>
+    <w:p>
+      <w:pPr>
+        <w:pStyle w:val="TextBody"/>
+        <w:bidi w:val="0"/>
+        <w:spacing w:lineRule="auto" w:line="331" w:before="0" w:after="200"/>
+        <w:jc w:val="start"/>
+        <w:rPr>
+          <w:highlight w:val="none"/>
+          <w:shd w:fill="auto" w:val="clear"/>
+        </w:rPr>
+      </w:pPr>
       <w:r>
         <w:rPr>
           <w:rFonts w:ascii="apple-system;BlinkMacSystemFont;Segoe UI;Roboto;Helvetica Neue;Arial;Noto Sans;Liberation Sans;sans-serif;Apple Color Emoji;Segoe UI Emoji;Segoe UI Symbol;Noto Color Emoji" w:hAnsi="apple-system;BlinkMacSystemFont;Segoe UI;Roboto;Helvetica Neue;Arial;Noto Sans;Liberation Sans;sans-serif;Apple Color Emoji;Segoe UI Emoji;Segoe UI Symbol;Noto Color Emoji"/>
@@ -5068,27 +6095,7 @@
           <w:shd w:fill="FFFF00" w:val="clear"/>
           <w:lang w:val="zxx" w:eastAsia="zxx" w:bidi="zxx"/>
         </w:rPr>
-        <w:t>2) De la transacció enunciat diu "Se quiere saber el jugador que este dando la carta, el jugador que la recibe y la carta en que se realiza la transacción." Només una única carta, per tant la multiplicitat 1..* de Carta hauria de ser 1. I la associació amb multiplicitat 2 a Jugador cal canviar-la per dues assocacions de multiplicitat 1 per poder distingir quin jugador dóna la carta i quin jugador rep la carta.</w:t>
-      </w:r>
-      <w:r>
-        <w:rPr>
-          <w:rFonts w:ascii="Roboto" w:hAnsi="Roboto"/>
-          <w:b w:val="false"/>
-          <w:i w:val="false"/>
-          <w:caps w:val="false"/>
-          <w:smallCaps w:val="false"/>
-          <w:strike w:val="false"/>
-          <w:dstrike w:val="false"/>
-          <w:color w:val="C9211E"/>
-          <w:sz w:val="24"/>
-          <w:szCs w:val="24"/>
-          <w:u w:val="none"/>
-          <w:effect w:val="none"/>
-          <w:shd w:fill="FFFF00" w:val="clear"/>
-          <w:lang w:val="zxx" w:eastAsia="zxx" w:bidi="zxx"/>
-        </w:rPr>
-        <w:br/>
-        <w:br/>
+        <w:t>1) Venta no és un concepte associatiu entre Tienda i Jugador, d</w:t>
       </w:r>
       <w:r>
         <w:rPr>
@@ -5108,27 +6115,20 @@
           <w:shd w:fill="FFFF00" w:val="clear"/>
           <w:lang w:val="zxx" w:eastAsia="zxx" w:bidi="zxx"/>
         </w:rPr>
-        <w:t>3) Torneo seria una classe feble, doncs enunciat diu "Los torneos se identifican por la fecha y la ciudad en que se organizan".</w:t>
-      </w:r>
-      <w:r>
-        <w:rPr>
-          <w:rFonts w:ascii="Roboto" w:hAnsi="Roboto"/>
-          <w:b w:val="false"/>
-          <w:i w:val="false"/>
-          <w:caps w:val="false"/>
-          <w:smallCaps w:val="false"/>
-          <w:strike w:val="false"/>
-          <w:dstrike w:val="false"/>
-          <w:color w:val="C9211E"/>
-          <w:sz w:val="24"/>
-          <w:szCs w:val="24"/>
-          <w:u w:val="none"/>
-          <w:effect w:val="none"/>
-          <w:shd w:fill="FFFF00" w:val="clear"/>
-          <w:lang w:val="zxx" w:eastAsia="zxx" w:bidi="zxx"/>
-        </w:rPr>
-        <w:br/>
-      </w:r>
+        <w:t>oncs sinó estàs indicant que entre una Tienda i un Jugador concrets només hi pot haver-hi una única Venta. Venta hauria de ser una classe independent i tenir dues associacions, una amb Tienda i l'altra amb Jugador, per tal d'indicar la Tienda i el Jugador de la Venta.</w:t>
+      </w:r>
+    </w:p>
+    <w:p>
+      <w:pPr>
+        <w:pStyle w:val="TextBody"/>
+        <w:bidi w:val="0"/>
+        <w:spacing w:lineRule="auto" w:line="331" w:before="0" w:after="200"/>
+        <w:jc w:val="start"/>
+        <w:rPr>
+          <w:highlight w:val="none"/>
+          <w:shd w:fill="auto" w:val="clear"/>
+        </w:rPr>
+      </w:pPr>
       <w:r>
         <w:rPr>
           <w:rFonts w:ascii="apple-system;BlinkMacSystemFont;Segoe UI;Roboto;Helvetica Neue;Arial;Noto Sans;Liberation Sans;sans-serif;Apple Color Emoji;Segoe UI Emoji;Segoe UI Symbol;Noto Color Emoji" w:hAnsi="apple-system;BlinkMacSystemFont;Segoe UI;Roboto;Helvetica Neue;Arial;Noto Sans;Liberation Sans;sans-serif;Apple Color Emoji;Segoe UI Emoji;Segoe UI Symbol;Noto Color Emoji"/>
@@ -5144,31 +6144,23 @@
           <w:szCs w:val="24"/>
           <w:u w:val="none"/>
           <w:effect w:val="none"/>
-          <w:shd w:fill="auto" w:val="clear"/>
-          <w:lang w:val="zxx" w:eastAsia="zxx" w:bidi="zxx"/>
-        </w:rPr>
-        <w:t>4) A l'UML no s'escriuen els atributs que seran claus foranes quan més endavant el passem a ER, doncs aquestes ja es modelen amb les línies dibuixades entre les classes (associacions). És informació redundant que embruta l'UML. El ganador d'un torneig és un jugador, per tant cal eliminar l'atribut Ganador i dibuixar una associació amb multiplicitat 1 entre Torneo i Jugador (Ganador) que és una especialització de l'associació Participa (el guanyador és un dels participants). El mateix passa amb Partida, cal guardar els dos jugadors de cada partida, cal eliminar els dos atributs jugador1 i jugador2 i dibuixar una associació amb multiplicitat 2 entra Partida i Jugador. L'associació ganador seria una especialització d'aquesta associació per indicar que el guanyador ha de ser un dels dos jugadors de la partida.</w:t>
-      </w:r>
-      <w:r>
-        <w:rPr>
-          <w:rFonts w:ascii="Roboto" w:hAnsi="Roboto"/>
-          <w:b w:val="false"/>
-          <w:i w:val="false"/>
-          <w:caps w:val="false"/>
-          <w:smallCaps w:val="false"/>
-          <w:strike w:val="false"/>
-          <w:dstrike w:val="false"/>
-          <w:color w:val="C9211E"/>
-          <w:sz w:val="24"/>
-          <w:szCs w:val="24"/>
-          <w:u w:val="none"/>
-          <w:effect w:val="none"/>
-          <w:shd w:fill="auto" w:val="clear"/>
-          <w:lang w:val="zxx" w:eastAsia="zxx" w:bidi="zxx"/>
-        </w:rPr>
-        <w:br/>
-        <w:br/>
-      </w:r>
+          <w:shd w:fill="FFFF00" w:val="clear"/>
+          <w:lang w:val="zxx" w:eastAsia="zxx" w:bidi="zxx"/>
+        </w:rPr>
+        <w:t>2) De la transacció enunciat diu "Se quiere saber el jugador que este dando la carta, el jugador que la recibe y la carta en que se realiza la transacción." Només una única carta, per tant la multiplicitat 1..* de Carta hauria de ser 1. I la associació amb multiplicitat 2 a Jugador cal canviar-la per dues assocacions de multiplicitat 1 per poder distingir quin jugador dóna la carta i quin jugador rep la carta.</w:t>
+      </w:r>
+    </w:p>
+    <w:p>
+      <w:pPr>
+        <w:pStyle w:val="TextBody"/>
+        <w:bidi w:val="0"/>
+        <w:spacing w:lineRule="auto" w:line="331" w:before="0" w:after="200"/>
+        <w:jc w:val="start"/>
+        <w:rPr>
+          <w:highlight w:val="none"/>
+          <w:shd w:fill="auto" w:val="clear"/>
+        </w:rPr>
+      </w:pPr>
       <w:r>
         <w:rPr>
           <w:rFonts w:ascii="apple-system;BlinkMacSystemFont;Segoe UI;Roboto;Helvetica Neue;Arial;Noto Sans;Liberation Sans;sans-serif;Apple Color Emoji;Segoe UI Emoji;Segoe UI Symbol;Noto Color Emoji" w:hAnsi="apple-system;BlinkMacSystemFont;Segoe UI;Roboto;Helvetica Neue;Arial;Noto Sans;Liberation Sans;sans-serif;Apple Color Emoji;Segoe UI Emoji;Segoe UI Symbol;Noto Color Emoji"/>
@@ -5184,31 +6176,23 @@
           <w:szCs w:val="24"/>
           <w:u w:val="none"/>
           <w:effect w:val="none"/>
-          <w:shd w:fill="auto" w:val="clear"/>
-          <w:lang w:val="zxx" w:eastAsia="zxx" w:bidi="zxx"/>
-        </w:rPr>
-        <w:t>5) Partida seria una classe feble, doncs enunciat diu "Se identifican por los jugadores que juegan en él y el torneo del cual forman parte."</w:t>
-      </w:r>
-      <w:r>
-        <w:rPr>
-          <w:rFonts w:ascii="Roboto" w:hAnsi="Roboto"/>
-          <w:b w:val="false"/>
-          <w:i w:val="false"/>
-          <w:caps w:val="false"/>
-          <w:smallCaps w:val="false"/>
-          <w:strike w:val="false"/>
-          <w:dstrike w:val="false"/>
-          <w:color w:val="C9211E"/>
-          <w:sz w:val="24"/>
-          <w:szCs w:val="24"/>
-          <w:u w:val="none"/>
-          <w:effect w:val="none"/>
-          <w:shd w:fill="auto" w:val="clear"/>
-          <w:lang w:val="zxx" w:eastAsia="zxx" w:bidi="zxx"/>
-        </w:rPr>
-        <w:br/>
-        <w:br/>
-      </w:r>
+          <w:shd w:fill="FFFF00" w:val="clear"/>
+          <w:lang w:val="zxx" w:eastAsia="zxx" w:bidi="zxx"/>
+        </w:rPr>
+        <w:t>3) Torneo seria una classe feble, doncs enunciat diu "Los torneos se identifican por la fecha y la ciudad en que se organizan".</w:t>
+      </w:r>
+    </w:p>
+    <w:p>
+      <w:pPr>
+        <w:pStyle w:val="TextBody"/>
+        <w:bidi w:val="0"/>
+        <w:spacing w:lineRule="auto" w:line="331" w:before="0" w:after="200"/>
+        <w:jc w:val="start"/>
+        <w:rPr>
+          <w:highlight w:val="none"/>
+          <w:shd w:fill="FFFF00" w:val="clear"/>
+        </w:rPr>
+      </w:pPr>
       <w:r>
         <w:rPr>
           <w:rFonts w:ascii="apple-system;BlinkMacSystemFont;Segoe UI;Roboto;Helvetica Neue;Arial;Noto Sans;Liberation Sans;sans-serif;Apple Color Emoji;Segoe UI Emoji;Segoe UI Symbol;Noto Color Emoji" w:hAnsi="apple-system;BlinkMacSystemFont;Segoe UI;Roboto;Helvetica Neue;Arial;Noto Sans;Liberation Sans;sans-serif;Apple Color Emoji;Segoe UI Emoji;Segoe UI Symbol;Noto Color Emoji"/>
@@ -5224,31 +6208,23 @@
           <w:szCs w:val="24"/>
           <w:u w:val="none"/>
           <w:effect w:val="none"/>
-          <w:shd w:fill="auto" w:val="clear"/>
-          <w:lang w:val="zxx" w:eastAsia="zxx" w:bidi="zxx"/>
-        </w:rPr>
-        <w:t>Una Venda pot incloure vàries cartes, però no es podrien comprar vàries còpies de la mateixa carta? A l'enunciat no diu res i a l'UML no heu posat la quantitat de cartes de cada venda, no ho tinc clar.</w:t>
-      </w:r>
-      <w:r>
-        <w:rPr>
-          <w:rFonts w:ascii="Roboto" w:hAnsi="Roboto"/>
-          <w:b w:val="false"/>
-          <w:i w:val="false"/>
-          <w:caps w:val="false"/>
-          <w:smallCaps w:val="false"/>
-          <w:strike w:val="false"/>
-          <w:dstrike w:val="false"/>
-          <w:color w:val="C9211E"/>
-          <w:sz w:val="24"/>
-          <w:szCs w:val="24"/>
-          <w:u w:val="none"/>
-          <w:effect w:val="none"/>
-          <w:shd w:fill="auto" w:val="clear"/>
-          <w:lang w:val="zxx" w:eastAsia="zxx" w:bidi="zxx"/>
-        </w:rPr>
-        <w:br/>
-        <w:br/>
-      </w:r>
+          <w:shd w:fill="FFFF00" w:val="clear"/>
+          <w:lang w:val="zxx" w:eastAsia="zxx" w:bidi="zxx"/>
+        </w:rPr>
+        <w:t>4) A l'UML no s'escriuen els atributs que seran claus foranes quan més endavant el passem a ER, doncs aquestes ja es modelen amb les línies dibuixades entre les classes (associacions). És informació redundant que embruta l'UML. El ganador d'un torneig és un jugador, per tant cal eliminar l'atribut Ganador i dibuixar una associació amb multiplicitat 1 entre Torneo i Jugador (Ganador) que és una especialització de l'associació Participa (el guanyador és un dels participants). El mateix passa amb Partida, cal guardar els dos jugadors de cada partida, cal eliminar els dos atributs jugador1 i jugador2 i dibuixar una associació amb multiplicitat 2 entra Partida i Jugador. L'associació ganador seria una especialització d'aquesta associació per indicar que el guanyador ha de ser un dels dos jugadors de la partida.</w:t>
+      </w:r>
+    </w:p>
+    <w:p>
+      <w:pPr>
+        <w:pStyle w:val="TextBody"/>
+        <w:bidi w:val="0"/>
+        <w:spacing w:lineRule="auto" w:line="331" w:before="0" w:after="200"/>
+        <w:jc w:val="start"/>
+        <w:rPr>
+          <w:highlight w:val="none"/>
+          <w:shd w:fill="FFFF00" w:val="clear"/>
+        </w:rPr>
+      </w:pPr>
       <w:r>
         <w:rPr>
           <w:rFonts w:ascii="apple-system;BlinkMacSystemFont;Segoe UI;Roboto;Helvetica Neue;Arial;Noto Sans;Liberation Sans;sans-serif;Apple Color Emoji;Segoe UI Emoji;Segoe UI Symbol;Noto Color Emoji" w:hAnsi="apple-system;BlinkMacSystemFont;Segoe UI;Roboto;Helvetica Neue;Arial;Noto Sans;Liberation Sans;sans-serif;Apple Color Emoji;Segoe UI Emoji;Segoe UI Symbol;Noto Color Emoji"/>
@@ -5264,31 +6240,23 @@
           <w:szCs w:val="24"/>
           <w:u w:val="none"/>
           <w:effect w:val="none"/>
-          <w:shd w:fill="auto" w:val="clear"/>
-          <w:lang w:val="zxx" w:eastAsia="zxx" w:bidi="zxx"/>
-        </w:rPr>
-        <w:t>Falten Restriccions Semàntiques (RS).</w:t>
-      </w:r>
-      <w:r>
-        <w:rPr>
-          <w:rFonts w:ascii="Roboto" w:hAnsi="Roboto"/>
-          <w:b w:val="false"/>
-          <w:i w:val="false"/>
-          <w:caps w:val="false"/>
-          <w:smallCaps w:val="false"/>
-          <w:strike w:val="false"/>
-          <w:dstrike w:val="false"/>
-          <w:color w:val="C9211E"/>
-          <w:sz w:val="24"/>
-          <w:szCs w:val="24"/>
-          <w:u w:val="none"/>
-          <w:effect w:val="none"/>
-          <w:shd w:fill="auto" w:val="clear"/>
-          <w:lang w:val="zxx" w:eastAsia="zxx" w:bidi="zxx"/>
-        </w:rPr>
-        <w:br/>
-        <w:br/>
-      </w:r>
+          <w:shd w:fill="FFFF00" w:val="clear"/>
+          <w:lang w:val="zxx" w:eastAsia="zxx" w:bidi="zxx"/>
+        </w:rPr>
+        <w:t>5) Partida seria una classe feble, doncs enunciat diu "Se identifican por los jugadores que juegan en él y el torneo del cual forman parte."</w:t>
+      </w:r>
+    </w:p>
+    <w:p>
+      <w:pPr>
+        <w:pStyle w:val="TextBody"/>
+        <w:bidi w:val="0"/>
+        <w:spacing w:lineRule="auto" w:line="331" w:before="0" w:after="200"/>
+        <w:jc w:val="start"/>
+        <w:rPr>
+          <w:highlight w:val="none"/>
+          <w:shd w:fill="FFFF00" w:val="clear"/>
+        </w:rPr>
+      </w:pPr>
       <w:r>
         <w:rPr>
           <w:rFonts w:ascii="apple-system;BlinkMacSystemFont;Segoe UI;Roboto;Helvetica Neue;Arial;Noto Sans;Liberation Sans;sans-serif;Apple Color Emoji;Segoe UI Emoji;Segoe UI Symbol;Noto Color Emoji" w:hAnsi="apple-system;BlinkMacSystemFont;Segoe UI;Roboto;Helvetica Neue;Arial;Noto Sans;Liberation Sans;sans-serif;Apple Color Emoji;Segoe UI Emoji;Segoe UI Symbol;Noto Color Emoji"/>
@@ -5307,28 +6275,20 @@
           <w:shd w:fill="FFFF00" w:val="clear"/>
           <w:lang w:val="zxx" w:eastAsia="zxx" w:bidi="zxx"/>
         </w:rPr>
-        <w:t>1) Suposo que les cartes que conté un deck d'un jugador han de ser cartes que el jugador tingui (que el jugador en tingui còpies).</w:t>
-      </w:r>
-      <w:r>
-        <w:rPr>
-          <w:rFonts w:ascii="Roboto" w:hAnsi="Roboto"/>
-          <w:b w:val="false"/>
-          <w:i w:val="false"/>
-          <w:caps w:val="false"/>
-          <w:smallCaps w:val="false"/>
-          <w:strike w:val="false"/>
-          <w:dstrike w:val="false"/>
-          <w:color w:val="C9211E"/>
-          <w:sz w:val="24"/>
-          <w:szCs w:val="24"/>
-          <w:u w:val="none"/>
-          <w:effect w:val="none"/>
+        <w:t>Una Venda pot incloure vàries cartes, però no es podrien comprar vàries còpies de la mateixa carta? A l'enunciat no diu res i a l'UML no heu posat la quantitat de cartes de cada venda, no ho tinc clar.</w:t>
+      </w:r>
+    </w:p>
+    <w:p>
+      <w:pPr>
+        <w:pStyle w:val="TextBody"/>
+        <w:bidi w:val="0"/>
+        <w:spacing w:lineRule="auto" w:line="331" w:before="0" w:after="200"/>
+        <w:jc w:val="start"/>
+        <w:rPr>
+          <w:highlight w:val="none"/>
           <w:shd w:fill="FFFF00" w:val="clear"/>
-          <w:lang w:val="zxx" w:eastAsia="zxx" w:bidi="zxx"/>
-        </w:rPr>
-        <w:br/>
-        <w:br/>
-      </w:r>
+        </w:rPr>
+      </w:pPr>
       <w:r>
         <w:rPr>
           <w:rFonts w:ascii="apple-system;BlinkMacSystemFont;Segoe UI;Roboto;Helvetica Neue;Arial;Noto Sans;Liberation Sans;sans-serif;Apple Color Emoji;Segoe UI Emoji;Segoe UI Symbol;Noto Color Emoji" w:hAnsi="apple-system;BlinkMacSystemFont;Segoe UI;Roboto;Helvetica Neue;Arial;Noto Sans;Liberation Sans;sans-serif;Apple Color Emoji;Segoe UI Emoji;Segoe UI Symbol;Noto Color Emoji"/>
@@ -5347,28 +6307,104 @@
           <w:shd w:fill="FFFF00" w:val="clear"/>
           <w:lang w:val="zxx" w:eastAsia="zxx" w:bidi="zxx"/>
         </w:rPr>
+        <w:t>Falten Restriccions Semàntiques (RS).</w:t>
+      </w:r>
+    </w:p>
+    <w:p>
+      <w:pPr>
+        <w:pStyle w:val="TextBody"/>
+        <w:bidi w:val="0"/>
+        <w:spacing w:lineRule="auto" w:line="331" w:before="0" w:after="200"/>
+        <w:jc w:val="start"/>
+        <w:rPr>
+          <w:highlight w:val="none"/>
+          <w:shd w:fill="auto" w:val="clear"/>
+        </w:rPr>
+      </w:pPr>
+      <w:r>
+        <w:rPr>
+          <w:rFonts w:ascii="apple-system;BlinkMacSystemFont;Segoe UI;Roboto;Helvetica Neue;Arial;Noto Sans;Liberation Sans;sans-serif;Apple Color Emoji;Segoe UI Emoji;Segoe UI Symbol;Noto Color Emoji" w:hAnsi="apple-system;BlinkMacSystemFont;Segoe UI;Roboto;Helvetica Neue;Arial;Noto Sans;Liberation Sans;sans-serif;Apple Color Emoji;Segoe UI Emoji;Segoe UI Symbol;Noto Color Emoji"/>
+          <w:b w:val="false"/>
+          <w:i w:val="false"/>
+          <w:caps w:val="false"/>
+          <w:smallCaps w:val="false"/>
+          <w:strike w:val="false"/>
+          <w:dstrike w:val="false"/>
+          <w:color w:val="C9211E"/>
+          <w:spacing w:val="0"/>
+          <w:sz w:val="23"/>
+          <w:szCs w:val="24"/>
+          <w:u w:val="none"/>
+          <w:effect w:val="none"/>
+          <w:shd w:fill="FFFF00" w:val="clear"/>
+          <w:lang w:val="zxx" w:eastAsia="zxx" w:bidi="zxx"/>
+        </w:rPr>
+        <w:t xml:space="preserve">1) Suposo que les cartes que conté un deck </w:t>
+      </w:r>
+      <w:r>
+        <w:rPr>
+          <w:rFonts w:ascii="apple-system;BlinkMacSystemFont;Segoe UI;Roboto;Helvetica Neue;Arial;Noto Sans;Liberation Sans;sans-serif;Apple Color Emoji;Segoe UI Emoji;Segoe UI Symbol;Noto Color Emoji" w:hAnsi="apple-system;BlinkMacSystemFont;Segoe UI;Roboto;Helvetica Neue;Arial;Noto Sans;Liberation Sans;sans-serif;Apple Color Emoji;Segoe UI Emoji;Segoe UI Symbol;Noto Color Emoji"/>
+          <w:b w:val="false"/>
+          <w:i w:val="false"/>
+          <w:caps w:val="false"/>
+          <w:smallCaps w:val="false"/>
+          <w:strike w:val="false"/>
+          <w:dstrike w:val="false"/>
+          <w:color w:val="C9211E"/>
+          <w:spacing w:val="0"/>
+          <w:sz w:val="23"/>
+          <w:szCs w:val="24"/>
+          <w:u w:val="none"/>
+          <w:effect w:val="none"/>
+          <w:shd w:fill="FFFF00" w:val="clear"/>
+          <w:lang w:val="zxx" w:eastAsia="zxx" w:bidi="zxx"/>
+        </w:rPr>
+        <w:t>d'un jugador han de ser cartes que el jugador tingui (que el jugador en tingui còpies).</w:t>
+      </w:r>
+    </w:p>
+    <w:p>
+      <w:pPr>
+        <w:pStyle w:val="TextBody"/>
+        <w:bidi w:val="0"/>
+        <w:spacing w:lineRule="auto" w:line="331" w:before="0" w:after="200"/>
+        <w:jc w:val="start"/>
+        <w:rPr>
+          <w:highlight w:val="none"/>
+          <w:shd w:fill="auto" w:val="clear"/>
+        </w:rPr>
+      </w:pPr>
+      <w:r>
+        <w:rPr>
+          <w:rFonts w:ascii="apple-system;BlinkMacSystemFont;Segoe UI;Roboto;Helvetica Neue;Arial;Noto Sans;Liberation Sans;sans-serif;Apple Color Emoji;Segoe UI Emoji;Segoe UI Symbol;Noto Color Emoji" w:hAnsi="apple-system;BlinkMacSystemFont;Segoe UI;Roboto;Helvetica Neue;Arial;Noto Sans;Liberation Sans;sans-serif;Apple Color Emoji;Segoe UI Emoji;Segoe UI Symbol;Noto Color Emoji"/>
+          <w:b w:val="false"/>
+          <w:i w:val="false"/>
+          <w:caps w:val="false"/>
+          <w:smallCaps w:val="false"/>
+          <w:strike w:val="false"/>
+          <w:dstrike w:val="false"/>
+          <w:color w:val="C9211E"/>
+          <w:spacing w:val="0"/>
+          <w:sz w:val="23"/>
+          <w:szCs w:val="24"/>
+          <w:u w:val="none"/>
+          <w:effect w:val="none"/>
+          <w:shd w:fill="FFFF00" w:val="clear"/>
+          <w:lang w:val="zxx" w:eastAsia="zxx" w:bidi="zxx"/>
+        </w:rPr>
         <w:t>2) Els jugadors d'una partida d'un torneig han de ser jugadors que participin en el torneig.</w:t>
       </w:r>
-      <w:r>
-        <w:rPr>
-          <w:rFonts w:ascii="Roboto" w:hAnsi="Roboto"/>
-          <w:b w:val="false"/>
-          <w:i w:val="false"/>
-          <w:caps w:val="false"/>
-          <w:smallCaps w:val="false"/>
-          <w:strike w:val="false"/>
-          <w:dstrike w:val="false"/>
-          <w:color w:val="C9211E"/>
-          <w:sz w:val="24"/>
-          <w:szCs w:val="24"/>
-          <w:u w:val="none"/>
-          <w:effect w:val="none"/>
-          <w:shd w:fill="FFFF00" w:val="clear"/>
-          <w:lang w:val="zxx" w:eastAsia="zxx" w:bidi="zxx"/>
-        </w:rPr>
-        <w:br/>
-        <w:br/>
-      </w:r>
+    </w:p>
+    <w:p>
+      <w:pPr>
+        <w:pStyle w:val="TextBody"/>
+        <w:bidi w:val="0"/>
+        <w:spacing w:lineRule="auto" w:line="331" w:before="0" w:after="200"/>
+        <w:jc w:val="start"/>
+        <w:rPr>
+          <w:highlight w:val="none"/>
+          <w:shd w:fill="auto" w:val="clear"/>
+        </w:rPr>
+      </w:pPr>
       <w:r>
         <w:rPr>
           <w:rFonts w:ascii="apple-system;BlinkMacSystemFont;Segoe UI;Roboto;Helvetica Neue;Arial;Noto Sans;Liberation Sans;sans-serif;Apple Color Emoji;Segoe UI Emoji;Segoe UI Symbol;Noto Color Emoji" w:hAnsi="apple-system;BlinkMacSystemFont;Segoe UI;Roboto;Helvetica Neue;Arial;Noto Sans;Liberation Sans;sans-serif;Apple Color Emoji;Segoe UI Emoji;Segoe UI Symbol;Noto Color Emoji"/>
@@ -5691,7 +6727,10 @@
         <w:bidi w:val="0"/>
         <w:spacing w:lineRule="auto" w:line="331" w:before="0" w:after="200"/>
         <w:jc w:val="start"/>
-        <w:rPr/>
+        <w:rPr>
+          <w:highlight w:val="none"/>
+          <w:shd w:fill="FFFF00" w:val="clear"/>
+        </w:rPr>
       </w:pPr>
       <w:r>
         <w:rPr>
@@ -5707,48 +6746,10 @@
           <w:szCs w:val="24"/>
           <w:u w:val="none"/>
           <w:effect w:val="none"/>
-          <w:shd w:fill="FFFFFF" w:val="clear"/>
-          <w:lang w:val="zxx" w:eastAsia="zxx" w:bidi="zxx"/>
-        </w:rPr>
-        <w:t xml:space="preserve">No sé si arribeu a un mínim de 8 conceptes, de moment compto botiga, ciutat, carta, deck, jugador, torneig. </w:t>
-      </w:r>
-      <w:r>
-        <w:rPr>
-          <w:rFonts w:ascii="Roboto" w:hAnsi="Roboto"/>
-          <w:b w:val="false"/>
-          <w:i w:val="false"/>
-          <w:caps w:val="false"/>
-          <w:smallCaps w:val="false"/>
-          <w:strike w:val="false"/>
-          <w:dstrike w:val="false"/>
-          <w:color w:val="C9211E"/>
-          <w:sz w:val="24"/>
-          <w:szCs w:val="24"/>
-          <w:u w:val="none"/>
-          <w:effect w:val="none"/>
           <w:shd w:fill="FFFF00" w:val="clear"/>
           <w:lang w:val="zxx" w:eastAsia="zxx" w:bidi="zxx"/>
         </w:rPr>
-        <w:t>Potser faltaria afegir les partides d'un torneig (no ho sé, però com juguen els jugadors dins d'un torneig?)</w:t>
-      </w:r>
-      <w:r>
-        <w:rPr>
-          <w:rFonts w:ascii="Roboto" w:hAnsi="Roboto"/>
-          <w:b w:val="false"/>
-          <w:i w:val="false"/>
-          <w:caps w:val="false"/>
-          <w:smallCaps w:val="false"/>
-          <w:strike w:val="false"/>
-          <w:dstrike w:val="false"/>
-          <w:color w:val="C9211E"/>
-          <w:sz w:val="24"/>
-          <w:szCs w:val="24"/>
-          <w:u w:val="none"/>
-          <w:effect w:val="none"/>
-          <w:shd w:fill="FFFFFF" w:val="clear"/>
-          <w:lang w:val="zxx" w:eastAsia="zxx" w:bidi="zxx"/>
-        </w:rPr>
-        <w:t xml:space="preserve"> o les vendes de cartes de les botigues cap a jugadors, sinó les botigues queden deslligades dels jugadors.</w:t>
+        <w:t>No sé si arribeu a un mínim de 8 conceptes, de moment compto botiga, ciutat, carta, deck, jugador, torneig. Potser faltaria afegir les partides d'un torneig (no ho sé, però com juguen els jugadors dins d'un torneig?) o les vendes de cartes de les botigues cap a jugadors, sinó les botigues queden deslligades dels jugadors.</w:t>
       </w:r>
     </w:p>
     <w:p>

</xml_diff>